<commit_message>
Revisão do documento de requisitos
</commit_message>
<xml_diff>
--- a/Documentacao/Documento de Análise e DRE WhatsHappy.docx
+++ b/Documentacao/Documento de Análise e DRE WhatsHappy.docx
@@ -1,6 +1,6 @@
 
 <file path=word/document.xml><?xml version="1.0" encoding="utf-8"?>
-<w:document xmlns:wpc="http://schemas.microsoft.com/office/word/2010/wordprocessingCanvas" xmlns:mc="http://schemas.openxmlformats.org/markup-compatibility/2006" xmlns:o="urn:schemas-microsoft-com:office:office" xmlns:r="http://schemas.openxmlformats.org/officeDocument/2006/relationships" xmlns:m="http://schemas.openxmlformats.org/officeDocument/2006/math" xmlns:v="urn:schemas-microsoft-com:vml" xmlns:wp14="http://schemas.microsoft.com/office/word/2010/wordprocessingDrawing" xmlns:wp="http://schemas.openxmlformats.org/drawingml/2006/wordprocessingDrawing" xmlns:w10="urn:schemas-microsoft-com:office:word" xmlns:w="http://schemas.openxmlformats.org/wordprocessingml/2006/main" xmlns:w14="http://schemas.microsoft.com/office/word/2010/wordml" xmlns:w15="http://schemas.microsoft.com/office/word/2012/wordml" xmlns:wpg="http://schemas.microsoft.com/office/word/2010/wordprocessingGroup" xmlns:wpi="http://schemas.microsoft.com/office/word/2010/wordprocessingInk" xmlns:wne="http://schemas.microsoft.com/office/word/2006/wordml" xmlns:wps="http://schemas.microsoft.com/office/word/2010/wordprocessingShape" mc:Ignorable="w14 w15 wp14">
+<w:document xmlns:wpc="http://schemas.microsoft.com/office/word/2010/wordprocessingCanvas" xmlns:mc="http://schemas.openxmlformats.org/markup-compatibility/2006" xmlns:o="urn:schemas-microsoft-com:office:office" xmlns:r="http://schemas.openxmlformats.org/officeDocument/2006/relationships" xmlns:m="http://schemas.openxmlformats.org/officeDocument/2006/math" xmlns:v="urn:schemas-microsoft-com:vml" xmlns:wp14="http://schemas.microsoft.com/office/word/2010/wordprocessingDrawing" xmlns:wp="http://schemas.openxmlformats.org/drawingml/2006/wordprocessingDrawing" xmlns:w10="urn:schemas-microsoft-com:office:word" xmlns:w="http://schemas.openxmlformats.org/wordprocessingml/2006/main" xmlns:w14="http://schemas.microsoft.com/office/word/2010/wordml" xmlns:wpg="http://schemas.microsoft.com/office/word/2010/wordprocessingGroup" xmlns:wpi="http://schemas.microsoft.com/office/word/2010/wordprocessingInk" xmlns:wne="http://schemas.microsoft.com/office/word/2006/wordml" xmlns:wps="http://schemas.microsoft.com/office/word/2010/wordprocessingShape" mc:Ignorable="w14 wp14">
   <w:body>
     <w:p>
       <w:pPr>
@@ -102,7 +102,7 @@
                                           <pic:cNvPicPr/>
                                         </pic:nvPicPr>
                                         <pic:blipFill>
-                                          <a:blip r:embed="rId8"/>
+                                          <a:blip r:embed="rId9"/>
                                           <a:stretch>
                                             <a:fillRect/>
                                           </a:stretch>
@@ -140,7 +140,7 @@
               </wp:anchor>
             </w:drawing>
           </mc:Choice>
-          <mc:Fallback>
+          <mc:Fallback xmlns:w15="http://schemas.microsoft.com/office/word/2012/wordml">
             <w:pict>
               <v:rect w14:anchorId="0DCED22F" id="Quadro1" o:spid="_x0000_s1026" style="position:absolute;left:0;text-align:left;margin-left:361.1pt;margin-top:14.4pt;width:85.5pt;height:38.25pt;z-index:-503316478;visibility:visible;mso-wrap-style:square;mso-width-percent:0;mso-height-percent:0;mso-wrap-distance-left:0;mso-wrap-distance-top:0;mso-wrap-distance-right:56e-5mm;mso-wrap-distance-bottom:.00208mm;mso-position-horizontal:absolute;mso-position-horizontal-relative:text;mso-position-vertical:absolute;mso-position-vertical-relative:text;mso-width-percent:0;mso-height-percent:0;mso-width-relative:margin;mso-height-relative:margin;v-text-anchor:top" o:gfxdata="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" strokeweight=".26mm">
                 <v:stroke joinstyle="round"/>
@@ -175,7 +175,7 @@
                                     <pic:cNvPicPr/>
                                   </pic:nvPicPr>
                                   <pic:blipFill>
-                                    <a:blip r:embed="rId8"/>
+                                    <a:blip r:embed="rId10"/>
                                     <a:stretch>
                                       <a:fillRect/>
                                     </a:stretch>
@@ -944,6 +944,13 @@
                 <w:lang w:val="pt-BR"/>
               </w:rPr>
             </w:pPr>
+            <w:r>
+              <w:rPr>
+                <w:sz w:val="22"/>
+                <w:lang w:val="pt-BR"/>
+              </w:rPr>
+              <w:t>1.2</w:t>
+            </w:r>
           </w:p>
         </w:tc>
         <w:tc>
@@ -1013,6 +1020,13 @@
                 <w:lang w:val="pt-BR"/>
               </w:rPr>
             </w:pPr>
+            <w:r>
+              <w:rPr>
+                <w:sz w:val="22"/>
+                <w:lang w:val="pt-BR"/>
+              </w:rPr>
+              <w:t>21/04/2020</w:t>
+            </w:r>
           </w:p>
         </w:tc>
         <w:tc>
@@ -1034,6 +1048,13 @@
                 <w:lang w:val="pt-BR"/>
               </w:rPr>
             </w:pPr>
+            <w:r>
+              <w:rPr>
+                <w:sz w:val="22"/>
+                <w:lang w:val="pt-BR"/>
+              </w:rPr>
+              <w:t>1.3</w:t>
+            </w:r>
           </w:p>
         </w:tc>
         <w:tc>
@@ -1055,6 +1076,13 @@
                 <w:lang w:val="pt-BR"/>
               </w:rPr>
             </w:pPr>
+            <w:r>
+              <w:rPr>
+                <w:sz w:val="22"/>
+                <w:lang w:val="pt-BR"/>
+              </w:rPr>
+              <w:t>Revisão do documento</w:t>
+            </w:r>
           </w:p>
         </w:tc>
         <w:tc>
@@ -1077,6 +1105,13 @@
                 <w:lang w:val="pt-BR"/>
               </w:rPr>
             </w:pPr>
+            <w:r>
+              <w:rPr>
+                <w:sz w:val="22"/>
+                <w:lang w:val="pt-BR"/>
+              </w:rPr>
+              <w:t>Bruno</w:t>
+            </w:r>
           </w:p>
         </w:tc>
       </w:tr>
@@ -1157,24 +1192,64 @@
           <w:rFonts w:ascii="Arial" w:hAnsi="Arial" w:cs="Arial"/>
           <w:sz w:val="22"/>
         </w:rPr>
-        <w:t>Este documento especifica para os desenvolvedores os requisitos de um sistema de informação, que tem como finalidade auxiliar profissionais, como psiquiatras e psicólogos, a acompanharem o estado clínico de seus pacientes.</w:t>
+        <w:t>Este documento especifica para os desenvolvedores os requisitos de um sistema de informação, que tem como finalidade auxiliar profissionais</w:t>
+      </w:r>
+      <w:commentRangeStart w:id="1"/>
+      <w:r>
+        <w:rPr>
+          <w:rFonts w:ascii="Arial" w:hAnsi="Arial" w:cs="Arial"/>
+          <w:sz w:val="22"/>
+        </w:rPr>
+        <w:t>, como psiquiatras e psicólogos</w:t>
+      </w:r>
+      <w:commentRangeEnd w:id="1"/>
+      <w:r>
+        <w:rPr>
+          <w:rStyle w:val="Refdecomentrio"/>
+          <w:rFonts w:ascii="Liberation Serif" w:eastAsia="SimSun" w:hAnsi="Liberation Serif" w:cs="Mangal"/>
+          <w:lang w:bidi="hi-IN"/>
+        </w:rPr>
+        <w:commentReference w:id="1"/>
+      </w:r>
+      <w:r>
+        <w:rPr>
+          <w:rFonts w:ascii="Arial" w:hAnsi="Arial" w:cs="Arial"/>
+          <w:sz w:val="22"/>
+        </w:rPr>
+        <w:t>, a acompanharem o estado clínico de seus pacientes.</w:t>
       </w:r>
     </w:p>
     <w:p>
       <w:pPr>
         <w:pStyle w:val="Standard"/>
-        <w:rPr>
-          <w:rFonts w:ascii="Arial" w:hAnsi="Arial" w:cs="Arial"/>
-          <w:sz w:val="22"/>
-        </w:rPr>
-      </w:pPr>
-      <w:r>
-        <w:rPr>
-          <w:rFonts w:ascii="Arial" w:hAnsi="Arial" w:cs="Arial"/>
-          <w:sz w:val="22"/>
-        </w:rPr>
-        <w:t xml:space="preserve">Esta introdução fornece as informações necessárias para fazer um bom uso deste documento, explicitando seus objetivos e as convenções que foram adotadas no texto. As demais seções apresentam a especificação do </w:t>
-      </w:r>
+        <w:ind w:firstLine="360"/>
+        <w:rPr>
+          <w:rFonts w:ascii="Arial" w:hAnsi="Arial" w:cs="Arial"/>
+          <w:sz w:val="22"/>
+        </w:rPr>
+      </w:pPr>
+      <w:r>
+        <w:rPr>
+          <w:rFonts w:ascii="Arial" w:hAnsi="Arial" w:cs="Arial"/>
+          <w:sz w:val="22"/>
+        </w:rPr>
+        <w:t xml:space="preserve">Esta </w:t>
+      </w:r>
+      <w:r>
+        <w:rPr>
+          <w:rFonts w:ascii="Arial" w:hAnsi="Arial" w:cs="Arial"/>
+          <w:sz w:val="22"/>
+        </w:rPr>
+        <w:t>seção</w:t>
+      </w:r>
+      <w:r>
+        <w:rPr>
+          <w:rFonts w:ascii="Arial" w:hAnsi="Arial" w:cs="Arial"/>
+          <w:sz w:val="22"/>
+        </w:rPr>
+        <w:t xml:space="preserve"> fornece as informações necessárias para fazer um bom uso deste documento, explicitando seus objetivos e as convenções que foram adotadas no texto. As demais seções apresentam a especificação do </w:t>
+      </w:r>
+      <w:commentRangeStart w:id="2"/>
       <w:r>
         <w:rPr>
           <w:rFonts w:ascii="Arial" w:hAnsi="Arial" w:cs="Arial"/>
@@ -1189,7 +1264,23 @@
           <w:rFonts w:ascii="Arial" w:hAnsi="Arial" w:cs="Arial"/>
           <w:sz w:val="22"/>
         </w:rPr>
-        <w:t xml:space="preserve"> e estão organizadas como descrito abaixo:</w:t>
+        <w:t xml:space="preserve"> </w:t>
+      </w:r>
+      <w:commentRangeEnd w:id="2"/>
+      <w:r>
+        <w:rPr>
+          <w:rStyle w:val="Refdecomentrio"/>
+          <w:rFonts w:ascii="Liberation Serif" w:eastAsia="SimSun" w:hAnsi="Liberation Serif" w:cs="Mangal"/>
+          <w:lang w:bidi="hi-IN"/>
+        </w:rPr>
+        <w:commentReference w:id="2"/>
+      </w:r>
+      <w:r>
+        <w:rPr>
+          <w:rFonts w:ascii="Arial" w:hAnsi="Arial" w:cs="Arial"/>
+          <w:sz w:val="22"/>
+        </w:rPr>
+        <w:t>e estão organizadas como descrito abaixo:</w:t>
       </w:r>
     </w:p>
     <w:p>
@@ -1261,7 +1352,31 @@
           <w:rFonts w:ascii="Arial" w:hAnsi="Arial" w:cs="Arial"/>
           <w:sz w:val="22"/>
         </w:rPr>
-        <w:t>: especifica todos os requisitos não funcionais do produto/serviço, divididos em requisitos de usabilidade, confiabilidade, desempenho, segurança, distribuição, adequação a padrões e requisitos de hardware e software.</w:t>
+        <w:t xml:space="preserve">: especifica todos os requisitos não funcionais do produto/serviço, </w:t>
+      </w:r>
+      <w:commentRangeStart w:id="3"/>
+      <w:r>
+        <w:rPr>
+          <w:rFonts w:ascii="Arial" w:hAnsi="Arial" w:cs="Arial"/>
+          <w:sz w:val="22"/>
+        </w:rPr>
+        <w:t>divididos em requisitos de usabilidade, confiabilidade, desempenho, segurança, distribuição, adequação a padrões e requisitos de hardware e software</w:t>
+      </w:r>
+      <w:commentRangeEnd w:id="3"/>
+      <w:r>
+        <w:rPr>
+          <w:rStyle w:val="Refdecomentrio"/>
+          <w:rFonts w:ascii="Liberation Serif" w:eastAsia="SimSun" w:hAnsi="Liberation Serif" w:cs="Mangal"/>
+          <w:lang w:bidi="hi-IN"/>
+        </w:rPr>
+        <w:commentReference w:id="3"/>
+      </w:r>
+      <w:r>
+        <w:rPr>
+          <w:rFonts w:ascii="Arial" w:hAnsi="Arial" w:cs="Arial"/>
+          <w:sz w:val="22"/>
+        </w:rPr>
+        <w:t>.</w:t>
       </w:r>
     </w:p>
     <w:p>
@@ -1272,6 +1387,7 @@
           <w:numId w:val="9"/>
         </w:numPr>
       </w:pPr>
+      <w:commentRangeStart w:id="4"/>
       <w:r>
         <w:rPr>
           <w:rFonts w:ascii="Arial" w:hAnsi="Arial" w:cs="Arial"/>
@@ -1285,7 +1401,25 @@
           <w:rFonts w:ascii="Arial" w:hAnsi="Arial" w:cs="Arial"/>
           <w:sz w:val="22"/>
         </w:rPr>
-        <w:t xml:space="preserve"> apresenta os relacionamentos entre os requisitos do produto/serviço.</w:t>
+        <w:t xml:space="preserve"> apresenta os relacionamentos entre os requisitos do produto/</w:t>
+      </w:r>
+      <w:proofErr w:type="gramStart"/>
+      <w:r>
+        <w:rPr>
+          <w:rFonts w:ascii="Arial" w:hAnsi="Arial" w:cs="Arial"/>
+          <w:sz w:val="22"/>
+        </w:rPr>
+        <w:t>serviço.</w:t>
+      </w:r>
+      <w:commentRangeEnd w:id="4"/>
+      <w:proofErr w:type="gramEnd"/>
+      <w:r>
+        <w:rPr>
+          <w:rStyle w:val="Refdecomentrio"/>
+          <w:rFonts w:ascii="Liberation Serif" w:eastAsia="SimSun" w:hAnsi="Liberation Serif" w:cs="Mangal"/>
+          <w:lang w:bidi="hi-IN"/>
+        </w:rPr>
+        <w:commentReference w:id="4"/>
       </w:r>
     </w:p>
     <w:p>
@@ -1320,33 +1454,13 @@
           <w:numId w:val="3"/>
         </w:numPr>
       </w:pPr>
-      <w:bookmarkStart w:id="1" w:name="__RefHeading___Toc175024546"/>
-      <w:bookmarkStart w:id="2" w:name="_Toc34746308"/>
-      <w:bookmarkEnd w:id="1"/>
+      <w:bookmarkStart w:id="5" w:name="__RefHeading___Toc175024546"/>
+      <w:bookmarkStart w:id="6" w:name="_Toc34746308"/>
+      <w:bookmarkEnd w:id="5"/>
       <w:r>
         <w:t>Convenções, termos e abreviações</w:t>
       </w:r>
-      <w:bookmarkEnd w:id="2"/>
-    </w:p>
-    <w:p>
-      <w:pPr>
-        <w:pStyle w:val="Standard"/>
-      </w:pPr>
-      <w:r>
-        <w:rPr>
-          <w:rFonts w:ascii="Arial" w:hAnsi="Arial" w:cs="Arial"/>
-          <w:sz w:val="22"/>
-        </w:rPr>
-        <w:t xml:space="preserve">&lt; </w:t>
-      </w:r>
-      <w:r>
-        <w:rPr>
-          <w:rFonts w:ascii="Arial" w:hAnsi="Arial" w:cs="Arial"/>
-          <w:i/>
-          <w:sz w:val="22"/>
-        </w:rPr>
-        <w:t>Esta subseção deve descrever as convenções, termos e abreviações necessários para interpretar apropriadamente este documento. As explicações necessárias podem ser fornecidas diretamente nesta seção ou através de referências para outros documentos ou apêndices &gt;</w:t>
-      </w:r>
+      <w:bookmarkEnd w:id="6"/>
     </w:p>
     <w:p>
       <w:pPr>
@@ -1377,9 +1491,9 @@
           <w:sz w:val="22"/>
         </w:rPr>
       </w:pPr>
-      <w:bookmarkStart w:id="3" w:name="__RefHeading___Toc175024547"/>
-      <w:bookmarkStart w:id="4" w:name="_Toc34746309"/>
-      <w:bookmarkEnd w:id="3"/>
+      <w:bookmarkStart w:id="7" w:name="__RefHeading___Toc175024547"/>
+      <w:bookmarkStart w:id="8" w:name="_Toc34746309"/>
+      <w:bookmarkEnd w:id="7"/>
       <w:r>
         <w:rPr>
           <w:i/>
@@ -1388,7 +1502,7 @@
         </w:rPr>
         <w:t>Identificação dos Requisitos</w:t>
       </w:r>
-      <w:bookmarkEnd w:id="4"/>
+      <w:bookmarkEnd w:id="8"/>
     </w:p>
     <w:p>
       <w:pPr>
@@ -1559,16 +1673,16 @@
           <w:sz w:val="22"/>
         </w:rPr>
       </w:pPr>
-      <w:bookmarkStart w:id="5" w:name="__RefHeading___Toc175024548"/>
-      <w:bookmarkStart w:id="6" w:name="_Toc34746310"/>
-      <w:bookmarkEnd w:id="5"/>
+      <w:bookmarkStart w:id="9" w:name="__RefHeading___Toc175024548"/>
+      <w:bookmarkStart w:id="10" w:name="_Toc34746310"/>
+      <w:bookmarkEnd w:id="9"/>
       <w:r>
         <w:rPr>
           <w:sz w:val="22"/>
         </w:rPr>
         <w:t>Prioridades dos Requisitos</w:t>
       </w:r>
-      <w:bookmarkEnd w:id="6"/>
+      <w:bookmarkEnd w:id="10"/>
     </w:p>
     <w:p>
       <w:pPr>
@@ -1600,7 +1714,6 @@
           <w:b/>
           <w:sz w:val="22"/>
         </w:rPr>
-        <w:lastRenderedPageBreak/>
         <w:t>Essencial</w:t>
       </w:r>
       <w:r>
@@ -1649,6 +1762,7 @@
           <w:b/>
           <w:sz w:val="22"/>
         </w:rPr>
+        <w:lastRenderedPageBreak/>
         <w:t>Desejável</w:t>
       </w:r>
       <w:r>
@@ -1667,8 +1781,8 @@
           <w:numId w:val="3"/>
         </w:numPr>
       </w:pPr>
-      <w:bookmarkStart w:id="7" w:name="__RefHeading___Toc175024549"/>
-      <w:bookmarkEnd w:id="7"/>
+      <w:bookmarkStart w:id="11" w:name="__RefHeading___Toc175024549"/>
+      <w:bookmarkEnd w:id="11"/>
       <w:r>
         <w:t>Visão geral do Produto/serviço</w:t>
       </w:r>
@@ -1676,79 +1790,34 @@
     <w:p>
       <w:pPr>
         <w:pStyle w:val="Standard"/>
-        <w:rPr>
-          <w:rFonts w:ascii="Arial" w:hAnsi="Arial" w:cs="Arial"/>
-          <w:sz w:val="22"/>
-        </w:rPr>
-      </w:pPr>
-      <w:r>
-        <w:rPr>
-          <w:rFonts w:ascii="Arial" w:hAnsi="Arial" w:cs="Arial"/>
-          <w:sz w:val="22"/>
-        </w:rPr>
-        <w:tab/>
-      </w:r>
-      <w:r>
-        <w:rPr>
-          <w:rFonts w:ascii="Arial" w:hAnsi="Arial" w:cs="Arial"/>
-          <w:sz w:val="22"/>
-        </w:rPr>
-        <w:t>A</w:t>
-      </w:r>
-      <w:r>
-        <w:rPr>
-          <w:rFonts w:ascii="Arial" w:hAnsi="Arial" w:cs="Arial"/>
-          <w:sz w:val="22"/>
-        </w:rPr>
-        <w:t xml:space="preserve"> </w:t>
-      </w:r>
-      <w:r>
-        <w:rPr>
-          <w:rFonts w:ascii="Arial" w:hAnsi="Arial" w:cs="Arial"/>
-          <w:sz w:val="22"/>
-        </w:rPr>
-        <w:t>ferramenta</w:t>
-      </w:r>
-      <w:r>
-        <w:rPr>
-          <w:rFonts w:ascii="Arial" w:hAnsi="Arial" w:cs="Arial"/>
-          <w:sz w:val="22"/>
-        </w:rPr>
-        <w:t xml:space="preserve"> propost</w:t>
-      </w:r>
-      <w:r>
-        <w:rPr>
-          <w:rFonts w:ascii="Arial" w:hAnsi="Arial" w:cs="Arial"/>
-          <w:sz w:val="22"/>
-        </w:rPr>
-        <w:t>a</w:t>
-      </w:r>
-      <w:r>
-        <w:rPr>
-          <w:rFonts w:ascii="Arial" w:hAnsi="Arial" w:cs="Arial"/>
-          <w:sz w:val="22"/>
-        </w:rPr>
-        <w:t xml:space="preserve"> oferece uma solução para os profissionais de saúde, mais especificamente, psicólogos a </w:t>
-      </w:r>
-      <w:r>
-        <w:rPr>
-          <w:rFonts w:ascii="Arial" w:hAnsi="Arial" w:cs="Arial"/>
-          <w:sz w:val="22"/>
-        </w:rPr>
-        <w:t xml:space="preserve">ter um embasamento em suas consultas com pacientes, a fim de orientá-los corretamente e de forma mais eficaz. Além disso, oferece um sistema de gerenciamento de consultas e históricos de pacientes. </w:t>
-      </w:r>
-    </w:p>
-    <w:p>
-      <w:pPr>
-        <w:pStyle w:val="Standard"/>
-      </w:pPr>
-      <w:r>
-        <w:rPr>
-          <w:rFonts w:ascii="Arial" w:hAnsi="Arial" w:cs="Arial"/>
-          <w:sz w:val="22"/>
-        </w:rPr>
-        <w:tab/>
-        <w:t>Além disso, a ferramenta proporciona aos pacientes através de um aplicativo, armazenar os acontecimentos durante um evento de crise.</w:t>
+        <w:ind w:firstLine="720"/>
+        <w:rPr>
+          <w:rFonts w:ascii="Arial" w:hAnsi="Arial" w:cs="Arial"/>
+          <w:sz w:val="22"/>
+        </w:rPr>
+      </w:pPr>
+      <w:r>
+        <w:rPr>
+          <w:rFonts w:ascii="Arial" w:hAnsi="Arial" w:cs="Arial"/>
+          <w:sz w:val="22"/>
+        </w:rPr>
+        <w:t xml:space="preserve">A solução proposta tem como objetivo auxiliar os psicólogos a acompanharem o quadro clínico de seus pacientes, por meio de um sistema de informações, na qual este proverá </w:t>
+      </w:r>
+      <w:proofErr w:type="gramStart"/>
+      <w:r>
+        <w:rPr>
+          <w:rFonts w:ascii="Arial" w:hAnsi="Arial" w:cs="Arial"/>
+          <w:sz w:val="22"/>
+        </w:rPr>
+        <w:t>dados</w:t>
+      </w:r>
+      <w:proofErr w:type="gramEnd"/>
+      <w:r>
+        <w:rPr>
+          <w:rFonts w:ascii="Arial" w:hAnsi="Arial" w:cs="Arial"/>
+          <w:sz w:val="22"/>
+        </w:rPr>
+        <w:t xml:space="preserve"> como a variação do humor, relatos semanais de eventos de crises e agendamento de consulta dos pacientes.</w:t>
       </w:r>
     </w:p>
     <w:p>
@@ -1759,13 +1828,23 @@
           <w:numId w:val="3"/>
         </w:numPr>
       </w:pPr>
-      <w:bookmarkStart w:id="8" w:name="__RefHeading___Toc175024550"/>
-      <w:bookmarkStart w:id="9" w:name="_Toc34746311"/>
-      <w:bookmarkEnd w:id="8"/>
+      <w:bookmarkStart w:id="12" w:name="__RefHeading___Toc175024550"/>
+      <w:bookmarkStart w:id="13" w:name="_Toc34746311"/>
+      <w:bookmarkEnd w:id="12"/>
+      <w:commentRangeStart w:id="14"/>
       <w:r>
         <w:t>Abrangência e sistemas relacionados</w:t>
       </w:r>
-      <w:bookmarkEnd w:id="9"/>
+      <w:bookmarkEnd w:id="13"/>
+      <w:commentRangeEnd w:id="14"/>
+      <w:r>
+        <w:rPr>
+          <w:rStyle w:val="Refdecomentrio"/>
+          <w:rFonts w:ascii="Liberation Serif" w:eastAsia="SimSun" w:hAnsi="Liberation Serif" w:cs="Mangal"/>
+          <w:lang w:bidi="hi-IN"/>
+        </w:rPr>
+        <w:commentReference w:id="14"/>
+      </w:r>
     </w:p>
     <w:p>
       <w:pPr>
@@ -1860,7 +1939,7 @@
           <w:i/>
           <w:sz w:val="22"/>
         </w:rPr>
-        <w:t xml:space="preserve"> diga isso explicitamente, caso contrário, liste e descreva brevemente os outros sistemas com os quais este deve interagir, explicando, de maneira geral, quais os papéis de cada um e o meio de comunicação entre </w:t>
+        <w:t xml:space="preserve"> diga isso explicitamente, caso contrário, liste e descreva brevemente os outros sistemas com os quais este deve interagir, explicando, de maneira geral, quais os papéis de cada um e o meio de comunicação entre eles.</w:t>
       </w:r>
       <w:proofErr w:type="gramStart"/>
       <w:r>
@@ -1869,7 +1948,7 @@
           <w:i/>
           <w:sz w:val="22"/>
         </w:rPr>
-        <w:t>eles.&gt;</w:t>
+        <w:t>&gt;</w:t>
       </w:r>
       <w:proofErr w:type="gramEnd"/>
     </w:p>
@@ -1897,11 +1976,21 @@
           <w:numId w:val="3"/>
         </w:numPr>
       </w:pPr>
-      <w:bookmarkStart w:id="10" w:name="_Toc34746312"/>
+      <w:bookmarkStart w:id="15" w:name="_Toc34746312"/>
+      <w:commentRangeStart w:id="16"/>
       <w:r>
         <w:t>Modelagem do processo de negócio</w:t>
       </w:r>
-      <w:bookmarkEnd w:id="10"/>
+      <w:bookmarkEnd w:id="15"/>
+      <w:commentRangeEnd w:id="16"/>
+      <w:r>
+        <w:rPr>
+          <w:rStyle w:val="Refdecomentrio"/>
+          <w:rFonts w:ascii="Liberation Serif" w:eastAsia="SimSun" w:hAnsi="Liberation Serif" w:cs="Mangal"/>
+          <w:lang w:bidi="hi-IN"/>
+        </w:rPr>
+        <w:commentReference w:id="16"/>
+      </w:r>
     </w:p>
     <w:p>
       <w:pPr>
@@ -1910,13 +1999,23 @@
           <w:i w:val="0"/>
         </w:rPr>
       </w:pPr>
-      <w:bookmarkStart w:id="11" w:name="_GoBack"/>
-      <w:bookmarkEnd w:id="11"/>
-      <w:r>
-        <w:rPr>
-          <w:i w:val="0"/>
-        </w:rPr>
-        <w:t>Em uma sociedade cada vez mais ágil e tecnológica, onde trabalhos que demoravam meses no passado são entregues em dias, e mudanças são constantes no dia-a-dia, surge um novo desafio: a saúde mental das pessoas não está acompanhando toda essa pressão.</w:t>
+      <w:r>
+        <w:rPr>
+          <w:i w:val="0"/>
+        </w:rPr>
+        <w:t xml:space="preserve">Em uma sociedade cada vez mais ágil e tecnológica, </w:t>
+      </w:r>
+      <w:r>
+        <w:rPr>
+          <w:i w:val="0"/>
+        </w:rPr>
+        <w:t>na qual</w:t>
+      </w:r>
+      <w:r>
+        <w:rPr>
+          <w:i w:val="0"/>
+        </w:rPr>
+        <w:t xml:space="preserve"> trabalhos que demoravam meses no passado são entregues em dias, e mudanças são constantes no dia-a-dia, surge um novo desafio: a saúde mental das pessoas não está acompanhando toda essa pressão.</w:t>
       </w:r>
     </w:p>
     <w:p>
@@ -1931,28 +2030,39 @@
         <w:rPr>
           <w:i w:val="0"/>
         </w:rPr>
-        <w:t xml:space="preserve">"Problemas de saúde mental têm se tornado cada vez mais comuns em todo o mundo. A ansiedade, por exemplo, atinge mais de 260 milhões de pessoas. Aliás, o Brasil é o país com o maior número de pessoas ansiosas: 9,3% da população, segundo a Organização Mundial da Saúde (OMS). E não para por aí. Novos dados mostram que 86% dos brasileiros sofrem com algum transtorno mental, como ansiedade e depressão."[1] "O levantamento feito pela </w:t>
-      </w:r>
-      <w:proofErr w:type="spellStart"/>
-      <w:r>
-        <w:rPr>
-          <w:i w:val="0"/>
-        </w:rPr>
-        <w:t>Vittude</w:t>
-      </w:r>
-      <w:proofErr w:type="spellEnd"/>
-      <w:r>
-        <w:rPr>
-          <w:i w:val="0"/>
-        </w:rPr>
-        <w:t xml:space="preserve">, plataforma on-line voltada para a saúde mental, aponta que 37% das pessoas estão com stress </w:t>
-      </w:r>
-      <w:r>
-        <w:rPr>
-          <w:i w:val="0"/>
-        </w:rPr>
-        <w:lastRenderedPageBreak/>
-        <w:t>extremamente severo, enquanto 59% se encontram em estado extremamente severo de depressão. A ansiedade extremamente severa atinge níveis ainda mais altos: 63%."[1] Esses dados demonstram o quão preocupante é o estado da saúde mental na sociedade atual, e os impactos que estes transtornos vêm causando na vida pessoal e profissional das pessoas são certamente alarmantes.</w:t>
+        <w:t xml:space="preserve">"Problemas de saúde mental têm se </w:t>
+      </w:r>
+      <w:proofErr w:type="gramStart"/>
+      <w:r>
+        <w:rPr>
+          <w:i w:val="0"/>
+        </w:rPr>
+        <w:t>tornado cada vez mais comuns</w:t>
+      </w:r>
+      <w:proofErr w:type="gramEnd"/>
+      <w:r>
+        <w:rPr>
+          <w:i w:val="0"/>
+        </w:rPr>
+        <w:t xml:space="preserve"> em todo o mundo. A ansiedade, por exemplo, atinge mais de 260 milhões de pessoas. Aliás, o Brasil é o país com o maior número de pessoas ansiosas: </w:t>
+      </w:r>
+      <w:commentRangeStart w:id="17"/>
+      <w:r>
+        <w:rPr>
+          <w:i w:val="0"/>
+        </w:rPr>
+        <w:t>9,3% da população, segundo a Organização Mundial da Saúde (OMS).</w:t>
+      </w:r>
+      <w:commentRangeEnd w:id="17"/>
+      <w:r>
+        <w:rPr>
+          <w:rStyle w:val="Refdecomentrio"/>
+          <w:rFonts w:ascii="Liberation Serif" w:eastAsia="SimSun" w:hAnsi="Liberation Serif" w:cs="Mangal"/>
+          <w:i w:val="0"/>
+          <w:iCs w:val="0"/>
+          <w:lang w:bidi="hi-IN"/>
+        </w:rPr>
+        <w:commentReference w:id="17"/>
       </w:r>
     </w:p>
     <w:p>
@@ -1967,6 +2077,86 @@
         <w:rPr>
           <w:i w:val="0"/>
         </w:rPr>
+        <w:t xml:space="preserve"> </w:t>
+      </w:r>
+      <w:r>
+        <w:rPr>
+          <w:i w:val="0"/>
+        </w:rPr>
+        <w:t xml:space="preserve">Estudos apontam </w:t>
+      </w:r>
+      <w:r>
+        <w:rPr>
+          <w:i w:val="0"/>
+        </w:rPr>
+        <w:t xml:space="preserve">que 86% dos brasileiros sofrem com algum transtorno mental, como ansiedade e </w:t>
+      </w:r>
+      <w:proofErr w:type="gramStart"/>
+      <w:r>
+        <w:rPr>
+          <w:i w:val="0"/>
+        </w:rPr>
+        <w:t>depressão</w:t>
+      </w:r>
+      <w:commentRangeStart w:id="18"/>
+      <w:r>
+        <w:rPr>
+          <w:i w:val="0"/>
+        </w:rPr>
+        <w:t>.</w:t>
+      </w:r>
+      <w:proofErr w:type="gramEnd"/>
+      <w:r>
+        <w:rPr>
+          <w:i w:val="0"/>
+        </w:rPr>
+        <w:t xml:space="preserve">"[1] </w:t>
+      </w:r>
+      <w:commentRangeEnd w:id="18"/>
+      <w:r>
+        <w:rPr>
+          <w:rStyle w:val="Refdecomentrio"/>
+          <w:rFonts w:ascii="Liberation Serif" w:eastAsia="SimSun" w:hAnsi="Liberation Serif" w:cs="Mangal"/>
+          <w:i w:val="0"/>
+          <w:iCs w:val="0"/>
+          <w:lang w:bidi="hi-IN"/>
+        </w:rPr>
+        <w:commentReference w:id="18"/>
+      </w:r>
+      <w:r>
+        <w:rPr>
+          <w:i w:val="0"/>
+        </w:rPr>
+        <w:t xml:space="preserve">"O levantamento feito pela </w:t>
+      </w:r>
+      <w:proofErr w:type="spellStart"/>
+      <w:r>
+        <w:rPr>
+          <w:i w:val="0"/>
+        </w:rPr>
+        <w:t>Vittude</w:t>
+      </w:r>
+      <w:proofErr w:type="spellEnd"/>
+      <w:r>
+        <w:rPr>
+          <w:i w:val="0"/>
+        </w:rPr>
+        <w:t>, plataforma on-line voltada para a saúde mental, aponta que 37% das pessoas estão com stress extremamente severo, enquanto 59% se encontram em estado extremamente severo de depressão. A ansiedade extremamente severa atinge níveis ainda mais altos: 63%."[1] Esses dados demonstram o quão preocupante é o estado da saúde mental na sociedade atual, e os impactos que estes transtornos vêm causando na vida pessoal e profissional das pessoas são certamente alarmantes.</w:t>
+      </w:r>
+    </w:p>
+    <w:p>
+      <w:pPr>
+        <w:pStyle w:val="Textbody"/>
+        <w:ind w:firstLine="720"/>
+        <w:rPr>
+          <w:i w:val="0"/>
+        </w:rPr>
+      </w:pPr>
+      <w:r>
+        <w:rPr>
+          <w:i w:val="0"/>
+        </w:rPr>
+        <w:lastRenderedPageBreak/>
         <w:t xml:space="preserve">Dado o estado global de insalubridade mental, o escopo para resolver esse problema torna-se muito grande. O Grupo 2 se propõe a explorar uma solução para uma pequena parte desse espectro, que se refere ao momento em que um indivíduo já percebeu o problema e decidiu iniciar um tratamento. Percebemos as seguintes dificuldades no processo de tratamento desses transtornos mentais: </w:t>
       </w:r>
     </w:p>
@@ -2040,13 +2230,13 @@
           <w:numId w:val="3"/>
         </w:numPr>
       </w:pPr>
-      <w:bookmarkStart w:id="12" w:name="__RefHeading___Toc175024551"/>
-      <w:bookmarkStart w:id="13" w:name="_Toc34746313"/>
-      <w:bookmarkEnd w:id="12"/>
+      <w:bookmarkStart w:id="19" w:name="__RefHeading___Toc175024551"/>
+      <w:bookmarkStart w:id="20" w:name="_Toc34746313"/>
+      <w:bookmarkEnd w:id="19"/>
       <w:r>
         <w:t>Descrição do cliente</w:t>
       </w:r>
-      <w:bookmarkEnd w:id="13"/>
+      <w:bookmarkEnd w:id="20"/>
     </w:p>
     <w:p>
       <w:pPr>
@@ -2071,23 +2261,69 @@
           <w:i w:val="0"/>
           <w:sz w:val="22"/>
         </w:rPr>
-        <w:t xml:space="preserve">O </w:t>
-      </w:r>
-      <w:r>
-        <w:rPr>
-          <w:rFonts w:ascii="Arial" w:hAnsi="Arial" w:cs="Arial"/>
-          <w:i w:val="0"/>
-          <w:sz w:val="22"/>
-        </w:rPr>
-        <w:t>cliente terá acesso a um sistema de apoio para auxilio em consultas com seus pacientes. Como descrito na seç</w:t>
-      </w:r>
-      <w:r>
-        <w:rPr>
-          <w:rFonts w:ascii="Arial" w:hAnsi="Arial" w:cs="Arial"/>
-          <w:i w:val="0"/>
-          <w:sz w:val="22"/>
-        </w:rPr>
-        <w:t>ão 2.2, alguns pacientes têm dificuldades para falar sobre crises ou não se lembram durante uma consulta, assim, o sistema proporcionará um histórico dessas crises para identificação do profissional e assim, auxiliá-lo na hora de dar direcionamento ao paciente.</w:t>
+        <w:t xml:space="preserve">O cliente que utilizará a solução proposta </w:t>
+      </w:r>
+      <w:proofErr w:type="gramStart"/>
+      <w:r>
+        <w:rPr>
+          <w:rFonts w:ascii="Arial" w:hAnsi="Arial" w:cs="Arial"/>
+          <w:i w:val="0"/>
+          <w:sz w:val="22"/>
+        </w:rPr>
+        <w:t>são psicólogos</w:t>
+      </w:r>
+      <w:proofErr w:type="gramEnd"/>
+      <w:r>
+        <w:rPr>
+          <w:rFonts w:ascii="Arial" w:hAnsi="Arial" w:cs="Arial"/>
+          <w:i w:val="0"/>
+          <w:sz w:val="22"/>
+        </w:rPr>
+        <w:t xml:space="preserve"> que acessará</w:t>
+      </w:r>
+      <w:r>
+        <w:rPr>
+          <w:rFonts w:ascii="Arial" w:hAnsi="Arial" w:cs="Arial"/>
+          <w:i w:val="0"/>
+          <w:sz w:val="22"/>
+        </w:rPr>
+        <w:t xml:space="preserve"> um sistema de apoio para auxilio em consultas com seus pacientes. Como descrito na </w:t>
+      </w:r>
+      <w:commentRangeStart w:id="21"/>
+      <w:r>
+        <w:rPr>
+          <w:rFonts w:ascii="Arial" w:hAnsi="Arial" w:cs="Arial"/>
+          <w:i w:val="0"/>
+          <w:sz w:val="22"/>
+        </w:rPr>
+        <w:t>seç</w:t>
+      </w:r>
+      <w:r>
+        <w:rPr>
+          <w:rFonts w:ascii="Arial" w:hAnsi="Arial" w:cs="Arial"/>
+          <w:i w:val="0"/>
+          <w:sz w:val="22"/>
+        </w:rPr>
+        <w:t>ão 2.2</w:t>
+      </w:r>
+      <w:commentRangeEnd w:id="21"/>
+      <w:r>
+        <w:rPr>
+          <w:rStyle w:val="Refdecomentrio"/>
+          <w:rFonts w:ascii="Liberation Serif" w:eastAsia="SimSun" w:hAnsi="Liberation Serif" w:cs="Mangal"/>
+          <w:i w:val="0"/>
+          <w:iCs w:val="0"/>
+          <w:lang w:bidi="hi-IN"/>
+        </w:rPr>
+        <w:commentReference w:id="21"/>
+      </w:r>
+      <w:r>
+        <w:rPr>
+          <w:rFonts w:ascii="Arial" w:hAnsi="Arial" w:cs="Arial"/>
+          <w:i w:val="0"/>
+          <w:sz w:val="22"/>
+        </w:rPr>
+        <w:t>, alguns pacientes têm dificuldades para falar sobre crises ou não se lembram durante uma consulta, assim, o sistema proporcionará um histórico dessas crises para identificação do profissional e assim, auxiliá-lo na hora de dar direcionamento ao paciente.</w:t>
       </w:r>
     </w:p>
     <w:p>
@@ -2111,13 +2347,13 @@
           <w:numId w:val="3"/>
         </w:numPr>
       </w:pPr>
-      <w:bookmarkStart w:id="14" w:name="__RefHeading___Toc175024552"/>
-      <w:bookmarkStart w:id="15" w:name="_Toc34746314"/>
-      <w:bookmarkEnd w:id="14"/>
+      <w:bookmarkStart w:id="22" w:name="__RefHeading___Toc175024552"/>
+      <w:bookmarkStart w:id="23" w:name="_Toc34746314"/>
+      <w:bookmarkEnd w:id="22"/>
       <w:r>
         <w:t>Descrição dos usuários</w:t>
       </w:r>
-      <w:bookmarkEnd w:id="15"/>
+      <w:bookmarkEnd w:id="23"/>
     </w:p>
     <w:p>
       <w:pPr>
@@ -2128,7 +2364,7 @@
           <w:sz w:val="22"/>
         </w:rPr>
       </w:pPr>
-      <w:bookmarkStart w:id="16" w:name="_Ref471361536"/>
+      <w:bookmarkStart w:id="24" w:name="_Ref471361536"/>
       <w:r>
         <w:rPr>
           <w:rFonts w:ascii="Arial" w:hAnsi="Arial" w:cs="Arial"/>
@@ -2151,7 +2387,7 @@
           <w:i w:val="0"/>
           <w:sz w:val="22"/>
         </w:rPr>
-        <w:t xml:space="preserve"> perfis de usuários nesse projeto. Dentre eles são</w:t>
+        <w:t xml:space="preserve"> perfis de usuários nesse projeto</w:t>
       </w:r>
       <w:r>
         <w:rPr>
@@ -2194,8 +2430,8 @@
           <w:sz w:val="22"/>
         </w:rPr>
       </w:pPr>
-      <w:bookmarkStart w:id="17" w:name="__RefHeading___Toc175024553"/>
-      <w:bookmarkEnd w:id="17"/>
+      <w:bookmarkStart w:id="25" w:name="__RefHeading___Toc175024553"/>
+      <w:bookmarkEnd w:id="25"/>
       <w:r>
         <w:rPr>
           <w:rFonts w:ascii="Arial" w:hAnsi="Arial" w:cs="Arial"/>
@@ -2220,7 +2456,113 @@
           <w:i w:val="0"/>
           <w:sz w:val="22"/>
         </w:rPr>
-        <w:t>O psicólogo terá acesso as todas as funcionalidades do sistema e interação com o ambiente no qual poderão cadastrar, alterar, excluir pacientes. Terá a funcionalidade de agenda no qual poderá agendar consultas, consultar, editar e excluir. Poderá gerar relatórios semanal e mensal das 10 palavras mais faladas, semanal e mensal de variação de humor e, semanal e mensal de eventos de crises cadastradas pelo paciente</w:t>
+        <w:t>O psicólogo terá acesso as todas as funcionalidades do sistema e interação com o ambiente no qual poderão cadastrar, alterar, excluir pacientes. Terá a funcionalidade de agenda no</w:t>
+      </w:r>
+      <w:r>
+        <w:rPr>
+          <w:rFonts w:ascii="Arial" w:hAnsi="Arial" w:cs="Arial"/>
+          <w:i w:val="0"/>
+          <w:sz w:val="22"/>
+        </w:rPr>
+        <w:t xml:space="preserve"> qual poderá agendar, </w:t>
+      </w:r>
+      <w:r>
+        <w:rPr>
+          <w:rFonts w:ascii="Arial" w:hAnsi="Arial" w:cs="Arial"/>
+          <w:i w:val="0"/>
+          <w:sz w:val="22"/>
+        </w:rPr>
+        <w:t>editar e excluir</w:t>
+      </w:r>
+      <w:r>
+        <w:rPr>
+          <w:rFonts w:ascii="Arial" w:hAnsi="Arial" w:cs="Arial"/>
+          <w:i w:val="0"/>
+          <w:sz w:val="22"/>
+        </w:rPr>
+        <w:t xml:space="preserve"> as </w:t>
+      </w:r>
+      <w:r>
+        <w:rPr>
+          <w:rFonts w:ascii="Arial" w:hAnsi="Arial" w:cs="Arial"/>
+          <w:i w:val="0"/>
+          <w:sz w:val="22"/>
+        </w:rPr>
+        <w:t>consultas</w:t>
+      </w:r>
+      <w:r>
+        <w:rPr>
+          <w:rFonts w:ascii="Arial" w:hAnsi="Arial" w:cs="Arial"/>
+          <w:i w:val="0"/>
+          <w:sz w:val="22"/>
+        </w:rPr>
+        <w:t>. Poderá gerar relatórios semanal e mensal das 10 palavras mais faladas</w:t>
+      </w:r>
+      <w:r>
+        <w:rPr>
+          <w:rFonts w:ascii="Arial" w:hAnsi="Arial" w:cs="Arial"/>
+          <w:i w:val="0"/>
+          <w:sz w:val="22"/>
+        </w:rPr>
+        <w:t xml:space="preserve"> por </w:t>
+      </w:r>
+      <w:proofErr w:type="gramStart"/>
+      <w:r>
+        <w:rPr>
+          <w:rFonts w:ascii="Arial" w:hAnsi="Arial" w:cs="Arial"/>
+          <w:i w:val="0"/>
+          <w:sz w:val="22"/>
+        </w:rPr>
+        <w:t>cada paciente (verificar se estão falando mais em tristeza ou suicídio, por exemplo)</w:t>
+      </w:r>
+      <w:r>
+        <w:rPr>
+          <w:rFonts w:ascii="Arial" w:hAnsi="Arial" w:cs="Arial"/>
+          <w:i w:val="0"/>
+          <w:sz w:val="22"/>
+        </w:rPr>
+        <w:t xml:space="preserve">, </w:t>
+      </w:r>
+      <w:r>
+        <w:rPr>
+          <w:rFonts w:ascii="Arial" w:hAnsi="Arial" w:cs="Arial"/>
+          <w:i w:val="0"/>
+          <w:sz w:val="22"/>
+        </w:rPr>
+        <w:t>relatórios</w:t>
+      </w:r>
+      <w:proofErr w:type="gramEnd"/>
+      <w:r>
+        <w:rPr>
+          <w:rFonts w:ascii="Arial" w:hAnsi="Arial" w:cs="Arial"/>
+          <w:i w:val="0"/>
+          <w:sz w:val="22"/>
+        </w:rPr>
+        <w:t xml:space="preserve"> de variação de humor e</w:t>
+      </w:r>
+      <w:r>
+        <w:rPr>
+          <w:rFonts w:ascii="Arial" w:hAnsi="Arial" w:cs="Arial"/>
+          <w:i w:val="0"/>
+          <w:sz w:val="22"/>
+        </w:rPr>
+        <w:t xml:space="preserve"> consultar os</w:t>
+      </w:r>
+      <w:r>
+        <w:rPr>
+          <w:rFonts w:ascii="Arial" w:hAnsi="Arial" w:cs="Arial"/>
+          <w:i w:val="0"/>
+          <w:sz w:val="22"/>
+        </w:rPr>
+        <w:t xml:space="preserve"> eventos de crises cadastradas pelo paciente</w:t>
+      </w:r>
+      <w:r>
+        <w:rPr>
+          <w:rFonts w:ascii="Arial" w:hAnsi="Arial" w:cs="Arial"/>
+          <w:i w:val="0"/>
+          <w:sz w:val="22"/>
+        </w:rPr>
+        <w:t>.</w:t>
       </w:r>
     </w:p>
     <w:p>
@@ -2235,14 +2577,13 @@
           <w:sz w:val="22"/>
         </w:rPr>
       </w:pPr>
-      <w:bookmarkStart w:id="18" w:name="__RefHeading___Toc175024554"/>
-      <w:bookmarkEnd w:id="18"/>
+      <w:bookmarkStart w:id="26" w:name="__RefHeading___Toc175024554"/>
+      <w:bookmarkEnd w:id="26"/>
       <w:r>
         <w:rPr>
           <w:iCs/>
           <w:sz w:val="22"/>
         </w:rPr>
-        <w:lastRenderedPageBreak/>
         <w:t>Paciente</w:t>
       </w:r>
     </w:p>
@@ -2264,8 +2605,18 @@
         </w:rPr>
         <w:t>O paciente terá acesso parcial ao sistema e esse acesso só poderá ser dado pelo psicólogo. Ele poderá cadastrar, consultar e editar um humor, cadastrar, consultar e editar um evento de crise, consultar suas consultas agendadas.</w:t>
       </w:r>
-      <w:bookmarkStart w:id="19" w:name="__RefHeading___Toc175024555"/>
-      <w:bookmarkEnd w:id="19"/>
+      <w:bookmarkStart w:id="27" w:name="__RefHeading___Toc175024555"/>
+      <w:bookmarkEnd w:id="27"/>
+    </w:p>
+    <w:p>
+      <w:pPr>
+        <w:pStyle w:val="Standard"/>
+      </w:pPr>
+    </w:p>
+    <w:p>
+      <w:pPr>
+        <w:pStyle w:val="Standard"/>
+      </w:pPr>
     </w:p>
     <w:p>
       <w:pPr>
@@ -2280,12 +2631,13 @@
           <w:numId w:val="3"/>
         </w:numPr>
       </w:pPr>
-      <w:bookmarkStart w:id="20" w:name="__RefHeading___Toc175024556"/>
-      <w:bookmarkEnd w:id="20"/>
-      <w:r>
+      <w:bookmarkStart w:id="28" w:name="__RefHeading___Toc175024556"/>
+      <w:bookmarkEnd w:id="28"/>
+      <w:r>
+        <w:lastRenderedPageBreak/>
         <w:t>Requisitos funcionais</w:t>
       </w:r>
-      <w:bookmarkEnd w:id="16"/>
+      <w:bookmarkEnd w:id="24"/>
     </w:p>
     <w:p>
       <w:pPr>
@@ -2333,8 +2685,9 @@
           <w:i w:val="0"/>
           <w:sz w:val="22"/>
         </w:rPr>
-        <w:t xml:space="preserve">o software, que o sistema deve prover. Como definido no livro </w:t>
-      </w:r>
+        <w:t xml:space="preserve">que o sistema deve prover. Como definido no livro </w:t>
+      </w:r>
+      <w:commentRangeStart w:id="29"/>
       <w:proofErr w:type="spellStart"/>
       <w:r>
         <w:rPr>
@@ -2405,7 +2758,26 @@
           <w:i w:val="0"/>
           <w:sz w:val="22"/>
         </w:rPr>
-        <w:t>, funcionais é “uma ação que o produto deve ser capaz de realizar”.</w:t>
+        <w:t>, funcionais é “uma ação que o produto deve ser capaz de realizar</w:t>
+      </w:r>
+      <w:commentRangeEnd w:id="29"/>
+      <w:r>
+        <w:rPr>
+          <w:rStyle w:val="Refdecomentrio"/>
+          <w:rFonts w:ascii="Liberation Serif" w:eastAsia="SimSun" w:hAnsi="Liberation Serif" w:cs="Mangal"/>
+          <w:i w:val="0"/>
+          <w:iCs w:val="0"/>
+          <w:lang w:bidi="hi-IN"/>
+        </w:rPr>
+        <w:commentReference w:id="29"/>
+      </w:r>
+      <w:r>
+        <w:rPr>
+          <w:rFonts w:ascii="Arial" w:hAnsi="Arial" w:cs="Arial"/>
+          <w:i w:val="0"/>
+          <w:sz w:val="22"/>
+        </w:rPr>
+        <w:t>”.</w:t>
       </w:r>
     </w:p>
     <w:p>
@@ -2416,8 +2788,8 @@
           <w:numId w:val="3"/>
         </w:numPr>
       </w:pPr>
-      <w:bookmarkStart w:id="21" w:name="__RefHeading___Toc175024557"/>
-      <w:bookmarkEnd w:id="21"/>
+      <w:bookmarkStart w:id="30" w:name="__RefHeading___Toc175024557"/>
+      <w:bookmarkEnd w:id="30"/>
       <w:r>
         <w:t>Psicólogo</w:t>
       </w:r>
@@ -2433,7 +2805,31 @@
         <w:rPr>
           <w:i w:val="0"/>
         </w:rPr>
-        <w:t>Essa seção descreve os requisitos funcionais do psicólogo: cadastrar, consultar, editar e excluir o psicólogo.</w:t>
+        <w:t xml:space="preserve">Essa seção descreve os requisitos funcionais </w:t>
+      </w:r>
+      <w:r>
+        <w:rPr>
+          <w:i w:val="0"/>
+        </w:rPr>
+        <w:t>de sistemas relacionados aos</w:t>
+      </w:r>
+      <w:r>
+        <w:rPr>
+          <w:i w:val="0"/>
+        </w:rPr>
+        <w:t xml:space="preserve"> psicólogo</w:t>
+      </w:r>
+      <w:r>
+        <w:rPr>
+          <w:i w:val="0"/>
+        </w:rPr>
+        <w:t>s</w:t>
+      </w:r>
+      <w:r>
+        <w:rPr>
+          <w:i w:val="0"/>
+        </w:rPr>
+        <w:t>.</w:t>
       </w:r>
     </w:p>
     <w:p>
@@ -3094,7 +3490,6 @@
         </w:numPr>
       </w:pPr>
       <w:r>
-        <w:lastRenderedPageBreak/>
         <w:t>E</w:t>
       </w:r>
       <w:r>
@@ -3289,6 +3684,7 @@
                 <w:b/>
                 <w:sz w:val="22"/>
               </w:rPr>
+              <w:lastRenderedPageBreak/>
               <w:t>Prioridade</w:t>
             </w:r>
             <w:r>
@@ -3840,9 +4236,9 @@
       <w:pPr>
         <w:pStyle w:val="Standard"/>
       </w:pPr>
-      <w:bookmarkStart w:id="22" w:name="_Toc34746319"/>
-    </w:p>
-    <w:bookmarkEnd w:id="22"/>
+      <w:bookmarkStart w:id="31" w:name="_Toc34746319"/>
+    </w:p>
+    <w:bookmarkEnd w:id="31"/>
     <w:p>
       <w:pPr>
         <w:pStyle w:val="Ttulo2"/>
@@ -3851,8 +4247,18 @@
           <w:numId w:val="3"/>
         </w:numPr>
       </w:pPr>
+      <w:commentRangeStart w:id="32"/>
       <w:r>
         <w:t>Paciente</w:t>
+      </w:r>
+      <w:commentRangeEnd w:id="32"/>
+      <w:r>
+        <w:rPr>
+          <w:rStyle w:val="Refdecomentrio"/>
+          <w:rFonts w:ascii="Liberation Serif" w:eastAsia="SimSun" w:hAnsi="Liberation Serif" w:cs="Mangal"/>
+          <w:lang w:bidi="hi-IN"/>
+        </w:rPr>
+        <w:commentReference w:id="32"/>
       </w:r>
     </w:p>
     <w:p>
@@ -3924,14 +4330,14 @@
           <w:sz w:val="22"/>
         </w:rPr>
       </w:pPr>
-      <w:bookmarkStart w:id="23" w:name="__RefHeading___Toc175024558"/>
+      <w:bookmarkStart w:id="33" w:name="__RefHeading___Toc175024558"/>
       <w:r>
         <w:rPr>
           <w:sz w:val="22"/>
         </w:rPr>
         <w:t>Cadastrar Paciente</w:t>
       </w:r>
-      <w:bookmarkEnd w:id="23"/>
+      <w:bookmarkEnd w:id="33"/>
     </w:p>
     <w:p>
       <w:pPr>
@@ -4209,14 +4615,14 @@
         </w:rPr>
         <w:t xml:space="preserve"> </w:t>
       </w:r>
-      <w:bookmarkStart w:id="24" w:name="__RefHeading___Toc175024559"/>
+      <w:bookmarkStart w:id="34" w:name="__RefHeading___Toc175024559"/>
       <w:r>
         <w:rPr>
           <w:sz w:val="22"/>
         </w:rPr>
         <w:t xml:space="preserve">Consultar Paciente </w:t>
       </w:r>
-      <w:bookmarkEnd w:id="24"/>
+      <w:bookmarkEnd w:id="34"/>
     </w:p>
     <w:p>
       <w:pPr>
@@ -4353,6 +4759,7 @@
                 <w:b/>
                 <w:sz w:val="22"/>
               </w:rPr>
+              <w:lastRenderedPageBreak/>
               <w:t>Prioridade</w:t>
             </w:r>
             <w:r>
@@ -5130,8 +5537,18 @@
           <w:numId w:val="3"/>
         </w:numPr>
       </w:pPr>
+      <w:commentRangeStart w:id="35"/>
       <w:r>
         <w:t>Humor</w:t>
+      </w:r>
+      <w:commentRangeEnd w:id="35"/>
+      <w:r>
+        <w:rPr>
+          <w:rStyle w:val="Refdecomentrio"/>
+          <w:rFonts w:ascii="Liberation Serif" w:eastAsia="SimSun" w:hAnsi="Liberation Serif" w:cs="Mangal"/>
+          <w:lang w:bidi="hi-IN"/>
+        </w:rPr>
+        <w:commentReference w:id="35"/>
       </w:r>
     </w:p>
     <w:p>
@@ -5224,7 +5641,6 @@
           <w:sz w:val="22"/>
           <w:lang w:eastAsia="pt-BR"/>
         </w:rPr>
-        <w:lastRenderedPageBreak/>
         <w:drawing>
           <wp:inline distT="0" distB="0" distL="0" distR="0" wp14:anchorId="46D1BD9E" wp14:editId="77642153">
             <wp:extent cx="3124200" cy="1028700"/>
@@ -5243,7 +5659,7 @@
                     </pic:cNvPicPr>
                   </pic:nvPicPr>
                   <pic:blipFill>
-                    <a:blip r:embed="rId9" cstate="print">
+                    <a:blip r:embed="rId12" cstate="print">
                       <a:extLst>
                         <a:ext uri="{28A0092B-C50C-407E-A947-70E740481C1C}">
                           <a14:useLocalDpi xmlns:a14="http://schemas.microsoft.com/office/drawing/2010/main" val="0"/>
@@ -5366,6 +5782,7 @@
                 <w:b/>
                 <w:sz w:val="22"/>
               </w:rPr>
+              <w:lastRenderedPageBreak/>
               <w:t>Prioridade</w:t>
             </w:r>
             <w:r>
@@ -5601,7 +6018,7 @@
         </w:rPr>
         <w:t xml:space="preserve">histórico </w:t>
       </w:r>
-      <w:commentRangeStart w:id="25"/>
+      <w:commentRangeStart w:id="36"/>
       <w:r>
         <w:rPr>
           <w:rFonts w:ascii="Arial" w:hAnsi="Arial" w:cs="Arial"/>
@@ -5611,7 +6028,7 @@
         </w:rPr>
         <w:t>dele</w:t>
       </w:r>
-      <w:commentRangeEnd w:id="25"/>
+      <w:commentRangeEnd w:id="36"/>
       <w:r>
         <w:rPr>
           <w:rStyle w:val="Refdecomentrio"/>
@@ -5620,7 +6037,7 @@
           <w:iCs w:val="0"/>
           <w:lang w:bidi="hi-IN"/>
         </w:rPr>
-        <w:commentReference w:id="25"/>
+        <w:commentReference w:id="36"/>
       </w:r>
       <w:r>
         <w:rPr>
@@ -5856,8 +6273,8 @@
           <w:numId w:val="35"/>
         </w:numPr>
       </w:pPr>
-      <w:bookmarkStart w:id="26" w:name="__RefHeading___Toc175024560"/>
-      <w:bookmarkEnd w:id="26"/>
+      <w:bookmarkStart w:id="37" w:name="__RefHeading___Toc175024560"/>
+      <w:bookmarkEnd w:id="37"/>
       <w:r>
         <w:t>Editar Humor</w:t>
       </w:r>
@@ -6199,9 +6616,18 @@
           <w:numId w:val="3"/>
         </w:numPr>
       </w:pPr>
-      <w:r>
-        <w:lastRenderedPageBreak/>
+      <w:commentRangeStart w:id="38"/>
+      <w:r>
         <w:t>Crise</w:t>
+      </w:r>
+      <w:commentRangeEnd w:id="38"/>
+      <w:r>
+        <w:rPr>
+          <w:rStyle w:val="Refdecomentrio"/>
+          <w:rFonts w:ascii="Liberation Serif" w:eastAsia="SimSun" w:hAnsi="Liberation Serif" w:cs="Mangal"/>
+          <w:lang w:bidi="hi-IN"/>
+        </w:rPr>
+        <w:commentReference w:id="38"/>
       </w:r>
     </w:p>
     <w:p>
@@ -6448,6 +6874,8 @@
             </w:r>
           </w:p>
         </w:tc>
+        <w:bookmarkStart w:id="39" w:name="_GoBack"/>
+        <w:bookmarkEnd w:id="39"/>
       </w:tr>
     </w:tbl>
     <w:p>
@@ -6459,6 +6887,7 @@
         </w:numPr>
       </w:pPr>
       <w:r>
+        <w:lastRenderedPageBreak/>
         <w:t>Consultar Evento de Crise</w:t>
       </w:r>
     </w:p>
@@ -7245,7 +7674,6 @@
           <w:b/>
           <w:i w:val="0"/>
         </w:rPr>
-        <w:lastRenderedPageBreak/>
         <w:t xml:space="preserve">Entrada e </w:t>
       </w:r>
       <w:r>
@@ -7518,6 +7946,7 @@
         </w:numPr>
       </w:pPr>
       <w:r>
+        <w:lastRenderedPageBreak/>
         <w:t>Consultar agenda de consulta</w:t>
       </w:r>
     </w:p>
@@ -7557,7 +7986,7 @@
           <w:sz w:val="22"/>
         </w:rPr>
       </w:pPr>
-      <w:commentRangeStart w:id="27"/>
+      <w:commentRangeStart w:id="40"/>
       <w:r>
         <w:rPr>
           <w:rFonts w:ascii="Arial" w:hAnsi="Arial" w:cs="Arial"/>
@@ -7574,7 +8003,7 @@
         </w:rPr>
         <w:t xml:space="preserve"> e consultas do dia.</w:t>
       </w:r>
-      <w:commentRangeEnd w:id="27"/>
+      <w:commentRangeEnd w:id="40"/>
       <w:r>
         <w:rPr>
           <w:rStyle w:val="Refdecomentrio"/>
@@ -7583,7 +8012,7 @@
           <w:iCs w:val="0"/>
           <w:lang w:bidi="hi-IN"/>
         </w:rPr>
-        <w:commentReference w:id="27"/>
+        <w:commentReference w:id="40"/>
       </w:r>
     </w:p>
     <w:p>
@@ -8373,10 +8802,9 @@
           <w:numId w:val="3"/>
         </w:numPr>
       </w:pPr>
-      <w:bookmarkStart w:id="28" w:name="__RefHeading___Toc175024561"/>
-      <w:bookmarkEnd w:id="28"/>
-      <w:r>
-        <w:lastRenderedPageBreak/>
+      <w:bookmarkStart w:id="41" w:name="__RefHeading___Toc175024561"/>
+      <w:bookmarkEnd w:id="41"/>
+      <w:r>
         <w:t>Requisitos Não F</w:t>
       </w:r>
       <w:r>
@@ -8507,6 +8935,7 @@
                 <w:b/>
                 <w:sz w:val="22"/>
               </w:rPr>
+              <w:lastRenderedPageBreak/>
               <w:t>Prioridade</w:t>
             </w:r>
             <w:r>
@@ -8710,7 +9139,7 @@
           <w:rFonts w:ascii="Arial" w:hAnsi="Arial" w:cs="Arial"/>
           <w:sz w:val="22"/>
         </w:rPr>
-        <w:t xml:space="preserve">&lt;Utilize os mesmos campos mostrados no bloco anterior para descrever este e os demais requisitos funcionais desta </w:t>
+        <w:t>&lt;Utilize os mesmos campos mostrados no bloco anterior para descrever este e os demais requisitos funcionais desta subseção.</w:t>
       </w:r>
       <w:proofErr w:type="gramStart"/>
       <w:r>
@@ -8718,7 +9147,7 @@
           <w:rFonts w:ascii="Arial" w:hAnsi="Arial" w:cs="Arial"/>
           <w:sz w:val="22"/>
         </w:rPr>
-        <w:t>subseção.&gt;</w:t>
+        <w:t>&gt;</w:t>
       </w:r>
       <w:proofErr w:type="gramEnd"/>
     </w:p>
@@ -8997,7 +9426,7 @@
           <w:rFonts w:ascii="Arial" w:hAnsi="Arial" w:cs="Arial"/>
           <w:sz w:val="22"/>
         </w:rPr>
-        <w:t xml:space="preserve">&lt;Utilize os mesmos campos mostrados no bloco anterior para descrever este e os demais requisitos funcionais desta </w:t>
+        <w:t>&lt;Utilize os mesmos campos mostrados no bloco anterior para descrever este e os demais requisitos funcionais desta subseção.</w:t>
       </w:r>
       <w:proofErr w:type="gramStart"/>
       <w:r>
@@ -9005,7 +9434,7 @@
           <w:rFonts w:ascii="Arial" w:hAnsi="Arial" w:cs="Arial"/>
           <w:sz w:val="22"/>
         </w:rPr>
-        <w:t>subseção.&gt;</w:t>
+        <w:t>&gt;</w:t>
       </w:r>
       <w:proofErr w:type="gramEnd"/>
     </w:p>
@@ -9284,7 +9713,7 @@
           <w:rFonts w:ascii="Arial" w:hAnsi="Arial" w:cs="Arial"/>
           <w:sz w:val="22"/>
         </w:rPr>
-        <w:t xml:space="preserve">&lt;Utilize os mesmos campos mostrados no bloco anterior para descrever este e os demais requisitos funcionais desta </w:t>
+        <w:t>&lt;Utilize os mesmos campos mostrados no bloco anterior para descrever este e os demais requisitos funcionais desta subseção.</w:t>
       </w:r>
       <w:proofErr w:type="gramStart"/>
       <w:r>
@@ -9292,7 +9721,7 @@
           <w:rFonts w:ascii="Arial" w:hAnsi="Arial" w:cs="Arial"/>
           <w:sz w:val="22"/>
         </w:rPr>
-        <w:t>subseção.&gt;</w:t>
+        <w:t>&gt;</w:t>
       </w:r>
       <w:proofErr w:type="gramEnd"/>
     </w:p>
@@ -9374,7 +9803,6 @@
                 <w:b/>
                 <w:sz w:val="22"/>
               </w:rPr>
-              <w:lastRenderedPageBreak/>
               <w:t>Prioridade</w:t>
             </w:r>
             <w:r>
@@ -9550,6 +9978,7 @@
         </w:numPr>
       </w:pPr>
       <w:r>
+        <w:lastRenderedPageBreak/>
         <w:t>&lt;</w:t>
       </w:r>
       <w:r>
@@ -9572,7 +10001,7 @@
           <w:rFonts w:ascii="Arial" w:hAnsi="Arial" w:cs="Arial"/>
           <w:sz w:val="22"/>
         </w:rPr>
-        <w:t xml:space="preserve">&lt;Utilize os mesmos campos mostrados no bloco anterior para descrever este e os demais requisitos funcionais desta </w:t>
+        <w:t>&lt;Utilize os mesmos campos mostrados no bloco anterior para descrever este e os demais requisitos funcionais desta subseção.</w:t>
       </w:r>
       <w:proofErr w:type="gramStart"/>
       <w:r>
@@ -9580,7 +10009,7 @@
           <w:rFonts w:ascii="Arial" w:hAnsi="Arial" w:cs="Arial"/>
           <w:sz w:val="22"/>
         </w:rPr>
-        <w:t>subseção.&gt;</w:t>
+        <w:t>&gt;</w:t>
       </w:r>
       <w:proofErr w:type="gramEnd"/>
     </w:p>
@@ -9899,7 +10328,7 @@
           <w:rFonts w:ascii="Arial" w:hAnsi="Arial" w:cs="Arial"/>
           <w:sz w:val="22"/>
         </w:rPr>
-        <w:t xml:space="preserve">&lt;Utilize os mesmos campos mostrados no bloco anterior para descrever este e os demais requisitos funcionais desta </w:t>
+        <w:t>&lt;Utilize os mesmos campos mostrados no bloco anterior para descrever este e os demais requisitos funcionais desta subseção.</w:t>
       </w:r>
       <w:proofErr w:type="gramStart"/>
       <w:r>
@@ -9907,7 +10336,7 @@
           <w:rFonts w:ascii="Arial" w:hAnsi="Arial" w:cs="Arial"/>
           <w:sz w:val="22"/>
         </w:rPr>
-        <w:t>subseção.&gt;</w:t>
+        <w:t>&gt;</w:t>
       </w:r>
       <w:proofErr w:type="gramEnd"/>
     </w:p>
@@ -10210,28 +10639,12 @@
           <w:rFonts w:ascii="Arial" w:hAnsi="Arial" w:cs="Arial"/>
           <w:sz w:val="22"/>
         </w:rPr>
-        <w:t xml:space="preserve">&lt;Nesta seção, deverá ser apresentado </w:t>
-      </w:r>
-      <w:proofErr w:type="gramStart"/>
-      <w:r>
-        <w:rPr>
-          <w:rFonts w:ascii="Arial" w:hAnsi="Arial" w:cs="Arial"/>
-          <w:sz w:val="22"/>
-        </w:rPr>
-        <w:t>o modelo entidade</w:t>
-      </w:r>
-      <w:proofErr w:type="gramEnd"/>
-      <w:r>
-        <w:rPr>
-          <w:rFonts w:ascii="Arial" w:hAnsi="Arial" w:cs="Arial"/>
-          <w:sz w:val="22"/>
-        </w:rPr>
-        <w:t xml:space="preserve"> relacionamento considerando os requisitos funcionais descritos. Todos os requisitos funcionais devem ser considerados&gt;</w:t>
-      </w:r>
-      <w:bookmarkStart w:id="29" w:name="__RefHeading___Toc175024579"/>
-      <w:bookmarkStart w:id="30" w:name="_Ref471394537"/>
-      <w:bookmarkEnd w:id="29"/>
-      <w:bookmarkEnd w:id="30"/>
+        <w:t>&lt;Nesta seção, deverá ser apresentado o modelo entidade relacionamento considerando os requisitos funcionais descritos. Todos os requisitos funcionais devem ser considerados&gt;</w:t>
+      </w:r>
+      <w:bookmarkStart w:id="42" w:name="__RefHeading___Toc175024579"/>
+      <w:bookmarkStart w:id="43" w:name="_Ref471394537"/>
+      <w:bookmarkEnd w:id="42"/>
+      <w:bookmarkEnd w:id="43"/>
     </w:p>
     <w:p>
       <w:pPr>
@@ -10274,8 +10687,8 @@
       </w:pPr>
     </w:p>
     <w:sectPr>
-      <w:headerReference w:type="default" r:id="rId12"/>
-      <w:footerReference w:type="default" r:id="rId13"/>
+      <w:headerReference w:type="default" r:id="rId13"/>
+      <w:footerReference w:type="default" r:id="rId14"/>
       <w:pgSz w:w="11906" w:h="16838"/>
       <w:pgMar w:top="1701" w:right="1418" w:bottom="1899" w:left="1418" w:header="720" w:footer="731" w:gutter="0"/>
       <w:cols w:space="720"/>
@@ -10287,8 +10700,8 @@
 </file>
 
 <file path=word/comments.xml><?xml version="1.0" encoding="utf-8"?>
-<w:comments xmlns:wpc="http://schemas.microsoft.com/office/word/2010/wordprocessingCanvas" xmlns:mc="http://schemas.openxmlformats.org/markup-compatibility/2006" xmlns:o="urn:schemas-microsoft-com:office:office" xmlns:r="http://schemas.openxmlformats.org/officeDocument/2006/relationships" xmlns:m="http://schemas.openxmlformats.org/officeDocument/2006/math" xmlns:v="urn:schemas-microsoft-com:vml" xmlns:wp14="http://schemas.microsoft.com/office/word/2010/wordprocessingDrawing" xmlns:wp="http://schemas.openxmlformats.org/drawingml/2006/wordprocessingDrawing" xmlns:w10="urn:schemas-microsoft-com:office:word" xmlns:w="http://schemas.openxmlformats.org/wordprocessingml/2006/main" xmlns:w14="http://schemas.microsoft.com/office/word/2010/wordml" xmlns:w15="http://schemas.microsoft.com/office/word/2012/wordml" xmlns:wpg="http://schemas.microsoft.com/office/word/2010/wordprocessingGroup" xmlns:wpi="http://schemas.microsoft.com/office/word/2010/wordprocessingInk" xmlns:wne="http://schemas.microsoft.com/office/word/2006/wordml" xmlns:wps="http://schemas.microsoft.com/office/word/2010/wordprocessingShape" mc:Ignorable="w14 w15 wp14">
-  <w:comment w:id="25" w:author="Kelly Souza" w:date="2020-04-19T21:38:00Z" w:initials="KS">
+<w:comments xmlns:wpc="http://schemas.microsoft.com/office/word/2010/wordprocessingCanvas" xmlns:mc="http://schemas.openxmlformats.org/markup-compatibility/2006" xmlns:o="urn:schemas-microsoft-com:office:office" xmlns:r="http://schemas.openxmlformats.org/officeDocument/2006/relationships" xmlns:m="http://schemas.openxmlformats.org/officeDocument/2006/math" xmlns:v="urn:schemas-microsoft-com:vml" xmlns:wp14="http://schemas.microsoft.com/office/word/2010/wordprocessingDrawing" xmlns:wp="http://schemas.openxmlformats.org/drawingml/2006/wordprocessingDrawing" xmlns:w10="urn:schemas-microsoft-com:office:word" xmlns:w="http://schemas.openxmlformats.org/wordprocessingml/2006/main" xmlns:w14="http://schemas.microsoft.com/office/word/2010/wordml" xmlns:wpg="http://schemas.microsoft.com/office/word/2010/wordprocessingGroup" xmlns:wpi="http://schemas.microsoft.com/office/word/2010/wordprocessingInk" xmlns:wne="http://schemas.microsoft.com/office/word/2006/wordml" xmlns:wps="http://schemas.microsoft.com/office/word/2010/wordprocessingShape" mc:Ignorable="w14 wp14">
+  <w:comment w:id="1" w:author="Bruno Guilherme Lunardi" w:date="2020-04-21T18:48:00Z" w:initials="BGL">
     <w:p>
       <w:pPr>
         <w:pStyle w:val="Textodecomentrio"/>
@@ -10299,6 +10712,241 @@
         </w:rPr>
         <w:annotationRef/>
       </w:r>
+      <w:proofErr w:type="gramStart"/>
+      <w:r>
+        <w:t>Pode colocar só psicólogos</w:t>
+      </w:r>
+      <w:proofErr w:type="gramEnd"/>
+    </w:p>
+  </w:comment>
+  <w:comment w:id="2" w:author="Bruno Guilherme Lunardi" w:date="2020-04-21T18:49:00Z" w:initials="BGL">
+    <w:p>
+      <w:pPr>
+        <w:pStyle w:val="Textodecomentrio"/>
+      </w:pPr>
+      <w:r>
+        <w:rPr>
+          <w:rStyle w:val="Refdecomentrio"/>
+        </w:rPr>
+        <w:annotationRef/>
+      </w:r>
+      <w:r>
+        <w:t xml:space="preserve">Vai ser </w:t>
+      </w:r>
+      <w:proofErr w:type="spellStart"/>
+      <w:proofErr w:type="gramStart"/>
+      <w:r>
+        <w:t>whatsHappy</w:t>
+      </w:r>
+      <w:proofErr w:type="spellEnd"/>
+      <w:proofErr w:type="gramEnd"/>
+      <w:r>
+        <w:t xml:space="preserve"> mesmo?</w:t>
+      </w:r>
+    </w:p>
+  </w:comment>
+  <w:comment w:id="3" w:author="Bruno Guilherme Lunardi" w:date="2020-04-21T18:51:00Z" w:initials="BGL">
+    <w:p>
+      <w:pPr>
+        <w:pStyle w:val="Textodecomentrio"/>
+      </w:pPr>
+      <w:r>
+        <w:rPr>
+          <w:rStyle w:val="Refdecomentrio"/>
+        </w:rPr>
+        <w:annotationRef/>
+      </w:r>
+      <w:proofErr w:type="gramStart"/>
+      <w:r>
+        <w:t>Nosso Requisitos</w:t>
+      </w:r>
+      <w:proofErr w:type="gramEnd"/>
+      <w:r>
+        <w:t xml:space="preserve"> Não Funcionais de Sistemas não estão divididos desta maneira. Iremos dividir assim?</w:t>
+      </w:r>
+    </w:p>
+  </w:comment>
+  <w:comment w:id="4" w:author="Bruno Guilherme Lunardi" w:date="2020-04-21T18:52:00Z" w:initials="BGL">
+    <w:p>
+      <w:pPr>
+        <w:pStyle w:val="Textodecomentrio"/>
+      </w:pPr>
+      <w:r>
+        <w:rPr>
+          <w:rStyle w:val="Refdecomentrio"/>
+        </w:rPr>
+        <w:annotationRef/>
+      </w:r>
+      <w:r>
+        <w:t>Teremos matriz de rastreabilidade?</w:t>
+      </w:r>
+    </w:p>
+  </w:comment>
+  <w:comment w:id="14" w:author="Bruno Guilherme Lunardi" w:date="2020-04-21T19:03:00Z" w:initials="BGL">
+    <w:p>
+      <w:pPr>
+        <w:pStyle w:val="Textodecomentrio"/>
+      </w:pPr>
+      <w:r>
+        <w:rPr>
+          <w:rStyle w:val="Refdecomentrio"/>
+        </w:rPr>
+        <w:annotationRef/>
+      </w:r>
+      <w:r>
+        <w:t>Fazer isto depois</w:t>
+      </w:r>
+    </w:p>
+  </w:comment>
+  <w:comment w:id="16" w:author="Bruno Guilherme Lunardi" w:date="2020-04-21T19:10:00Z" w:initials="BGL">
+    <w:p>
+      <w:pPr>
+        <w:pStyle w:val="Textodecomentrio"/>
+      </w:pPr>
+      <w:r>
+        <w:rPr>
+          <w:rStyle w:val="Refdecomentrio"/>
+        </w:rPr>
+        <w:annotationRef/>
+      </w:r>
+      <w:r>
+        <w:t xml:space="preserve">Não sei se este texto se encaixa aqui! Aqui acho que entra a parte de BPMN. Talvez isto </w:t>
+      </w:r>
+      <w:proofErr w:type="gramStart"/>
+      <w:r>
+        <w:t>pode</w:t>
+      </w:r>
+      <w:proofErr w:type="gramEnd"/>
+      <w:r>
+        <w:t xml:space="preserve"> ser colocado na seção “Visão geral do produto/serviço”, como um motivador de elaborar esta solução</w:t>
+      </w:r>
+    </w:p>
+  </w:comment>
+  <w:comment w:id="17" w:author="Bruno Guilherme Lunardi" w:date="2020-04-21T19:06:00Z" w:initials="BGL">
+    <w:p>
+      <w:pPr>
+        <w:pStyle w:val="Textodecomentrio"/>
+      </w:pPr>
+      <w:r>
+        <w:rPr>
+          <w:rStyle w:val="Refdecomentrio"/>
+        </w:rPr>
+        <w:annotationRef/>
+      </w:r>
+      <w:r>
+        <w:t>Criar a “</w:t>
+      </w:r>
+      <w:r>
+        <w:rPr>
+          <w:rFonts w:ascii="Arial" w:hAnsi="Arial" w:cs="Arial"/>
+          <w:b/>
+          <w:sz w:val="22"/>
+        </w:rPr>
+        <w:t>Seção 6 – Referências” e colocar as devidas referências</w:t>
+      </w:r>
+    </w:p>
+  </w:comment>
+  <w:comment w:id="18" w:author="Bruno Guilherme Lunardi" w:date="2020-04-21T19:07:00Z" w:initials="BGL">
+    <w:p>
+      <w:pPr>
+        <w:pStyle w:val="Textodecomentrio"/>
+      </w:pPr>
+      <w:r>
+        <w:rPr>
+          <w:rStyle w:val="Refdecomentrio"/>
+        </w:rPr>
+        <w:annotationRef/>
+      </w:r>
+      <w:r>
+        <w:t>Referência</w:t>
+      </w:r>
+    </w:p>
+  </w:comment>
+  <w:comment w:id="21" w:author="Bruno Guilherme Lunardi" w:date="2020-04-21T19:16:00Z" w:initials="BGL">
+    <w:p>
+      <w:pPr>
+        <w:pStyle w:val="Textodecomentrio"/>
+      </w:pPr>
+      <w:r>
+        <w:rPr>
+          <w:rStyle w:val="Refdecomentrio"/>
+        </w:rPr>
+        <w:annotationRef/>
+      </w:r>
+      <w:r>
+        <w:t>Verificar se será esta seção mesmo...</w:t>
+      </w:r>
+    </w:p>
+  </w:comment>
+  <w:comment w:id="29" w:author="Bruno Guilherme Lunardi" w:date="2020-04-21T19:22:00Z" w:initials="BGL">
+    <w:p>
+      <w:pPr>
+        <w:pStyle w:val="Textodecomentrio"/>
+      </w:pPr>
+      <w:r>
+        <w:rPr>
+          <w:rStyle w:val="Refdecomentrio"/>
+        </w:rPr>
+        <w:annotationRef/>
+      </w:r>
+      <w:r>
+        <w:t>Colocar esta referência na seção 6 referências</w:t>
+      </w:r>
+    </w:p>
+  </w:comment>
+  <w:comment w:id="32" w:author="Bruno Guilherme Lunardi" w:date="2020-04-21T19:24:00Z" w:initials="BGL">
+    <w:p>
+      <w:pPr>
+        <w:pStyle w:val="Textodecomentrio"/>
+      </w:pPr>
+      <w:r>
+        <w:rPr>
+          <w:rStyle w:val="Refdecomentrio"/>
+        </w:rPr>
+        <w:annotationRef/>
+      </w:r>
+      <w:r>
+        <w:t>Acho que aqui ainda é do psicólogo, pois é ele que cadastrará os pacientes</w:t>
+      </w:r>
+      <w:proofErr w:type="gramStart"/>
+      <w:r>
+        <w:t>....</w:t>
+      </w:r>
+      <w:proofErr w:type="gramEnd"/>
+    </w:p>
+    <w:p>
+      <w:pPr>
+        <w:pStyle w:val="Textodecomentrio"/>
+      </w:pPr>
+    </w:p>
+  </w:comment>
+  <w:comment w:id="35" w:author="Bruno Guilherme Lunardi" w:date="2020-04-21T19:24:00Z" w:initials="BGL">
+    <w:p>
+      <w:pPr>
+        <w:pStyle w:val="Textodecomentrio"/>
+      </w:pPr>
+      <w:r>
+        <w:rPr>
+          <w:rStyle w:val="Refdecomentrio"/>
+        </w:rPr>
+        <w:annotationRef/>
+      </w:r>
+      <w:r>
+        <w:t>Aqui seria a parte do paciente</w:t>
+      </w:r>
+    </w:p>
+  </w:comment>
+  <w:comment w:id="36" w:author="Kelly Souza" w:date="2020-04-19T21:38:00Z" w:initials="KS">
+    <w:p>
+      <w:pPr>
+        <w:pStyle w:val="Textodecomentrio"/>
+      </w:pPr>
+      <w:r>
+        <w:rPr>
+          <w:rStyle w:val="Refdecomentrio"/>
+        </w:rPr>
+        <w:annotationRef/>
+      </w:r>
       <w:r>
         <w:t>Não seria necessário criar um requisito para ter um histórico do paciente?</w:t>
       </w:r>
@@ -10309,7 +10957,23 @@
       </w:pPr>
     </w:p>
   </w:comment>
-  <w:comment w:id="27" w:author="Kelly Souza" w:date="2020-04-19T22:44:00Z" w:initials="KS">
+  <w:comment w:id="38" w:author="Bruno Guilherme Lunardi" w:date="2020-04-21T19:24:00Z" w:initials="BGL">
+    <w:p>
+      <w:pPr>
+        <w:pStyle w:val="Textodecomentrio"/>
+      </w:pPr>
+      <w:r>
+        <w:rPr>
+          <w:rStyle w:val="Refdecomentrio"/>
+        </w:rPr>
+        <w:annotationRef/>
+      </w:r>
+      <w:r>
+        <w:t>Ainda do paciente</w:t>
+      </w:r>
+    </w:p>
+  </w:comment>
+  <w:comment w:id="40" w:author="Kelly Souza" w:date="2020-04-19T22:44:00Z" w:initials="KS">
     <w:p>
       <w:pPr>
         <w:pStyle w:val="Textodecomentrio"/>
@@ -10336,7 +11000,7 @@
 </file>
 
 <file path=word/endnotes.xml><?xml version="1.0" encoding="utf-8"?>
-<w:endnotes xmlns:wpc="http://schemas.microsoft.com/office/word/2010/wordprocessingCanvas" xmlns:mc="http://schemas.openxmlformats.org/markup-compatibility/2006" xmlns:o="urn:schemas-microsoft-com:office:office" xmlns:r="http://schemas.openxmlformats.org/officeDocument/2006/relationships" xmlns:m="http://schemas.openxmlformats.org/officeDocument/2006/math" xmlns:v="urn:schemas-microsoft-com:vml" xmlns:wp14="http://schemas.microsoft.com/office/word/2010/wordprocessingDrawing" xmlns:wp="http://schemas.openxmlformats.org/drawingml/2006/wordprocessingDrawing" xmlns:w10="urn:schemas-microsoft-com:office:word" xmlns:w="http://schemas.openxmlformats.org/wordprocessingml/2006/main" xmlns:w14="http://schemas.microsoft.com/office/word/2010/wordml" xmlns:w15="http://schemas.microsoft.com/office/word/2012/wordml" xmlns:wpg="http://schemas.microsoft.com/office/word/2010/wordprocessingGroup" xmlns:wpi="http://schemas.microsoft.com/office/word/2010/wordprocessingInk" xmlns:wne="http://schemas.microsoft.com/office/word/2006/wordml" xmlns:wps="http://schemas.microsoft.com/office/word/2010/wordprocessingShape" mc:Ignorable="w14 w15 wp14">
+<w:endnotes xmlns:wpc="http://schemas.microsoft.com/office/word/2010/wordprocessingCanvas" xmlns:mc="http://schemas.openxmlformats.org/markup-compatibility/2006" xmlns:o="urn:schemas-microsoft-com:office:office" xmlns:r="http://schemas.openxmlformats.org/officeDocument/2006/relationships" xmlns:m="http://schemas.openxmlformats.org/officeDocument/2006/math" xmlns:v="urn:schemas-microsoft-com:vml" xmlns:wp14="http://schemas.microsoft.com/office/word/2010/wordprocessingDrawing" xmlns:wp="http://schemas.openxmlformats.org/drawingml/2006/wordprocessingDrawing" xmlns:w10="urn:schemas-microsoft-com:office:word" xmlns:w="http://schemas.openxmlformats.org/wordprocessingml/2006/main" xmlns:w14="http://schemas.microsoft.com/office/word/2010/wordml" xmlns:wpg="http://schemas.microsoft.com/office/word/2010/wordprocessingGroup" xmlns:wpi="http://schemas.microsoft.com/office/word/2010/wordprocessingInk" xmlns:wne="http://schemas.microsoft.com/office/word/2006/wordml" xmlns:wps="http://schemas.microsoft.com/office/word/2010/wordprocessingShape" mc:Ignorable="w14 wp14">
   <w:endnote w:type="separator" w:id="-1">
     <w:p>
       <w:r>
@@ -10355,7 +11019,7 @@
 </file>
 
 <file path=word/footer1.xml><?xml version="1.0" encoding="utf-8"?>
-<w:ftr xmlns:wpc="http://schemas.microsoft.com/office/word/2010/wordprocessingCanvas" xmlns:mc="http://schemas.openxmlformats.org/markup-compatibility/2006" xmlns:o="urn:schemas-microsoft-com:office:office" xmlns:r="http://schemas.openxmlformats.org/officeDocument/2006/relationships" xmlns:m="http://schemas.openxmlformats.org/officeDocument/2006/math" xmlns:v="urn:schemas-microsoft-com:vml" xmlns:wp14="http://schemas.microsoft.com/office/word/2010/wordprocessingDrawing" xmlns:wp="http://schemas.openxmlformats.org/drawingml/2006/wordprocessingDrawing" xmlns:w10="urn:schemas-microsoft-com:office:word" xmlns:w="http://schemas.openxmlformats.org/wordprocessingml/2006/main" xmlns:w14="http://schemas.microsoft.com/office/word/2010/wordml" xmlns:w15="http://schemas.microsoft.com/office/word/2012/wordml" xmlns:wpg="http://schemas.microsoft.com/office/word/2010/wordprocessingGroup" xmlns:wpi="http://schemas.microsoft.com/office/word/2010/wordprocessingInk" xmlns:wne="http://schemas.microsoft.com/office/word/2006/wordml" xmlns:wps="http://schemas.microsoft.com/office/word/2010/wordprocessingShape" mc:Ignorable="w14 w15 wp14">
+<w:ftr xmlns:wpc="http://schemas.microsoft.com/office/word/2010/wordprocessingCanvas" xmlns:mc="http://schemas.openxmlformats.org/markup-compatibility/2006" xmlns:o="urn:schemas-microsoft-com:office:office" xmlns:r="http://schemas.openxmlformats.org/officeDocument/2006/relationships" xmlns:m="http://schemas.openxmlformats.org/officeDocument/2006/math" xmlns:v="urn:schemas-microsoft-com:vml" xmlns:wp14="http://schemas.microsoft.com/office/word/2010/wordprocessingDrawing" xmlns:wp="http://schemas.openxmlformats.org/drawingml/2006/wordprocessingDrawing" xmlns:w10="urn:schemas-microsoft-com:office:word" xmlns:w="http://schemas.openxmlformats.org/wordprocessingml/2006/main" xmlns:w14="http://schemas.microsoft.com/office/word/2010/wordml" xmlns:wpg="http://schemas.microsoft.com/office/word/2010/wordprocessingGroup" xmlns:wpi="http://schemas.microsoft.com/office/word/2010/wordprocessingInk" xmlns:wne="http://schemas.microsoft.com/office/word/2006/wordml" xmlns:wps="http://schemas.microsoft.com/office/word/2010/wordprocessingShape" mc:Ignorable="w14 wp14">
   <w:tbl>
     <w:tblPr>
       <w:tblW w:w="9072" w:type="dxa"/>
@@ -10414,7 +11078,7 @@
             <w:rPr>
               <w:noProof/>
             </w:rPr>
-            <w:t>8</w:t>
+            <w:t>14</w:t>
           </w:r>
           <w:r>
             <w:fldChar w:fldCharType="end"/>
@@ -10532,7 +11196,7 @@
 </file>
 
 <file path=word/footnotes.xml><?xml version="1.0" encoding="utf-8"?>
-<w:footnotes xmlns:wpc="http://schemas.microsoft.com/office/word/2010/wordprocessingCanvas" xmlns:mc="http://schemas.openxmlformats.org/markup-compatibility/2006" xmlns:o="urn:schemas-microsoft-com:office:office" xmlns:r="http://schemas.openxmlformats.org/officeDocument/2006/relationships" xmlns:m="http://schemas.openxmlformats.org/officeDocument/2006/math" xmlns:v="urn:schemas-microsoft-com:vml" xmlns:wp14="http://schemas.microsoft.com/office/word/2010/wordprocessingDrawing" xmlns:wp="http://schemas.openxmlformats.org/drawingml/2006/wordprocessingDrawing" xmlns:w10="urn:schemas-microsoft-com:office:word" xmlns:w="http://schemas.openxmlformats.org/wordprocessingml/2006/main" xmlns:w14="http://schemas.microsoft.com/office/word/2010/wordml" xmlns:w15="http://schemas.microsoft.com/office/word/2012/wordml" xmlns:wpg="http://schemas.microsoft.com/office/word/2010/wordprocessingGroup" xmlns:wpi="http://schemas.microsoft.com/office/word/2010/wordprocessingInk" xmlns:wne="http://schemas.microsoft.com/office/word/2006/wordml" xmlns:wps="http://schemas.microsoft.com/office/word/2010/wordprocessingShape" mc:Ignorable="w14 w15 wp14">
+<w:footnotes xmlns:wpc="http://schemas.microsoft.com/office/word/2010/wordprocessingCanvas" xmlns:mc="http://schemas.openxmlformats.org/markup-compatibility/2006" xmlns:o="urn:schemas-microsoft-com:office:office" xmlns:r="http://schemas.openxmlformats.org/officeDocument/2006/relationships" xmlns:m="http://schemas.openxmlformats.org/officeDocument/2006/math" xmlns:v="urn:schemas-microsoft-com:vml" xmlns:wp14="http://schemas.microsoft.com/office/word/2010/wordprocessingDrawing" xmlns:wp="http://schemas.openxmlformats.org/drawingml/2006/wordprocessingDrawing" xmlns:w10="urn:schemas-microsoft-com:office:word" xmlns:w="http://schemas.openxmlformats.org/wordprocessingml/2006/main" xmlns:w14="http://schemas.microsoft.com/office/word/2010/wordml" xmlns:wpg="http://schemas.microsoft.com/office/word/2010/wordprocessingGroup" xmlns:wpi="http://schemas.microsoft.com/office/word/2010/wordprocessingInk" xmlns:wne="http://schemas.microsoft.com/office/word/2006/wordml" xmlns:wps="http://schemas.microsoft.com/office/word/2010/wordprocessingShape" mc:Ignorable="w14 wp14">
   <w:footnote w:type="separator" w:id="-1">
     <w:p>
       <w:r>
@@ -10551,7 +11215,7 @@
 </file>
 
 <file path=word/header1.xml><?xml version="1.0" encoding="utf-8"?>
-<w:hdr xmlns:wpc="http://schemas.microsoft.com/office/word/2010/wordprocessingCanvas" xmlns:mc="http://schemas.openxmlformats.org/markup-compatibility/2006" xmlns:o="urn:schemas-microsoft-com:office:office" xmlns:r="http://schemas.openxmlformats.org/officeDocument/2006/relationships" xmlns:m="http://schemas.openxmlformats.org/officeDocument/2006/math" xmlns:v="urn:schemas-microsoft-com:vml" xmlns:wp14="http://schemas.microsoft.com/office/word/2010/wordprocessingDrawing" xmlns:wp="http://schemas.openxmlformats.org/drawingml/2006/wordprocessingDrawing" xmlns:w10="urn:schemas-microsoft-com:office:word" xmlns:w="http://schemas.openxmlformats.org/wordprocessingml/2006/main" xmlns:w14="http://schemas.microsoft.com/office/word/2010/wordml" xmlns:w15="http://schemas.microsoft.com/office/word/2012/wordml" xmlns:wpg="http://schemas.microsoft.com/office/word/2010/wordprocessingGroup" xmlns:wpi="http://schemas.microsoft.com/office/word/2010/wordprocessingInk" xmlns:wne="http://schemas.microsoft.com/office/word/2006/wordml" xmlns:wps="http://schemas.microsoft.com/office/word/2010/wordprocessingShape" mc:Ignorable="w14 w15 wp14">
+<w:hdr xmlns:wpc="http://schemas.microsoft.com/office/word/2010/wordprocessingCanvas" xmlns:mc="http://schemas.openxmlformats.org/markup-compatibility/2006" xmlns:o="urn:schemas-microsoft-com:office:office" xmlns:r="http://schemas.openxmlformats.org/officeDocument/2006/relationships" xmlns:m="http://schemas.openxmlformats.org/officeDocument/2006/math" xmlns:v="urn:schemas-microsoft-com:vml" xmlns:wp14="http://schemas.microsoft.com/office/word/2010/wordprocessingDrawing" xmlns:wp="http://schemas.openxmlformats.org/drawingml/2006/wordprocessingDrawing" xmlns:w10="urn:schemas-microsoft-com:office:word" xmlns:w="http://schemas.openxmlformats.org/wordprocessingml/2006/main" xmlns:w14="http://schemas.microsoft.com/office/word/2010/wordml" xmlns:wpg="http://schemas.microsoft.com/office/word/2010/wordprocessingGroup" xmlns:wpi="http://schemas.microsoft.com/office/word/2010/wordprocessingInk" xmlns:wne="http://schemas.microsoft.com/office/word/2006/wordml" xmlns:wps="http://schemas.microsoft.com/office/word/2010/wordprocessingShape" mc:Ignorable="w14 wp14">
   <w:tbl>
     <w:tblPr>
       <w:tblW w:w="9372" w:type="dxa"/>
@@ -10662,8 +11326,8 @@
 </file>
 
 <file path=word/numbering.xml><?xml version="1.0" encoding="utf-8"?>
-<w:numbering xmlns:wpc="http://schemas.microsoft.com/office/word/2010/wordprocessingCanvas" xmlns:mc="http://schemas.openxmlformats.org/markup-compatibility/2006" xmlns:o="urn:schemas-microsoft-com:office:office" xmlns:r="http://schemas.openxmlformats.org/officeDocument/2006/relationships" xmlns:m="http://schemas.openxmlformats.org/officeDocument/2006/math" xmlns:v="urn:schemas-microsoft-com:vml" xmlns:wp14="http://schemas.microsoft.com/office/word/2010/wordprocessingDrawing" xmlns:wp="http://schemas.openxmlformats.org/drawingml/2006/wordprocessingDrawing" xmlns:w10="urn:schemas-microsoft-com:office:word" xmlns:w="http://schemas.openxmlformats.org/wordprocessingml/2006/main" xmlns:w14="http://schemas.microsoft.com/office/word/2010/wordml" xmlns:w15="http://schemas.microsoft.com/office/word/2012/wordml" xmlns:wpg="http://schemas.microsoft.com/office/word/2010/wordprocessingGroup" xmlns:wpi="http://schemas.microsoft.com/office/word/2010/wordprocessingInk" xmlns:wne="http://schemas.microsoft.com/office/word/2006/wordml" xmlns:wps="http://schemas.microsoft.com/office/word/2010/wordprocessingShape" mc:Ignorable="w14 w15 wp14">
-  <w:abstractNum w:abstractNumId="0" w15:restartNumberingAfterBreak="0">
+<w:numbering xmlns:wpc="http://schemas.microsoft.com/office/word/2010/wordprocessingCanvas" xmlns:mc="http://schemas.openxmlformats.org/markup-compatibility/2006" xmlns:o="urn:schemas-microsoft-com:office:office" xmlns:r="http://schemas.openxmlformats.org/officeDocument/2006/relationships" xmlns:m="http://schemas.openxmlformats.org/officeDocument/2006/math" xmlns:v="urn:schemas-microsoft-com:vml" xmlns:wp14="http://schemas.microsoft.com/office/word/2010/wordprocessingDrawing" xmlns:wp="http://schemas.openxmlformats.org/drawingml/2006/wordprocessingDrawing" xmlns:w10="urn:schemas-microsoft-com:office:word" xmlns:w="http://schemas.openxmlformats.org/wordprocessingml/2006/main" xmlns:w14="http://schemas.microsoft.com/office/word/2010/wordml" xmlns:wpg="http://schemas.microsoft.com/office/word/2010/wordprocessingGroup" xmlns:wpi="http://schemas.microsoft.com/office/word/2010/wordprocessingInk" xmlns:wne="http://schemas.microsoft.com/office/word/2006/wordml" xmlns:wps="http://schemas.microsoft.com/office/word/2010/wordprocessingShape" mc:Ignorable="w14 wp14">
+  <w:abstractNum w:abstractNumId="0">
     <w:nsid w:val="00085FC4"/>
     <w:multiLevelType w:val="multilevel"/>
     <w:tmpl w:val="3B3E1E2E"/>
@@ -10756,7 +11420,7 @@
       </w:pPr>
     </w:lvl>
   </w:abstractNum>
-  <w:abstractNum w:abstractNumId="1" w15:restartNumberingAfterBreak="0">
+  <w:abstractNum w:abstractNumId="1">
     <w:nsid w:val="04AA0EBC"/>
     <w:multiLevelType w:val="multilevel"/>
     <w:tmpl w:val="3B3E1E2E"/>
@@ -10849,7 +11513,7 @@
       </w:pPr>
     </w:lvl>
   </w:abstractNum>
-  <w:abstractNum w:abstractNumId="2" w15:restartNumberingAfterBreak="0">
+  <w:abstractNum w:abstractNumId="2">
     <w:nsid w:val="0B8515E1"/>
     <w:multiLevelType w:val="multilevel"/>
     <w:tmpl w:val="0EE004AE"/>
@@ -10962,7 +11626,7 @@
       </w:rPr>
     </w:lvl>
   </w:abstractNum>
-  <w:abstractNum w:abstractNumId="3" w15:restartNumberingAfterBreak="0">
+  <w:abstractNum w:abstractNumId="3">
     <w:nsid w:val="11E94367"/>
     <w:multiLevelType w:val="multilevel"/>
     <w:tmpl w:val="3B3E1E2E"/>
@@ -11055,7 +11719,7 @@
       </w:pPr>
     </w:lvl>
   </w:abstractNum>
-  <w:abstractNum w:abstractNumId="4" w15:restartNumberingAfterBreak="0">
+  <w:abstractNum w:abstractNumId="4">
     <w:nsid w:val="187569A1"/>
     <w:multiLevelType w:val="multilevel"/>
     <w:tmpl w:val="3B3E1E2E"/>
@@ -11148,7 +11812,7 @@
       </w:pPr>
     </w:lvl>
   </w:abstractNum>
-  <w:abstractNum w:abstractNumId="5" w15:restartNumberingAfterBreak="0">
+  <w:abstractNum w:abstractNumId="5">
     <w:nsid w:val="19545DBB"/>
     <w:multiLevelType w:val="multilevel"/>
     <w:tmpl w:val="3C62C3DC"/>
@@ -11234,7 +11898,7 @@
       </w:pPr>
     </w:lvl>
   </w:abstractNum>
-  <w:abstractNum w:abstractNumId="6" w15:restartNumberingAfterBreak="0">
+  <w:abstractNum w:abstractNumId="6">
     <w:nsid w:val="1FDF6E38"/>
     <w:multiLevelType w:val="multilevel"/>
     <w:tmpl w:val="3B3E1E2E"/>
@@ -11327,7 +11991,7 @@
       </w:pPr>
     </w:lvl>
   </w:abstractNum>
-  <w:abstractNum w:abstractNumId="7" w15:restartNumberingAfterBreak="0">
+  <w:abstractNum w:abstractNumId="7">
     <w:nsid w:val="223C025D"/>
     <w:multiLevelType w:val="multilevel"/>
     <w:tmpl w:val="5B14617C"/>
@@ -11441,7 +12105,7 @@
       </w:rPr>
     </w:lvl>
   </w:abstractNum>
-  <w:abstractNum w:abstractNumId="8" w15:restartNumberingAfterBreak="0">
+  <w:abstractNum w:abstractNumId="8">
     <w:nsid w:val="22DE510C"/>
     <w:multiLevelType w:val="multilevel"/>
     <w:tmpl w:val="3B3E1E2E"/>
@@ -11534,7 +12198,7 @@
       </w:pPr>
     </w:lvl>
   </w:abstractNum>
-  <w:abstractNum w:abstractNumId="9" w15:restartNumberingAfterBreak="0">
+  <w:abstractNum w:abstractNumId="9">
     <w:nsid w:val="25C3720A"/>
     <w:multiLevelType w:val="multilevel"/>
     <w:tmpl w:val="3B3E1E2E"/>
@@ -11627,7 +12291,7 @@
       </w:pPr>
     </w:lvl>
   </w:abstractNum>
-  <w:abstractNum w:abstractNumId="10" w15:restartNumberingAfterBreak="0">
+  <w:abstractNum w:abstractNumId="10">
     <w:nsid w:val="2BD11C1D"/>
     <w:multiLevelType w:val="multilevel"/>
     <w:tmpl w:val="7CF06A22"/>
@@ -11716,7 +12380,7 @@
       </w:pPr>
     </w:lvl>
   </w:abstractNum>
-  <w:abstractNum w:abstractNumId="11" w15:restartNumberingAfterBreak="0">
+  <w:abstractNum w:abstractNumId="11">
     <w:nsid w:val="310675CA"/>
     <w:multiLevelType w:val="multilevel"/>
     <w:tmpl w:val="3B3E1E2E"/>
@@ -11809,7 +12473,7 @@
       </w:pPr>
     </w:lvl>
   </w:abstractNum>
-  <w:abstractNum w:abstractNumId="12" w15:restartNumberingAfterBreak="0">
+  <w:abstractNum w:abstractNumId="12">
     <w:nsid w:val="34BC50CF"/>
     <w:multiLevelType w:val="multilevel"/>
     <w:tmpl w:val="C8D0542A"/>
@@ -11922,7 +12586,7 @@
       </w:rPr>
     </w:lvl>
   </w:abstractNum>
-  <w:abstractNum w:abstractNumId="13" w15:restartNumberingAfterBreak="0">
+  <w:abstractNum w:abstractNumId="13">
     <w:nsid w:val="366D29B9"/>
     <w:multiLevelType w:val="hybridMultilevel"/>
     <w:tmpl w:val="BBD2FA9C"/>
@@ -12008,7 +12672,7 @@
       </w:pPr>
     </w:lvl>
   </w:abstractNum>
-  <w:abstractNum w:abstractNumId="14" w15:restartNumberingAfterBreak="0">
+  <w:abstractNum w:abstractNumId="14">
     <w:nsid w:val="39DD1451"/>
     <w:multiLevelType w:val="hybridMultilevel"/>
     <w:tmpl w:val="3BEACB20"/>
@@ -12094,7 +12758,7 @@
       </w:pPr>
     </w:lvl>
   </w:abstractNum>
-  <w:abstractNum w:abstractNumId="15" w15:restartNumberingAfterBreak="0">
+  <w:abstractNum w:abstractNumId="15">
     <w:nsid w:val="3D150236"/>
     <w:multiLevelType w:val="multilevel"/>
     <w:tmpl w:val="2118E86E"/>
@@ -12187,7 +12851,7 @@
       </w:pPr>
     </w:lvl>
   </w:abstractNum>
-  <w:abstractNum w:abstractNumId="16" w15:restartNumberingAfterBreak="0">
+  <w:abstractNum w:abstractNumId="16">
     <w:nsid w:val="3D953285"/>
     <w:multiLevelType w:val="multilevel"/>
     <w:tmpl w:val="680AD99A"/>
@@ -12301,7 +12965,7 @@
       </w:rPr>
     </w:lvl>
   </w:abstractNum>
-  <w:abstractNum w:abstractNumId="17" w15:restartNumberingAfterBreak="0">
+  <w:abstractNum w:abstractNumId="17">
     <w:nsid w:val="42CC522A"/>
     <w:multiLevelType w:val="multilevel"/>
     <w:tmpl w:val="3B3E1E2E"/>
@@ -12394,7 +13058,7 @@
       </w:pPr>
     </w:lvl>
   </w:abstractNum>
-  <w:abstractNum w:abstractNumId="18" w15:restartNumberingAfterBreak="0">
+  <w:abstractNum w:abstractNumId="18">
     <w:nsid w:val="441A6B57"/>
     <w:multiLevelType w:val="multilevel"/>
     <w:tmpl w:val="3B3E1E2E"/>
@@ -12487,7 +13151,7 @@
       </w:pPr>
     </w:lvl>
   </w:abstractNum>
-  <w:abstractNum w:abstractNumId="19" w15:restartNumberingAfterBreak="0">
+  <w:abstractNum w:abstractNumId="19">
     <w:nsid w:val="4502131E"/>
     <w:multiLevelType w:val="multilevel"/>
     <w:tmpl w:val="3B3E1E2E"/>
@@ -12580,7 +13244,7 @@
       </w:pPr>
     </w:lvl>
   </w:abstractNum>
-  <w:abstractNum w:abstractNumId="20" w15:restartNumberingAfterBreak="0">
+  <w:abstractNum w:abstractNumId="20">
     <w:nsid w:val="48482E3E"/>
     <w:multiLevelType w:val="multilevel"/>
     <w:tmpl w:val="3B3E1E2E"/>
@@ -12673,7 +13337,7 @@
       </w:pPr>
     </w:lvl>
   </w:abstractNum>
-  <w:abstractNum w:abstractNumId="21" w15:restartNumberingAfterBreak="0">
+  <w:abstractNum w:abstractNumId="21">
     <w:nsid w:val="4D807AA6"/>
     <w:multiLevelType w:val="multilevel"/>
     <w:tmpl w:val="FDC2AD8A"/>
@@ -12762,7 +13426,7 @@
       </w:pPr>
     </w:lvl>
   </w:abstractNum>
-  <w:abstractNum w:abstractNumId="22" w15:restartNumberingAfterBreak="0">
+  <w:abstractNum w:abstractNumId="22">
     <w:nsid w:val="53437B61"/>
     <w:multiLevelType w:val="multilevel"/>
     <w:tmpl w:val="3B3E1E2E"/>
@@ -12855,7 +13519,7 @@
       </w:pPr>
     </w:lvl>
   </w:abstractNum>
-  <w:abstractNum w:abstractNumId="23" w15:restartNumberingAfterBreak="0">
+  <w:abstractNum w:abstractNumId="23">
     <w:nsid w:val="58EC1300"/>
     <w:multiLevelType w:val="multilevel"/>
     <w:tmpl w:val="3B3E1E2E"/>
@@ -12948,7 +13612,7 @@
       </w:pPr>
     </w:lvl>
   </w:abstractNum>
-  <w:abstractNum w:abstractNumId="24" w15:restartNumberingAfterBreak="0">
+  <w:abstractNum w:abstractNumId="24">
     <w:nsid w:val="5DF67082"/>
     <w:multiLevelType w:val="multilevel"/>
     <w:tmpl w:val="3B3E1E2E"/>
@@ -13041,7 +13705,7 @@
       </w:pPr>
     </w:lvl>
   </w:abstractNum>
-  <w:abstractNum w:abstractNumId="25" w15:restartNumberingAfterBreak="0">
+  <w:abstractNum w:abstractNumId="25">
     <w:nsid w:val="6459720D"/>
     <w:multiLevelType w:val="multilevel"/>
     <w:tmpl w:val="76BA1F0C"/>
@@ -13136,7 +13800,7 @@
       </w:pPr>
     </w:lvl>
   </w:abstractNum>
-  <w:abstractNum w:abstractNumId="26" w15:restartNumberingAfterBreak="0">
+  <w:abstractNum w:abstractNumId="26">
     <w:nsid w:val="654A09F0"/>
     <w:multiLevelType w:val="multilevel"/>
     <w:tmpl w:val="3B3E1E2E"/>
@@ -13229,7 +13893,7 @@
       </w:pPr>
     </w:lvl>
   </w:abstractNum>
-  <w:abstractNum w:abstractNumId="27" w15:restartNumberingAfterBreak="0">
+  <w:abstractNum w:abstractNumId="27">
     <w:nsid w:val="684A2A03"/>
     <w:multiLevelType w:val="hybridMultilevel"/>
     <w:tmpl w:val="2766D3C6"/>
@@ -13342,7 +14006,7 @@
       </w:rPr>
     </w:lvl>
   </w:abstractNum>
-  <w:abstractNum w:abstractNumId="28" w15:restartNumberingAfterBreak="0">
+  <w:abstractNum w:abstractNumId="28">
     <w:nsid w:val="6FB94A09"/>
     <w:multiLevelType w:val="multilevel"/>
     <w:tmpl w:val="CB169636"/>
@@ -13456,7 +14120,7 @@
       </w:rPr>
     </w:lvl>
   </w:abstractNum>
-  <w:abstractNum w:abstractNumId="29" w15:restartNumberingAfterBreak="0">
+  <w:abstractNum w:abstractNumId="29">
     <w:nsid w:val="73431228"/>
     <w:multiLevelType w:val="multilevel"/>
     <w:tmpl w:val="5B14617C"/>
@@ -13570,7 +14234,7 @@
       </w:rPr>
     </w:lvl>
   </w:abstractNum>
-  <w:abstractNum w:abstractNumId="30" w15:restartNumberingAfterBreak="0">
+  <w:abstractNum w:abstractNumId="30">
     <w:nsid w:val="74B9229A"/>
     <w:multiLevelType w:val="multilevel"/>
     <w:tmpl w:val="E95E8398"/>
@@ -13684,7 +14348,7 @@
       </w:rPr>
     </w:lvl>
   </w:abstractNum>
-  <w:abstractNum w:abstractNumId="31" w15:restartNumberingAfterBreak="0">
+  <w:abstractNum w:abstractNumId="31">
     <w:nsid w:val="75A62D9A"/>
     <w:multiLevelType w:val="multilevel"/>
     <w:tmpl w:val="3B3E1E2E"/>
@@ -13777,7 +14441,7 @@
       </w:pPr>
     </w:lvl>
   </w:abstractNum>
-  <w:abstractNum w:abstractNumId="32" w15:restartNumberingAfterBreak="0">
+  <w:abstractNum w:abstractNumId="32">
     <w:nsid w:val="7664192B"/>
     <w:multiLevelType w:val="multilevel"/>
     <w:tmpl w:val="3B3E1E2E"/>
@@ -13870,7 +14534,7 @@
       </w:pPr>
     </w:lvl>
   </w:abstractNum>
-  <w:abstractNum w:abstractNumId="33" w15:restartNumberingAfterBreak="0">
+  <w:abstractNum w:abstractNumId="33">
     <w:nsid w:val="77204D7B"/>
     <w:multiLevelType w:val="multilevel"/>
     <w:tmpl w:val="ED4AC750"/>
@@ -13984,7 +14648,7 @@
       </w:rPr>
     </w:lvl>
   </w:abstractNum>
-  <w:abstractNum w:abstractNumId="34" w15:restartNumberingAfterBreak="0">
+  <w:abstractNum w:abstractNumId="34">
     <w:nsid w:val="7E6F4948"/>
     <w:multiLevelType w:val="multilevel"/>
     <w:tmpl w:val="3B3E1E2E"/>
@@ -14449,7 +15113,7 @@
 </file>
 
 <file path=word/styles.xml><?xml version="1.0" encoding="utf-8"?>
-<w:styles xmlns:mc="http://schemas.openxmlformats.org/markup-compatibility/2006" xmlns:r="http://schemas.openxmlformats.org/officeDocument/2006/relationships" xmlns:w="http://schemas.openxmlformats.org/wordprocessingml/2006/main" xmlns:w14="http://schemas.microsoft.com/office/word/2010/wordml" xmlns:w15="http://schemas.microsoft.com/office/word/2012/wordml" mc:Ignorable="w14 w15">
+<w:styles xmlns:mc="http://schemas.openxmlformats.org/markup-compatibility/2006" xmlns:r="http://schemas.openxmlformats.org/officeDocument/2006/relationships" xmlns:w="http://schemas.openxmlformats.org/wordprocessingml/2006/main" xmlns:w14="http://schemas.microsoft.com/office/word/2010/wordml" mc:Ignorable="w14">
   <w:docDefaults>
     <w:rPrDefault>
       <w:rPr>
@@ -14462,378 +15126,1344 @@
     </w:rPrDefault>
     <w:pPrDefault/>
   </w:docDefaults>
-  <w:latentStyles w:defLockedState="0" w:defUIPriority="99" w:defSemiHidden="0" w:defUnhideWhenUsed="0" w:defQFormat="0" w:count="371">
-    <w:lsdException w:name="Normal" w:uiPriority="0" w:qFormat="1"/>
-    <w:lsdException w:name="heading 1" w:uiPriority="9" w:qFormat="1"/>
-    <w:lsdException w:name="heading 2" w:semiHidden="1" w:uiPriority="9" w:unhideWhenUsed="1" w:qFormat="1"/>
-    <w:lsdException w:name="heading 3" w:semiHidden="1" w:uiPriority="9" w:unhideWhenUsed="1" w:qFormat="1"/>
-    <w:lsdException w:name="heading 4" w:semiHidden="1" w:uiPriority="9" w:unhideWhenUsed="1" w:qFormat="1"/>
-    <w:lsdException w:name="heading 5" w:semiHidden="1" w:uiPriority="9" w:unhideWhenUsed="1" w:qFormat="1"/>
-    <w:lsdException w:name="heading 6" w:semiHidden="1" w:uiPriority="9" w:unhideWhenUsed="1" w:qFormat="1"/>
-    <w:lsdException w:name="heading 7" w:semiHidden="1" w:uiPriority="9" w:unhideWhenUsed="1" w:qFormat="1"/>
-    <w:lsdException w:name="heading 8" w:semiHidden="1" w:uiPriority="9" w:unhideWhenUsed="1" w:qFormat="1"/>
-    <w:lsdException w:name="heading 9" w:semiHidden="1" w:uiPriority="9" w:unhideWhenUsed="1" w:qFormat="1"/>
-    <w:lsdException w:name="index 1" w:semiHidden="1" w:unhideWhenUsed="1"/>
-    <w:lsdException w:name="index 2" w:semiHidden="1" w:unhideWhenUsed="1"/>
-    <w:lsdException w:name="index 3" w:semiHidden="1" w:unhideWhenUsed="1"/>
-    <w:lsdException w:name="index 4" w:semiHidden="1" w:unhideWhenUsed="1"/>
-    <w:lsdException w:name="index 5" w:semiHidden="1" w:unhideWhenUsed="1"/>
-    <w:lsdException w:name="index 6" w:semiHidden="1" w:unhideWhenUsed="1"/>
-    <w:lsdException w:name="index 7" w:semiHidden="1" w:unhideWhenUsed="1"/>
-    <w:lsdException w:name="index 8" w:semiHidden="1" w:unhideWhenUsed="1"/>
-    <w:lsdException w:name="index 9" w:semiHidden="1" w:unhideWhenUsed="1"/>
-    <w:lsdException w:name="toc 1" w:semiHidden="1" w:uiPriority="39" w:unhideWhenUsed="1"/>
-    <w:lsdException w:name="toc 2" w:semiHidden="1" w:uiPriority="39" w:unhideWhenUsed="1"/>
-    <w:lsdException w:name="toc 3" w:semiHidden="1" w:uiPriority="39" w:unhideWhenUsed="1"/>
-    <w:lsdException w:name="toc 4" w:semiHidden="1" w:uiPriority="39" w:unhideWhenUsed="1"/>
-    <w:lsdException w:name="toc 5" w:semiHidden="1" w:uiPriority="39" w:unhideWhenUsed="1"/>
-    <w:lsdException w:name="toc 6" w:semiHidden="1" w:uiPriority="39" w:unhideWhenUsed="1"/>
-    <w:lsdException w:name="toc 7" w:semiHidden="1" w:uiPriority="39" w:unhideWhenUsed="1"/>
-    <w:lsdException w:name="toc 8" w:semiHidden="1" w:uiPriority="39" w:unhideWhenUsed="1"/>
-    <w:lsdException w:name="toc 9" w:semiHidden="1" w:uiPriority="39" w:unhideWhenUsed="1"/>
-    <w:lsdException w:name="Normal Indent" w:semiHidden="1" w:unhideWhenUsed="1"/>
-    <w:lsdException w:name="footnote text" w:semiHidden="1" w:unhideWhenUsed="1"/>
-    <w:lsdException w:name="annotation text" w:semiHidden="1" w:unhideWhenUsed="1"/>
-    <w:lsdException w:name="header" w:semiHidden="1" w:unhideWhenUsed="1"/>
-    <w:lsdException w:name="footer" w:semiHidden="1" w:unhideWhenUsed="1"/>
-    <w:lsdException w:name="index heading" w:semiHidden="1" w:unhideWhenUsed="1"/>
-    <w:lsdException w:name="caption" w:semiHidden="1" w:uiPriority="35" w:unhideWhenUsed="1" w:qFormat="1"/>
-    <w:lsdException w:name="table of figures" w:semiHidden="1" w:unhideWhenUsed="1"/>
-    <w:lsdException w:name="envelope address" w:semiHidden="1" w:unhideWhenUsed="1"/>
-    <w:lsdException w:name="envelope return" w:semiHidden="1" w:unhideWhenUsed="1"/>
-    <w:lsdException w:name="footnote reference" w:semiHidden="1" w:unhideWhenUsed="1"/>
-    <w:lsdException w:name="annotation reference" w:semiHidden="1" w:unhideWhenUsed="1"/>
-    <w:lsdException w:name="line number" w:semiHidden="1" w:unhideWhenUsed="1"/>
-    <w:lsdException w:name="page number" w:semiHidden="1" w:unhideWhenUsed="1"/>
-    <w:lsdException w:name="endnote reference" w:semiHidden="1" w:unhideWhenUsed="1"/>
-    <w:lsdException w:name="endnote text" w:semiHidden="1" w:unhideWhenUsed="1"/>
-    <w:lsdException w:name="table of authorities" w:semiHidden="1" w:unhideWhenUsed="1"/>
-    <w:lsdException w:name="macro" w:semiHidden="1" w:unhideWhenUsed="1"/>
-    <w:lsdException w:name="toa heading" w:semiHidden="1" w:unhideWhenUsed="1"/>
-    <w:lsdException w:name="List" w:semiHidden="1" w:unhideWhenUsed="1"/>
-    <w:lsdException w:name="List Bullet" w:semiHidden="1" w:unhideWhenUsed="1"/>
-    <w:lsdException w:name="List Number" w:semiHidden="1" w:unhideWhenUsed="1"/>
-    <w:lsdException w:name="List 2" w:semiHidden="1" w:unhideWhenUsed="1"/>
-    <w:lsdException w:name="List 3" w:semiHidden="1" w:unhideWhenUsed="1"/>
-    <w:lsdException w:name="List 4" w:semiHidden="1" w:unhideWhenUsed="1"/>
-    <w:lsdException w:name="List 5" w:semiHidden="1" w:unhideWhenUsed="1"/>
-    <w:lsdException w:name="List Bullet 2" w:semiHidden="1" w:unhideWhenUsed="1"/>
-    <w:lsdException w:name="List Bullet 3" w:semiHidden="1" w:unhideWhenUsed="1"/>
-    <w:lsdException w:name="List Bullet 4" w:semiHidden="1" w:unhideWhenUsed="1"/>
-    <w:lsdException w:name="List Bullet 5" w:semiHidden="1" w:unhideWhenUsed="1"/>
-    <w:lsdException w:name="List Number 2" w:semiHidden="1" w:unhideWhenUsed="1"/>
-    <w:lsdException w:name="List Number 3" w:semiHidden="1" w:unhideWhenUsed="1"/>
-    <w:lsdException w:name="List Number 4" w:semiHidden="1" w:unhideWhenUsed="1"/>
-    <w:lsdException w:name="List Number 5" w:semiHidden="1" w:unhideWhenUsed="1"/>
-    <w:lsdException w:name="Title" w:uiPriority="10" w:qFormat="1"/>
-    <w:lsdException w:name="Closing" w:semiHidden="1" w:unhideWhenUsed="1"/>
-    <w:lsdException w:name="Signature" w:semiHidden="1" w:unhideWhenUsed="1"/>
-    <w:lsdException w:name="Default Paragraph Font" w:semiHidden="1" w:uiPriority="1" w:unhideWhenUsed="1"/>
-    <w:lsdException w:name="Body Text" w:semiHidden="1" w:unhideWhenUsed="1"/>
-    <w:lsdException w:name="Body Text Indent" w:semiHidden="1" w:unhideWhenUsed="1"/>
-    <w:lsdException w:name="List Continue" w:semiHidden="1" w:unhideWhenUsed="1"/>
-    <w:lsdException w:name="List Continue 2" w:semiHidden="1" w:unhideWhenUsed="1"/>
-    <w:lsdException w:name="List Continue 3" w:semiHidden="1" w:unhideWhenUsed="1"/>
-    <w:lsdException w:name="List Continue 4" w:semiHidden="1" w:unhideWhenUsed="1"/>
-    <w:lsdException w:name="List Continue 5" w:semiHidden="1" w:unhideWhenUsed="1"/>
-    <w:lsdException w:name="Message Header" w:semiHidden="1" w:unhideWhenUsed="1"/>
-    <w:lsdException w:name="Subtitle" w:uiPriority="11" w:qFormat="1"/>
-    <w:lsdException w:name="Salutation" w:semiHidden="1" w:unhideWhenUsed="1"/>
-    <w:lsdException w:name="Date" w:semiHidden="1" w:unhideWhenUsed="1"/>
-    <w:lsdException w:name="Body Text First Indent" w:semiHidden="1" w:unhideWhenUsed="1"/>
-    <w:lsdException w:name="Body Text First Indent 2" w:semiHidden="1" w:unhideWhenUsed="1"/>
-    <w:lsdException w:name="Note Heading" w:semiHidden="1" w:unhideWhenUsed="1"/>
-    <w:lsdException w:name="Body Text 2" w:semiHidden="1" w:unhideWhenUsed="1"/>
-    <w:lsdException w:name="Body Text 3" w:semiHidden="1" w:unhideWhenUsed="1"/>
-    <w:lsdException w:name="Body Text Indent 2" w:semiHidden="1" w:unhideWhenUsed="1"/>
-    <w:lsdException w:name="Body Text Indent 3" w:semiHidden="1" w:unhideWhenUsed="1"/>
-    <w:lsdException w:name="Block Text" w:semiHidden="1" w:unhideWhenUsed="1"/>
-    <w:lsdException w:name="Hyperlink" w:semiHidden="1" w:unhideWhenUsed="1"/>
-    <w:lsdException w:name="FollowedHyperlink" w:semiHidden="1" w:unhideWhenUsed="1"/>
-    <w:lsdException w:name="Strong" w:uiPriority="22" w:qFormat="1"/>
-    <w:lsdException w:name="Emphasis" w:uiPriority="20" w:qFormat="1"/>
-    <w:lsdException w:name="Document Map" w:semiHidden="1" w:unhideWhenUsed="1"/>
-    <w:lsdException w:name="Plain Text" w:semiHidden="1" w:unhideWhenUsed="1"/>
-    <w:lsdException w:name="E-mail Signature" w:semiHidden="1" w:unhideWhenUsed="1"/>
-    <w:lsdException w:name="HTML Top of Form" w:semiHidden="1" w:unhideWhenUsed="1"/>
-    <w:lsdException w:name="HTML Bottom of Form" w:semiHidden="1" w:unhideWhenUsed="1"/>
-    <w:lsdException w:name="Normal (Web)" w:semiHidden="1" w:unhideWhenUsed="1"/>
-    <w:lsdException w:name="HTML Acronym" w:semiHidden="1" w:unhideWhenUsed="1"/>
-    <w:lsdException w:name="HTML Address" w:semiHidden="1" w:unhideWhenUsed="1"/>
-    <w:lsdException w:name="HTML Cite" w:semiHidden="1" w:unhideWhenUsed="1"/>
-    <w:lsdException w:name="HTML Code" w:semiHidden="1" w:unhideWhenUsed="1"/>
-    <w:lsdException w:name="HTML Definition" w:semiHidden="1" w:unhideWhenUsed="1"/>
-    <w:lsdException w:name="HTML Keyboard" w:semiHidden="1" w:unhideWhenUsed="1"/>
-    <w:lsdException w:name="HTML Preformatted" w:semiHidden="1" w:unhideWhenUsed="1"/>
-    <w:lsdException w:name="HTML Sample" w:semiHidden="1" w:unhideWhenUsed="1"/>
-    <w:lsdException w:name="HTML Typewriter" w:semiHidden="1" w:unhideWhenUsed="1"/>
-    <w:lsdException w:name="HTML Variable" w:semiHidden="1" w:unhideWhenUsed="1"/>
-    <w:lsdException w:name="Normal Table" w:semiHidden="1" w:unhideWhenUsed="1"/>
-    <w:lsdException w:name="annotation subject" w:semiHidden="1" w:unhideWhenUsed="1"/>
-    <w:lsdException w:name="No List" w:semiHidden="1" w:unhideWhenUsed="1"/>
-    <w:lsdException w:name="Outline List 1" w:semiHidden="1" w:unhideWhenUsed="1"/>
-    <w:lsdException w:name="Outline List 2" w:semiHidden="1" w:unhideWhenUsed="1"/>
-    <w:lsdException w:name="Outline List 3" w:semiHidden="1" w:unhideWhenUsed="1"/>
-    <w:lsdException w:name="Table Simple 1" w:semiHidden="1" w:unhideWhenUsed="1"/>
-    <w:lsdException w:name="Table Simple 2" w:semiHidden="1" w:unhideWhenUsed="1"/>
-    <w:lsdException w:name="Table Simple 3" w:semiHidden="1" w:unhideWhenUsed="1"/>
-    <w:lsdException w:name="Table Classic 1" w:semiHidden="1" w:unhideWhenUsed="1"/>
-    <w:lsdException w:name="Table Classic 2" w:semiHidden="1" w:unhideWhenUsed="1"/>
-    <w:lsdException w:name="Table Classic 3" w:semiHidden="1" w:unhideWhenUsed="1"/>
-    <w:lsdException w:name="Table Classic 4" w:semiHidden="1" w:unhideWhenUsed="1"/>
-    <w:lsdException w:name="Table Colorful 1" w:semiHidden="1" w:unhideWhenUsed="1"/>
-    <w:lsdException w:name="Table Colorful 2" w:semiHidden="1" w:unhideWhenUsed="1"/>
-    <w:lsdException w:name="Table Colorful 3" w:semiHidden="1" w:unhideWhenUsed="1"/>
-    <w:lsdException w:name="Table Columns 1" w:semiHidden="1" w:unhideWhenUsed="1"/>
-    <w:lsdException w:name="Table Columns 2" w:semiHidden="1" w:unhideWhenUsed="1"/>
-    <w:lsdException w:name="Table Columns 3" w:semiHidden="1" w:unhideWhenUsed="1"/>
-    <w:lsdException w:name="Table Columns 4" w:semiHidden="1" w:unhideWhenUsed="1"/>
-    <w:lsdException w:name="Table Columns 5" w:semiHidden="1" w:unhideWhenUsed="1"/>
-    <w:lsdException w:name="Table Grid 1" w:semiHidden="1" w:unhideWhenUsed="1"/>
-    <w:lsdException w:name="Table Grid 2" w:semiHidden="1" w:unhideWhenUsed="1"/>
-    <w:lsdException w:name="Table Grid 3" w:semiHidden="1" w:unhideWhenUsed="1"/>
-    <w:lsdException w:name="Table Grid 4" w:semiHidden="1" w:unhideWhenUsed="1"/>
-    <w:lsdException w:name="Table Grid 5" w:semiHidden="1" w:unhideWhenUsed="1"/>
-    <w:lsdException w:name="Table Grid 6" w:semiHidden="1" w:unhideWhenUsed="1"/>
-    <w:lsdException w:name="Table Grid 7" w:semiHidden="1" w:unhideWhenUsed="1"/>
-    <w:lsdException w:name="Table Grid 8" w:semiHidden="1" w:unhideWhenUsed="1"/>
-    <w:lsdException w:name="Table List 1" w:semiHidden="1" w:unhideWhenUsed="1"/>
-    <w:lsdException w:name="Table List 2" w:semiHidden="1" w:unhideWhenUsed="1"/>
-    <w:lsdException w:name="Table List 3" w:semiHidden="1" w:unhideWhenUsed="1"/>
-    <w:lsdException w:name="Table List 4" w:semiHidden="1" w:unhideWhenUsed="1"/>
-    <w:lsdException w:name="Table List 5" w:semiHidden="1" w:unhideWhenUsed="1"/>
-    <w:lsdException w:name="Table List 6" w:semiHidden="1" w:unhideWhenUsed="1"/>
-    <w:lsdException w:name="Table List 7" w:semiHidden="1" w:unhideWhenUsed="1"/>
-    <w:lsdException w:name="Table List 8" w:semiHidden="1" w:unhideWhenUsed="1"/>
-    <w:lsdException w:name="Table 3D effects 1" w:semiHidden="1" w:unhideWhenUsed="1"/>
-    <w:lsdException w:name="Table 3D effects 2" w:semiHidden="1" w:unhideWhenUsed="1"/>
-    <w:lsdException w:name="Table 3D effects 3" w:semiHidden="1" w:unhideWhenUsed="1"/>
-    <w:lsdException w:name="Table Contemporary" w:semiHidden="1" w:unhideWhenUsed="1"/>
-    <w:lsdException w:name="Table Elegant" w:semiHidden="1" w:unhideWhenUsed="1"/>
-    <w:lsdException w:name="Table Professional" w:semiHidden="1" w:unhideWhenUsed="1"/>
-    <w:lsdException w:name="Table Subtle 1" w:semiHidden="1" w:unhideWhenUsed="1"/>
-    <w:lsdException w:name="Table Subtle 2" w:semiHidden="1" w:unhideWhenUsed="1"/>
-    <w:lsdException w:name="Table Web 1" w:semiHidden="1" w:unhideWhenUsed="1"/>
-    <w:lsdException w:name="Table Web 2" w:semiHidden="1" w:unhideWhenUsed="1"/>
-    <w:lsdException w:name="Table Web 3" w:semiHidden="1" w:unhideWhenUsed="1"/>
-    <w:lsdException w:name="Balloon Text" w:semiHidden="1" w:unhideWhenUsed="1"/>
-    <w:lsdException w:name="Table Grid" w:uiPriority="39"/>
-    <w:lsdException w:name="Table Theme" w:semiHidden="1" w:unhideWhenUsed="1"/>
-    <w:lsdException w:name="Placeholder Text" w:semiHidden="1"/>
-    <w:lsdException w:name="No Spacing" w:uiPriority="1" w:qFormat="1"/>
-    <w:lsdException w:name="Light Shading" w:uiPriority="60"/>
-    <w:lsdException w:name="Light List" w:uiPriority="61"/>
-    <w:lsdException w:name="Light Grid" w:uiPriority="62"/>
-    <w:lsdException w:name="Medium Shading 1" w:uiPriority="63"/>
-    <w:lsdException w:name="Medium Shading 2" w:uiPriority="64"/>
-    <w:lsdException w:name="Medium List 1" w:uiPriority="65"/>
-    <w:lsdException w:name="Medium List 2" w:uiPriority="66"/>
-    <w:lsdException w:name="Medium Grid 1" w:uiPriority="67"/>
-    <w:lsdException w:name="Medium Grid 2" w:uiPriority="68"/>
-    <w:lsdException w:name="Medium Grid 3" w:uiPriority="69"/>
-    <w:lsdException w:name="Dark List" w:uiPriority="70"/>
-    <w:lsdException w:name="Colorful Shading" w:uiPriority="71"/>
-    <w:lsdException w:name="Colorful List" w:uiPriority="72"/>
-    <w:lsdException w:name="Colorful Grid" w:uiPriority="73"/>
-    <w:lsdException w:name="Light Shading Accent 1" w:uiPriority="60"/>
-    <w:lsdException w:name="Light List Accent 1" w:uiPriority="61"/>
-    <w:lsdException w:name="Light Grid Accent 1" w:uiPriority="62"/>
-    <w:lsdException w:name="Medium Shading 1 Accent 1" w:uiPriority="63"/>
-    <w:lsdException w:name="Medium Shading 2 Accent 1" w:uiPriority="64"/>
-    <w:lsdException w:name="Medium List 1 Accent 1" w:uiPriority="65"/>
-    <w:lsdException w:name="Revision" w:semiHidden="1"/>
-    <w:lsdException w:name="List Paragraph" w:uiPriority="34" w:qFormat="1"/>
-    <w:lsdException w:name="Quote" w:uiPriority="29" w:qFormat="1"/>
-    <w:lsdException w:name="Intense Quote" w:uiPriority="30" w:qFormat="1"/>
-    <w:lsdException w:name="Medium List 2 Accent 1" w:uiPriority="66"/>
-    <w:lsdException w:name="Medium Grid 1 Accent 1" w:uiPriority="67"/>
-    <w:lsdException w:name="Medium Grid 2 Accent 1" w:uiPriority="68"/>
-    <w:lsdException w:name="Medium Grid 3 Accent 1" w:uiPriority="69"/>
-    <w:lsdException w:name="Dark List Accent 1" w:uiPriority="70"/>
-    <w:lsdException w:name="Colorful Shading Accent 1" w:uiPriority="71"/>
-    <w:lsdException w:name="Colorful List Accent 1" w:uiPriority="72"/>
-    <w:lsdException w:name="Colorful Grid Accent 1" w:uiPriority="73"/>
-    <w:lsdException w:name="Light Shading Accent 2" w:uiPriority="60"/>
-    <w:lsdException w:name="Light List Accent 2" w:uiPriority="61"/>
-    <w:lsdException w:name="Light Grid Accent 2" w:uiPriority="62"/>
-    <w:lsdException w:name="Medium Shading 1 Accent 2" w:uiPriority="63"/>
-    <w:lsdException w:name="Medium Shading 2 Accent 2" w:uiPriority="64"/>
-    <w:lsdException w:name="Medium List 1 Accent 2" w:uiPriority="65"/>
-    <w:lsdException w:name="Medium List 2 Accent 2" w:uiPriority="66"/>
-    <w:lsdException w:name="Medium Grid 1 Accent 2" w:uiPriority="67"/>
-    <w:lsdException w:name="Medium Grid 2 Accent 2" w:uiPriority="68"/>
-    <w:lsdException w:name="Medium Grid 3 Accent 2" w:uiPriority="69"/>
-    <w:lsdException w:name="Dark List Accent 2" w:uiPriority="70"/>
-    <w:lsdException w:name="Colorful Shading Accent 2" w:uiPriority="71"/>
-    <w:lsdException w:name="Colorful List Accent 2" w:uiPriority="72"/>
-    <w:lsdException w:name="Colorful Grid Accent 2" w:uiPriority="73"/>
-    <w:lsdException w:name="Light Shading Accent 3" w:uiPriority="60"/>
-    <w:lsdException w:name="Light List Accent 3" w:uiPriority="61"/>
-    <w:lsdException w:name="Light Grid Accent 3" w:uiPriority="62"/>
-    <w:lsdException w:name="Medium Shading 1 Accent 3" w:uiPriority="63"/>
-    <w:lsdException w:name="Medium Shading 2 Accent 3" w:uiPriority="64"/>
-    <w:lsdException w:name="Medium List 1 Accent 3" w:uiPriority="65"/>
-    <w:lsdException w:name="Medium List 2 Accent 3" w:uiPriority="66"/>
-    <w:lsdException w:name="Medium Grid 1 Accent 3" w:uiPriority="67"/>
-    <w:lsdException w:name="Medium Grid 2 Accent 3" w:uiPriority="68"/>
-    <w:lsdException w:name="Medium Grid 3 Accent 3" w:uiPriority="69"/>
-    <w:lsdException w:name="Dark List Accent 3" w:uiPriority="70"/>
-    <w:lsdException w:name="Colorful Shading Accent 3" w:uiPriority="71"/>
-    <w:lsdException w:name="Colorful List Accent 3" w:uiPriority="72"/>
-    <w:lsdException w:name="Colorful Grid Accent 3" w:uiPriority="73"/>
-    <w:lsdException w:name="Light Shading Accent 4" w:uiPriority="60"/>
-    <w:lsdException w:name="Light List Accent 4" w:uiPriority="61"/>
-    <w:lsdException w:name="Light Grid Accent 4" w:uiPriority="62"/>
-    <w:lsdException w:name="Medium Shading 1 Accent 4" w:uiPriority="63"/>
-    <w:lsdException w:name="Medium Shading 2 Accent 4" w:uiPriority="64"/>
-    <w:lsdException w:name="Medium List 1 Accent 4" w:uiPriority="65"/>
-    <w:lsdException w:name="Medium List 2 Accent 4" w:uiPriority="66"/>
-    <w:lsdException w:name="Medium Grid 1 Accent 4" w:uiPriority="67"/>
-    <w:lsdException w:name="Medium Grid 2 Accent 4" w:uiPriority="68"/>
-    <w:lsdException w:name="Medium Grid 3 Accent 4" w:uiPriority="69"/>
-    <w:lsdException w:name="Dark List Accent 4" w:uiPriority="70"/>
-    <w:lsdException w:name="Colorful Shading Accent 4" w:uiPriority="71"/>
-    <w:lsdException w:name="Colorful List Accent 4" w:uiPriority="72"/>
-    <w:lsdException w:name="Colorful Grid Accent 4" w:uiPriority="73"/>
-    <w:lsdException w:name="Light Shading Accent 5" w:uiPriority="60"/>
-    <w:lsdException w:name="Light List Accent 5" w:uiPriority="61"/>
-    <w:lsdException w:name="Light Grid Accent 5" w:uiPriority="62"/>
-    <w:lsdException w:name="Medium Shading 1 Accent 5" w:uiPriority="63"/>
-    <w:lsdException w:name="Medium Shading 2 Accent 5" w:uiPriority="64"/>
-    <w:lsdException w:name="Medium List 1 Accent 5" w:uiPriority="65"/>
-    <w:lsdException w:name="Medium List 2 Accent 5" w:uiPriority="66"/>
-    <w:lsdException w:name="Medium Grid 1 Accent 5" w:uiPriority="67"/>
-    <w:lsdException w:name="Medium Grid 2 Accent 5" w:uiPriority="68"/>
-    <w:lsdException w:name="Medium Grid 3 Accent 5" w:uiPriority="69"/>
-    <w:lsdException w:name="Dark List Accent 5" w:uiPriority="70"/>
-    <w:lsdException w:name="Colorful Shading Accent 5" w:uiPriority="71"/>
-    <w:lsdException w:name="Colorful List Accent 5" w:uiPriority="72"/>
-    <w:lsdException w:name="Colorful Grid Accent 5" w:uiPriority="73"/>
-    <w:lsdException w:name="Light Shading Accent 6" w:uiPriority="60"/>
-    <w:lsdException w:name="Light List Accent 6" w:uiPriority="61"/>
-    <w:lsdException w:name="Light Grid Accent 6" w:uiPriority="62"/>
-    <w:lsdException w:name="Medium Shading 1 Accent 6" w:uiPriority="63"/>
-    <w:lsdException w:name="Medium Shading 2 Accent 6" w:uiPriority="64"/>
-    <w:lsdException w:name="Medium List 1 Accent 6" w:uiPriority="65"/>
-    <w:lsdException w:name="Medium List 2 Accent 6" w:uiPriority="66"/>
-    <w:lsdException w:name="Medium Grid 1 Accent 6" w:uiPriority="67"/>
-    <w:lsdException w:name="Medium Grid 2 Accent 6" w:uiPriority="68"/>
-    <w:lsdException w:name="Medium Grid 3 Accent 6" w:uiPriority="69"/>
-    <w:lsdException w:name="Dark List Accent 6" w:uiPriority="70"/>
-    <w:lsdException w:name="Colorful Shading Accent 6" w:uiPriority="71"/>
-    <w:lsdException w:name="Colorful List Accent 6" w:uiPriority="72"/>
-    <w:lsdException w:name="Colorful Grid Accent 6" w:uiPriority="73"/>
-    <w:lsdException w:name="Subtle Emphasis" w:uiPriority="19" w:qFormat="1"/>
-    <w:lsdException w:name="Intense Emphasis" w:uiPriority="21" w:qFormat="1"/>
-    <w:lsdException w:name="Subtle Reference" w:uiPriority="31" w:qFormat="1"/>
-    <w:lsdException w:name="Intense Reference" w:uiPriority="32" w:qFormat="1"/>
-    <w:lsdException w:name="Book Title" w:uiPriority="33" w:qFormat="1"/>
-    <w:lsdException w:name="Bibliography" w:semiHidden="1" w:uiPriority="37" w:unhideWhenUsed="1"/>
-    <w:lsdException w:name="TOC Heading" w:semiHidden="1" w:uiPriority="39" w:unhideWhenUsed="1" w:qFormat="1"/>
-    <w:lsdException w:name="Plain Table 1" w:uiPriority="41"/>
-    <w:lsdException w:name="Plain Table 2" w:uiPriority="42"/>
-    <w:lsdException w:name="Plain Table 3" w:uiPriority="43"/>
-    <w:lsdException w:name="Plain Table 4" w:uiPriority="44"/>
-    <w:lsdException w:name="Plain Table 5" w:uiPriority="45"/>
-    <w:lsdException w:name="Grid Table Light" w:uiPriority="40"/>
-    <w:lsdException w:name="Grid Table 1 Light" w:uiPriority="46"/>
-    <w:lsdException w:name="Grid Table 2" w:uiPriority="47"/>
-    <w:lsdException w:name="Grid Table 3" w:uiPriority="48"/>
-    <w:lsdException w:name="Grid Table 4" w:uiPriority="49"/>
-    <w:lsdException w:name="Grid Table 5 Dark" w:uiPriority="50"/>
-    <w:lsdException w:name="Grid Table 6 Colorful" w:uiPriority="51"/>
-    <w:lsdException w:name="Grid Table 7 Colorful" w:uiPriority="52"/>
-    <w:lsdException w:name="Grid Table 1 Light Accent 1" w:uiPriority="46"/>
-    <w:lsdException w:name="Grid Table 2 Accent 1" w:uiPriority="47"/>
-    <w:lsdException w:name="Grid Table 3 Accent 1" w:uiPriority="48"/>
-    <w:lsdException w:name="Grid Table 4 Accent 1" w:uiPriority="49"/>
-    <w:lsdException w:name="Grid Table 5 Dark Accent 1" w:uiPriority="50"/>
-    <w:lsdException w:name="Grid Table 6 Colorful Accent 1" w:uiPriority="51"/>
-    <w:lsdException w:name="Grid Table 7 Colorful Accent 1" w:uiPriority="52"/>
-    <w:lsdException w:name="Grid Table 1 Light Accent 2" w:uiPriority="46"/>
-    <w:lsdException w:name="Grid Table 2 Accent 2" w:uiPriority="47"/>
-    <w:lsdException w:name="Grid Table 3 Accent 2" w:uiPriority="48"/>
-    <w:lsdException w:name="Grid Table 4 Accent 2" w:uiPriority="49"/>
-    <w:lsdException w:name="Grid Table 5 Dark Accent 2" w:uiPriority="50"/>
-    <w:lsdException w:name="Grid Table 6 Colorful Accent 2" w:uiPriority="51"/>
-    <w:lsdException w:name="Grid Table 7 Colorful Accent 2" w:uiPriority="52"/>
-    <w:lsdException w:name="Grid Table 1 Light Accent 3" w:uiPriority="46"/>
-    <w:lsdException w:name="Grid Table 2 Accent 3" w:uiPriority="47"/>
-    <w:lsdException w:name="Grid Table 3 Accent 3" w:uiPriority="48"/>
-    <w:lsdException w:name="Grid Table 4 Accent 3" w:uiPriority="49"/>
-    <w:lsdException w:name="Grid Table 5 Dark Accent 3" w:uiPriority="50"/>
-    <w:lsdException w:name="Grid Table 6 Colorful Accent 3" w:uiPriority="51"/>
-    <w:lsdException w:name="Grid Table 7 Colorful Accent 3" w:uiPriority="52"/>
-    <w:lsdException w:name="Grid Table 1 Light Accent 4" w:uiPriority="46"/>
-    <w:lsdException w:name="Grid Table 2 Accent 4" w:uiPriority="47"/>
-    <w:lsdException w:name="Grid Table 3 Accent 4" w:uiPriority="48"/>
-    <w:lsdException w:name="Grid Table 4 Accent 4" w:uiPriority="49"/>
-    <w:lsdException w:name="Grid Table 5 Dark Accent 4" w:uiPriority="50"/>
-    <w:lsdException w:name="Grid Table 6 Colorful Accent 4" w:uiPriority="51"/>
-    <w:lsdException w:name="Grid Table 7 Colorful Accent 4" w:uiPriority="52"/>
-    <w:lsdException w:name="Grid Table 1 Light Accent 5" w:uiPriority="46"/>
-    <w:lsdException w:name="Grid Table 2 Accent 5" w:uiPriority="47"/>
-    <w:lsdException w:name="Grid Table 3 Accent 5" w:uiPriority="48"/>
-    <w:lsdException w:name="Grid Table 4 Accent 5" w:uiPriority="49"/>
-    <w:lsdException w:name="Grid Table 5 Dark Accent 5" w:uiPriority="50"/>
-    <w:lsdException w:name="Grid Table 6 Colorful Accent 5" w:uiPriority="51"/>
-    <w:lsdException w:name="Grid Table 7 Colorful Accent 5" w:uiPriority="52"/>
-    <w:lsdException w:name="Grid Table 1 Light Accent 6" w:uiPriority="46"/>
-    <w:lsdException w:name="Grid Table 2 Accent 6" w:uiPriority="47"/>
-    <w:lsdException w:name="Grid Table 3 Accent 6" w:uiPriority="48"/>
-    <w:lsdException w:name="Grid Table 4 Accent 6" w:uiPriority="49"/>
-    <w:lsdException w:name="Grid Table 5 Dark Accent 6" w:uiPriority="50"/>
-    <w:lsdException w:name="Grid Table 6 Colorful Accent 6" w:uiPriority="51"/>
-    <w:lsdException w:name="Grid Table 7 Colorful Accent 6" w:uiPriority="52"/>
-    <w:lsdException w:name="List Table 1 Light" w:uiPriority="46"/>
-    <w:lsdException w:name="List Table 2" w:uiPriority="47"/>
-    <w:lsdException w:name="List Table 3" w:uiPriority="48"/>
-    <w:lsdException w:name="List Table 4" w:uiPriority="49"/>
-    <w:lsdException w:name="List Table 5 Dark" w:uiPriority="50"/>
-    <w:lsdException w:name="List Table 6 Colorful" w:uiPriority="51"/>
-    <w:lsdException w:name="List Table 7 Colorful" w:uiPriority="52"/>
-    <w:lsdException w:name="List Table 1 Light Accent 1" w:uiPriority="46"/>
-    <w:lsdException w:name="List Table 2 Accent 1" w:uiPriority="47"/>
-    <w:lsdException w:name="List Table 3 Accent 1" w:uiPriority="48"/>
-    <w:lsdException w:name="List Table 4 Accent 1" w:uiPriority="49"/>
-    <w:lsdException w:name="List Table 5 Dark Accent 1" w:uiPriority="50"/>
-    <w:lsdException w:name="List Table 6 Colorful Accent 1" w:uiPriority="51"/>
-    <w:lsdException w:name="List Table 7 Colorful Accent 1" w:uiPriority="52"/>
-    <w:lsdException w:name="List Table 1 Light Accent 2" w:uiPriority="46"/>
-    <w:lsdException w:name="List Table 2 Accent 2" w:uiPriority="47"/>
-    <w:lsdException w:name="List Table 3 Accent 2" w:uiPriority="48"/>
-    <w:lsdException w:name="List Table 4 Accent 2" w:uiPriority="49"/>
-    <w:lsdException w:name="List Table 5 Dark Accent 2" w:uiPriority="50"/>
-    <w:lsdException w:name="List Table 6 Colorful Accent 2" w:uiPriority="51"/>
-    <w:lsdException w:name="List Table 7 Colorful Accent 2" w:uiPriority="52"/>
-    <w:lsdException w:name="List Table 1 Light Accent 3" w:uiPriority="46"/>
-    <w:lsdException w:name="List Table 2 Accent 3" w:uiPriority="47"/>
-    <w:lsdException w:name="List Table 3 Accent 3" w:uiPriority="48"/>
-    <w:lsdException w:name="List Table 4 Accent 3" w:uiPriority="49"/>
-    <w:lsdException w:name="List Table 5 Dark Accent 3" w:uiPriority="50"/>
-    <w:lsdException w:name="List Table 6 Colorful Accent 3" w:uiPriority="51"/>
-    <w:lsdException w:name="List Table 7 Colorful Accent 3" w:uiPriority="52"/>
-    <w:lsdException w:name="List Table 1 Light Accent 4" w:uiPriority="46"/>
-    <w:lsdException w:name="List Table 2 Accent 4" w:uiPriority="47"/>
-    <w:lsdException w:name="List Table 3 Accent 4" w:uiPriority="48"/>
-    <w:lsdException w:name="List Table 4 Accent 4" w:uiPriority="49"/>
-    <w:lsdException w:name="List Table 5 Dark Accent 4" w:uiPriority="50"/>
-    <w:lsdException w:name="List Table 6 Colorful Accent 4" w:uiPriority="51"/>
-    <w:lsdException w:name="List Table 7 Colorful Accent 4" w:uiPriority="52"/>
-    <w:lsdException w:name="List Table 1 Light Accent 5" w:uiPriority="46"/>
-    <w:lsdException w:name="List Table 2 Accent 5" w:uiPriority="47"/>
-    <w:lsdException w:name="List Table 3 Accent 5" w:uiPriority="48"/>
-    <w:lsdException w:name="List Table 4 Accent 5" w:uiPriority="49"/>
-    <w:lsdException w:name="List Table 5 Dark Accent 5" w:uiPriority="50"/>
-    <w:lsdException w:name="List Table 6 Colorful Accent 5" w:uiPriority="51"/>
-    <w:lsdException w:name="List Table 7 Colorful Accent 5" w:uiPriority="52"/>
-    <w:lsdException w:name="List Table 1 Light Accent 6" w:uiPriority="46"/>
-    <w:lsdException w:name="List Table 2 Accent 6" w:uiPriority="47"/>
-    <w:lsdException w:name="List Table 3 Accent 6" w:uiPriority="48"/>
-    <w:lsdException w:name="List Table 4 Accent 6" w:uiPriority="49"/>
-    <w:lsdException w:name="List Table 5 Dark Accent 6" w:uiPriority="50"/>
-    <w:lsdException w:name="List Table 6 Colorful Accent 6" w:uiPriority="51"/>
-    <w:lsdException w:name="List Table 7 Colorful Accent 6" w:uiPriority="52"/>
+  <w:latentStyles w:defLockedState="0" w:defUIPriority="99" w:defSemiHidden="1" w:defUnhideWhenUsed="1" w:defQFormat="0" w:count="267">
+    <w:lsdException w:name="Normal" w:semiHidden="0" w:uiPriority="0" w:unhideWhenUsed="0" w:qFormat="1"/>
+    <w:lsdException w:name="heading 1" w:semiHidden="0" w:uiPriority="9" w:unhideWhenUsed="0" w:qFormat="1"/>
+    <w:lsdException w:name="heading 2" w:uiPriority="9" w:qFormat="1"/>
+    <w:lsdException w:name="heading 3" w:uiPriority="9" w:qFormat="1"/>
+    <w:lsdException w:name="heading 4" w:uiPriority="9" w:qFormat="1"/>
+    <w:lsdException w:name="heading 5" w:uiPriority="9" w:qFormat="1"/>
+    <w:lsdException w:name="heading 6" w:uiPriority="9" w:qFormat="1"/>
+    <w:lsdException w:name="heading 7" w:uiPriority="9" w:qFormat="1"/>
+    <w:lsdException w:name="heading 8" w:uiPriority="9" w:qFormat="1"/>
+    <w:lsdException w:name="heading 9" w:uiPriority="9" w:qFormat="1"/>
+    <w:lsdException w:name="toc 1" w:uiPriority="39"/>
+    <w:lsdException w:name="toc 2" w:uiPriority="39"/>
+    <w:lsdException w:name="toc 3" w:uiPriority="39"/>
+    <w:lsdException w:name="toc 4" w:uiPriority="39"/>
+    <w:lsdException w:name="toc 5" w:uiPriority="39"/>
+    <w:lsdException w:name="toc 6" w:uiPriority="39"/>
+    <w:lsdException w:name="toc 7" w:uiPriority="39"/>
+    <w:lsdException w:name="toc 8" w:uiPriority="39"/>
+    <w:lsdException w:name="toc 9" w:uiPriority="39"/>
+    <w:lsdException w:name="caption" w:uiPriority="35" w:qFormat="1"/>
+    <w:lsdException w:name="Title" w:semiHidden="0" w:uiPriority="10" w:unhideWhenUsed="0" w:qFormat="1"/>
+    <w:lsdException w:name="Default Paragraph Font" w:uiPriority="1"/>
+    <w:lsdException w:name="Subtitle" w:semiHidden="0" w:uiPriority="11" w:unhideWhenUsed="0" w:qFormat="1"/>
+    <w:lsdException w:name="Strong" w:semiHidden="0" w:uiPriority="22" w:unhideWhenUsed="0" w:qFormat="1"/>
+    <w:lsdException w:name="Emphasis" w:semiHidden="0" w:uiPriority="20" w:unhideWhenUsed="0" w:qFormat="1"/>
+    <w:lsdException w:name="Table Grid" w:semiHidden="0" w:uiPriority="39" w:unhideWhenUsed="0"/>
+    <w:lsdException w:name="Placeholder Text" w:unhideWhenUsed="0"/>
+    <w:lsdException w:name="No Spacing" w:semiHidden="0" w:uiPriority="1" w:unhideWhenUsed="0" w:qFormat="1"/>
+    <w:lsdException w:name="Light Shading" w:semiHidden="0" w:uiPriority="60" w:unhideWhenUsed="0"/>
+    <w:lsdException w:name="Light List" w:semiHidden="0" w:uiPriority="61" w:unhideWhenUsed="0"/>
+    <w:lsdException w:name="Light Grid" w:semiHidden="0" w:uiPriority="62" w:unhideWhenUsed="0"/>
+    <w:lsdException w:name="Medium Shading 1" w:semiHidden="0" w:uiPriority="63" w:unhideWhenUsed="0"/>
+    <w:lsdException w:name="Medium Shading 2" w:semiHidden="0" w:uiPriority="64" w:unhideWhenUsed="0"/>
+    <w:lsdException w:name="Medium List 1" w:semiHidden="0" w:uiPriority="65" w:unhideWhenUsed="0"/>
+    <w:lsdException w:name="Medium List 2" w:semiHidden="0" w:uiPriority="66" w:unhideWhenUsed="0"/>
+    <w:lsdException w:name="Medium Grid 1" w:semiHidden="0" w:uiPriority="67" w:unhideWhenUsed="0"/>
+    <w:lsdException w:name="Medium Grid 2" w:semiHidden="0" w:uiPriority="68" w:unhideWhenUsed="0"/>
+    <w:lsdException w:name="Medium Grid 3" w:semiHidden="0" w:uiPriority="69" w:unhideWhenUsed="0"/>
+    <w:lsdException w:name="Dark List" w:semiHidden="0" w:uiPriority="70" w:unhideWhenUsed="0"/>
+    <w:lsdException w:name="Colorful Shading" w:semiHidden="0" w:uiPriority="71" w:unhideWhenUsed="0"/>
+    <w:lsdException w:name="Colorful List" w:semiHidden="0" w:uiPriority="72" w:unhideWhenUsed="0"/>
+    <w:lsdException w:name="Colorful Grid" w:semiHidden="0" w:uiPriority="73" w:unhideWhenUsed="0"/>
+    <w:lsdException w:name="Light Shading Accent 1" w:semiHidden="0" w:uiPriority="60" w:unhideWhenUsed="0"/>
+    <w:lsdException w:name="Light List Accent 1" w:semiHidden="0" w:uiPriority="61" w:unhideWhenUsed="0"/>
+    <w:lsdException w:name="Light Grid Accent 1" w:semiHidden="0" w:uiPriority="62" w:unhideWhenUsed="0"/>
+    <w:lsdException w:name="Medium Shading 1 Accent 1" w:semiHidden="0" w:uiPriority="63" w:unhideWhenUsed="0"/>
+    <w:lsdException w:name="Medium Shading 2 Accent 1" w:semiHidden="0" w:uiPriority="64" w:unhideWhenUsed="0"/>
+    <w:lsdException w:name="Medium List 1 Accent 1" w:semiHidden="0" w:uiPriority="65" w:unhideWhenUsed="0"/>
+    <w:lsdException w:name="Revision" w:unhideWhenUsed="0"/>
+    <w:lsdException w:name="List Paragraph" w:semiHidden="0" w:uiPriority="34" w:unhideWhenUsed="0" w:qFormat="1"/>
+    <w:lsdException w:name="Quote" w:semiHidden="0" w:uiPriority="29" w:unhideWhenUsed="0" w:qFormat="1"/>
+    <w:lsdException w:name="Intense Quote" w:semiHidden="0" w:uiPriority="30" w:unhideWhenUsed="0" w:qFormat="1"/>
+    <w:lsdException w:name="Medium List 2 Accent 1" w:semiHidden="0" w:uiPriority="66" w:unhideWhenUsed="0"/>
+    <w:lsdException w:name="Medium Grid 1 Accent 1" w:semiHidden="0" w:uiPriority="67" w:unhideWhenUsed="0"/>
+    <w:lsdException w:name="Medium Grid 2 Accent 1" w:semiHidden="0" w:uiPriority="68" w:unhideWhenUsed="0"/>
+    <w:lsdException w:name="Medium Grid 3 Accent 1" w:semiHidden="0" w:uiPriority="69" w:unhideWhenUsed="0"/>
+    <w:lsdException w:name="Dark List Accent 1" w:semiHidden="0" w:uiPriority="70" w:unhideWhenUsed="0"/>
+    <w:lsdException w:name="Colorful Shading Accent 1" w:semiHidden="0" w:uiPriority="71" w:unhideWhenUsed="0"/>
+    <w:lsdException w:name="Colorful List Accent 1" w:semiHidden="0" w:uiPriority="72" w:unhideWhenUsed="0"/>
+    <w:lsdException w:name="Colorful Grid Accent 1" w:semiHidden="0" w:uiPriority="73" w:unhideWhenUsed="0"/>
+    <w:lsdException w:name="Light Shading Accent 2" w:semiHidden="0" w:uiPriority="60" w:unhideWhenUsed="0"/>
+    <w:lsdException w:name="Light List Accent 2" w:semiHidden="0" w:uiPriority="61" w:unhideWhenUsed="0"/>
+    <w:lsdException w:name="Light Grid Accent 2" w:semiHidden="0" w:uiPriority="62" w:unhideWhenUsed="0"/>
+    <w:lsdException w:name="Medium Shading 1 Accent 2" w:semiHidden="0" w:uiPriority="63" w:unhideWhenUsed="0"/>
+    <w:lsdException w:name="Medium Shading 2 Accent 2" w:semiHidden="0" w:uiPriority="64" w:unhideWhenUsed="0"/>
+    <w:lsdException w:name="Medium List 1 Accent 2" w:semiHidden="0" w:uiPriority="65" w:unhideWhenUsed="0"/>
+    <w:lsdException w:name="Medium List 2 Accent 2" w:semiHidden="0" w:uiPriority="66" w:unhideWhenUsed="0"/>
+    <w:lsdException w:name="Medium Grid 1 Accent 2" w:semiHidden="0" w:uiPriority="67" w:unhideWhenUsed="0"/>
+    <w:lsdException w:name="Medium Grid 2 Accent 2" w:semiHidden="0" w:uiPriority="68" w:unhideWhenUsed="0"/>
+    <w:lsdException w:name="Medium Grid 3 Accent 2" w:semiHidden="0" w:uiPriority="69" w:unhideWhenUsed="0"/>
+    <w:lsdException w:name="Dark List Accent 2" w:semiHidden="0" w:uiPriority="70" w:unhideWhenUsed="0"/>
+    <w:lsdException w:name="Colorful Shading Accent 2" w:semiHidden="0" w:uiPriority="71" w:unhideWhenUsed="0"/>
+    <w:lsdException w:name="Colorful List Accent 2" w:semiHidden="0" w:uiPriority="72" w:unhideWhenUsed="0"/>
+    <w:lsdException w:name="Colorful Grid Accent 2" w:semiHidden="0" w:uiPriority="73" w:unhideWhenUsed="0"/>
+    <w:lsdException w:name="Light Shading Accent 3" w:semiHidden="0" w:uiPriority="60" w:unhideWhenUsed="0"/>
+    <w:lsdException w:name="Light List Accent 3" w:semiHidden="0" w:uiPriority="61" w:unhideWhenUsed="0"/>
+    <w:lsdException w:name="Light Grid Accent 3" w:semiHidden="0" w:uiPriority="62" w:unhideWhenUsed="0"/>
+    <w:lsdException w:name="Medium Shading 1 Accent 3" w:semiHidden="0" w:uiPriority="63" w:unhideWhenUsed="0"/>
+    <w:lsdException w:name="Medium Shading 2 Accent 3" w:semiHidden="0" w:uiPriority="64" w:unhideWhenUsed="0"/>
+    <w:lsdException w:name="Medium List 1 Accent 3" w:semiHidden="0" w:uiPriority="65" w:unhideWhenUsed="0"/>
+    <w:lsdException w:name="Medium List 2 Accent 3" w:semiHidden="0" w:uiPriority="66" w:unhideWhenUsed="0"/>
+    <w:lsdException w:name="Medium Grid 1 Accent 3" w:semiHidden="0" w:uiPriority="67" w:unhideWhenUsed="0"/>
+    <w:lsdException w:name="Medium Grid 2 Accent 3" w:semiHidden="0" w:uiPriority="68" w:unhideWhenUsed="0"/>
+    <w:lsdException w:name="Medium Grid 3 Accent 3" w:semiHidden="0" w:uiPriority="69" w:unhideWhenUsed="0"/>
+    <w:lsdException w:name="Dark List Accent 3" w:semiHidden="0" w:uiPriority="70" w:unhideWhenUsed="0"/>
+    <w:lsdException w:name="Colorful Shading Accent 3" w:semiHidden="0" w:uiPriority="71" w:unhideWhenUsed="0"/>
+    <w:lsdException w:name="Colorful List Accent 3" w:semiHidden="0" w:uiPriority="72" w:unhideWhenUsed="0"/>
+    <w:lsdException w:name="Colorful Grid Accent 3" w:semiHidden="0" w:uiPriority="73" w:unhideWhenUsed="0"/>
+    <w:lsdException w:name="Light Shading Accent 4" w:semiHidden="0" w:uiPriority="60" w:unhideWhenUsed="0"/>
+    <w:lsdException w:name="Light List Accent 4" w:semiHidden="0" w:uiPriority="61" w:unhideWhenUsed="0"/>
+    <w:lsdException w:name="Light Grid Accent 4" w:semiHidden="0" w:uiPriority="62" w:unhideWhenUsed="0"/>
+    <w:lsdException w:name="Medium Shading 1 Accent 4" w:semiHidden="0" w:uiPriority="63" w:unhideWhenUsed="0"/>
+    <w:lsdException w:name="Medium Shading 2 Accent 4" w:semiHidden="0" w:uiPriority="64" w:unhideWhenUsed="0"/>
+    <w:lsdException w:name="Medium List 1 Accent 4" w:semiHidden="0" w:uiPriority="65" w:unhideWhenUsed="0"/>
+    <w:lsdException w:name="Medium List 2 Accent 4" w:semiHidden="0" w:uiPriority="66" w:unhideWhenUsed="0"/>
+    <w:lsdException w:name="Medium Grid 1 Accent 4" w:semiHidden="0" w:uiPriority="67" w:unhideWhenUsed="0"/>
+    <w:lsdException w:name="Medium Grid 2 Accent 4" w:semiHidden="0" w:uiPriority="68" w:unhideWhenUsed="0"/>
+    <w:lsdException w:name="Medium Grid 3 Accent 4" w:semiHidden="0" w:uiPriority="69" w:unhideWhenUsed="0"/>
+    <w:lsdException w:name="Dark List Accent 4" w:semiHidden="0" w:uiPriority="70" w:unhideWhenUsed="0"/>
+    <w:lsdException w:name="Colorful Shading Accent 4" w:semiHidden="0" w:uiPriority="71" w:unhideWhenUsed="0"/>
+    <w:lsdException w:name="Colorful List Accent 4" w:semiHidden="0" w:uiPriority="72" w:unhideWhenUsed="0"/>
+    <w:lsdException w:name="Colorful Grid Accent 4" w:semiHidden="0" w:uiPriority="73" w:unhideWhenUsed="0"/>
+    <w:lsdException w:name="Light Shading Accent 5" w:semiHidden="0" w:uiPriority="60" w:unhideWhenUsed="0"/>
+    <w:lsdException w:name="Light List Accent 5" w:semiHidden="0" w:uiPriority="61" w:unhideWhenUsed="0"/>
+    <w:lsdException w:name="Light Grid Accent 5" w:semiHidden="0" w:uiPriority="62" w:unhideWhenUsed="0"/>
+    <w:lsdException w:name="Medium Shading 1 Accent 5" w:semiHidden="0" w:uiPriority="63" w:unhideWhenUsed="0"/>
+    <w:lsdException w:name="Medium Shading 2 Accent 5" w:semiHidden="0" w:uiPriority="64" w:unhideWhenUsed="0"/>
+    <w:lsdException w:name="Medium List 1 Accent 5" w:semiHidden="0" w:uiPriority="65" w:unhideWhenUsed="0"/>
+    <w:lsdException w:name="Medium List 2 Accent 5" w:semiHidden="0" w:uiPriority="66" w:unhideWhenUsed="0"/>
+    <w:lsdException w:name="Medium Grid 1 Accent 5" w:semiHidden="0" w:uiPriority="67" w:unhideWhenUsed="0"/>
+    <w:lsdException w:name="Medium Grid 2 Accent 5" w:semiHidden="0" w:uiPriority="68" w:unhideWhenUsed="0"/>
+    <w:lsdException w:name="Medium Grid 3 Accent 5" w:semiHidden="0" w:uiPriority="69" w:unhideWhenUsed="0"/>
+    <w:lsdException w:name="Dark List Accent 5" w:semiHidden="0" w:uiPriority="70" w:unhideWhenUsed="0"/>
+    <w:lsdException w:name="Colorful Shading Accent 5" w:semiHidden="0" w:uiPriority="71" w:unhideWhenUsed="0"/>
+    <w:lsdException w:name="Colorful List Accent 5" w:semiHidden="0" w:uiPriority="72" w:unhideWhenUsed="0"/>
+    <w:lsdException w:name="Colorful Grid Accent 5" w:semiHidden="0" w:uiPriority="73" w:unhideWhenUsed="0"/>
+    <w:lsdException w:name="Light Shading Accent 6" w:semiHidden="0" w:uiPriority="60" w:unhideWhenUsed="0"/>
+    <w:lsdException w:name="Light List Accent 6" w:semiHidden="0" w:uiPriority="61" w:unhideWhenUsed="0"/>
+    <w:lsdException w:name="Light Grid Accent 6" w:semiHidden="0" w:uiPriority="62" w:unhideWhenUsed="0"/>
+    <w:lsdException w:name="Medium Shading 1 Accent 6" w:semiHidden="0" w:uiPriority="63" w:unhideWhenUsed="0"/>
+    <w:lsdException w:name="Medium Shading 2 Accent 6" w:semiHidden="0" w:uiPriority="64" w:unhideWhenUsed="0"/>
+    <w:lsdException w:name="Medium List 1 Accent 6" w:semiHidden="0" w:uiPriority="65" w:unhideWhenUsed="0"/>
+    <w:lsdException w:name="Medium List 2 Accent 6" w:semiHidden="0" w:uiPriority="66" w:unhideWhenUsed="0"/>
+    <w:lsdException w:name="Medium Grid 1 Accent 6" w:semiHidden="0" w:uiPriority="67" w:unhideWhenUsed="0"/>
+    <w:lsdException w:name="Medium Grid 2 Accent 6" w:semiHidden="0" w:uiPriority="68" w:unhideWhenUsed="0"/>
+    <w:lsdException w:name="Medium Grid 3 Accent 6" w:semiHidden="0" w:uiPriority="69" w:unhideWhenUsed="0"/>
+    <w:lsdException w:name="Dark List Accent 6" w:semiHidden="0" w:uiPriority="70" w:unhideWhenUsed="0"/>
+    <w:lsdException w:name="Colorful Shading Accent 6" w:semiHidden="0" w:uiPriority="71" w:unhideWhenUsed="0"/>
+    <w:lsdException w:name="Colorful List Accent 6" w:semiHidden="0" w:uiPriority="72" w:unhideWhenUsed="0"/>
+    <w:lsdException w:name="Colorful Grid Accent 6" w:semiHidden="0" w:uiPriority="73" w:unhideWhenUsed="0"/>
+    <w:lsdException w:name="Subtle Emphasis" w:semiHidden="0" w:uiPriority="19" w:unhideWhenUsed="0" w:qFormat="1"/>
+    <w:lsdException w:name="Intense Emphasis" w:semiHidden="0" w:uiPriority="21" w:unhideWhenUsed="0" w:qFormat="1"/>
+    <w:lsdException w:name="Subtle Reference" w:semiHidden="0" w:uiPriority="31" w:unhideWhenUsed="0" w:qFormat="1"/>
+    <w:lsdException w:name="Intense Reference" w:semiHidden="0" w:uiPriority="32" w:unhideWhenUsed="0" w:qFormat="1"/>
+    <w:lsdException w:name="Book Title" w:semiHidden="0" w:uiPriority="33" w:unhideWhenUsed="0" w:qFormat="1"/>
+    <w:lsdException w:name="Bibliography" w:uiPriority="37"/>
+    <w:lsdException w:name="TOC Heading" w:uiPriority="39" w:qFormat="1"/>
+  </w:latentStyles>
+  <w:style w:type="paragraph" w:default="1" w:styleId="Normal">
+    <w:name w:val="Normal"/>
+    <w:qFormat/>
+    <w:pPr>
+      <w:widowControl w:val="0"/>
+      <w:suppressAutoHyphens/>
+      <w:textAlignment w:val="baseline"/>
+    </w:pPr>
+  </w:style>
+  <w:style w:type="paragraph" w:styleId="Ttulo1">
+    <w:name w:val="heading 1"/>
+    <w:basedOn w:val="Standard"/>
+    <w:next w:val="Standard"/>
+    <w:uiPriority w:val="9"/>
+    <w:qFormat/>
+    <w:pPr>
+      <w:keepNext/>
+      <w:shd w:val="clear" w:color="auto" w:fill="DFDFDF"/>
+      <w:spacing w:before="240" w:after="120"/>
+      <w:outlineLvl w:val="0"/>
+    </w:pPr>
+    <w:rPr>
+      <w:rFonts w:ascii="Arial" w:eastAsia="Arial" w:hAnsi="Arial" w:cs="Arial"/>
+      <w:b/>
+      <w:caps/>
+      <w:sz w:val="28"/>
+      <w14:shadow w14:blurRad="0" w14:dist="17957" w14:dir="2700000" w14:sx="100000" w14:sy="100000" w14:kx="0" w14:ky="0" w14:algn="b">
+        <w14:srgbClr w14:val="000000"/>
+      </w14:shadow>
+    </w:rPr>
+  </w:style>
+  <w:style w:type="paragraph" w:styleId="Ttulo2">
+    <w:name w:val="heading 2"/>
+    <w:basedOn w:val="Standard"/>
+    <w:next w:val="Standard"/>
+    <w:uiPriority w:val="9"/>
+    <w:unhideWhenUsed/>
+    <w:qFormat/>
+    <w:rsid w:val="0021120E"/>
+    <w:pPr>
+      <w:keepNext/>
+      <w:spacing w:before="240" w:after="120"/>
+      <w:outlineLvl w:val="1"/>
+    </w:pPr>
+    <w:rPr>
+      <w:rFonts w:ascii="Arial" w:eastAsia="Arial" w:hAnsi="Arial" w:cs="Arial"/>
+    </w:rPr>
+  </w:style>
+  <w:style w:type="paragraph" w:styleId="Ttulo3">
+    <w:name w:val="heading 3"/>
+    <w:basedOn w:val="Standard"/>
+    <w:next w:val="Standard"/>
+    <w:uiPriority w:val="9"/>
+    <w:unhideWhenUsed/>
+    <w:qFormat/>
+    <w:rsid w:val="0021120E"/>
+    <w:pPr>
+      <w:keepNext/>
+      <w:spacing w:before="240" w:after="120"/>
+      <w:outlineLvl w:val="2"/>
+    </w:pPr>
+    <w:rPr>
+      <w:rFonts w:ascii="Arial" w:eastAsia="Arial" w:hAnsi="Arial" w:cs="Arial"/>
+    </w:rPr>
+  </w:style>
+  <w:style w:type="paragraph" w:styleId="Ttulo4">
+    <w:name w:val="heading 4"/>
+    <w:basedOn w:val="Standard"/>
+    <w:next w:val="Standard"/>
+    <w:uiPriority w:val="9"/>
+    <w:semiHidden/>
+    <w:unhideWhenUsed/>
+    <w:qFormat/>
+    <w:pPr>
+      <w:keepNext/>
+      <w:spacing w:before="240" w:after="120"/>
+      <w:outlineLvl w:val="3"/>
+    </w:pPr>
+    <w:rPr>
+      <w:rFonts w:ascii="Arial" w:eastAsia="Arial" w:hAnsi="Arial" w:cs="Arial"/>
+    </w:rPr>
+  </w:style>
+  <w:style w:type="paragraph" w:styleId="Ttulo5">
+    <w:name w:val="heading 5"/>
+    <w:basedOn w:val="Standard"/>
+    <w:next w:val="Standard"/>
+    <w:uiPriority w:val="9"/>
+    <w:semiHidden/>
+    <w:unhideWhenUsed/>
+    <w:qFormat/>
+    <w:pPr>
+      <w:spacing w:before="240" w:after="120"/>
+      <w:outlineLvl w:val="4"/>
+    </w:pPr>
+    <w:rPr>
+      <w:rFonts w:ascii="Arial" w:eastAsia="Arial" w:hAnsi="Arial" w:cs="Arial"/>
+    </w:rPr>
+  </w:style>
+  <w:style w:type="paragraph" w:styleId="Ttulo6">
+    <w:name w:val="heading 6"/>
+    <w:basedOn w:val="Standard"/>
+    <w:next w:val="Standard"/>
+    <w:uiPriority w:val="9"/>
+    <w:semiHidden/>
+    <w:unhideWhenUsed/>
+    <w:qFormat/>
+    <w:pPr>
+      <w:spacing w:before="240" w:after="120"/>
+      <w:outlineLvl w:val="5"/>
+    </w:pPr>
+    <w:rPr>
+      <w:rFonts w:ascii="Arial" w:eastAsia="Arial" w:hAnsi="Arial" w:cs="Arial"/>
+      <w:sz w:val="22"/>
+    </w:rPr>
+  </w:style>
+  <w:style w:type="paragraph" w:styleId="Ttulo7">
+    <w:name w:val="heading 7"/>
+    <w:basedOn w:val="Standard"/>
+    <w:next w:val="Standard"/>
+    <w:qFormat/>
+    <w:pPr>
+      <w:spacing w:before="240" w:after="120"/>
+      <w:outlineLvl w:val="6"/>
+    </w:pPr>
+    <w:rPr>
+      <w:rFonts w:ascii="Arial" w:eastAsia="Arial" w:hAnsi="Arial" w:cs="Arial"/>
+      <w:sz w:val="22"/>
+    </w:rPr>
+  </w:style>
+  <w:style w:type="paragraph" w:styleId="Ttulo8">
+    <w:name w:val="heading 8"/>
+    <w:basedOn w:val="Standard"/>
+    <w:next w:val="Standard"/>
+    <w:qFormat/>
+    <w:pPr>
+      <w:spacing w:before="240" w:after="120"/>
+      <w:outlineLvl w:val="7"/>
+    </w:pPr>
+    <w:rPr>
+      <w:rFonts w:ascii="Arial" w:eastAsia="Arial" w:hAnsi="Arial" w:cs="Arial"/>
+      <w:sz w:val="20"/>
+    </w:rPr>
+  </w:style>
+  <w:style w:type="paragraph" w:styleId="Ttulo9">
+    <w:name w:val="heading 9"/>
+    <w:basedOn w:val="Standard"/>
+    <w:next w:val="Standard"/>
+    <w:qFormat/>
+    <w:rsid w:val="0021120E"/>
+    <w:pPr>
+      <w:numPr>
+        <w:numId w:val="1"/>
+      </w:numPr>
+      <w:spacing w:before="240" w:after="120"/>
+      <w:outlineLvl w:val="8"/>
+    </w:pPr>
+    <w:rPr>
+      <w:rFonts w:ascii="Arial" w:eastAsia="Arial" w:hAnsi="Arial" w:cs="Arial"/>
+      <w:b/>
+      <w:sz w:val="28"/>
+    </w:rPr>
+  </w:style>
+  <w:style w:type="character" w:default="1" w:styleId="Fontepargpadro">
+    <w:name w:val="Default Paragraph Font"/>
+    <w:uiPriority w:val="1"/>
+    <w:semiHidden/>
+    <w:unhideWhenUsed/>
+  </w:style>
+  <w:style w:type="table" w:default="1" w:styleId="Tabelanormal">
+    <w:name w:val="Normal Table"/>
+    <w:uiPriority w:val="99"/>
+    <w:semiHidden/>
+    <w:unhideWhenUsed/>
+    <w:tblPr>
+      <w:tblInd w:w="0" w:type="dxa"/>
+      <w:tblCellMar>
+        <w:top w:w="0" w:type="dxa"/>
+        <w:left w:w="108" w:type="dxa"/>
+        <w:bottom w:w="0" w:type="dxa"/>
+        <w:right w:w="108" w:type="dxa"/>
+      </w:tblCellMar>
+    </w:tblPr>
+  </w:style>
+  <w:style w:type="numbering" w:default="1" w:styleId="Semlista">
+    <w:name w:val="No List"/>
+    <w:uiPriority w:val="99"/>
+    <w:semiHidden/>
+    <w:unhideWhenUsed/>
+  </w:style>
+  <w:style w:type="character" w:customStyle="1" w:styleId="WW8Num1z0">
+    <w:name w:val="WW8Num1z0"/>
+    <w:qFormat/>
+  </w:style>
+  <w:style w:type="character" w:customStyle="1" w:styleId="WW8Num2z0">
+    <w:name w:val="WW8Num2z0"/>
+    <w:qFormat/>
+    <w:rPr>
+      <w:rFonts w:ascii="Symbol" w:eastAsia="Symbol" w:hAnsi="Symbol" w:cs="Symbol"/>
+    </w:rPr>
+  </w:style>
+  <w:style w:type="character" w:customStyle="1" w:styleId="WW8Num3z0">
+    <w:name w:val="WW8Num3z0"/>
+    <w:qFormat/>
+  </w:style>
+  <w:style w:type="character" w:customStyle="1" w:styleId="WW8Num3z1">
+    <w:name w:val="WW8Num3z1"/>
+    <w:qFormat/>
+  </w:style>
+  <w:style w:type="character" w:customStyle="1" w:styleId="WW8Num3z2">
+    <w:name w:val="WW8Num3z2"/>
+    <w:qFormat/>
+  </w:style>
+  <w:style w:type="character" w:customStyle="1" w:styleId="WW8Num3z3">
+    <w:name w:val="WW8Num3z3"/>
+    <w:qFormat/>
+  </w:style>
+  <w:style w:type="character" w:customStyle="1" w:styleId="WW8Num3z4">
+    <w:name w:val="WW8Num3z4"/>
+    <w:qFormat/>
+  </w:style>
+  <w:style w:type="character" w:customStyle="1" w:styleId="WW8Num3z5">
+    <w:name w:val="WW8Num3z5"/>
+    <w:qFormat/>
+  </w:style>
+  <w:style w:type="character" w:customStyle="1" w:styleId="WW8Num3z6">
+    <w:name w:val="WW8Num3z6"/>
+    <w:qFormat/>
+  </w:style>
+  <w:style w:type="character" w:customStyle="1" w:styleId="WW8Num3z7">
+    <w:name w:val="WW8Num3z7"/>
+    <w:qFormat/>
+  </w:style>
+  <w:style w:type="character" w:customStyle="1" w:styleId="WW8Num3z8">
+    <w:name w:val="WW8Num3z8"/>
+    <w:qFormat/>
+  </w:style>
+  <w:style w:type="character" w:customStyle="1" w:styleId="WW8Num4z0">
+    <w:name w:val="WW8Num4z0"/>
+    <w:qFormat/>
+    <w:rPr>
+      <w:b/>
+      <w:i w:val="0"/>
+      <w:caps w:val="0"/>
+      <w:smallCaps w:val="0"/>
+      <w:strike w:val="0"/>
+      <w:dstrike w:val="0"/>
+      <w:vanish w:val="0"/>
+      <w:color w:val="auto"/>
+      <w:position w:val="0"/>
+      <w:sz w:val="24"/>
+      <w:vertAlign w:val="baseline"/>
+      <w14:shadow w14:blurRad="0" w14:dist="0" w14:dir="0" w14:sx="0" w14:sy="0" w14:kx="0" w14:ky="0" w14:algn="none">
+        <w14:srgbClr w14:val="000000"/>
+      </w14:shadow>
+    </w:rPr>
+  </w:style>
+  <w:style w:type="character" w:customStyle="1" w:styleId="WW8Num5z0">
+    <w:name w:val="WW8Num5z0"/>
+    <w:qFormat/>
+    <w:rPr>
+      <w:rFonts w:cs="Arial"/>
+      <w:sz w:val="22"/>
+    </w:rPr>
+  </w:style>
+  <w:style w:type="character" w:customStyle="1" w:styleId="WW8Num5z1">
+    <w:name w:val="WW8Num5z1"/>
+    <w:qFormat/>
+    <w:rPr>
+      <w:rFonts w:ascii="Symbol" w:eastAsia="Symbol" w:hAnsi="Symbol" w:cs="Symbol"/>
+    </w:rPr>
+  </w:style>
+  <w:style w:type="character" w:customStyle="1" w:styleId="WW8Num5z2">
+    <w:name w:val="WW8Num5z2"/>
+    <w:qFormat/>
+  </w:style>
+  <w:style w:type="character" w:customStyle="1" w:styleId="WW8Num5z3">
+    <w:name w:val="WW8Num5z3"/>
+    <w:qFormat/>
+  </w:style>
+  <w:style w:type="character" w:customStyle="1" w:styleId="WW8Num5z4">
+    <w:name w:val="WW8Num5z4"/>
+    <w:qFormat/>
+  </w:style>
+  <w:style w:type="character" w:customStyle="1" w:styleId="WW8Num5z5">
+    <w:name w:val="WW8Num5z5"/>
+    <w:qFormat/>
+  </w:style>
+  <w:style w:type="character" w:customStyle="1" w:styleId="WW8Num5z6">
+    <w:name w:val="WW8Num5z6"/>
+    <w:qFormat/>
+  </w:style>
+  <w:style w:type="character" w:customStyle="1" w:styleId="WW8Num5z7">
+    <w:name w:val="WW8Num5z7"/>
+    <w:qFormat/>
+  </w:style>
+  <w:style w:type="character" w:customStyle="1" w:styleId="WW8Num5z8">
+    <w:name w:val="WW8Num5z8"/>
+    <w:qFormat/>
+  </w:style>
+  <w:style w:type="character" w:customStyle="1" w:styleId="WW8Num6z0">
+    <w:name w:val="WW8Num6z0"/>
+    <w:qFormat/>
+    <w:rPr>
+      <w:rFonts w:ascii="Symbol" w:eastAsia="Symbol" w:hAnsi="Symbol" w:cs="Symbol"/>
+    </w:rPr>
+  </w:style>
+  <w:style w:type="character" w:customStyle="1" w:styleId="WW8Num6z1">
+    <w:name w:val="WW8Num6z1"/>
+    <w:qFormat/>
+    <w:rPr>
+      <w:rFonts w:ascii="Courier New" w:eastAsia="Courier New" w:hAnsi="Courier New" w:cs="Courier New"/>
+    </w:rPr>
+  </w:style>
+  <w:style w:type="character" w:customStyle="1" w:styleId="WW8Num6z2">
+    <w:name w:val="WW8Num6z2"/>
+    <w:qFormat/>
+    <w:rPr>
+      <w:rFonts w:ascii="Wingdings" w:eastAsia="Wingdings" w:hAnsi="Wingdings" w:cs="Wingdings"/>
+    </w:rPr>
+  </w:style>
+  <w:style w:type="character" w:customStyle="1" w:styleId="WW8Num7z0">
+    <w:name w:val="WW8Num7z0"/>
+    <w:qFormat/>
+    <w:rPr>
+      <w:rFonts w:ascii="Symbol" w:eastAsia="Symbol" w:hAnsi="Symbol" w:cs="Symbol"/>
+    </w:rPr>
+  </w:style>
+  <w:style w:type="character" w:customStyle="1" w:styleId="WW8Num8z0">
+    <w:name w:val="WW8Num8z0"/>
+    <w:qFormat/>
+    <w:rPr>
+      <w:rFonts w:ascii="Wingdings" w:eastAsia="Wingdings" w:hAnsi="Wingdings" w:cs="Wingdings"/>
+    </w:rPr>
+  </w:style>
+  <w:style w:type="character" w:customStyle="1" w:styleId="WW8Num9z0">
+    <w:name w:val="WW8Num9z0"/>
+    <w:qFormat/>
+    <w:rPr>
+      <w:rFonts w:ascii="Symbol" w:eastAsia="Symbol" w:hAnsi="Symbol" w:cs="Symbol"/>
+    </w:rPr>
+  </w:style>
+  <w:style w:type="character" w:customStyle="1" w:styleId="WW8Num9z1">
+    <w:name w:val="WW8Num9z1"/>
+    <w:qFormat/>
+    <w:rPr>
+      <w:rFonts w:ascii="Courier New" w:eastAsia="Courier New" w:hAnsi="Courier New" w:cs="Courier New"/>
+    </w:rPr>
+  </w:style>
+  <w:style w:type="character" w:customStyle="1" w:styleId="WW8Num9z2">
+    <w:name w:val="WW8Num9z2"/>
+    <w:qFormat/>
+    <w:rPr>
+      <w:rFonts w:ascii="Wingdings" w:eastAsia="Wingdings" w:hAnsi="Wingdings" w:cs="Wingdings"/>
+    </w:rPr>
+  </w:style>
+  <w:style w:type="character" w:styleId="Nmerodepgina">
+    <w:name w:val="page number"/>
+    <w:basedOn w:val="Fontepargpadro"/>
+    <w:qFormat/>
+  </w:style>
+  <w:style w:type="character" w:customStyle="1" w:styleId="Hyperlink1">
+    <w:name w:val="Hyperlink1"/>
+    <w:basedOn w:val="Fontepargpadro"/>
+    <w:qFormat/>
+    <w:rPr>
+      <w:color w:val="0000FF"/>
+      <w:u w:val="single"/>
+    </w:rPr>
+  </w:style>
+  <w:style w:type="character" w:styleId="Forte">
+    <w:name w:val="Strong"/>
+    <w:basedOn w:val="Fontepargpadro"/>
+    <w:uiPriority w:val="22"/>
+    <w:qFormat/>
+    <w:rsid w:val="0022331B"/>
+    <w:rPr>
+      <w:b/>
+      <w:bCs/>
+    </w:rPr>
+  </w:style>
+  <w:style w:type="character" w:customStyle="1" w:styleId="LinkdaInternet">
+    <w:name w:val="Link da Internet"/>
+    <w:basedOn w:val="Fontepargpadro"/>
+    <w:uiPriority w:val="99"/>
+    <w:unhideWhenUsed/>
+    <w:rsid w:val="00212968"/>
+    <w:rPr>
+      <w:color w:val="0563C1" w:themeColor="hyperlink"/>
+      <w:u w:val="single"/>
+    </w:rPr>
+  </w:style>
+  <w:style w:type="paragraph" w:customStyle="1" w:styleId="Ttulo10">
+    <w:name w:val="Título1"/>
+    <w:basedOn w:val="Standard"/>
+    <w:next w:val="Standard"/>
+    <w:qFormat/>
+    <w:pPr>
+      <w:widowControl w:val="0"/>
+      <w:spacing w:before="0" w:after="0"/>
+      <w:jc w:val="center"/>
+    </w:pPr>
+    <w:rPr>
+      <w:rFonts w:ascii="Arial" w:eastAsia="Arial" w:hAnsi="Arial" w:cs="Arial"/>
+      <w:b/>
+      <w:sz w:val="36"/>
+      <w:lang w:val="en-US" w:eastAsia="pt-BR"/>
+    </w:rPr>
+  </w:style>
+  <w:style w:type="paragraph" w:styleId="Corpodetexto">
+    <w:name w:val="Body Text"/>
+    <w:basedOn w:val="Normal"/>
+    <w:pPr>
+      <w:spacing w:after="140" w:line="276" w:lineRule="auto"/>
+    </w:pPr>
+  </w:style>
+  <w:style w:type="paragraph" w:styleId="Lista">
+    <w:name w:val="List"/>
+    <w:basedOn w:val="Textbody"/>
+    <w:rPr>
+      <w:rFonts w:cs="Lucida Sans"/>
+    </w:rPr>
+  </w:style>
+  <w:style w:type="paragraph" w:styleId="Legenda">
+    <w:name w:val="caption"/>
+    <w:basedOn w:val="Standard"/>
+    <w:qFormat/>
+    <w:pPr>
+      <w:suppressLineNumbers/>
+      <w:spacing w:before="120" w:after="120"/>
+    </w:pPr>
+    <w:rPr>
+      <w:rFonts w:cs="Lucida Sans"/>
+      <w:i/>
+      <w:iCs/>
+      <w:szCs w:val="24"/>
+    </w:rPr>
+  </w:style>
+  <w:style w:type="paragraph" w:customStyle="1" w:styleId="ndice">
+    <w:name w:val="Índice"/>
+    <w:basedOn w:val="Standard"/>
+    <w:qFormat/>
+    <w:pPr>
+      <w:suppressLineNumbers/>
+    </w:pPr>
+    <w:rPr>
+      <w:rFonts w:cs="Lucida Sans"/>
+    </w:rPr>
+  </w:style>
+  <w:style w:type="paragraph" w:customStyle="1" w:styleId="Standard">
+    <w:name w:val="Standard"/>
+    <w:qFormat/>
+    <w:pPr>
+      <w:suppressAutoHyphens/>
+      <w:spacing w:before="60" w:after="60"/>
+      <w:jc w:val="both"/>
+      <w:textAlignment w:val="baseline"/>
+    </w:pPr>
+    <w:rPr>
+      <w:rFonts w:ascii="Times New Roman" w:eastAsia="Times New Roman" w:hAnsi="Times New Roman" w:cs="Times New Roman"/>
+      <w:szCs w:val="20"/>
+      <w:lang w:bidi="ar-SA"/>
+    </w:rPr>
+  </w:style>
+  <w:style w:type="paragraph" w:customStyle="1" w:styleId="Textbody">
+    <w:name w:val="Text body"/>
+    <w:basedOn w:val="Standard"/>
+    <w:qFormat/>
+    <w:rPr>
+      <w:i/>
+      <w:iCs/>
+    </w:rPr>
+  </w:style>
+  <w:style w:type="paragraph" w:customStyle="1" w:styleId="Estruturadodocumento">
+    <w:name w:val="Estrutura do documento"/>
+    <w:basedOn w:val="Standard"/>
+    <w:qFormat/>
+    <w:pPr>
+      <w:shd w:val="clear" w:color="auto" w:fill="000080"/>
+    </w:pPr>
+    <w:rPr>
+      <w:rFonts w:ascii="Tahoma" w:eastAsia="Tahoma" w:hAnsi="Tahoma" w:cs="Tahoma"/>
+    </w:rPr>
+  </w:style>
+  <w:style w:type="paragraph" w:customStyle="1" w:styleId="Requisito">
+    <w:name w:val="Requisito"/>
+    <w:basedOn w:val="Ttulo3"/>
+    <w:next w:val="Standard"/>
+    <w:qFormat/>
+    <w:pPr>
+      <w:pBdr>
+        <w:top w:val="single" w:sz="4" w:space="1" w:color="000000"/>
+        <w:bottom w:val="single" w:sz="4" w:space="1" w:color="000000"/>
+      </w:pBdr>
+      <w:jc w:val="center"/>
+    </w:pPr>
+  </w:style>
+  <w:style w:type="paragraph" w:customStyle="1" w:styleId="destaque1">
+    <w:name w:val="destaque 1"/>
+    <w:next w:val="Standard"/>
+    <w:qFormat/>
+    <w:pPr>
+      <w:keepNext/>
+      <w:suppressAutoHyphens/>
+      <w:spacing w:before="240" w:after="120"/>
+      <w:textAlignment w:val="baseline"/>
+    </w:pPr>
+    <w:rPr>
+      <w:rFonts w:ascii="Arial" w:eastAsia="Times New Roman" w:hAnsi="Arial" w:cs="Arial"/>
+      <w:b/>
+      <w:szCs w:val="20"/>
+      <w:lang w:eastAsia="pt-BR" w:bidi="ar-SA"/>
+    </w:rPr>
+  </w:style>
+  <w:style w:type="paragraph" w:customStyle="1" w:styleId="CabealhoeRodap">
+    <w:name w:val="Cabeçalho e Rodapé"/>
+    <w:basedOn w:val="Normal"/>
+    <w:qFormat/>
+  </w:style>
+  <w:style w:type="paragraph" w:styleId="Cabealho">
+    <w:name w:val="header"/>
+    <w:basedOn w:val="Standard"/>
+    <w:pPr>
+      <w:tabs>
+        <w:tab w:val="center" w:pos="4153"/>
+        <w:tab w:val="right" w:pos="8306"/>
+      </w:tabs>
+    </w:pPr>
+    <w:rPr>
+      <w:rFonts w:ascii="Arial" w:eastAsia="Arial" w:hAnsi="Arial" w:cs="Arial"/>
+      <w:sz w:val="20"/>
+    </w:rPr>
+  </w:style>
+  <w:style w:type="paragraph" w:styleId="Numerada">
+    <w:name w:val="List Number"/>
+    <w:basedOn w:val="Standard"/>
+    <w:qFormat/>
+  </w:style>
+  <w:style w:type="paragraph" w:styleId="Commarcadores">
+    <w:name w:val="List Bullet"/>
+    <w:basedOn w:val="Standard"/>
+    <w:qFormat/>
+  </w:style>
+  <w:style w:type="paragraph" w:styleId="Rodap">
+    <w:name w:val="footer"/>
+    <w:basedOn w:val="Standard"/>
+    <w:pPr>
+      <w:tabs>
+        <w:tab w:val="center" w:pos="4153"/>
+        <w:tab w:val="right" w:pos="8306"/>
+      </w:tabs>
+      <w:spacing w:after="0"/>
+    </w:pPr>
+    <w:rPr>
+      <w:rFonts w:ascii="Arial" w:eastAsia="Arial" w:hAnsi="Arial" w:cs="Arial"/>
+      <w:sz w:val="16"/>
+    </w:rPr>
+  </w:style>
+  <w:style w:type="paragraph" w:customStyle="1" w:styleId="titulo">
+    <w:name w:val="titulo"/>
+    <w:basedOn w:val="Standard"/>
+    <w:next w:val="versao"/>
+    <w:qFormat/>
+    <w:pPr>
+      <w:spacing w:before="5280"/>
+      <w:jc w:val="right"/>
+    </w:pPr>
+    <w:rPr>
+      <w:rFonts w:ascii="Arial" w:eastAsia="Arial" w:hAnsi="Arial" w:cs="Arial"/>
+      <w:b/>
+      <w:sz w:val="36"/>
+    </w:rPr>
+  </w:style>
+  <w:style w:type="paragraph" w:customStyle="1" w:styleId="versao">
+    <w:name w:val="versao"/>
+    <w:basedOn w:val="titulo"/>
+    <w:qFormat/>
+    <w:pPr>
+      <w:spacing w:before="0" w:after="0"/>
+    </w:pPr>
+    <w:rPr>
+      <w:sz w:val="28"/>
+    </w:rPr>
+  </w:style>
+  <w:style w:type="paragraph" w:customStyle="1" w:styleId="sistema">
+    <w:name w:val="sistema"/>
+    <w:basedOn w:val="Standard"/>
+    <w:qFormat/>
+    <w:pPr>
+      <w:spacing w:before="0" w:after="240"/>
+      <w:jc w:val="right"/>
+    </w:pPr>
+    <w:rPr>
+      <w:rFonts w:ascii="Arial" w:eastAsia="Arial" w:hAnsi="Arial" w:cs="Arial"/>
+      <w:b/>
+      <w:sz w:val="36"/>
+    </w:rPr>
+  </w:style>
+  <w:style w:type="paragraph" w:customStyle="1" w:styleId="Contents1">
+    <w:name w:val="Contents 1"/>
+    <w:basedOn w:val="Standard"/>
+    <w:next w:val="Standard"/>
+    <w:qFormat/>
+    <w:pPr>
+      <w:spacing w:before="120" w:after="120"/>
+      <w:jc w:val="left"/>
+    </w:pPr>
+    <w:rPr>
+      <w:b/>
+      <w:caps/>
+      <w:sz w:val="20"/>
+    </w:rPr>
+  </w:style>
+  <w:style w:type="paragraph" w:customStyle="1" w:styleId="Contents2">
+    <w:name w:val="Contents 2"/>
+    <w:basedOn w:val="Standard"/>
+    <w:next w:val="Standard"/>
+    <w:qFormat/>
+    <w:pPr>
+      <w:spacing w:before="0" w:after="0"/>
+      <w:ind w:left="240"/>
+      <w:jc w:val="left"/>
+    </w:pPr>
+    <w:rPr>
+      <w:smallCaps/>
+      <w:sz w:val="20"/>
+    </w:rPr>
+  </w:style>
+  <w:style w:type="paragraph" w:customStyle="1" w:styleId="Contents3">
+    <w:name w:val="Contents 3"/>
+    <w:basedOn w:val="Standard"/>
+    <w:next w:val="Standard"/>
+    <w:qFormat/>
+    <w:pPr>
+      <w:spacing w:before="0" w:after="0"/>
+      <w:ind w:left="480"/>
+      <w:jc w:val="left"/>
+    </w:pPr>
+    <w:rPr>
+      <w:i/>
+      <w:sz w:val="20"/>
+    </w:rPr>
+  </w:style>
+  <w:style w:type="paragraph" w:customStyle="1" w:styleId="Contents4">
+    <w:name w:val="Contents 4"/>
+    <w:basedOn w:val="Standard"/>
+    <w:next w:val="Standard"/>
+    <w:qFormat/>
+    <w:pPr>
+      <w:spacing w:before="0" w:after="0"/>
+      <w:ind w:left="720"/>
+      <w:jc w:val="left"/>
+    </w:pPr>
+    <w:rPr>
+      <w:sz w:val="18"/>
+    </w:rPr>
+  </w:style>
+  <w:style w:type="paragraph" w:customStyle="1" w:styleId="Contents5">
+    <w:name w:val="Contents 5"/>
+    <w:basedOn w:val="Standard"/>
+    <w:next w:val="Standard"/>
+    <w:qFormat/>
+    <w:pPr>
+      <w:spacing w:before="0" w:after="0"/>
+      <w:ind w:left="960"/>
+      <w:jc w:val="left"/>
+    </w:pPr>
+    <w:rPr>
+      <w:sz w:val="18"/>
+    </w:rPr>
+  </w:style>
+  <w:style w:type="paragraph" w:customStyle="1" w:styleId="Contents6">
+    <w:name w:val="Contents 6"/>
+    <w:basedOn w:val="Standard"/>
+    <w:next w:val="Standard"/>
+    <w:qFormat/>
+    <w:pPr>
+      <w:spacing w:before="0" w:after="0"/>
+      <w:ind w:left="1200"/>
+      <w:jc w:val="left"/>
+    </w:pPr>
+    <w:rPr>
+      <w:sz w:val="18"/>
+    </w:rPr>
+  </w:style>
+  <w:style w:type="paragraph" w:customStyle="1" w:styleId="Contents7">
+    <w:name w:val="Contents 7"/>
+    <w:basedOn w:val="Standard"/>
+    <w:next w:val="Standard"/>
+    <w:qFormat/>
+    <w:pPr>
+      <w:spacing w:before="0" w:after="0"/>
+      <w:ind w:left="1440"/>
+      <w:jc w:val="left"/>
+    </w:pPr>
+    <w:rPr>
+      <w:sz w:val="18"/>
+    </w:rPr>
+  </w:style>
+  <w:style w:type="paragraph" w:customStyle="1" w:styleId="Contents8">
+    <w:name w:val="Contents 8"/>
+    <w:basedOn w:val="Standard"/>
+    <w:next w:val="Standard"/>
+    <w:qFormat/>
+    <w:pPr>
+      <w:spacing w:before="0" w:after="0"/>
+      <w:ind w:left="1680"/>
+      <w:jc w:val="left"/>
+    </w:pPr>
+    <w:rPr>
+      <w:sz w:val="18"/>
+    </w:rPr>
+  </w:style>
+  <w:style w:type="paragraph" w:customStyle="1" w:styleId="Contents9">
+    <w:name w:val="Contents 9"/>
+    <w:basedOn w:val="Standard"/>
+    <w:next w:val="Standard"/>
+    <w:qFormat/>
+    <w:pPr>
+      <w:spacing w:before="0" w:after="0"/>
+      <w:ind w:left="1920"/>
+      <w:jc w:val="left"/>
+    </w:pPr>
+    <w:rPr>
+      <w:sz w:val="18"/>
+    </w:rPr>
+  </w:style>
+  <w:style w:type="paragraph" w:customStyle="1" w:styleId="destaque2">
+    <w:name w:val="destaque 2"/>
+    <w:basedOn w:val="destaque1"/>
+    <w:next w:val="Standard"/>
+    <w:qFormat/>
+    <w:rPr>
+      <w:b w:val="0"/>
+      <w:i/>
+    </w:rPr>
+  </w:style>
+  <w:style w:type="paragraph" w:customStyle="1" w:styleId="destaque3">
+    <w:name w:val="destaque 3"/>
+    <w:basedOn w:val="destaque2"/>
+    <w:qFormat/>
+    <w:pPr>
+      <w:spacing w:before="120" w:after="60"/>
+    </w:pPr>
+    <w:rPr>
+      <w:i w:val="0"/>
+    </w:rPr>
+  </w:style>
+  <w:style w:type="paragraph" w:customStyle="1" w:styleId="conteudo">
+    <w:name w:val="conteudo"/>
+    <w:basedOn w:val="Standard"/>
+    <w:qFormat/>
+    <w:pPr>
+      <w:spacing w:before="360" w:after="120"/>
+    </w:pPr>
+    <w:rPr>
+      <w:rFonts w:ascii="Arial" w:eastAsia="Arial" w:hAnsi="Arial" w:cs="Arial"/>
+      <w:b/>
+      <w:sz w:val="28"/>
+    </w:rPr>
+  </w:style>
+  <w:style w:type="paragraph" w:styleId="Remissivo9">
+    <w:name w:val="index 9"/>
+    <w:basedOn w:val="Standard"/>
+    <w:next w:val="Standard"/>
+    <w:qFormat/>
+    <w:pPr>
+      <w:ind w:left="2160" w:hanging="240"/>
+    </w:pPr>
+  </w:style>
+  <w:style w:type="paragraph" w:customStyle="1" w:styleId="BulletItem">
+    <w:name w:val="Bullet Item"/>
+    <w:basedOn w:val="Standard"/>
+    <w:qFormat/>
+    <w:pPr>
+      <w:widowControl w:val="0"/>
+      <w:spacing w:before="0" w:after="0" w:line="360" w:lineRule="auto"/>
+    </w:pPr>
+    <w:rPr>
+      <w:rFonts w:ascii="Arial" w:eastAsia="Arial" w:hAnsi="Arial" w:cs="Arial"/>
+      <w:sz w:val="22"/>
+    </w:rPr>
+  </w:style>
+  <w:style w:type="paragraph" w:customStyle="1" w:styleId="Tabletext">
+    <w:name w:val="Tabletext"/>
+    <w:basedOn w:val="Standard"/>
+    <w:qFormat/>
+    <w:pPr>
+      <w:keepLines/>
+      <w:widowControl w:val="0"/>
+      <w:spacing w:line="240" w:lineRule="atLeast"/>
+      <w:ind w:left="284"/>
+      <w:jc w:val="left"/>
+    </w:pPr>
+    <w:rPr>
+      <w:rFonts w:ascii="Arial" w:eastAsia="Arial" w:hAnsi="Arial" w:cs="Arial"/>
+      <w:sz w:val="20"/>
+      <w:lang w:val="en-US"/>
+    </w:rPr>
+  </w:style>
+  <w:style w:type="paragraph" w:customStyle="1" w:styleId="Nomes">
+    <w:name w:val="Nomes"/>
+    <w:basedOn w:val="Standard"/>
+    <w:qFormat/>
+    <w:pPr>
+      <w:spacing w:before="0" w:after="0"/>
+      <w:ind w:firstLine="720"/>
+      <w:jc w:val="left"/>
+    </w:pPr>
+    <w:rPr>
+      <w:rFonts w:ascii="Arial" w:eastAsia="Arial" w:hAnsi="Arial" w:cs="Arial"/>
+      <w:sz w:val="22"/>
+    </w:rPr>
+  </w:style>
+  <w:style w:type="paragraph" w:customStyle="1" w:styleId="Topicos">
+    <w:name w:val="Topicos"/>
+    <w:basedOn w:val="Standard"/>
+    <w:qFormat/>
+    <w:pPr>
+      <w:jc w:val="left"/>
+    </w:pPr>
+    <w:rPr>
+      <w:rFonts w:ascii="Arial" w:eastAsia="Arial" w:hAnsi="Arial" w:cs="Arial"/>
+      <w:sz w:val="22"/>
+    </w:rPr>
+  </w:style>
+  <w:style w:type="paragraph" w:customStyle="1" w:styleId="RNF">
+    <w:name w:val="RNF"/>
+    <w:basedOn w:val="Ttulo3"/>
+    <w:next w:val="Textbody"/>
+    <w:qFormat/>
+    <w:pPr>
+      <w:pBdr>
+        <w:top w:val="single" w:sz="4" w:space="1" w:color="000000"/>
+        <w:bottom w:val="single" w:sz="4" w:space="1" w:color="000000"/>
+      </w:pBdr>
+      <w:spacing w:after="0"/>
+      <w:jc w:val="center"/>
+    </w:pPr>
+    <w:rPr>
+      <w:sz w:val="22"/>
+      <w:lang w:eastAsia="ko-KR"/>
+    </w:rPr>
+  </w:style>
+  <w:style w:type="paragraph" w:customStyle="1" w:styleId="Contedodoquadro">
+    <w:name w:val="Conteúdo do quadro"/>
+    <w:basedOn w:val="Standard"/>
+    <w:qFormat/>
+  </w:style>
+  <w:style w:type="paragraph" w:customStyle="1" w:styleId="Contedodatabela">
+    <w:name w:val="Conteúdo da tabela"/>
+    <w:basedOn w:val="Standard"/>
+    <w:qFormat/>
+    <w:pPr>
+      <w:suppressLineNumbers/>
+    </w:pPr>
+  </w:style>
+  <w:style w:type="paragraph" w:customStyle="1" w:styleId="Ttulodetabela">
+    <w:name w:val="Título de tabela"/>
+    <w:basedOn w:val="Contedodatabela"/>
+    <w:qFormat/>
+    <w:pPr>
+      <w:jc w:val="center"/>
+    </w:pPr>
+    <w:rPr>
+      <w:b/>
+      <w:bCs/>
+    </w:rPr>
+  </w:style>
+  <w:style w:type="paragraph" w:customStyle="1" w:styleId="Sumrio10">
+    <w:name w:val="Sumário 10"/>
+    <w:basedOn w:val="ndice"/>
+    <w:qFormat/>
+    <w:pPr>
+      <w:tabs>
+        <w:tab w:val="right" w:leader="dot" w:pos="9638"/>
+      </w:tabs>
+      <w:ind w:left="2547"/>
+    </w:pPr>
+  </w:style>
+  <w:style w:type="paragraph" w:styleId="Sumrio2">
+    <w:name w:val="toc 2"/>
+    <w:basedOn w:val="Normal"/>
+    <w:next w:val="Normal"/>
+    <w:autoRedefine/>
+    <w:uiPriority w:val="39"/>
+    <w:unhideWhenUsed/>
+    <w:rsid w:val="00212968"/>
+    <w:pPr>
+      <w:spacing w:after="100"/>
+      <w:ind w:left="240"/>
+    </w:pPr>
+    <w:rPr>
+      <w:rFonts w:cs="Mangal"/>
+      <w:szCs w:val="21"/>
+    </w:rPr>
+  </w:style>
+  <w:style w:type="paragraph" w:styleId="Sumrio3">
+    <w:name w:val="toc 3"/>
+    <w:basedOn w:val="Normal"/>
+    <w:next w:val="Normal"/>
+    <w:autoRedefine/>
+    <w:uiPriority w:val="39"/>
+    <w:unhideWhenUsed/>
+    <w:rsid w:val="00212968"/>
+    <w:pPr>
+      <w:spacing w:after="100"/>
+      <w:ind w:left="480"/>
+    </w:pPr>
+    <w:rPr>
+      <w:rFonts w:cs="Mangal"/>
+      <w:szCs w:val="21"/>
+    </w:rPr>
+  </w:style>
+  <w:style w:type="numbering" w:customStyle="1" w:styleId="WW8Num1">
+    <w:name w:val="WW8Num1"/>
+    <w:qFormat/>
+  </w:style>
+  <w:style w:type="numbering" w:customStyle="1" w:styleId="WW8Num2">
+    <w:name w:val="WW8Num2"/>
+    <w:qFormat/>
+  </w:style>
+  <w:style w:type="numbering" w:customStyle="1" w:styleId="WW8Num3">
+    <w:name w:val="WW8Num3"/>
+    <w:qFormat/>
+  </w:style>
+  <w:style w:type="numbering" w:customStyle="1" w:styleId="WW8Num4">
+    <w:name w:val="WW8Num4"/>
+    <w:qFormat/>
+  </w:style>
+  <w:style w:type="numbering" w:customStyle="1" w:styleId="WW8Num5">
+    <w:name w:val="WW8Num5"/>
+    <w:qFormat/>
+  </w:style>
+  <w:style w:type="numbering" w:customStyle="1" w:styleId="WW8Num6">
+    <w:name w:val="WW8Num6"/>
+    <w:qFormat/>
+  </w:style>
+  <w:style w:type="numbering" w:customStyle="1" w:styleId="WW8Num7">
+    <w:name w:val="WW8Num7"/>
+    <w:qFormat/>
+  </w:style>
+  <w:style w:type="numbering" w:customStyle="1" w:styleId="WW8Num8">
+    <w:name w:val="WW8Num8"/>
+    <w:qFormat/>
+  </w:style>
+  <w:style w:type="numbering" w:customStyle="1" w:styleId="WW8Num9">
+    <w:name w:val="WW8Num9"/>
+    <w:qFormat/>
+  </w:style>
+  <w:style w:type="character" w:styleId="Refdecomentrio">
+    <w:name w:val="annotation reference"/>
+    <w:basedOn w:val="Fontepargpadro"/>
+    <w:uiPriority w:val="99"/>
+    <w:semiHidden/>
+    <w:unhideWhenUsed/>
+    <w:rsid w:val="00371E9D"/>
+    <w:rPr>
+      <w:sz w:val="16"/>
+      <w:szCs w:val="16"/>
+    </w:rPr>
+  </w:style>
+  <w:style w:type="paragraph" w:styleId="Textodecomentrio">
+    <w:name w:val="annotation text"/>
+    <w:basedOn w:val="Normal"/>
+    <w:link w:val="TextodecomentrioChar"/>
+    <w:uiPriority w:val="99"/>
+    <w:semiHidden/>
+    <w:unhideWhenUsed/>
+    <w:rsid w:val="00371E9D"/>
+    <w:rPr>
+      <w:rFonts w:cs="Mangal"/>
+      <w:sz w:val="20"/>
+      <w:szCs w:val="18"/>
+    </w:rPr>
+  </w:style>
+  <w:style w:type="character" w:customStyle="1" w:styleId="TextodecomentrioChar">
+    <w:name w:val="Texto de comentário Char"/>
+    <w:basedOn w:val="Fontepargpadro"/>
+    <w:link w:val="Textodecomentrio"/>
+    <w:uiPriority w:val="99"/>
+    <w:semiHidden/>
+    <w:rsid w:val="00371E9D"/>
+    <w:rPr>
+      <w:rFonts w:cs="Mangal"/>
+      <w:sz w:val="20"/>
+      <w:szCs w:val="18"/>
+    </w:rPr>
+  </w:style>
+  <w:style w:type="paragraph" w:styleId="Assuntodocomentrio">
+    <w:name w:val="annotation subject"/>
+    <w:basedOn w:val="Textodecomentrio"/>
+    <w:next w:val="Textodecomentrio"/>
+    <w:link w:val="AssuntodocomentrioChar"/>
+    <w:uiPriority w:val="99"/>
+    <w:semiHidden/>
+    <w:unhideWhenUsed/>
+    <w:rsid w:val="00371E9D"/>
+    <w:rPr>
+      <w:b/>
+      <w:bCs/>
+    </w:rPr>
+  </w:style>
+  <w:style w:type="character" w:customStyle="1" w:styleId="AssuntodocomentrioChar">
+    <w:name w:val="Assunto do comentário Char"/>
+    <w:basedOn w:val="TextodecomentrioChar"/>
+    <w:link w:val="Assuntodocomentrio"/>
+    <w:uiPriority w:val="99"/>
+    <w:semiHidden/>
+    <w:rsid w:val="00371E9D"/>
+    <w:rPr>
+      <w:rFonts w:cs="Mangal"/>
+      <w:b/>
+      <w:bCs/>
+      <w:sz w:val="20"/>
+      <w:szCs w:val="18"/>
+    </w:rPr>
+  </w:style>
+  <w:style w:type="paragraph" w:styleId="Textodebalo">
+    <w:name w:val="Balloon Text"/>
+    <w:basedOn w:val="Normal"/>
+    <w:link w:val="TextodebaloChar"/>
+    <w:uiPriority w:val="99"/>
+    <w:semiHidden/>
+    <w:unhideWhenUsed/>
+    <w:rsid w:val="00371E9D"/>
+    <w:rPr>
+      <w:rFonts w:ascii="Segoe UI" w:hAnsi="Segoe UI" w:cs="Mangal"/>
+      <w:sz w:val="18"/>
+      <w:szCs w:val="16"/>
+    </w:rPr>
+  </w:style>
+  <w:style w:type="character" w:customStyle="1" w:styleId="TextodebaloChar">
+    <w:name w:val="Texto de balão Char"/>
+    <w:basedOn w:val="Fontepargpadro"/>
+    <w:link w:val="Textodebalo"/>
+    <w:uiPriority w:val="99"/>
+    <w:semiHidden/>
+    <w:rsid w:val="00371E9D"/>
+    <w:rPr>
+      <w:rFonts w:ascii="Segoe UI" w:hAnsi="Segoe UI" w:cs="Mangal"/>
+      <w:sz w:val="18"/>
+      <w:szCs w:val="16"/>
+    </w:rPr>
+  </w:style>
+</w:styles>
+</file>
+
+<file path=word/stylesWithEffects.xml><?xml version="1.0" encoding="utf-8"?>
+<w:styles xmlns:wpc="http://schemas.microsoft.com/office/word/2010/wordprocessingCanvas" xmlns:mc="http://schemas.openxmlformats.org/markup-compatibility/2006" xmlns:o="urn:schemas-microsoft-com:office:office" xmlns:r="http://schemas.openxmlformats.org/officeDocument/2006/relationships" xmlns:m="http://schemas.openxmlformats.org/officeDocument/2006/math" xmlns:v="urn:schemas-microsoft-com:vml" xmlns:wp14="http://schemas.microsoft.com/office/word/2010/wordprocessingDrawing" xmlns:wp="http://schemas.openxmlformats.org/drawingml/2006/wordprocessingDrawing" xmlns:w10="urn:schemas-microsoft-com:office:word" xmlns:w="http://schemas.openxmlformats.org/wordprocessingml/2006/main" xmlns:w14="http://schemas.microsoft.com/office/word/2010/wordml" xmlns:wpg="http://schemas.microsoft.com/office/word/2010/wordprocessingGroup" xmlns:wpi="http://schemas.microsoft.com/office/word/2010/wordprocessingInk" xmlns:wne="http://schemas.microsoft.com/office/word/2006/wordml" xmlns:wps="http://schemas.microsoft.com/office/word/2010/wordprocessingShape" mc:Ignorable="w14 wp14">
+  <w:docDefaults>
+    <w:rPrDefault>
+      <w:rPr>
+        <w:rFonts w:ascii="Liberation Serif" w:eastAsia="SimSun" w:hAnsi="Liberation Serif" w:cs="Lucida Sans"/>
+        <w:kern w:val="2"/>
+        <w:sz w:val="24"/>
+        <w:szCs w:val="24"/>
+        <w:lang w:val="pt-BR" w:eastAsia="zh-CN" w:bidi="hi-IN"/>
+      </w:rPr>
+    </w:rPrDefault>
+    <w:pPrDefault/>
+  </w:docDefaults>
+  <w:latentStyles w:defLockedState="0" w:defUIPriority="99" w:defSemiHidden="1" w:defUnhideWhenUsed="1" w:defQFormat="0" w:count="267">
+    <w:lsdException w:name="Normal" w:semiHidden="0" w:uiPriority="0" w:unhideWhenUsed="0" w:qFormat="1"/>
+    <w:lsdException w:name="heading 1" w:semiHidden="0" w:uiPriority="9" w:unhideWhenUsed="0" w:qFormat="1"/>
+    <w:lsdException w:name="heading 2" w:uiPriority="9" w:qFormat="1"/>
+    <w:lsdException w:name="heading 3" w:uiPriority="9" w:qFormat="1"/>
+    <w:lsdException w:name="heading 4" w:uiPriority="9" w:qFormat="1"/>
+    <w:lsdException w:name="heading 5" w:uiPriority="9" w:qFormat="1"/>
+    <w:lsdException w:name="heading 6" w:uiPriority="9" w:qFormat="1"/>
+    <w:lsdException w:name="heading 7" w:uiPriority="9" w:qFormat="1"/>
+    <w:lsdException w:name="heading 8" w:uiPriority="9" w:qFormat="1"/>
+    <w:lsdException w:name="heading 9" w:uiPriority="9" w:qFormat="1"/>
+    <w:lsdException w:name="toc 1" w:uiPriority="39"/>
+    <w:lsdException w:name="toc 2" w:uiPriority="39"/>
+    <w:lsdException w:name="toc 3" w:uiPriority="39"/>
+    <w:lsdException w:name="toc 4" w:uiPriority="39"/>
+    <w:lsdException w:name="toc 5" w:uiPriority="39"/>
+    <w:lsdException w:name="toc 6" w:uiPriority="39"/>
+    <w:lsdException w:name="toc 7" w:uiPriority="39"/>
+    <w:lsdException w:name="toc 8" w:uiPriority="39"/>
+    <w:lsdException w:name="toc 9" w:uiPriority="39"/>
+    <w:lsdException w:name="caption" w:uiPriority="35" w:qFormat="1"/>
+    <w:lsdException w:name="Title" w:semiHidden="0" w:uiPriority="10" w:unhideWhenUsed="0" w:qFormat="1"/>
+    <w:lsdException w:name="Default Paragraph Font" w:uiPriority="1"/>
+    <w:lsdException w:name="Subtitle" w:semiHidden="0" w:uiPriority="11" w:unhideWhenUsed="0" w:qFormat="1"/>
+    <w:lsdException w:name="Strong" w:semiHidden="0" w:uiPriority="22" w:unhideWhenUsed="0" w:qFormat="1"/>
+    <w:lsdException w:name="Emphasis" w:semiHidden="0" w:uiPriority="20" w:unhideWhenUsed="0" w:qFormat="1"/>
+    <w:lsdException w:name="Table Grid" w:semiHidden="0" w:uiPriority="39" w:unhideWhenUsed="0"/>
+    <w:lsdException w:name="Placeholder Text" w:unhideWhenUsed="0"/>
+    <w:lsdException w:name="No Spacing" w:semiHidden="0" w:uiPriority="1" w:unhideWhenUsed="0" w:qFormat="1"/>
+    <w:lsdException w:name="Light Shading" w:semiHidden="0" w:uiPriority="60" w:unhideWhenUsed="0"/>
+    <w:lsdException w:name="Light List" w:semiHidden="0" w:uiPriority="61" w:unhideWhenUsed="0"/>
+    <w:lsdException w:name="Light Grid" w:semiHidden="0" w:uiPriority="62" w:unhideWhenUsed="0"/>
+    <w:lsdException w:name="Medium Shading 1" w:semiHidden="0" w:uiPriority="63" w:unhideWhenUsed="0"/>
+    <w:lsdException w:name="Medium Shading 2" w:semiHidden="0" w:uiPriority="64" w:unhideWhenUsed="0"/>
+    <w:lsdException w:name="Medium List 1" w:semiHidden="0" w:uiPriority="65" w:unhideWhenUsed="0"/>
+    <w:lsdException w:name="Medium List 2" w:semiHidden="0" w:uiPriority="66" w:unhideWhenUsed="0"/>
+    <w:lsdException w:name="Medium Grid 1" w:semiHidden="0" w:uiPriority="67" w:unhideWhenUsed="0"/>
+    <w:lsdException w:name="Medium Grid 2" w:semiHidden="0" w:uiPriority="68" w:unhideWhenUsed="0"/>
+    <w:lsdException w:name="Medium Grid 3" w:semiHidden="0" w:uiPriority="69" w:unhideWhenUsed="0"/>
+    <w:lsdException w:name="Dark List" w:semiHidden="0" w:uiPriority="70" w:unhideWhenUsed="0"/>
+    <w:lsdException w:name="Colorful Shading" w:semiHidden="0" w:uiPriority="71" w:unhideWhenUsed="0"/>
+    <w:lsdException w:name="Colorful List" w:semiHidden="0" w:uiPriority="72" w:unhideWhenUsed="0"/>
+    <w:lsdException w:name="Colorful Grid" w:semiHidden="0" w:uiPriority="73" w:unhideWhenUsed="0"/>
+    <w:lsdException w:name="Light Shading Accent 1" w:semiHidden="0" w:uiPriority="60" w:unhideWhenUsed="0"/>
+    <w:lsdException w:name="Light List Accent 1" w:semiHidden="0" w:uiPriority="61" w:unhideWhenUsed="0"/>
+    <w:lsdException w:name="Light Grid Accent 1" w:semiHidden="0" w:uiPriority="62" w:unhideWhenUsed="0"/>
+    <w:lsdException w:name="Medium Shading 1 Accent 1" w:semiHidden="0" w:uiPriority="63" w:unhideWhenUsed="0"/>
+    <w:lsdException w:name="Medium Shading 2 Accent 1" w:semiHidden="0" w:uiPriority="64" w:unhideWhenUsed="0"/>
+    <w:lsdException w:name="Medium List 1 Accent 1" w:semiHidden="0" w:uiPriority="65" w:unhideWhenUsed="0"/>
+    <w:lsdException w:name="Revision" w:unhideWhenUsed="0"/>
+    <w:lsdException w:name="List Paragraph" w:semiHidden="0" w:uiPriority="34" w:unhideWhenUsed="0" w:qFormat="1"/>
+    <w:lsdException w:name="Quote" w:semiHidden="0" w:uiPriority="29" w:unhideWhenUsed="0" w:qFormat="1"/>
+    <w:lsdException w:name="Intense Quote" w:semiHidden="0" w:uiPriority="30" w:unhideWhenUsed="0" w:qFormat="1"/>
+    <w:lsdException w:name="Medium List 2 Accent 1" w:semiHidden="0" w:uiPriority="66" w:unhideWhenUsed="0"/>
+    <w:lsdException w:name="Medium Grid 1 Accent 1" w:semiHidden="0" w:uiPriority="67" w:unhideWhenUsed="0"/>
+    <w:lsdException w:name="Medium Grid 2 Accent 1" w:semiHidden="0" w:uiPriority="68" w:unhideWhenUsed="0"/>
+    <w:lsdException w:name="Medium Grid 3 Accent 1" w:semiHidden="0" w:uiPriority="69" w:unhideWhenUsed="0"/>
+    <w:lsdException w:name="Dark List Accent 1" w:semiHidden="0" w:uiPriority="70" w:unhideWhenUsed="0"/>
+    <w:lsdException w:name="Colorful Shading Accent 1" w:semiHidden="0" w:uiPriority="71" w:unhideWhenUsed="0"/>
+    <w:lsdException w:name="Colorful List Accent 1" w:semiHidden="0" w:uiPriority="72" w:unhideWhenUsed="0"/>
+    <w:lsdException w:name="Colorful Grid Accent 1" w:semiHidden="0" w:uiPriority="73" w:unhideWhenUsed="0"/>
+    <w:lsdException w:name="Light Shading Accent 2" w:semiHidden="0" w:uiPriority="60" w:unhideWhenUsed="0"/>
+    <w:lsdException w:name="Light List Accent 2" w:semiHidden="0" w:uiPriority="61" w:unhideWhenUsed="0"/>
+    <w:lsdException w:name="Light Grid Accent 2" w:semiHidden="0" w:uiPriority="62" w:unhideWhenUsed="0"/>
+    <w:lsdException w:name="Medium Shading 1 Accent 2" w:semiHidden="0" w:uiPriority="63" w:unhideWhenUsed="0"/>
+    <w:lsdException w:name="Medium Shading 2 Accent 2" w:semiHidden="0" w:uiPriority="64" w:unhideWhenUsed="0"/>
+    <w:lsdException w:name="Medium List 1 Accent 2" w:semiHidden="0" w:uiPriority="65" w:unhideWhenUsed="0"/>
+    <w:lsdException w:name="Medium List 2 Accent 2" w:semiHidden="0" w:uiPriority="66" w:unhideWhenUsed="0"/>
+    <w:lsdException w:name="Medium Grid 1 Accent 2" w:semiHidden="0" w:uiPriority="67" w:unhideWhenUsed="0"/>
+    <w:lsdException w:name="Medium Grid 2 Accent 2" w:semiHidden="0" w:uiPriority="68" w:unhideWhenUsed="0"/>
+    <w:lsdException w:name="Medium Grid 3 Accent 2" w:semiHidden="0" w:uiPriority="69" w:unhideWhenUsed="0"/>
+    <w:lsdException w:name="Dark List Accent 2" w:semiHidden="0" w:uiPriority="70" w:unhideWhenUsed="0"/>
+    <w:lsdException w:name="Colorful Shading Accent 2" w:semiHidden="0" w:uiPriority="71" w:unhideWhenUsed="0"/>
+    <w:lsdException w:name="Colorful List Accent 2" w:semiHidden="0" w:uiPriority="72" w:unhideWhenUsed="0"/>
+    <w:lsdException w:name="Colorful Grid Accent 2" w:semiHidden="0" w:uiPriority="73" w:unhideWhenUsed="0"/>
+    <w:lsdException w:name="Light Shading Accent 3" w:semiHidden="0" w:uiPriority="60" w:unhideWhenUsed="0"/>
+    <w:lsdException w:name="Light List Accent 3" w:semiHidden="0" w:uiPriority="61" w:unhideWhenUsed="0"/>
+    <w:lsdException w:name="Light Grid Accent 3" w:semiHidden="0" w:uiPriority="62" w:unhideWhenUsed="0"/>
+    <w:lsdException w:name="Medium Shading 1 Accent 3" w:semiHidden="0" w:uiPriority="63" w:unhideWhenUsed="0"/>
+    <w:lsdException w:name="Medium Shading 2 Accent 3" w:semiHidden="0" w:uiPriority="64" w:unhideWhenUsed="0"/>
+    <w:lsdException w:name="Medium List 1 Accent 3" w:semiHidden="0" w:uiPriority="65" w:unhideWhenUsed="0"/>
+    <w:lsdException w:name="Medium List 2 Accent 3" w:semiHidden="0" w:uiPriority="66" w:unhideWhenUsed="0"/>
+    <w:lsdException w:name="Medium Grid 1 Accent 3" w:semiHidden="0" w:uiPriority="67" w:unhideWhenUsed="0"/>
+    <w:lsdException w:name="Medium Grid 2 Accent 3" w:semiHidden="0" w:uiPriority="68" w:unhideWhenUsed="0"/>
+    <w:lsdException w:name="Medium Grid 3 Accent 3" w:semiHidden="0" w:uiPriority="69" w:unhideWhenUsed="0"/>
+    <w:lsdException w:name="Dark List Accent 3" w:semiHidden="0" w:uiPriority="70" w:unhideWhenUsed="0"/>
+    <w:lsdException w:name="Colorful Shading Accent 3" w:semiHidden="0" w:uiPriority="71" w:unhideWhenUsed="0"/>
+    <w:lsdException w:name="Colorful List Accent 3" w:semiHidden="0" w:uiPriority="72" w:unhideWhenUsed="0"/>
+    <w:lsdException w:name="Colorful Grid Accent 3" w:semiHidden="0" w:uiPriority="73" w:unhideWhenUsed="0"/>
+    <w:lsdException w:name="Light Shading Accent 4" w:semiHidden="0" w:uiPriority="60" w:unhideWhenUsed="0"/>
+    <w:lsdException w:name="Light List Accent 4" w:semiHidden="0" w:uiPriority="61" w:unhideWhenUsed="0"/>
+    <w:lsdException w:name="Light Grid Accent 4" w:semiHidden="0" w:uiPriority="62" w:unhideWhenUsed="0"/>
+    <w:lsdException w:name="Medium Shading 1 Accent 4" w:semiHidden="0" w:uiPriority="63" w:unhideWhenUsed="0"/>
+    <w:lsdException w:name="Medium Shading 2 Accent 4" w:semiHidden="0" w:uiPriority="64" w:unhideWhenUsed="0"/>
+    <w:lsdException w:name="Medium List 1 Accent 4" w:semiHidden="0" w:uiPriority="65" w:unhideWhenUsed="0"/>
+    <w:lsdException w:name="Medium List 2 Accent 4" w:semiHidden="0" w:uiPriority="66" w:unhideWhenUsed="0"/>
+    <w:lsdException w:name="Medium Grid 1 Accent 4" w:semiHidden="0" w:uiPriority="67" w:unhideWhenUsed="0"/>
+    <w:lsdException w:name="Medium Grid 2 Accent 4" w:semiHidden="0" w:uiPriority="68" w:unhideWhenUsed="0"/>
+    <w:lsdException w:name="Medium Grid 3 Accent 4" w:semiHidden="0" w:uiPriority="69" w:unhideWhenUsed="0"/>
+    <w:lsdException w:name="Dark List Accent 4" w:semiHidden="0" w:uiPriority="70" w:unhideWhenUsed="0"/>
+    <w:lsdException w:name="Colorful Shading Accent 4" w:semiHidden="0" w:uiPriority="71" w:unhideWhenUsed="0"/>
+    <w:lsdException w:name="Colorful List Accent 4" w:semiHidden="0" w:uiPriority="72" w:unhideWhenUsed="0"/>
+    <w:lsdException w:name="Colorful Grid Accent 4" w:semiHidden="0" w:uiPriority="73" w:unhideWhenUsed="0"/>
+    <w:lsdException w:name="Light Shading Accent 5" w:semiHidden="0" w:uiPriority="60" w:unhideWhenUsed="0"/>
+    <w:lsdException w:name="Light List Accent 5" w:semiHidden="0" w:uiPriority="61" w:unhideWhenUsed="0"/>
+    <w:lsdException w:name="Light Grid Accent 5" w:semiHidden="0" w:uiPriority="62" w:unhideWhenUsed="0"/>
+    <w:lsdException w:name="Medium Shading 1 Accent 5" w:semiHidden="0" w:uiPriority="63" w:unhideWhenUsed="0"/>
+    <w:lsdException w:name="Medium Shading 2 Accent 5" w:semiHidden="0" w:uiPriority="64" w:unhideWhenUsed="0"/>
+    <w:lsdException w:name="Medium List 1 Accent 5" w:semiHidden="0" w:uiPriority="65" w:unhideWhenUsed="0"/>
+    <w:lsdException w:name="Medium List 2 Accent 5" w:semiHidden="0" w:uiPriority="66" w:unhideWhenUsed="0"/>
+    <w:lsdException w:name="Medium Grid 1 Accent 5" w:semiHidden="0" w:uiPriority="67" w:unhideWhenUsed="0"/>
+    <w:lsdException w:name="Medium Grid 2 Accent 5" w:semiHidden="0" w:uiPriority="68" w:unhideWhenUsed="0"/>
+    <w:lsdException w:name="Medium Grid 3 Accent 5" w:semiHidden="0" w:uiPriority="69" w:unhideWhenUsed="0"/>
+    <w:lsdException w:name="Dark List Accent 5" w:semiHidden="0" w:uiPriority="70" w:unhideWhenUsed="0"/>
+    <w:lsdException w:name="Colorful Shading Accent 5" w:semiHidden="0" w:uiPriority="71" w:unhideWhenUsed="0"/>
+    <w:lsdException w:name="Colorful List Accent 5" w:semiHidden="0" w:uiPriority="72" w:unhideWhenUsed="0"/>
+    <w:lsdException w:name="Colorful Grid Accent 5" w:semiHidden="0" w:uiPriority="73" w:unhideWhenUsed="0"/>
+    <w:lsdException w:name="Light Shading Accent 6" w:semiHidden="0" w:uiPriority="60" w:unhideWhenUsed="0"/>
+    <w:lsdException w:name="Light List Accent 6" w:semiHidden="0" w:uiPriority="61" w:unhideWhenUsed="0"/>
+    <w:lsdException w:name="Light Grid Accent 6" w:semiHidden="0" w:uiPriority="62" w:unhideWhenUsed="0"/>
+    <w:lsdException w:name="Medium Shading 1 Accent 6" w:semiHidden="0" w:uiPriority="63" w:unhideWhenUsed="0"/>
+    <w:lsdException w:name="Medium Shading 2 Accent 6" w:semiHidden="0" w:uiPriority="64" w:unhideWhenUsed="0"/>
+    <w:lsdException w:name="Medium List 1 Accent 6" w:semiHidden="0" w:uiPriority="65" w:unhideWhenUsed="0"/>
+    <w:lsdException w:name="Medium List 2 Accent 6" w:semiHidden="0" w:uiPriority="66" w:unhideWhenUsed="0"/>
+    <w:lsdException w:name="Medium Grid 1 Accent 6" w:semiHidden="0" w:uiPriority="67" w:unhideWhenUsed="0"/>
+    <w:lsdException w:name="Medium Grid 2 Accent 6" w:semiHidden="0" w:uiPriority="68" w:unhideWhenUsed="0"/>
+    <w:lsdException w:name="Medium Grid 3 Accent 6" w:semiHidden="0" w:uiPriority="69" w:unhideWhenUsed="0"/>
+    <w:lsdException w:name="Dark List Accent 6" w:semiHidden="0" w:uiPriority="70" w:unhideWhenUsed="0"/>
+    <w:lsdException w:name="Colorful Shading Accent 6" w:semiHidden="0" w:uiPriority="71" w:unhideWhenUsed="0"/>
+    <w:lsdException w:name="Colorful List Accent 6" w:semiHidden="0" w:uiPriority="72" w:unhideWhenUsed="0"/>
+    <w:lsdException w:name="Colorful Grid Accent 6" w:semiHidden="0" w:uiPriority="73" w:unhideWhenUsed="0"/>
+    <w:lsdException w:name="Subtle Emphasis" w:semiHidden="0" w:uiPriority="19" w:unhideWhenUsed="0" w:qFormat="1"/>
+    <w:lsdException w:name="Intense Emphasis" w:semiHidden="0" w:uiPriority="21" w:unhideWhenUsed="0" w:qFormat="1"/>
+    <w:lsdException w:name="Subtle Reference" w:semiHidden="0" w:uiPriority="31" w:unhideWhenUsed="0" w:qFormat="1"/>
+    <w:lsdException w:name="Intense Reference" w:semiHidden="0" w:uiPriority="32" w:unhideWhenUsed="0" w:qFormat="1"/>
+    <w:lsdException w:name="Book Title" w:semiHidden="0" w:uiPriority="33" w:unhideWhenUsed="0" w:qFormat="1"/>
+    <w:lsdException w:name="Bibliography" w:uiPriority="37"/>
+    <w:lsdException w:name="TOC Heading" w:uiPriority="39" w:qFormat="1"/>
   </w:latentStyles>
   <w:style w:type="paragraph" w:default="1" w:styleId="Normal">
     <w:name w:val="Normal"/>
@@ -16137,7 +17767,7 @@
   <a:extraClrSchemeLst/>
   <a:extLst>
     <a:ext uri="{05A4C25C-085E-4340-85A3-A5531E510DB2}">
-      <thm15:themeFamily xmlns:thm15="http://schemas.microsoft.com/office/thememl/2012/main" name="Office Theme" id="{62F939B6-93AF-4DB8-9C6B-D6C7DFDC589F}" vid="{4A3C46E8-61CC-4603-A589-7422A47A8E4A}"/>
+      <thm15:themeFamily xmlns:thm15="http://schemas.microsoft.com/office/thememl/2012/main" xmlns="" name="Office Theme" id="{62F939B6-93AF-4DB8-9C6B-D6C7DFDC589F}" vid="{4A3C46E8-61CC-4603-A589-7422A47A8E4A}"/>
     </a:ext>
   </a:extLst>
 </a:theme>
@@ -16148,7 +17778,7 @@
 </file>
 
 <file path=customXml/itemProps1.xml><?xml version="1.0" encoding="utf-8"?>
-<ds:datastoreItem xmlns:ds="http://schemas.openxmlformats.org/officeDocument/2006/customXml" ds:itemID="{0536F43A-627F-4437-9B61-744FA5FB22A2}">
+<ds:datastoreItem xmlns:ds="http://schemas.openxmlformats.org/officeDocument/2006/customXml" ds:itemID="{81671589-3B5C-450B-A13E-25B7C6F30C43}">
   <ds:schemaRefs>
     <ds:schemaRef ds:uri="http://schemas.openxmlformats.org/officeDocument/2006/bibliography"/>
   </ds:schemaRefs>

</xml_diff>

<commit_message>
Atualização do DRE - prioridades dos requisitos
</commit_message>
<xml_diff>
--- a/Documentacao/Documento de Análise e DRE WhatsHappy.docx
+++ b/Documentacao/Documento de Análise e DRE WhatsHappy.docx
@@ -247,7 +247,7 @@
           <w:bCs/>
           <w:sz w:val="44"/>
         </w:rPr>
-        <w:t>&lt;</w:t>
+        <w:t>WhatsHappy</w:t>
       </w:r>
       <w:r>
         <w:rPr>
@@ -256,16 +256,7 @@
           <w:bCs/>
           <w:sz w:val="44"/>
         </w:rPr>
-        <w:t>WhatsHappy</w:t>
-      </w:r>
-      <w:r>
-        <w:rPr>
-          <w:rFonts w:ascii="Arial" w:hAnsi="Arial" w:cs="Arial"/>
-          <w:b/>
-          <w:bCs/>
-          <w:sz w:val="44"/>
-        </w:rPr>
-        <w:t xml:space="preserve"> &gt;</w:t>
+        <w:t xml:space="preserve"> </w:t>
       </w:r>
       <w:r>
         <w:rPr>
@@ -348,7 +339,7 @@
         <w:rPr>
           <w:sz w:val="24"/>
         </w:rPr>
-        <w:t>1.1</w:t>
+        <w:t>1.5</w:t>
       </w:r>
     </w:p>
     <w:p>
@@ -360,6 +351,8 @@
       <w:pPr>
         <w:pStyle w:val="versao"/>
       </w:pPr>
+      <w:bookmarkStart w:id="1" w:name="_GoBack"/>
+      <w:bookmarkEnd w:id="1"/>
     </w:p>
     <w:p>
       <w:pPr>
@@ -1258,8 +1251,6 @@
               </w:rPr>
               <w:t>Kelly</w:t>
             </w:r>
-            <w:bookmarkStart w:id="1" w:name="_GoBack"/>
-            <w:bookmarkEnd w:id="1"/>
           </w:p>
         </w:tc>
       </w:tr>
@@ -1286,6 +1277,13 @@
                 <w:lang w:val="pt-BR"/>
               </w:rPr>
             </w:pPr>
+            <w:r>
+              <w:rPr>
+                <w:sz w:val="22"/>
+                <w:lang w:val="pt-BR"/>
+              </w:rPr>
+              <w:t>04/05/2020</w:t>
+            </w:r>
           </w:p>
         </w:tc>
         <w:tc>
@@ -1307,6 +1305,13 @@
                 <w:lang w:val="pt-BR"/>
               </w:rPr>
             </w:pPr>
+            <w:r>
+              <w:rPr>
+                <w:sz w:val="22"/>
+                <w:lang w:val="pt-BR"/>
+              </w:rPr>
+              <w:t>1.5</w:t>
+            </w:r>
           </w:p>
         </w:tc>
         <w:tc>
@@ -1328,6 +1333,13 @@
                 <w:lang w:val="pt-BR"/>
               </w:rPr>
             </w:pPr>
+            <w:r>
+              <w:rPr>
+                <w:sz w:val="22"/>
+                <w:lang w:val="pt-BR"/>
+              </w:rPr>
+              <w:t>Atualização das prioridades dos requisitos</w:t>
+            </w:r>
           </w:p>
         </w:tc>
         <w:tc>
@@ -1350,6 +1362,13 @@
                 <w:lang w:val="pt-BR"/>
               </w:rPr>
             </w:pPr>
+            <w:r>
+              <w:rPr>
+                <w:sz w:val="22"/>
+                <w:lang w:val="pt-BR"/>
+              </w:rPr>
+              <w:t>Kelly</w:t>
+            </w:r>
           </w:p>
         </w:tc>
       </w:tr>
@@ -1646,16 +1665,3280 @@
     <w:p>
       <w:pPr>
         <w:pStyle w:val="conteudo"/>
-        <w:jc w:val="center"/>
-      </w:pPr>
-      <w:r>
-        <w:lastRenderedPageBreak/>
-        <w:t>ÍNDICE</w:t>
-      </w:r>
+      </w:pPr>
     </w:p>
     <w:p/>
     <w:p/>
     <w:p/>
+    <w:sdt>
+      <w:sdtPr>
+        <w:id w:val="1708070386"/>
+        <w:docPartObj>
+          <w:docPartGallery w:val="Table of Contents"/>
+          <w:docPartUnique/>
+        </w:docPartObj>
+      </w:sdtPr>
+      <w:sdtEndPr>
+        <w:rPr>
+          <w:rFonts w:ascii="Liberation Serif" w:eastAsia="SimSun" w:hAnsi="Liberation Serif" w:cs="Lucida Sans"/>
+          <w:b/>
+          <w:bCs/>
+          <w:color w:val="auto"/>
+          <w:kern w:val="2"/>
+          <w:sz w:val="24"/>
+          <w:szCs w:val="24"/>
+          <w:lang w:eastAsia="zh-CN" w:bidi="hi-IN"/>
+        </w:rPr>
+      </w:sdtEndPr>
+      <w:sdtContent>
+        <w:p>
+          <w:pPr>
+            <w:pStyle w:val="CabealhodoSumrio"/>
+          </w:pPr>
+          <w:r>
+            <w:t>Índice</w:t>
+          </w:r>
+        </w:p>
+        <w:p>
+          <w:pPr>
+            <w:pStyle w:val="Sumrio2"/>
+            <w:tabs>
+              <w:tab w:val="left" w:pos="880"/>
+              <w:tab w:val="right" w:leader="dot" w:pos="9060"/>
+            </w:tabs>
+            <w:rPr>
+              <w:rFonts w:asciiTheme="minorHAnsi" w:eastAsiaTheme="minorEastAsia" w:hAnsiTheme="minorHAnsi" w:cstheme="minorBidi"/>
+              <w:noProof/>
+              <w:kern w:val="0"/>
+              <w:sz w:val="22"/>
+              <w:szCs w:val="22"/>
+              <w:lang w:eastAsia="pt-BR" w:bidi="ar-SA"/>
+            </w:rPr>
+          </w:pPr>
+          <w:r>
+            <w:rPr>
+              <w:b/>
+              <w:bCs/>
+            </w:rPr>
+            <w:fldChar w:fldCharType="begin"/>
+          </w:r>
+          <w:r>
+            <w:rPr>
+              <w:b/>
+              <w:bCs/>
+            </w:rPr>
+            <w:instrText xml:space="preserve"> TOC \o "1-3" \h \z \u </w:instrText>
+          </w:r>
+          <w:r>
+            <w:rPr>
+              <w:b/>
+              <w:bCs/>
+            </w:rPr>
+            <w:fldChar w:fldCharType="separate"/>
+          </w:r>
+          <w:hyperlink w:anchor="_Toc39512485" w:history="1">
+            <w:r>
+              <w:rPr>
+                <w:rStyle w:val="Hyperlink"/>
+                <w:noProof/>
+              </w:rPr>
+              <w:t>1.1</w:t>
+            </w:r>
+            <w:r>
+              <w:rPr>
+                <w:rFonts w:asciiTheme="minorHAnsi" w:eastAsiaTheme="minorEastAsia" w:hAnsiTheme="minorHAnsi" w:cstheme="minorBidi"/>
+                <w:noProof/>
+                <w:kern w:val="0"/>
+                <w:sz w:val="22"/>
+                <w:szCs w:val="22"/>
+                <w:lang w:eastAsia="pt-BR" w:bidi="ar-SA"/>
+              </w:rPr>
+              <w:tab/>
+            </w:r>
+            <w:r>
+              <w:rPr>
+                <w:rStyle w:val="Hyperlink"/>
+                <w:noProof/>
+              </w:rPr>
+              <w:t>Convenções, termos e abreviações</w:t>
+            </w:r>
+            <w:r>
+              <w:rPr>
+                <w:noProof/>
+                <w:webHidden/>
+              </w:rPr>
+              <w:tab/>
+            </w:r>
+            <w:r>
+              <w:rPr>
+                <w:noProof/>
+                <w:webHidden/>
+              </w:rPr>
+              <w:fldChar w:fldCharType="begin"/>
+            </w:r>
+            <w:r>
+              <w:rPr>
+                <w:noProof/>
+                <w:webHidden/>
+              </w:rPr>
+              <w:instrText xml:space="preserve"> PAGEREF _Toc39512485 \h </w:instrText>
+            </w:r>
+            <w:r>
+              <w:rPr>
+                <w:noProof/>
+                <w:webHidden/>
+              </w:rPr>
+            </w:r>
+            <w:r>
+              <w:rPr>
+                <w:noProof/>
+                <w:webHidden/>
+              </w:rPr>
+              <w:fldChar w:fldCharType="separate"/>
+            </w:r>
+            <w:r>
+              <w:rPr>
+                <w:noProof/>
+                <w:webHidden/>
+              </w:rPr>
+              <w:t>4</w:t>
+            </w:r>
+            <w:r>
+              <w:rPr>
+                <w:noProof/>
+                <w:webHidden/>
+              </w:rPr>
+              <w:fldChar w:fldCharType="end"/>
+            </w:r>
+          </w:hyperlink>
+        </w:p>
+        <w:p>
+          <w:pPr>
+            <w:pStyle w:val="Sumrio3"/>
+            <w:tabs>
+              <w:tab w:val="left" w:pos="1320"/>
+              <w:tab w:val="right" w:leader="dot" w:pos="9060"/>
+            </w:tabs>
+            <w:rPr>
+              <w:rFonts w:asciiTheme="minorHAnsi" w:eastAsiaTheme="minorEastAsia" w:hAnsiTheme="minorHAnsi" w:cstheme="minorBidi"/>
+              <w:noProof/>
+              <w:kern w:val="0"/>
+              <w:sz w:val="22"/>
+              <w:szCs w:val="22"/>
+              <w:lang w:eastAsia="pt-BR" w:bidi="ar-SA"/>
+            </w:rPr>
+          </w:pPr>
+          <w:hyperlink w:anchor="_Toc39512486" w:history="1">
+            <w:r>
+              <w:rPr>
+                <w:rStyle w:val="Hyperlink"/>
+                <w:i/>
+                <w:iCs/>
+                <w:noProof/>
+              </w:rPr>
+              <w:t>1.1.1</w:t>
+            </w:r>
+            <w:r>
+              <w:rPr>
+                <w:rFonts w:asciiTheme="minorHAnsi" w:eastAsiaTheme="minorEastAsia" w:hAnsiTheme="minorHAnsi" w:cstheme="minorBidi"/>
+                <w:noProof/>
+                <w:kern w:val="0"/>
+                <w:sz w:val="22"/>
+                <w:szCs w:val="22"/>
+                <w:lang w:eastAsia="pt-BR" w:bidi="ar-SA"/>
+              </w:rPr>
+              <w:tab/>
+            </w:r>
+            <w:r>
+              <w:rPr>
+                <w:rStyle w:val="Hyperlink"/>
+                <w:i/>
+                <w:iCs/>
+                <w:noProof/>
+              </w:rPr>
+              <w:t>Identificação dos Requisitos</w:t>
+            </w:r>
+            <w:r>
+              <w:rPr>
+                <w:noProof/>
+                <w:webHidden/>
+              </w:rPr>
+              <w:tab/>
+            </w:r>
+            <w:r>
+              <w:rPr>
+                <w:noProof/>
+                <w:webHidden/>
+              </w:rPr>
+              <w:fldChar w:fldCharType="begin"/>
+            </w:r>
+            <w:r>
+              <w:rPr>
+                <w:noProof/>
+                <w:webHidden/>
+              </w:rPr>
+              <w:instrText xml:space="preserve"> PAGEREF _Toc39512486 \h </w:instrText>
+            </w:r>
+            <w:r>
+              <w:rPr>
+                <w:noProof/>
+                <w:webHidden/>
+              </w:rPr>
+            </w:r>
+            <w:r>
+              <w:rPr>
+                <w:noProof/>
+                <w:webHidden/>
+              </w:rPr>
+              <w:fldChar w:fldCharType="separate"/>
+            </w:r>
+            <w:r>
+              <w:rPr>
+                <w:noProof/>
+                <w:webHidden/>
+              </w:rPr>
+              <w:t>4</w:t>
+            </w:r>
+            <w:r>
+              <w:rPr>
+                <w:noProof/>
+                <w:webHidden/>
+              </w:rPr>
+              <w:fldChar w:fldCharType="end"/>
+            </w:r>
+          </w:hyperlink>
+        </w:p>
+        <w:p>
+          <w:pPr>
+            <w:pStyle w:val="Sumrio3"/>
+            <w:tabs>
+              <w:tab w:val="left" w:pos="1320"/>
+              <w:tab w:val="right" w:leader="dot" w:pos="9060"/>
+            </w:tabs>
+            <w:rPr>
+              <w:rFonts w:asciiTheme="minorHAnsi" w:eastAsiaTheme="minorEastAsia" w:hAnsiTheme="minorHAnsi" w:cstheme="minorBidi"/>
+              <w:noProof/>
+              <w:kern w:val="0"/>
+              <w:sz w:val="22"/>
+              <w:szCs w:val="22"/>
+              <w:lang w:eastAsia="pt-BR" w:bidi="ar-SA"/>
+            </w:rPr>
+          </w:pPr>
+          <w:hyperlink w:anchor="_Toc39512487" w:history="1">
+            <w:r>
+              <w:rPr>
+                <w:rStyle w:val="Hyperlink"/>
+                <w:noProof/>
+              </w:rPr>
+              <w:t>1.1.2</w:t>
+            </w:r>
+            <w:r>
+              <w:rPr>
+                <w:rFonts w:asciiTheme="minorHAnsi" w:eastAsiaTheme="minorEastAsia" w:hAnsiTheme="minorHAnsi" w:cstheme="minorBidi"/>
+                <w:noProof/>
+                <w:kern w:val="0"/>
+                <w:sz w:val="22"/>
+                <w:szCs w:val="22"/>
+                <w:lang w:eastAsia="pt-BR" w:bidi="ar-SA"/>
+              </w:rPr>
+              <w:tab/>
+            </w:r>
+            <w:r>
+              <w:rPr>
+                <w:rStyle w:val="Hyperlink"/>
+                <w:noProof/>
+              </w:rPr>
+              <w:t>Prioridades dos Requisitos</w:t>
+            </w:r>
+            <w:r>
+              <w:rPr>
+                <w:noProof/>
+                <w:webHidden/>
+              </w:rPr>
+              <w:tab/>
+            </w:r>
+            <w:r>
+              <w:rPr>
+                <w:noProof/>
+                <w:webHidden/>
+              </w:rPr>
+              <w:fldChar w:fldCharType="begin"/>
+            </w:r>
+            <w:r>
+              <w:rPr>
+                <w:noProof/>
+                <w:webHidden/>
+              </w:rPr>
+              <w:instrText xml:space="preserve"> PAGEREF _Toc39512487 \h </w:instrText>
+            </w:r>
+            <w:r>
+              <w:rPr>
+                <w:noProof/>
+                <w:webHidden/>
+              </w:rPr>
+            </w:r>
+            <w:r>
+              <w:rPr>
+                <w:noProof/>
+                <w:webHidden/>
+              </w:rPr>
+              <w:fldChar w:fldCharType="separate"/>
+            </w:r>
+            <w:r>
+              <w:rPr>
+                <w:noProof/>
+                <w:webHidden/>
+              </w:rPr>
+              <w:t>4</w:t>
+            </w:r>
+            <w:r>
+              <w:rPr>
+                <w:noProof/>
+                <w:webHidden/>
+              </w:rPr>
+              <w:fldChar w:fldCharType="end"/>
+            </w:r>
+          </w:hyperlink>
+        </w:p>
+        <w:p>
+          <w:pPr>
+            <w:pStyle w:val="Sumrio2"/>
+            <w:tabs>
+              <w:tab w:val="left" w:pos="880"/>
+              <w:tab w:val="right" w:leader="dot" w:pos="9060"/>
+            </w:tabs>
+            <w:rPr>
+              <w:rFonts w:asciiTheme="minorHAnsi" w:eastAsiaTheme="minorEastAsia" w:hAnsiTheme="minorHAnsi" w:cstheme="minorBidi"/>
+              <w:noProof/>
+              <w:kern w:val="0"/>
+              <w:sz w:val="22"/>
+              <w:szCs w:val="22"/>
+              <w:lang w:eastAsia="pt-BR" w:bidi="ar-SA"/>
+            </w:rPr>
+          </w:pPr>
+          <w:hyperlink w:anchor="_Toc39512488" w:history="1">
+            <w:r>
+              <w:rPr>
+                <w:rStyle w:val="Hyperlink"/>
+                <w:noProof/>
+              </w:rPr>
+              <w:t>2.1</w:t>
+            </w:r>
+            <w:r>
+              <w:rPr>
+                <w:rFonts w:asciiTheme="minorHAnsi" w:eastAsiaTheme="minorEastAsia" w:hAnsiTheme="minorHAnsi" w:cstheme="minorBidi"/>
+                <w:noProof/>
+                <w:kern w:val="0"/>
+                <w:sz w:val="22"/>
+                <w:szCs w:val="22"/>
+                <w:lang w:eastAsia="pt-BR" w:bidi="ar-SA"/>
+              </w:rPr>
+              <w:tab/>
+            </w:r>
+            <w:r>
+              <w:rPr>
+                <w:rStyle w:val="Hyperlink"/>
+                <w:noProof/>
+              </w:rPr>
+              <w:t>Abrangência e sistemas relacionados</w:t>
+            </w:r>
+            <w:r>
+              <w:rPr>
+                <w:noProof/>
+                <w:webHidden/>
+              </w:rPr>
+              <w:tab/>
+            </w:r>
+            <w:r>
+              <w:rPr>
+                <w:noProof/>
+                <w:webHidden/>
+              </w:rPr>
+              <w:fldChar w:fldCharType="begin"/>
+            </w:r>
+            <w:r>
+              <w:rPr>
+                <w:noProof/>
+                <w:webHidden/>
+              </w:rPr>
+              <w:instrText xml:space="preserve"> PAGEREF _Toc39512488 \h </w:instrText>
+            </w:r>
+            <w:r>
+              <w:rPr>
+                <w:noProof/>
+                <w:webHidden/>
+              </w:rPr>
+            </w:r>
+            <w:r>
+              <w:rPr>
+                <w:noProof/>
+                <w:webHidden/>
+              </w:rPr>
+              <w:fldChar w:fldCharType="separate"/>
+            </w:r>
+            <w:r>
+              <w:rPr>
+                <w:noProof/>
+                <w:webHidden/>
+              </w:rPr>
+              <w:t>5</w:t>
+            </w:r>
+            <w:r>
+              <w:rPr>
+                <w:noProof/>
+                <w:webHidden/>
+              </w:rPr>
+              <w:fldChar w:fldCharType="end"/>
+            </w:r>
+          </w:hyperlink>
+        </w:p>
+        <w:p>
+          <w:pPr>
+            <w:pStyle w:val="Sumrio2"/>
+            <w:tabs>
+              <w:tab w:val="left" w:pos="880"/>
+              <w:tab w:val="right" w:leader="dot" w:pos="9060"/>
+            </w:tabs>
+            <w:rPr>
+              <w:rFonts w:asciiTheme="minorHAnsi" w:eastAsiaTheme="minorEastAsia" w:hAnsiTheme="minorHAnsi" w:cstheme="minorBidi"/>
+              <w:noProof/>
+              <w:kern w:val="0"/>
+              <w:sz w:val="22"/>
+              <w:szCs w:val="22"/>
+              <w:lang w:eastAsia="pt-BR" w:bidi="ar-SA"/>
+            </w:rPr>
+          </w:pPr>
+          <w:hyperlink w:anchor="_Toc39512489" w:history="1">
+            <w:r>
+              <w:rPr>
+                <w:rStyle w:val="Hyperlink"/>
+                <w:noProof/>
+              </w:rPr>
+              <w:t>2.2</w:t>
+            </w:r>
+            <w:r>
+              <w:rPr>
+                <w:rFonts w:asciiTheme="minorHAnsi" w:eastAsiaTheme="minorEastAsia" w:hAnsiTheme="minorHAnsi" w:cstheme="minorBidi"/>
+                <w:noProof/>
+                <w:kern w:val="0"/>
+                <w:sz w:val="22"/>
+                <w:szCs w:val="22"/>
+                <w:lang w:eastAsia="pt-BR" w:bidi="ar-SA"/>
+              </w:rPr>
+              <w:tab/>
+            </w:r>
+            <w:r>
+              <w:rPr>
+                <w:rStyle w:val="Hyperlink"/>
+                <w:noProof/>
+              </w:rPr>
+              <w:t>Modelagem do processo de negócio</w:t>
+            </w:r>
+            <w:r>
+              <w:rPr>
+                <w:noProof/>
+                <w:webHidden/>
+              </w:rPr>
+              <w:tab/>
+            </w:r>
+            <w:r>
+              <w:rPr>
+                <w:noProof/>
+                <w:webHidden/>
+              </w:rPr>
+              <w:fldChar w:fldCharType="begin"/>
+            </w:r>
+            <w:r>
+              <w:rPr>
+                <w:noProof/>
+                <w:webHidden/>
+              </w:rPr>
+              <w:instrText xml:space="preserve"> PAGEREF _Toc39512489 \h </w:instrText>
+            </w:r>
+            <w:r>
+              <w:rPr>
+                <w:noProof/>
+                <w:webHidden/>
+              </w:rPr>
+            </w:r>
+            <w:r>
+              <w:rPr>
+                <w:noProof/>
+                <w:webHidden/>
+              </w:rPr>
+              <w:fldChar w:fldCharType="separate"/>
+            </w:r>
+            <w:r>
+              <w:rPr>
+                <w:noProof/>
+                <w:webHidden/>
+              </w:rPr>
+              <w:t>6</w:t>
+            </w:r>
+            <w:r>
+              <w:rPr>
+                <w:noProof/>
+                <w:webHidden/>
+              </w:rPr>
+              <w:fldChar w:fldCharType="end"/>
+            </w:r>
+          </w:hyperlink>
+        </w:p>
+        <w:p>
+          <w:pPr>
+            <w:pStyle w:val="Sumrio2"/>
+            <w:tabs>
+              <w:tab w:val="left" w:pos="880"/>
+              <w:tab w:val="right" w:leader="dot" w:pos="9060"/>
+            </w:tabs>
+            <w:rPr>
+              <w:rFonts w:asciiTheme="minorHAnsi" w:eastAsiaTheme="minorEastAsia" w:hAnsiTheme="minorHAnsi" w:cstheme="minorBidi"/>
+              <w:noProof/>
+              <w:kern w:val="0"/>
+              <w:sz w:val="22"/>
+              <w:szCs w:val="22"/>
+              <w:lang w:eastAsia="pt-BR" w:bidi="ar-SA"/>
+            </w:rPr>
+          </w:pPr>
+          <w:hyperlink w:anchor="_Toc39512490" w:history="1">
+            <w:r>
+              <w:rPr>
+                <w:rStyle w:val="Hyperlink"/>
+                <w:noProof/>
+              </w:rPr>
+              <w:t>2.3</w:t>
+            </w:r>
+            <w:r>
+              <w:rPr>
+                <w:rFonts w:asciiTheme="minorHAnsi" w:eastAsiaTheme="minorEastAsia" w:hAnsiTheme="minorHAnsi" w:cstheme="minorBidi"/>
+                <w:noProof/>
+                <w:kern w:val="0"/>
+                <w:sz w:val="22"/>
+                <w:szCs w:val="22"/>
+                <w:lang w:eastAsia="pt-BR" w:bidi="ar-SA"/>
+              </w:rPr>
+              <w:tab/>
+            </w:r>
+            <w:r>
+              <w:rPr>
+                <w:rStyle w:val="Hyperlink"/>
+                <w:noProof/>
+              </w:rPr>
+              <w:t>Descrição do cliente</w:t>
+            </w:r>
+            <w:r>
+              <w:rPr>
+                <w:noProof/>
+                <w:webHidden/>
+              </w:rPr>
+              <w:tab/>
+            </w:r>
+            <w:r>
+              <w:rPr>
+                <w:noProof/>
+                <w:webHidden/>
+              </w:rPr>
+              <w:fldChar w:fldCharType="begin"/>
+            </w:r>
+            <w:r>
+              <w:rPr>
+                <w:noProof/>
+                <w:webHidden/>
+              </w:rPr>
+              <w:instrText xml:space="preserve"> PAGEREF _Toc39512490 \h </w:instrText>
+            </w:r>
+            <w:r>
+              <w:rPr>
+                <w:noProof/>
+                <w:webHidden/>
+              </w:rPr>
+            </w:r>
+            <w:r>
+              <w:rPr>
+                <w:noProof/>
+                <w:webHidden/>
+              </w:rPr>
+              <w:fldChar w:fldCharType="separate"/>
+            </w:r>
+            <w:r>
+              <w:rPr>
+                <w:noProof/>
+                <w:webHidden/>
+              </w:rPr>
+              <w:t>6</w:t>
+            </w:r>
+            <w:r>
+              <w:rPr>
+                <w:noProof/>
+                <w:webHidden/>
+              </w:rPr>
+              <w:fldChar w:fldCharType="end"/>
+            </w:r>
+          </w:hyperlink>
+        </w:p>
+        <w:p>
+          <w:pPr>
+            <w:pStyle w:val="Sumrio2"/>
+            <w:tabs>
+              <w:tab w:val="left" w:pos="880"/>
+              <w:tab w:val="right" w:leader="dot" w:pos="9060"/>
+            </w:tabs>
+            <w:rPr>
+              <w:rFonts w:asciiTheme="minorHAnsi" w:eastAsiaTheme="minorEastAsia" w:hAnsiTheme="minorHAnsi" w:cstheme="minorBidi"/>
+              <w:noProof/>
+              <w:kern w:val="0"/>
+              <w:sz w:val="22"/>
+              <w:szCs w:val="22"/>
+              <w:lang w:eastAsia="pt-BR" w:bidi="ar-SA"/>
+            </w:rPr>
+          </w:pPr>
+          <w:hyperlink w:anchor="_Toc39512491" w:history="1">
+            <w:r>
+              <w:rPr>
+                <w:rStyle w:val="Hyperlink"/>
+                <w:noProof/>
+              </w:rPr>
+              <w:t>2.4</w:t>
+            </w:r>
+            <w:r>
+              <w:rPr>
+                <w:rFonts w:asciiTheme="minorHAnsi" w:eastAsiaTheme="minorEastAsia" w:hAnsiTheme="minorHAnsi" w:cstheme="minorBidi"/>
+                <w:noProof/>
+                <w:kern w:val="0"/>
+                <w:sz w:val="22"/>
+                <w:szCs w:val="22"/>
+                <w:lang w:eastAsia="pt-BR" w:bidi="ar-SA"/>
+              </w:rPr>
+              <w:tab/>
+            </w:r>
+            <w:r>
+              <w:rPr>
+                <w:rStyle w:val="Hyperlink"/>
+                <w:noProof/>
+              </w:rPr>
+              <w:t>Descrição dos usuários</w:t>
+            </w:r>
+            <w:r>
+              <w:rPr>
+                <w:noProof/>
+                <w:webHidden/>
+              </w:rPr>
+              <w:tab/>
+            </w:r>
+            <w:r>
+              <w:rPr>
+                <w:noProof/>
+                <w:webHidden/>
+              </w:rPr>
+              <w:fldChar w:fldCharType="begin"/>
+            </w:r>
+            <w:r>
+              <w:rPr>
+                <w:noProof/>
+                <w:webHidden/>
+              </w:rPr>
+              <w:instrText xml:space="preserve"> PAGEREF _Toc39512491 \h </w:instrText>
+            </w:r>
+            <w:r>
+              <w:rPr>
+                <w:noProof/>
+                <w:webHidden/>
+              </w:rPr>
+            </w:r>
+            <w:r>
+              <w:rPr>
+                <w:noProof/>
+                <w:webHidden/>
+              </w:rPr>
+              <w:fldChar w:fldCharType="separate"/>
+            </w:r>
+            <w:r>
+              <w:rPr>
+                <w:noProof/>
+                <w:webHidden/>
+              </w:rPr>
+              <w:t>6</w:t>
+            </w:r>
+            <w:r>
+              <w:rPr>
+                <w:noProof/>
+                <w:webHidden/>
+              </w:rPr>
+              <w:fldChar w:fldCharType="end"/>
+            </w:r>
+          </w:hyperlink>
+        </w:p>
+        <w:p>
+          <w:pPr>
+            <w:pStyle w:val="Sumrio3"/>
+            <w:tabs>
+              <w:tab w:val="left" w:pos="1320"/>
+              <w:tab w:val="right" w:leader="dot" w:pos="9060"/>
+            </w:tabs>
+            <w:rPr>
+              <w:rFonts w:asciiTheme="minorHAnsi" w:eastAsiaTheme="minorEastAsia" w:hAnsiTheme="minorHAnsi" w:cstheme="minorBidi"/>
+              <w:noProof/>
+              <w:kern w:val="0"/>
+              <w:sz w:val="22"/>
+              <w:szCs w:val="22"/>
+              <w:lang w:eastAsia="pt-BR" w:bidi="ar-SA"/>
+            </w:rPr>
+          </w:pPr>
+          <w:hyperlink w:anchor="_Toc39512492" w:history="1">
+            <w:r>
+              <w:rPr>
+                <w:rStyle w:val="Hyperlink"/>
+                <w:iCs/>
+                <w:noProof/>
+              </w:rPr>
+              <w:t>2.4.2</w:t>
+            </w:r>
+            <w:r>
+              <w:rPr>
+                <w:rFonts w:asciiTheme="minorHAnsi" w:eastAsiaTheme="minorEastAsia" w:hAnsiTheme="minorHAnsi" w:cstheme="minorBidi"/>
+                <w:noProof/>
+                <w:kern w:val="0"/>
+                <w:sz w:val="22"/>
+                <w:szCs w:val="22"/>
+                <w:lang w:eastAsia="pt-BR" w:bidi="ar-SA"/>
+              </w:rPr>
+              <w:tab/>
+            </w:r>
+            <w:r>
+              <w:rPr>
+                <w:rStyle w:val="Hyperlink"/>
+                <w:iCs/>
+                <w:noProof/>
+              </w:rPr>
+              <w:t>Paciente</w:t>
+            </w:r>
+            <w:r>
+              <w:rPr>
+                <w:noProof/>
+                <w:webHidden/>
+              </w:rPr>
+              <w:tab/>
+            </w:r>
+            <w:r>
+              <w:rPr>
+                <w:noProof/>
+                <w:webHidden/>
+              </w:rPr>
+              <w:fldChar w:fldCharType="begin"/>
+            </w:r>
+            <w:r>
+              <w:rPr>
+                <w:noProof/>
+                <w:webHidden/>
+              </w:rPr>
+              <w:instrText xml:space="preserve"> PAGEREF _Toc39512492 \h </w:instrText>
+            </w:r>
+            <w:r>
+              <w:rPr>
+                <w:noProof/>
+                <w:webHidden/>
+              </w:rPr>
+            </w:r>
+            <w:r>
+              <w:rPr>
+                <w:noProof/>
+                <w:webHidden/>
+              </w:rPr>
+              <w:fldChar w:fldCharType="separate"/>
+            </w:r>
+            <w:r>
+              <w:rPr>
+                <w:noProof/>
+                <w:webHidden/>
+              </w:rPr>
+              <w:t>6</w:t>
+            </w:r>
+            <w:r>
+              <w:rPr>
+                <w:noProof/>
+                <w:webHidden/>
+              </w:rPr>
+              <w:fldChar w:fldCharType="end"/>
+            </w:r>
+          </w:hyperlink>
+        </w:p>
+        <w:p>
+          <w:pPr>
+            <w:pStyle w:val="Sumrio2"/>
+            <w:tabs>
+              <w:tab w:val="left" w:pos="880"/>
+              <w:tab w:val="right" w:leader="dot" w:pos="9060"/>
+            </w:tabs>
+            <w:rPr>
+              <w:rFonts w:asciiTheme="minorHAnsi" w:eastAsiaTheme="minorEastAsia" w:hAnsiTheme="minorHAnsi" w:cstheme="minorBidi"/>
+              <w:noProof/>
+              <w:kern w:val="0"/>
+              <w:sz w:val="22"/>
+              <w:szCs w:val="22"/>
+              <w:lang w:eastAsia="pt-BR" w:bidi="ar-SA"/>
+            </w:rPr>
+          </w:pPr>
+          <w:hyperlink w:anchor="_Toc39512493" w:history="1">
+            <w:r>
+              <w:rPr>
+                <w:rStyle w:val="Hyperlink"/>
+                <w:noProof/>
+              </w:rPr>
+              <w:t>3.1</w:t>
+            </w:r>
+            <w:r>
+              <w:rPr>
+                <w:rFonts w:asciiTheme="minorHAnsi" w:eastAsiaTheme="minorEastAsia" w:hAnsiTheme="minorHAnsi" w:cstheme="minorBidi"/>
+                <w:noProof/>
+                <w:kern w:val="0"/>
+                <w:sz w:val="22"/>
+                <w:szCs w:val="22"/>
+                <w:lang w:eastAsia="pt-BR" w:bidi="ar-SA"/>
+              </w:rPr>
+              <w:tab/>
+            </w:r>
+            <w:r>
+              <w:rPr>
+                <w:rStyle w:val="Hyperlink"/>
+                <w:noProof/>
+              </w:rPr>
+              <w:t>Psicólogo</w:t>
+            </w:r>
+            <w:r>
+              <w:rPr>
+                <w:noProof/>
+                <w:webHidden/>
+              </w:rPr>
+              <w:tab/>
+            </w:r>
+            <w:r>
+              <w:rPr>
+                <w:noProof/>
+                <w:webHidden/>
+              </w:rPr>
+              <w:fldChar w:fldCharType="begin"/>
+            </w:r>
+            <w:r>
+              <w:rPr>
+                <w:noProof/>
+                <w:webHidden/>
+              </w:rPr>
+              <w:instrText xml:space="preserve"> PAGEREF _Toc39512493 \h </w:instrText>
+            </w:r>
+            <w:r>
+              <w:rPr>
+                <w:noProof/>
+                <w:webHidden/>
+              </w:rPr>
+            </w:r>
+            <w:r>
+              <w:rPr>
+                <w:noProof/>
+                <w:webHidden/>
+              </w:rPr>
+              <w:fldChar w:fldCharType="separate"/>
+            </w:r>
+            <w:r>
+              <w:rPr>
+                <w:noProof/>
+                <w:webHidden/>
+              </w:rPr>
+              <w:t>7</w:t>
+            </w:r>
+            <w:r>
+              <w:rPr>
+                <w:noProof/>
+                <w:webHidden/>
+              </w:rPr>
+              <w:fldChar w:fldCharType="end"/>
+            </w:r>
+          </w:hyperlink>
+        </w:p>
+        <w:p>
+          <w:pPr>
+            <w:pStyle w:val="Sumrio3"/>
+            <w:tabs>
+              <w:tab w:val="left" w:pos="1320"/>
+              <w:tab w:val="right" w:leader="dot" w:pos="9060"/>
+            </w:tabs>
+            <w:rPr>
+              <w:rFonts w:asciiTheme="minorHAnsi" w:eastAsiaTheme="minorEastAsia" w:hAnsiTheme="minorHAnsi" w:cstheme="minorBidi"/>
+              <w:noProof/>
+              <w:kern w:val="0"/>
+              <w:sz w:val="22"/>
+              <w:szCs w:val="22"/>
+              <w:lang w:eastAsia="pt-BR" w:bidi="ar-SA"/>
+            </w:rPr>
+          </w:pPr>
+          <w:hyperlink w:anchor="_Toc39512494" w:history="1">
+            <w:r>
+              <w:rPr>
+                <w:rStyle w:val="Hyperlink"/>
+                <w:noProof/>
+              </w:rPr>
+              <w:t>[RF1]</w:t>
+            </w:r>
+            <w:r>
+              <w:rPr>
+                <w:rFonts w:asciiTheme="minorHAnsi" w:eastAsiaTheme="minorEastAsia" w:hAnsiTheme="minorHAnsi" w:cstheme="minorBidi"/>
+                <w:noProof/>
+                <w:kern w:val="0"/>
+                <w:sz w:val="22"/>
+                <w:szCs w:val="22"/>
+                <w:lang w:eastAsia="pt-BR" w:bidi="ar-SA"/>
+              </w:rPr>
+              <w:tab/>
+            </w:r>
+            <w:r>
+              <w:rPr>
+                <w:rStyle w:val="Hyperlink"/>
+                <w:noProof/>
+              </w:rPr>
+              <w:t>Cadastrar Psicólogo</w:t>
+            </w:r>
+            <w:r>
+              <w:rPr>
+                <w:noProof/>
+                <w:webHidden/>
+              </w:rPr>
+              <w:tab/>
+            </w:r>
+            <w:r>
+              <w:rPr>
+                <w:noProof/>
+                <w:webHidden/>
+              </w:rPr>
+              <w:fldChar w:fldCharType="begin"/>
+            </w:r>
+            <w:r>
+              <w:rPr>
+                <w:noProof/>
+                <w:webHidden/>
+              </w:rPr>
+              <w:instrText xml:space="preserve"> PAGEREF _Toc39512494 \h </w:instrText>
+            </w:r>
+            <w:r>
+              <w:rPr>
+                <w:noProof/>
+                <w:webHidden/>
+              </w:rPr>
+            </w:r>
+            <w:r>
+              <w:rPr>
+                <w:noProof/>
+                <w:webHidden/>
+              </w:rPr>
+              <w:fldChar w:fldCharType="separate"/>
+            </w:r>
+            <w:r>
+              <w:rPr>
+                <w:noProof/>
+                <w:webHidden/>
+              </w:rPr>
+              <w:t>7</w:t>
+            </w:r>
+            <w:r>
+              <w:rPr>
+                <w:noProof/>
+                <w:webHidden/>
+              </w:rPr>
+              <w:fldChar w:fldCharType="end"/>
+            </w:r>
+          </w:hyperlink>
+        </w:p>
+        <w:p>
+          <w:pPr>
+            <w:pStyle w:val="Sumrio3"/>
+            <w:tabs>
+              <w:tab w:val="left" w:pos="1320"/>
+              <w:tab w:val="right" w:leader="dot" w:pos="9060"/>
+            </w:tabs>
+            <w:rPr>
+              <w:rFonts w:asciiTheme="minorHAnsi" w:eastAsiaTheme="minorEastAsia" w:hAnsiTheme="minorHAnsi" w:cstheme="minorBidi"/>
+              <w:noProof/>
+              <w:kern w:val="0"/>
+              <w:sz w:val="22"/>
+              <w:szCs w:val="22"/>
+              <w:lang w:eastAsia="pt-BR" w:bidi="ar-SA"/>
+            </w:rPr>
+          </w:pPr>
+          <w:hyperlink w:anchor="_Toc39512495" w:history="1">
+            <w:r>
+              <w:rPr>
+                <w:rStyle w:val="Hyperlink"/>
+                <w:noProof/>
+              </w:rPr>
+              <w:t>[RF2]</w:t>
+            </w:r>
+            <w:r>
+              <w:rPr>
+                <w:rFonts w:asciiTheme="minorHAnsi" w:eastAsiaTheme="minorEastAsia" w:hAnsiTheme="minorHAnsi" w:cstheme="minorBidi"/>
+                <w:noProof/>
+                <w:kern w:val="0"/>
+                <w:sz w:val="22"/>
+                <w:szCs w:val="22"/>
+                <w:lang w:eastAsia="pt-BR" w:bidi="ar-SA"/>
+              </w:rPr>
+              <w:tab/>
+            </w:r>
+            <w:r>
+              <w:rPr>
+                <w:rStyle w:val="Hyperlink"/>
+                <w:noProof/>
+              </w:rPr>
+              <w:t>Consultar Psicólogo</w:t>
+            </w:r>
+            <w:r>
+              <w:rPr>
+                <w:noProof/>
+                <w:webHidden/>
+              </w:rPr>
+              <w:tab/>
+            </w:r>
+            <w:r>
+              <w:rPr>
+                <w:noProof/>
+                <w:webHidden/>
+              </w:rPr>
+              <w:fldChar w:fldCharType="begin"/>
+            </w:r>
+            <w:r>
+              <w:rPr>
+                <w:noProof/>
+                <w:webHidden/>
+              </w:rPr>
+              <w:instrText xml:space="preserve"> PAGEREF _Toc39512495 \h </w:instrText>
+            </w:r>
+            <w:r>
+              <w:rPr>
+                <w:noProof/>
+                <w:webHidden/>
+              </w:rPr>
+            </w:r>
+            <w:r>
+              <w:rPr>
+                <w:noProof/>
+                <w:webHidden/>
+              </w:rPr>
+              <w:fldChar w:fldCharType="separate"/>
+            </w:r>
+            <w:r>
+              <w:rPr>
+                <w:noProof/>
+                <w:webHidden/>
+              </w:rPr>
+              <w:t>7</w:t>
+            </w:r>
+            <w:r>
+              <w:rPr>
+                <w:noProof/>
+                <w:webHidden/>
+              </w:rPr>
+              <w:fldChar w:fldCharType="end"/>
+            </w:r>
+          </w:hyperlink>
+        </w:p>
+        <w:p>
+          <w:pPr>
+            <w:pStyle w:val="Sumrio3"/>
+            <w:tabs>
+              <w:tab w:val="left" w:pos="1320"/>
+              <w:tab w:val="right" w:leader="dot" w:pos="9060"/>
+            </w:tabs>
+            <w:rPr>
+              <w:rFonts w:asciiTheme="minorHAnsi" w:eastAsiaTheme="minorEastAsia" w:hAnsiTheme="minorHAnsi" w:cstheme="minorBidi"/>
+              <w:noProof/>
+              <w:kern w:val="0"/>
+              <w:sz w:val="22"/>
+              <w:szCs w:val="22"/>
+              <w:lang w:eastAsia="pt-BR" w:bidi="ar-SA"/>
+            </w:rPr>
+          </w:pPr>
+          <w:hyperlink w:anchor="_Toc39512496" w:history="1">
+            <w:r>
+              <w:rPr>
+                <w:rStyle w:val="Hyperlink"/>
+                <w:noProof/>
+              </w:rPr>
+              <w:t>[RF3]</w:t>
+            </w:r>
+            <w:r>
+              <w:rPr>
+                <w:rFonts w:asciiTheme="minorHAnsi" w:eastAsiaTheme="minorEastAsia" w:hAnsiTheme="minorHAnsi" w:cstheme="minorBidi"/>
+                <w:noProof/>
+                <w:kern w:val="0"/>
+                <w:sz w:val="22"/>
+                <w:szCs w:val="22"/>
+                <w:lang w:eastAsia="pt-BR" w:bidi="ar-SA"/>
+              </w:rPr>
+              <w:tab/>
+            </w:r>
+            <w:r>
+              <w:rPr>
+                <w:rStyle w:val="Hyperlink"/>
+                <w:noProof/>
+              </w:rPr>
+              <w:t>Editar Psicólogo</w:t>
+            </w:r>
+            <w:r>
+              <w:rPr>
+                <w:noProof/>
+                <w:webHidden/>
+              </w:rPr>
+              <w:tab/>
+            </w:r>
+            <w:r>
+              <w:rPr>
+                <w:noProof/>
+                <w:webHidden/>
+              </w:rPr>
+              <w:fldChar w:fldCharType="begin"/>
+            </w:r>
+            <w:r>
+              <w:rPr>
+                <w:noProof/>
+                <w:webHidden/>
+              </w:rPr>
+              <w:instrText xml:space="preserve"> PAGEREF _Toc39512496 \h </w:instrText>
+            </w:r>
+            <w:r>
+              <w:rPr>
+                <w:noProof/>
+                <w:webHidden/>
+              </w:rPr>
+            </w:r>
+            <w:r>
+              <w:rPr>
+                <w:noProof/>
+                <w:webHidden/>
+              </w:rPr>
+              <w:fldChar w:fldCharType="separate"/>
+            </w:r>
+            <w:r>
+              <w:rPr>
+                <w:noProof/>
+                <w:webHidden/>
+              </w:rPr>
+              <w:t>7</w:t>
+            </w:r>
+            <w:r>
+              <w:rPr>
+                <w:noProof/>
+                <w:webHidden/>
+              </w:rPr>
+              <w:fldChar w:fldCharType="end"/>
+            </w:r>
+          </w:hyperlink>
+        </w:p>
+        <w:p>
+          <w:pPr>
+            <w:pStyle w:val="Sumrio3"/>
+            <w:tabs>
+              <w:tab w:val="left" w:pos="1320"/>
+              <w:tab w:val="right" w:leader="dot" w:pos="9060"/>
+            </w:tabs>
+            <w:rPr>
+              <w:rFonts w:asciiTheme="minorHAnsi" w:eastAsiaTheme="minorEastAsia" w:hAnsiTheme="minorHAnsi" w:cstheme="minorBidi"/>
+              <w:noProof/>
+              <w:kern w:val="0"/>
+              <w:sz w:val="22"/>
+              <w:szCs w:val="22"/>
+              <w:lang w:eastAsia="pt-BR" w:bidi="ar-SA"/>
+            </w:rPr>
+          </w:pPr>
+          <w:hyperlink w:anchor="_Toc39512497" w:history="1">
+            <w:r>
+              <w:rPr>
+                <w:rStyle w:val="Hyperlink"/>
+                <w:noProof/>
+              </w:rPr>
+              <w:t>[RF4]</w:t>
+            </w:r>
+            <w:r>
+              <w:rPr>
+                <w:rFonts w:asciiTheme="minorHAnsi" w:eastAsiaTheme="minorEastAsia" w:hAnsiTheme="minorHAnsi" w:cstheme="minorBidi"/>
+                <w:noProof/>
+                <w:kern w:val="0"/>
+                <w:sz w:val="22"/>
+                <w:szCs w:val="22"/>
+                <w:lang w:eastAsia="pt-BR" w:bidi="ar-SA"/>
+              </w:rPr>
+              <w:tab/>
+            </w:r>
+            <w:r>
+              <w:rPr>
+                <w:rStyle w:val="Hyperlink"/>
+                <w:noProof/>
+              </w:rPr>
+              <w:t>Excluir Psicólogo</w:t>
+            </w:r>
+            <w:r>
+              <w:rPr>
+                <w:noProof/>
+                <w:webHidden/>
+              </w:rPr>
+              <w:tab/>
+            </w:r>
+            <w:r>
+              <w:rPr>
+                <w:noProof/>
+                <w:webHidden/>
+              </w:rPr>
+              <w:fldChar w:fldCharType="begin"/>
+            </w:r>
+            <w:r>
+              <w:rPr>
+                <w:noProof/>
+                <w:webHidden/>
+              </w:rPr>
+              <w:instrText xml:space="preserve"> PAGEREF _Toc39512497 \h </w:instrText>
+            </w:r>
+            <w:r>
+              <w:rPr>
+                <w:noProof/>
+                <w:webHidden/>
+              </w:rPr>
+            </w:r>
+            <w:r>
+              <w:rPr>
+                <w:noProof/>
+                <w:webHidden/>
+              </w:rPr>
+              <w:fldChar w:fldCharType="separate"/>
+            </w:r>
+            <w:r>
+              <w:rPr>
+                <w:noProof/>
+                <w:webHidden/>
+              </w:rPr>
+              <w:t>8</w:t>
+            </w:r>
+            <w:r>
+              <w:rPr>
+                <w:noProof/>
+                <w:webHidden/>
+              </w:rPr>
+              <w:fldChar w:fldCharType="end"/>
+            </w:r>
+          </w:hyperlink>
+        </w:p>
+        <w:p>
+          <w:pPr>
+            <w:pStyle w:val="Sumrio2"/>
+            <w:tabs>
+              <w:tab w:val="left" w:pos="880"/>
+              <w:tab w:val="right" w:leader="dot" w:pos="9060"/>
+            </w:tabs>
+            <w:rPr>
+              <w:rFonts w:asciiTheme="minorHAnsi" w:eastAsiaTheme="minorEastAsia" w:hAnsiTheme="minorHAnsi" w:cstheme="minorBidi"/>
+              <w:noProof/>
+              <w:kern w:val="0"/>
+              <w:sz w:val="22"/>
+              <w:szCs w:val="22"/>
+              <w:lang w:eastAsia="pt-BR" w:bidi="ar-SA"/>
+            </w:rPr>
+          </w:pPr>
+          <w:hyperlink w:anchor="_Toc39512498" w:history="1">
+            <w:r>
+              <w:rPr>
+                <w:rStyle w:val="Hyperlink"/>
+                <w:noProof/>
+              </w:rPr>
+              <w:t>3.2</w:t>
+            </w:r>
+            <w:r>
+              <w:rPr>
+                <w:rFonts w:asciiTheme="minorHAnsi" w:eastAsiaTheme="minorEastAsia" w:hAnsiTheme="minorHAnsi" w:cstheme="minorBidi"/>
+                <w:noProof/>
+                <w:kern w:val="0"/>
+                <w:sz w:val="22"/>
+                <w:szCs w:val="22"/>
+                <w:lang w:eastAsia="pt-BR" w:bidi="ar-SA"/>
+              </w:rPr>
+              <w:tab/>
+            </w:r>
+            <w:r>
+              <w:rPr>
+                <w:rStyle w:val="Hyperlink"/>
+                <w:noProof/>
+              </w:rPr>
+              <w:t>Paciente</w:t>
+            </w:r>
+            <w:r>
+              <w:rPr>
+                <w:noProof/>
+                <w:webHidden/>
+              </w:rPr>
+              <w:tab/>
+            </w:r>
+            <w:r>
+              <w:rPr>
+                <w:noProof/>
+                <w:webHidden/>
+              </w:rPr>
+              <w:fldChar w:fldCharType="begin"/>
+            </w:r>
+            <w:r>
+              <w:rPr>
+                <w:noProof/>
+                <w:webHidden/>
+              </w:rPr>
+              <w:instrText xml:space="preserve"> PAGEREF _Toc39512498 \h </w:instrText>
+            </w:r>
+            <w:r>
+              <w:rPr>
+                <w:noProof/>
+                <w:webHidden/>
+              </w:rPr>
+            </w:r>
+            <w:r>
+              <w:rPr>
+                <w:noProof/>
+                <w:webHidden/>
+              </w:rPr>
+              <w:fldChar w:fldCharType="separate"/>
+            </w:r>
+            <w:r>
+              <w:rPr>
+                <w:noProof/>
+                <w:webHidden/>
+              </w:rPr>
+              <w:t>8</w:t>
+            </w:r>
+            <w:r>
+              <w:rPr>
+                <w:noProof/>
+                <w:webHidden/>
+              </w:rPr>
+              <w:fldChar w:fldCharType="end"/>
+            </w:r>
+          </w:hyperlink>
+        </w:p>
+        <w:p>
+          <w:pPr>
+            <w:pStyle w:val="Sumrio3"/>
+            <w:tabs>
+              <w:tab w:val="left" w:pos="1320"/>
+              <w:tab w:val="right" w:leader="dot" w:pos="9060"/>
+            </w:tabs>
+            <w:rPr>
+              <w:rFonts w:asciiTheme="minorHAnsi" w:eastAsiaTheme="minorEastAsia" w:hAnsiTheme="minorHAnsi" w:cstheme="minorBidi"/>
+              <w:noProof/>
+              <w:kern w:val="0"/>
+              <w:sz w:val="22"/>
+              <w:szCs w:val="22"/>
+              <w:lang w:eastAsia="pt-BR" w:bidi="ar-SA"/>
+            </w:rPr>
+          </w:pPr>
+          <w:hyperlink w:anchor="_Toc39512499" w:history="1">
+            <w:r>
+              <w:rPr>
+                <w:rStyle w:val="Hyperlink"/>
+                <w:noProof/>
+              </w:rPr>
+              <w:t>[RF5]</w:t>
+            </w:r>
+            <w:r>
+              <w:rPr>
+                <w:rFonts w:asciiTheme="minorHAnsi" w:eastAsiaTheme="minorEastAsia" w:hAnsiTheme="minorHAnsi" w:cstheme="minorBidi"/>
+                <w:noProof/>
+                <w:kern w:val="0"/>
+                <w:sz w:val="22"/>
+                <w:szCs w:val="22"/>
+                <w:lang w:eastAsia="pt-BR" w:bidi="ar-SA"/>
+              </w:rPr>
+              <w:tab/>
+            </w:r>
+            <w:r>
+              <w:rPr>
+                <w:rStyle w:val="Hyperlink"/>
+                <w:noProof/>
+              </w:rPr>
+              <w:t>Cadastrar Paciente</w:t>
+            </w:r>
+            <w:r>
+              <w:rPr>
+                <w:noProof/>
+                <w:webHidden/>
+              </w:rPr>
+              <w:tab/>
+            </w:r>
+            <w:r>
+              <w:rPr>
+                <w:noProof/>
+                <w:webHidden/>
+              </w:rPr>
+              <w:fldChar w:fldCharType="begin"/>
+            </w:r>
+            <w:r>
+              <w:rPr>
+                <w:noProof/>
+                <w:webHidden/>
+              </w:rPr>
+              <w:instrText xml:space="preserve"> PAGEREF _Toc39512499 \h </w:instrText>
+            </w:r>
+            <w:r>
+              <w:rPr>
+                <w:noProof/>
+                <w:webHidden/>
+              </w:rPr>
+            </w:r>
+            <w:r>
+              <w:rPr>
+                <w:noProof/>
+                <w:webHidden/>
+              </w:rPr>
+              <w:fldChar w:fldCharType="separate"/>
+            </w:r>
+            <w:r>
+              <w:rPr>
+                <w:noProof/>
+                <w:webHidden/>
+              </w:rPr>
+              <w:t>8</w:t>
+            </w:r>
+            <w:r>
+              <w:rPr>
+                <w:noProof/>
+                <w:webHidden/>
+              </w:rPr>
+              <w:fldChar w:fldCharType="end"/>
+            </w:r>
+          </w:hyperlink>
+        </w:p>
+        <w:p>
+          <w:pPr>
+            <w:pStyle w:val="Sumrio3"/>
+            <w:tabs>
+              <w:tab w:val="left" w:pos="1320"/>
+              <w:tab w:val="right" w:leader="dot" w:pos="9060"/>
+            </w:tabs>
+            <w:rPr>
+              <w:rFonts w:asciiTheme="minorHAnsi" w:eastAsiaTheme="minorEastAsia" w:hAnsiTheme="minorHAnsi" w:cstheme="minorBidi"/>
+              <w:noProof/>
+              <w:kern w:val="0"/>
+              <w:sz w:val="22"/>
+              <w:szCs w:val="22"/>
+              <w:lang w:eastAsia="pt-BR" w:bidi="ar-SA"/>
+            </w:rPr>
+          </w:pPr>
+          <w:hyperlink w:anchor="_Toc39512500" w:history="1">
+            <w:r>
+              <w:rPr>
+                <w:rStyle w:val="Hyperlink"/>
+                <w:noProof/>
+              </w:rPr>
+              <w:t>[RF6]</w:t>
+            </w:r>
+            <w:r>
+              <w:rPr>
+                <w:rFonts w:asciiTheme="minorHAnsi" w:eastAsiaTheme="minorEastAsia" w:hAnsiTheme="minorHAnsi" w:cstheme="minorBidi"/>
+                <w:noProof/>
+                <w:kern w:val="0"/>
+                <w:sz w:val="22"/>
+                <w:szCs w:val="22"/>
+                <w:lang w:eastAsia="pt-BR" w:bidi="ar-SA"/>
+              </w:rPr>
+              <w:tab/>
+            </w:r>
+            <w:r>
+              <w:rPr>
+                <w:rStyle w:val="Hyperlink"/>
+                <w:noProof/>
+              </w:rPr>
+              <w:t>Consultar Paciente</w:t>
+            </w:r>
+            <w:r>
+              <w:rPr>
+                <w:noProof/>
+                <w:webHidden/>
+              </w:rPr>
+              <w:tab/>
+            </w:r>
+            <w:r>
+              <w:rPr>
+                <w:noProof/>
+                <w:webHidden/>
+              </w:rPr>
+              <w:fldChar w:fldCharType="begin"/>
+            </w:r>
+            <w:r>
+              <w:rPr>
+                <w:noProof/>
+                <w:webHidden/>
+              </w:rPr>
+              <w:instrText xml:space="preserve"> PAGEREF _Toc39512500 \h </w:instrText>
+            </w:r>
+            <w:r>
+              <w:rPr>
+                <w:noProof/>
+                <w:webHidden/>
+              </w:rPr>
+            </w:r>
+            <w:r>
+              <w:rPr>
+                <w:noProof/>
+                <w:webHidden/>
+              </w:rPr>
+              <w:fldChar w:fldCharType="separate"/>
+            </w:r>
+            <w:r>
+              <w:rPr>
+                <w:noProof/>
+                <w:webHidden/>
+              </w:rPr>
+              <w:t>8</w:t>
+            </w:r>
+            <w:r>
+              <w:rPr>
+                <w:noProof/>
+                <w:webHidden/>
+              </w:rPr>
+              <w:fldChar w:fldCharType="end"/>
+            </w:r>
+          </w:hyperlink>
+        </w:p>
+        <w:p>
+          <w:pPr>
+            <w:pStyle w:val="Sumrio3"/>
+            <w:tabs>
+              <w:tab w:val="left" w:pos="1320"/>
+              <w:tab w:val="right" w:leader="dot" w:pos="9060"/>
+            </w:tabs>
+            <w:rPr>
+              <w:rFonts w:asciiTheme="minorHAnsi" w:eastAsiaTheme="minorEastAsia" w:hAnsiTheme="minorHAnsi" w:cstheme="minorBidi"/>
+              <w:noProof/>
+              <w:kern w:val="0"/>
+              <w:sz w:val="22"/>
+              <w:szCs w:val="22"/>
+              <w:lang w:eastAsia="pt-BR" w:bidi="ar-SA"/>
+            </w:rPr>
+          </w:pPr>
+          <w:hyperlink w:anchor="_Toc39512501" w:history="1">
+            <w:r>
+              <w:rPr>
+                <w:rStyle w:val="Hyperlink"/>
+                <w:noProof/>
+              </w:rPr>
+              <w:t>[RF7]</w:t>
+            </w:r>
+            <w:r>
+              <w:rPr>
+                <w:rFonts w:asciiTheme="minorHAnsi" w:eastAsiaTheme="minorEastAsia" w:hAnsiTheme="minorHAnsi" w:cstheme="minorBidi"/>
+                <w:noProof/>
+                <w:kern w:val="0"/>
+                <w:sz w:val="22"/>
+                <w:szCs w:val="22"/>
+                <w:lang w:eastAsia="pt-BR" w:bidi="ar-SA"/>
+              </w:rPr>
+              <w:tab/>
+            </w:r>
+            <w:r>
+              <w:rPr>
+                <w:rStyle w:val="Hyperlink"/>
+                <w:noProof/>
+              </w:rPr>
+              <w:t>Editar Paciente</w:t>
+            </w:r>
+            <w:r>
+              <w:rPr>
+                <w:noProof/>
+                <w:webHidden/>
+              </w:rPr>
+              <w:tab/>
+            </w:r>
+            <w:r>
+              <w:rPr>
+                <w:noProof/>
+                <w:webHidden/>
+              </w:rPr>
+              <w:fldChar w:fldCharType="begin"/>
+            </w:r>
+            <w:r>
+              <w:rPr>
+                <w:noProof/>
+                <w:webHidden/>
+              </w:rPr>
+              <w:instrText xml:space="preserve"> PAGEREF _Toc39512501 \h </w:instrText>
+            </w:r>
+            <w:r>
+              <w:rPr>
+                <w:noProof/>
+                <w:webHidden/>
+              </w:rPr>
+            </w:r>
+            <w:r>
+              <w:rPr>
+                <w:noProof/>
+                <w:webHidden/>
+              </w:rPr>
+              <w:fldChar w:fldCharType="separate"/>
+            </w:r>
+            <w:r>
+              <w:rPr>
+                <w:noProof/>
+                <w:webHidden/>
+              </w:rPr>
+              <w:t>9</w:t>
+            </w:r>
+            <w:r>
+              <w:rPr>
+                <w:noProof/>
+                <w:webHidden/>
+              </w:rPr>
+              <w:fldChar w:fldCharType="end"/>
+            </w:r>
+          </w:hyperlink>
+        </w:p>
+        <w:p>
+          <w:pPr>
+            <w:pStyle w:val="Sumrio3"/>
+            <w:tabs>
+              <w:tab w:val="left" w:pos="1320"/>
+              <w:tab w:val="right" w:leader="dot" w:pos="9060"/>
+            </w:tabs>
+            <w:rPr>
+              <w:rFonts w:asciiTheme="minorHAnsi" w:eastAsiaTheme="minorEastAsia" w:hAnsiTheme="minorHAnsi" w:cstheme="minorBidi"/>
+              <w:noProof/>
+              <w:kern w:val="0"/>
+              <w:sz w:val="22"/>
+              <w:szCs w:val="22"/>
+              <w:lang w:eastAsia="pt-BR" w:bidi="ar-SA"/>
+            </w:rPr>
+          </w:pPr>
+          <w:hyperlink w:anchor="_Toc39512502" w:history="1">
+            <w:r>
+              <w:rPr>
+                <w:rStyle w:val="Hyperlink"/>
+                <w:noProof/>
+              </w:rPr>
+              <w:t>[RF8]</w:t>
+            </w:r>
+            <w:r>
+              <w:rPr>
+                <w:rFonts w:asciiTheme="minorHAnsi" w:eastAsiaTheme="minorEastAsia" w:hAnsiTheme="minorHAnsi" w:cstheme="minorBidi"/>
+                <w:noProof/>
+                <w:kern w:val="0"/>
+                <w:sz w:val="22"/>
+                <w:szCs w:val="22"/>
+                <w:lang w:eastAsia="pt-BR" w:bidi="ar-SA"/>
+              </w:rPr>
+              <w:tab/>
+            </w:r>
+            <w:r>
+              <w:rPr>
+                <w:rStyle w:val="Hyperlink"/>
+                <w:noProof/>
+              </w:rPr>
+              <w:t>Excluir Paciente</w:t>
+            </w:r>
+            <w:r>
+              <w:rPr>
+                <w:noProof/>
+                <w:webHidden/>
+              </w:rPr>
+              <w:tab/>
+            </w:r>
+            <w:r>
+              <w:rPr>
+                <w:noProof/>
+                <w:webHidden/>
+              </w:rPr>
+              <w:fldChar w:fldCharType="begin"/>
+            </w:r>
+            <w:r>
+              <w:rPr>
+                <w:noProof/>
+                <w:webHidden/>
+              </w:rPr>
+              <w:instrText xml:space="preserve"> PAGEREF _Toc39512502 \h </w:instrText>
+            </w:r>
+            <w:r>
+              <w:rPr>
+                <w:noProof/>
+                <w:webHidden/>
+              </w:rPr>
+            </w:r>
+            <w:r>
+              <w:rPr>
+                <w:noProof/>
+                <w:webHidden/>
+              </w:rPr>
+              <w:fldChar w:fldCharType="separate"/>
+            </w:r>
+            <w:r>
+              <w:rPr>
+                <w:noProof/>
+                <w:webHidden/>
+              </w:rPr>
+              <w:t>9</w:t>
+            </w:r>
+            <w:r>
+              <w:rPr>
+                <w:noProof/>
+                <w:webHidden/>
+              </w:rPr>
+              <w:fldChar w:fldCharType="end"/>
+            </w:r>
+          </w:hyperlink>
+        </w:p>
+        <w:p>
+          <w:pPr>
+            <w:pStyle w:val="Sumrio2"/>
+            <w:tabs>
+              <w:tab w:val="left" w:pos="880"/>
+              <w:tab w:val="right" w:leader="dot" w:pos="9060"/>
+            </w:tabs>
+            <w:rPr>
+              <w:rFonts w:asciiTheme="minorHAnsi" w:eastAsiaTheme="minorEastAsia" w:hAnsiTheme="minorHAnsi" w:cstheme="minorBidi"/>
+              <w:noProof/>
+              <w:kern w:val="0"/>
+              <w:sz w:val="22"/>
+              <w:szCs w:val="22"/>
+              <w:lang w:eastAsia="pt-BR" w:bidi="ar-SA"/>
+            </w:rPr>
+          </w:pPr>
+          <w:hyperlink w:anchor="_Toc39512503" w:history="1">
+            <w:r>
+              <w:rPr>
+                <w:rStyle w:val="Hyperlink"/>
+                <w:noProof/>
+              </w:rPr>
+              <w:t>3.3</w:t>
+            </w:r>
+            <w:r>
+              <w:rPr>
+                <w:rFonts w:asciiTheme="minorHAnsi" w:eastAsiaTheme="minorEastAsia" w:hAnsiTheme="minorHAnsi" w:cstheme="minorBidi"/>
+                <w:noProof/>
+                <w:kern w:val="0"/>
+                <w:sz w:val="22"/>
+                <w:szCs w:val="22"/>
+                <w:lang w:eastAsia="pt-BR" w:bidi="ar-SA"/>
+              </w:rPr>
+              <w:tab/>
+            </w:r>
+            <w:r>
+              <w:rPr>
+                <w:rStyle w:val="Hyperlink"/>
+                <w:noProof/>
+              </w:rPr>
+              <w:t>Sentimento</w:t>
+            </w:r>
+            <w:r>
+              <w:rPr>
+                <w:noProof/>
+                <w:webHidden/>
+              </w:rPr>
+              <w:tab/>
+            </w:r>
+            <w:r>
+              <w:rPr>
+                <w:noProof/>
+                <w:webHidden/>
+              </w:rPr>
+              <w:fldChar w:fldCharType="begin"/>
+            </w:r>
+            <w:r>
+              <w:rPr>
+                <w:noProof/>
+                <w:webHidden/>
+              </w:rPr>
+              <w:instrText xml:space="preserve"> PAGEREF _Toc39512503 \h </w:instrText>
+            </w:r>
+            <w:r>
+              <w:rPr>
+                <w:noProof/>
+                <w:webHidden/>
+              </w:rPr>
+            </w:r>
+            <w:r>
+              <w:rPr>
+                <w:noProof/>
+                <w:webHidden/>
+              </w:rPr>
+              <w:fldChar w:fldCharType="separate"/>
+            </w:r>
+            <w:r>
+              <w:rPr>
+                <w:noProof/>
+                <w:webHidden/>
+              </w:rPr>
+              <w:t>9</w:t>
+            </w:r>
+            <w:r>
+              <w:rPr>
+                <w:noProof/>
+                <w:webHidden/>
+              </w:rPr>
+              <w:fldChar w:fldCharType="end"/>
+            </w:r>
+          </w:hyperlink>
+        </w:p>
+        <w:p>
+          <w:pPr>
+            <w:pStyle w:val="Sumrio3"/>
+            <w:tabs>
+              <w:tab w:val="left" w:pos="1320"/>
+              <w:tab w:val="right" w:leader="dot" w:pos="9060"/>
+            </w:tabs>
+            <w:rPr>
+              <w:rFonts w:asciiTheme="minorHAnsi" w:eastAsiaTheme="minorEastAsia" w:hAnsiTheme="minorHAnsi" w:cstheme="minorBidi"/>
+              <w:noProof/>
+              <w:kern w:val="0"/>
+              <w:sz w:val="22"/>
+              <w:szCs w:val="22"/>
+              <w:lang w:eastAsia="pt-BR" w:bidi="ar-SA"/>
+            </w:rPr>
+          </w:pPr>
+          <w:hyperlink w:anchor="_Toc39512504" w:history="1">
+            <w:r>
+              <w:rPr>
+                <w:rStyle w:val="Hyperlink"/>
+                <w:noProof/>
+              </w:rPr>
+              <w:t>[RF9]</w:t>
+            </w:r>
+            <w:r>
+              <w:rPr>
+                <w:rFonts w:asciiTheme="minorHAnsi" w:eastAsiaTheme="minorEastAsia" w:hAnsiTheme="minorHAnsi" w:cstheme="minorBidi"/>
+                <w:noProof/>
+                <w:kern w:val="0"/>
+                <w:sz w:val="22"/>
+                <w:szCs w:val="22"/>
+                <w:lang w:eastAsia="pt-BR" w:bidi="ar-SA"/>
+              </w:rPr>
+              <w:tab/>
+            </w:r>
+            <w:r>
+              <w:rPr>
+                <w:rStyle w:val="Hyperlink"/>
+                <w:noProof/>
+              </w:rPr>
+              <w:t>Cadastrar Sentimento</w:t>
+            </w:r>
+            <w:r>
+              <w:rPr>
+                <w:noProof/>
+                <w:webHidden/>
+              </w:rPr>
+              <w:tab/>
+            </w:r>
+            <w:r>
+              <w:rPr>
+                <w:noProof/>
+                <w:webHidden/>
+              </w:rPr>
+              <w:fldChar w:fldCharType="begin"/>
+            </w:r>
+            <w:r>
+              <w:rPr>
+                <w:noProof/>
+                <w:webHidden/>
+              </w:rPr>
+              <w:instrText xml:space="preserve"> PAGEREF _Toc39512504 \h </w:instrText>
+            </w:r>
+            <w:r>
+              <w:rPr>
+                <w:noProof/>
+                <w:webHidden/>
+              </w:rPr>
+            </w:r>
+            <w:r>
+              <w:rPr>
+                <w:noProof/>
+                <w:webHidden/>
+              </w:rPr>
+              <w:fldChar w:fldCharType="separate"/>
+            </w:r>
+            <w:r>
+              <w:rPr>
+                <w:noProof/>
+                <w:webHidden/>
+              </w:rPr>
+              <w:t>9</w:t>
+            </w:r>
+            <w:r>
+              <w:rPr>
+                <w:noProof/>
+                <w:webHidden/>
+              </w:rPr>
+              <w:fldChar w:fldCharType="end"/>
+            </w:r>
+          </w:hyperlink>
+        </w:p>
+        <w:p>
+          <w:pPr>
+            <w:pStyle w:val="Sumrio3"/>
+            <w:tabs>
+              <w:tab w:val="left" w:pos="1540"/>
+              <w:tab w:val="right" w:leader="dot" w:pos="9060"/>
+            </w:tabs>
+            <w:rPr>
+              <w:rFonts w:asciiTheme="minorHAnsi" w:eastAsiaTheme="minorEastAsia" w:hAnsiTheme="minorHAnsi" w:cstheme="minorBidi"/>
+              <w:noProof/>
+              <w:kern w:val="0"/>
+              <w:sz w:val="22"/>
+              <w:szCs w:val="22"/>
+              <w:lang w:eastAsia="pt-BR" w:bidi="ar-SA"/>
+            </w:rPr>
+          </w:pPr>
+          <w:hyperlink w:anchor="_Toc39512505" w:history="1">
+            <w:r>
+              <w:rPr>
+                <w:rStyle w:val="Hyperlink"/>
+                <w:noProof/>
+              </w:rPr>
+              <w:t>[RF10]</w:t>
+            </w:r>
+            <w:r>
+              <w:rPr>
+                <w:rFonts w:asciiTheme="minorHAnsi" w:eastAsiaTheme="minorEastAsia" w:hAnsiTheme="minorHAnsi" w:cstheme="minorBidi"/>
+                <w:noProof/>
+                <w:kern w:val="0"/>
+                <w:sz w:val="22"/>
+                <w:szCs w:val="22"/>
+                <w:lang w:eastAsia="pt-BR" w:bidi="ar-SA"/>
+              </w:rPr>
+              <w:tab/>
+            </w:r>
+            <w:r>
+              <w:rPr>
+                <w:rStyle w:val="Hyperlink"/>
+                <w:noProof/>
+              </w:rPr>
+              <w:t>Captação Sentimento</w:t>
+            </w:r>
+            <w:r>
+              <w:rPr>
+                <w:noProof/>
+                <w:webHidden/>
+              </w:rPr>
+              <w:tab/>
+            </w:r>
+            <w:r>
+              <w:rPr>
+                <w:noProof/>
+                <w:webHidden/>
+              </w:rPr>
+              <w:fldChar w:fldCharType="begin"/>
+            </w:r>
+            <w:r>
+              <w:rPr>
+                <w:noProof/>
+                <w:webHidden/>
+              </w:rPr>
+              <w:instrText xml:space="preserve"> PAGEREF _Toc39512505 \h </w:instrText>
+            </w:r>
+            <w:r>
+              <w:rPr>
+                <w:noProof/>
+                <w:webHidden/>
+              </w:rPr>
+            </w:r>
+            <w:r>
+              <w:rPr>
+                <w:noProof/>
+                <w:webHidden/>
+              </w:rPr>
+              <w:fldChar w:fldCharType="separate"/>
+            </w:r>
+            <w:r>
+              <w:rPr>
+                <w:noProof/>
+                <w:webHidden/>
+              </w:rPr>
+              <w:t>10</w:t>
+            </w:r>
+            <w:r>
+              <w:rPr>
+                <w:noProof/>
+                <w:webHidden/>
+              </w:rPr>
+              <w:fldChar w:fldCharType="end"/>
+            </w:r>
+          </w:hyperlink>
+        </w:p>
+        <w:p>
+          <w:pPr>
+            <w:pStyle w:val="Sumrio3"/>
+            <w:tabs>
+              <w:tab w:val="left" w:pos="1540"/>
+              <w:tab w:val="right" w:leader="dot" w:pos="9060"/>
+            </w:tabs>
+            <w:rPr>
+              <w:rFonts w:asciiTheme="minorHAnsi" w:eastAsiaTheme="minorEastAsia" w:hAnsiTheme="minorHAnsi" w:cstheme="minorBidi"/>
+              <w:noProof/>
+              <w:kern w:val="0"/>
+              <w:sz w:val="22"/>
+              <w:szCs w:val="22"/>
+              <w:lang w:eastAsia="pt-BR" w:bidi="ar-SA"/>
+            </w:rPr>
+          </w:pPr>
+          <w:hyperlink w:anchor="_Toc39512506" w:history="1">
+            <w:r>
+              <w:rPr>
+                <w:rStyle w:val="Hyperlink"/>
+                <w:noProof/>
+              </w:rPr>
+              <w:t>[RF11]</w:t>
+            </w:r>
+            <w:r>
+              <w:rPr>
+                <w:rFonts w:asciiTheme="minorHAnsi" w:eastAsiaTheme="minorEastAsia" w:hAnsiTheme="minorHAnsi" w:cstheme="minorBidi"/>
+                <w:noProof/>
+                <w:kern w:val="0"/>
+                <w:sz w:val="22"/>
+                <w:szCs w:val="22"/>
+                <w:lang w:eastAsia="pt-BR" w:bidi="ar-SA"/>
+              </w:rPr>
+              <w:tab/>
+            </w:r>
+            <w:r>
+              <w:rPr>
+                <w:rStyle w:val="Hyperlink"/>
+                <w:noProof/>
+              </w:rPr>
+              <w:t>Consultar Sentimento</w:t>
+            </w:r>
+            <w:r>
+              <w:rPr>
+                <w:noProof/>
+                <w:webHidden/>
+              </w:rPr>
+              <w:tab/>
+            </w:r>
+            <w:r>
+              <w:rPr>
+                <w:noProof/>
+                <w:webHidden/>
+              </w:rPr>
+              <w:fldChar w:fldCharType="begin"/>
+            </w:r>
+            <w:r>
+              <w:rPr>
+                <w:noProof/>
+                <w:webHidden/>
+              </w:rPr>
+              <w:instrText xml:space="preserve"> PAGEREF _Toc39512506 \h </w:instrText>
+            </w:r>
+            <w:r>
+              <w:rPr>
+                <w:noProof/>
+                <w:webHidden/>
+              </w:rPr>
+            </w:r>
+            <w:r>
+              <w:rPr>
+                <w:noProof/>
+                <w:webHidden/>
+              </w:rPr>
+              <w:fldChar w:fldCharType="separate"/>
+            </w:r>
+            <w:r>
+              <w:rPr>
+                <w:noProof/>
+                <w:webHidden/>
+              </w:rPr>
+              <w:t>10</w:t>
+            </w:r>
+            <w:r>
+              <w:rPr>
+                <w:noProof/>
+                <w:webHidden/>
+              </w:rPr>
+              <w:fldChar w:fldCharType="end"/>
+            </w:r>
+          </w:hyperlink>
+        </w:p>
+        <w:p>
+          <w:pPr>
+            <w:pStyle w:val="Sumrio3"/>
+            <w:tabs>
+              <w:tab w:val="left" w:pos="1540"/>
+              <w:tab w:val="right" w:leader="dot" w:pos="9060"/>
+            </w:tabs>
+            <w:rPr>
+              <w:rFonts w:asciiTheme="minorHAnsi" w:eastAsiaTheme="minorEastAsia" w:hAnsiTheme="minorHAnsi" w:cstheme="minorBidi"/>
+              <w:noProof/>
+              <w:kern w:val="0"/>
+              <w:sz w:val="22"/>
+              <w:szCs w:val="22"/>
+              <w:lang w:eastAsia="pt-BR" w:bidi="ar-SA"/>
+            </w:rPr>
+          </w:pPr>
+          <w:hyperlink w:anchor="_Toc39512507" w:history="1">
+            <w:r>
+              <w:rPr>
+                <w:rStyle w:val="Hyperlink"/>
+                <w:noProof/>
+              </w:rPr>
+              <w:t>[RF12]</w:t>
+            </w:r>
+            <w:r>
+              <w:rPr>
+                <w:rFonts w:asciiTheme="minorHAnsi" w:eastAsiaTheme="minorEastAsia" w:hAnsiTheme="minorHAnsi" w:cstheme="minorBidi"/>
+                <w:noProof/>
+                <w:kern w:val="0"/>
+                <w:sz w:val="22"/>
+                <w:szCs w:val="22"/>
+                <w:lang w:eastAsia="pt-BR" w:bidi="ar-SA"/>
+              </w:rPr>
+              <w:tab/>
+            </w:r>
+            <w:r>
+              <w:rPr>
+                <w:rStyle w:val="Hyperlink"/>
+                <w:noProof/>
+              </w:rPr>
+              <w:t>Editar Sentimento</w:t>
+            </w:r>
+            <w:r>
+              <w:rPr>
+                <w:noProof/>
+                <w:webHidden/>
+              </w:rPr>
+              <w:tab/>
+            </w:r>
+            <w:r>
+              <w:rPr>
+                <w:noProof/>
+                <w:webHidden/>
+              </w:rPr>
+              <w:fldChar w:fldCharType="begin"/>
+            </w:r>
+            <w:r>
+              <w:rPr>
+                <w:noProof/>
+                <w:webHidden/>
+              </w:rPr>
+              <w:instrText xml:space="preserve"> PAGEREF _Toc39512507 \h </w:instrText>
+            </w:r>
+            <w:r>
+              <w:rPr>
+                <w:noProof/>
+                <w:webHidden/>
+              </w:rPr>
+            </w:r>
+            <w:r>
+              <w:rPr>
+                <w:noProof/>
+                <w:webHidden/>
+              </w:rPr>
+              <w:fldChar w:fldCharType="separate"/>
+            </w:r>
+            <w:r>
+              <w:rPr>
+                <w:noProof/>
+                <w:webHidden/>
+              </w:rPr>
+              <w:t>10</w:t>
+            </w:r>
+            <w:r>
+              <w:rPr>
+                <w:noProof/>
+                <w:webHidden/>
+              </w:rPr>
+              <w:fldChar w:fldCharType="end"/>
+            </w:r>
+          </w:hyperlink>
+        </w:p>
+        <w:p>
+          <w:pPr>
+            <w:pStyle w:val="Sumrio2"/>
+            <w:tabs>
+              <w:tab w:val="right" w:leader="dot" w:pos="9060"/>
+            </w:tabs>
+            <w:rPr>
+              <w:rFonts w:asciiTheme="minorHAnsi" w:eastAsiaTheme="minorEastAsia" w:hAnsiTheme="minorHAnsi" w:cstheme="minorBidi"/>
+              <w:noProof/>
+              <w:kern w:val="0"/>
+              <w:sz w:val="22"/>
+              <w:szCs w:val="22"/>
+              <w:lang w:eastAsia="pt-BR" w:bidi="ar-SA"/>
+            </w:rPr>
+          </w:pPr>
+          <w:hyperlink w:anchor="_Toc39512508" w:history="1">
+            <w:r>
+              <w:rPr>
+                <w:rStyle w:val="Hyperlink"/>
+                <w:b/>
+                <w:noProof/>
+              </w:rPr>
+              <w:t>OBS: o requisito funcional de excluir evento de crise não foi especificado, pois o usuário não poderá excluir o evento cadastrado.</w:t>
+            </w:r>
+            <w:r>
+              <w:rPr>
+                <w:noProof/>
+                <w:webHidden/>
+              </w:rPr>
+              <w:tab/>
+            </w:r>
+            <w:r>
+              <w:rPr>
+                <w:noProof/>
+                <w:webHidden/>
+              </w:rPr>
+              <w:fldChar w:fldCharType="begin"/>
+            </w:r>
+            <w:r>
+              <w:rPr>
+                <w:noProof/>
+                <w:webHidden/>
+              </w:rPr>
+              <w:instrText xml:space="preserve"> PAGEREF _Toc39512508 \h </w:instrText>
+            </w:r>
+            <w:r>
+              <w:rPr>
+                <w:noProof/>
+                <w:webHidden/>
+              </w:rPr>
+            </w:r>
+            <w:r>
+              <w:rPr>
+                <w:noProof/>
+                <w:webHidden/>
+              </w:rPr>
+              <w:fldChar w:fldCharType="separate"/>
+            </w:r>
+            <w:r>
+              <w:rPr>
+                <w:noProof/>
+                <w:webHidden/>
+              </w:rPr>
+              <w:t>10</w:t>
+            </w:r>
+            <w:r>
+              <w:rPr>
+                <w:noProof/>
+                <w:webHidden/>
+              </w:rPr>
+              <w:fldChar w:fldCharType="end"/>
+            </w:r>
+          </w:hyperlink>
+        </w:p>
+        <w:p>
+          <w:pPr>
+            <w:pStyle w:val="Sumrio2"/>
+            <w:tabs>
+              <w:tab w:val="left" w:pos="880"/>
+              <w:tab w:val="right" w:leader="dot" w:pos="9060"/>
+            </w:tabs>
+            <w:rPr>
+              <w:rFonts w:asciiTheme="minorHAnsi" w:eastAsiaTheme="minorEastAsia" w:hAnsiTheme="minorHAnsi" w:cstheme="minorBidi"/>
+              <w:noProof/>
+              <w:kern w:val="0"/>
+              <w:sz w:val="22"/>
+              <w:szCs w:val="22"/>
+              <w:lang w:eastAsia="pt-BR" w:bidi="ar-SA"/>
+            </w:rPr>
+          </w:pPr>
+          <w:hyperlink w:anchor="_Toc39512509" w:history="1">
+            <w:r>
+              <w:rPr>
+                <w:rStyle w:val="Hyperlink"/>
+                <w:noProof/>
+              </w:rPr>
+              <w:t>3.4</w:t>
+            </w:r>
+            <w:r>
+              <w:rPr>
+                <w:rFonts w:asciiTheme="minorHAnsi" w:eastAsiaTheme="minorEastAsia" w:hAnsiTheme="minorHAnsi" w:cstheme="minorBidi"/>
+                <w:noProof/>
+                <w:kern w:val="0"/>
+                <w:sz w:val="22"/>
+                <w:szCs w:val="22"/>
+                <w:lang w:eastAsia="pt-BR" w:bidi="ar-SA"/>
+              </w:rPr>
+              <w:tab/>
+            </w:r>
+            <w:r>
+              <w:rPr>
+                <w:rStyle w:val="Hyperlink"/>
+                <w:noProof/>
+              </w:rPr>
+              <w:t>Agenda de consultas</w:t>
+            </w:r>
+            <w:r>
+              <w:rPr>
+                <w:noProof/>
+                <w:webHidden/>
+              </w:rPr>
+              <w:tab/>
+            </w:r>
+            <w:r>
+              <w:rPr>
+                <w:noProof/>
+                <w:webHidden/>
+              </w:rPr>
+              <w:fldChar w:fldCharType="begin"/>
+            </w:r>
+            <w:r>
+              <w:rPr>
+                <w:noProof/>
+                <w:webHidden/>
+              </w:rPr>
+              <w:instrText xml:space="preserve"> PAGEREF _Toc39512509 \h </w:instrText>
+            </w:r>
+            <w:r>
+              <w:rPr>
+                <w:noProof/>
+                <w:webHidden/>
+              </w:rPr>
+            </w:r>
+            <w:r>
+              <w:rPr>
+                <w:noProof/>
+                <w:webHidden/>
+              </w:rPr>
+              <w:fldChar w:fldCharType="separate"/>
+            </w:r>
+            <w:r>
+              <w:rPr>
+                <w:noProof/>
+                <w:webHidden/>
+              </w:rPr>
+              <w:t>10</w:t>
+            </w:r>
+            <w:r>
+              <w:rPr>
+                <w:noProof/>
+                <w:webHidden/>
+              </w:rPr>
+              <w:fldChar w:fldCharType="end"/>
+            </w:r>
+          </w:hyperlink>
+        </w:p>
+        <w:p>
+          <w:pPr>
+            <w:pStyle w:val="Sumrio3"/>
+            <w:tabs>
+              <w:tab w:val="left" w:pos="1540"/>
+              <w:tab w:val="right" w:leader="dot" w:pos="9060"/>
+            </w:tabs>
+            <w:rPr>
+              <w:rFonts w:asciiTheme="minorHAnsi" w:eastAsiaTheme="minorEastAsia" w:hAnsiTheme="minorHAnsi" w:cstheme="minorBidi"/>
+              <w:noProof/>
+              <w:kern w:val="0"/>
+              <w:sz w:val="22"/>
+              <w:szCs w:val="22"/>
+              <w:lang w:eastAsia="pt-BR" w:bidi="ar-SA"/>
+            </w:rPr>
+          </w:pPr>
+          <w:hyperlink w:anchor="_Toc39512510" w:history="1">
+            <w:r>
+              <w:rPr>
+                <w:rStyle w:val="Hyperlink"/>
+                <w:noProof/>
+              </w:rPr>
+              <w:t>[RF13]</w:t>
+            </w:r>
+            <w:r>
+              <w:rPr>
+                <w:rFonts w:asciiTheme="minorHAnsi" w:eastAsiaTheme="minorEastAsia" w:hAnsiTheme="minorHAnsi" w:cstheme="minorBidi"/>
+                <w:noProof/>
+                <w:kern w:val="0"/>
+                <w:sz w:val="22"/>
+                <w:szCs w:val="22"/>
+                <w:lang w:eastAsia="pt-BR" w:bidi="ar-SA"/>
+              </w:rPr>
+              <w:tab/>
+            </w:r>
+            <w:r>
+              <w:rPr>
+                <w:rStyle w:val="Hyperlink"/>
+                <w:noProof/>
+              </w:rPr>
+              <w:t>Agendar consulta</w:t>
+            </w:r>
+            <w:r>
+              <w:rPr>
+                <w:noProof/>
+                <w:webHidden/>
+              </w:rPr>
+              <w:tab/>
+            </w:r>
+            <w:r>
+              <w:rPr>
+                <w:noProof/>
+                <w:webHidden/>
+              </w:rPr>
+              <w:fldChar w:fldCharType="begin"/>
+            </w:r>
+            <w:r>
+              <w:rPr>
+                <w:noProof/>
+                <w:webHidden/>
+              </w:rPr>
+              <w:instrText xml:space="preserve"> PAGEREF _Toc39512510 \h </w:instrText>
+            </w:r>
+            <w:r>
+              <w:rPr>
+                <w:noProof/>
+                <w:webHidden/>
+              </w:rPr>
+            </w:r>
+            <w:r>
+              <w:rPr>
+                <w:noProof/>
+                <w:webHidden/>
+              </w:rPr>
+              <w:fldChar w:fldCharType="separate"/>
+            </w:r>
+            <w:r>
+              <w:rPr>
+                <w:noProof/>
+                <w:webHidden/>
+              </w:rPr>
+              <w:t>11</w:t>
+            </w:r>
+            <w:r>
+              <w:rPr>
+                <w:noProof/>
+                <w:webHidden/>
+              </w:rPr>
+              <w:fldChar w:fldCharType="end"/>
+            </w:r>
+          </w:hyperlink>
+        </w:p>
+        <w:p>
+          <w:pPr>
+            <w:pStyle w:val="Sumrio3"/>
+            <w:tabs>
+              <w:tab w:val="left" w:pos="1540"/>
+              <w:tab w:val="right" w:leader="dot" w:pos="9060"/>
+            </w:tabs>
+            <w:rPr>
+              <w:rFonts w:asciiTheme="minorHAnsi" w:eastAsiaTheme="minorEastAsia" w:hAnsiTheme="minorHAnsi" w:cstheme="minorBidi"/>
+              <w:noProof/>
+              <w:kern w:val="0"/>
+              <w:sz w:val="22"/>
+              <w:szCs w:val="22"/>
+              <w:lang w:eastAsia="pt-BR" w:bidi="ar-SA"/>
+            </w:rPr>
+          </w:pPr>
+          <w:hyperlink w:anchor="_Toc39512511" w:history="1">
+            <w:r>
+              <w:rPr>
+                <w:rStyle w:val="Hyperlink"/>
+                <w:noProof/>
+              </w:rPr>
+              <w:t>[RF14]</w:t>
+            </w:r>
+            <w:r>
+              <w:rPr>
+                <w:rFonts w:asciiTheme="minorHAnsi" w:eastAsiaTheme="minorEastAsia" w:hAnsiTheme="minorHAnsi" w:cstheme="minorBidi"/>
+                <w:noProof/>
+                <w:kern w:val="0"/>
+                <w:sz w:val="22"/>
+                <w:szCs w:val="22"/>
+                <w:lang w:eastAsia="pt-BR" w:bidi="ar-SA"/>
+              </w:rPr>
+              <w:tab/>
+            </w:r>
+            <w:r>
+              <w:rPr>
+                <w:rStyle w:val="Hyperlink"/>
+                <w:noProof/>
+              </w:rPr>
+              <w:t>Consultar Agenda</w:t>
+            </w:r>
+            <w:r>
+              <w:rPr>
+                <w:noProof/>
+                <w:webHidden/>
+              </w:rPr>
+              <w:tab/>
+            </w:r>
+            <w:r>
+              <w:rPr>
+                <w:noProof/>
+                <w:webHidden/>
+              </w:rPr>
+              <w:fldChar w:fldCharType="begin"/>
+            </w:r>
+            <w:r>
+              <w:rPr>
+                <w:noProof/>
+                <w:webHidden/>
+              </w:rPr>
+              <w:instrText xml:space="preserve"> PAGEREF _Toc39512511 \h </w:instrText>
+            </w:r>
+            <w:r>
+              <w:rPr>
+                <w:noProof/>
+                <w:webHidden/>
+              </w:rPr>
+            </w:r>
+            <w:r>
+              <w:rPr>
+                <w:noProof/>
+                <w:webHidden/>
+              </w:rPr>
+              <w:fldChar w:fldCharType="separate"/>
+            </w:r>
+            <w:r>
+              <w:rPr>
+                <w:noProof/>
+                <w:webHidden/>
+              </w:rPr>
+              <w:t>11</w:t>
+            </w:r>
+            <w:r>
+              <w:rPr>
+                <w:noProof/>
+                <w:webHidden/>
+              </w:rPr>
+              <w:fldChar w:fldCharType="end"/>
+            </w:r>
+          </w:hyperlink>
+        </w:p>
+        <w:p>
+          <w:pPr>
+            <w:pStyle w:val="Sumrio3"/>
+            <w:tabs>
+              <w:tab w:val="left" w:pos="1540"/>
+              <w:tab w:val="right" w:leader="dot" w:pos="9060"/>
+            </w:tabs>
+            <w:rPr>
+              <w:rFonts w:asciiTheme="minorHAnsi" w:eastAsiaTheme="minorEastAsia" w:hAnsiTheme="minorHAnsi" w:cstheme="minorBidi"/>
+              <w:noProof/>
+              <w:kern w:val="0"/>
+              <w:sz w:val="22"/>
+              <w:szCs w:val="22"/>
+              <w:lang w:eastAsia="pt-BR" w:bidi="ar-SA"/>
+            </w:rPr>
+          </w:pPr>
+          <w:hyperlink w:anchor="_Toc39512512" w:history="1">
+            <w:r>
+              <w:rPr>
+                <w:rStyle w:val="Hyperlink"/>
+                <w:noProof/>
+              </w:rPr>
+              <w:t>[RF15]</w:t>
+            </w:r>
+            <w:r>
+              <w:rPr>
+                <w:rFonts w:asciiTheme="minorHAnsi" w:eastAsiaTheme="minorEastAsia" w:hAnsiTheme="minorHAnsi" w:cstheme="minorBidi"/>
+                <w:noProof/>
+                <w:kern w:val="0"/>
+                <w:sz w:val="22"/>
+                <w:szCs w:val="22"/>
+                <w:lang w:eastAsia="pt-BR" w:bidi="ar-SA"/>
+              </w:rPr>
+              <w:tab/>
+            </w:r>
+            <w:r>
+              <w:rPr>
+                <w:rStyle w:val="Hyperlink"/>
+                <w:noProof/>
+              </w:rPr>
+              <w:t>Editar Agenda</w:t>
+            </w:r>
+            <w:r>
+              <w:rPr>
+                <w:noProof/>
+                <w:webHidden/>
+              </w:rPr>
+              <w:tab/>
+            </w:r>
+            <w:r>
+              <w:rPr>
+                <w:noProof/>
+                <w:webHidden/>
+              </w:rPr>
+              <w:fldChar w:fldCharType="begin"/>
+            </w:r>
+            <w:r>
+              <w:rPr>
+                <w:noProof/>
+                <w:webHidden/>
+              </w:rPr>
+              <w:instrText xml:space="preserve"> PAGEREF _Toc39512512 \h </w:instrText>
+            </w:r>
+            <w:r>
+              <w:rPr>
+                <w:noProof/>
+                <w:webHidden/>
+              </w:rPr>
+            </w:r>
+            <w:r>
+              <w:rPr>
+                <w:noProof/>
+                <w:webHidden/>
+              </w:rPr>
+              <w:fldChar w:fldCharType="separate"/>
+            </w:r>
+            <w:r>
+              <w:rPr>
+                <w:noProof/>
+                <w:webHidden/>
+              </w:rPr>
+              <w:t>11</w:t>
+            </w:r>
+            <w:r>
+              <w:rPr>
+                <w:noProof/>
+                <w:webHidden/>
+              </w:rPr>
+              <w:fldChar w:fldCharType="end"/>
+            </w:r>
+          </w:hyperlink>
+        </w:p>
+        <w:p>
+          <w:pPr>
+            <w:pStyle w:val="Sumrio3"/>
+            <w:tabs>
+              <w:tab w:val="left" w:pos="1540"/>
+              <w:tab w:val="right" w:leader="dot" w:pos="9060"/>
+            </w:tabs>
+            <w:rPr>
+              <w:rFonts w:asciiTheme="minorHAnsi" w:eastAsiaTheme="minorEastAsia" w:hAnsiTheme="minorHAnsi" w:cstheme="minorBidi"/>
+              <w:noProof/>
+              <w:kern w:val="0"/>
+              <w:sz w:val="22"/>
+              <w:szCs w:val="22"/>
+              <w:lang w:eastAsia="pt-BR" w:bidi="ar-SA"/>
+            </w:rPr>
+          </w:pPr>
+          <w:hyperlink w:anchor="_Toc39512513" w:history="1">
+            <w:r>
+              <w:rPr>
+                <w:rStyle w:val="Hyperlink"/>
+                <w:noProof/>
+              </w:rPr>
+              <w:t>[RF16]</w:t>
+            </w:r>
+            <w:r>
+              <w:rPr>
+                <w:rFonts w:asciiTheme="minorHAnsi" w:eastAsiaTheme="minorEastAsia" w:hAnsiTheme="minorHAnsi" w:cstheme="minorBidi"/>
+                <w:noProof/>
+                <w:kern w:val="0"/>
+                <w:sz w:val="22"/>
+                <w:szCs w:val="22"/>
+                <w:lang w:eastAsia="pt-BR" w:bidi="ar-SA"/>
+              </w:rPr>
+              <w:tab/>
+            </w:r>
+            <w:r>
+              <w:rPr>
+                <w:rStyle w:val="Hyperlink"/>
+                <w:noProof/>
+              </w:rPr>
+              <w:t>Excluir Consulta de Agenda</w:t>
+            </w:r>
+            <w:r>
+              <w:rPr>
+                <w:noProof/>
+                <w:webHidden/>
+              </w:rPr>
+              <w:tab/>
+            </w:r>
+            <w:r>
+              <w:rPr>
+                <w:noProof/>
+                <w:webHidden/>
+              </w:rPr>
+              <w:fldChar w:fldCharType="begin"/>
+            </w:r>
+            <w:r>
+              <w:rPr>
+                <w:noProof/>
+                <w:webHidden/>
+              </w:rPr>
+              <w:instrText xml:space="preserve"> PAGEREF _Toc39512513 \h </w:instrText>
+            </w:r>
+            <w:r>
+              <w:rPr>
+                <w:noProof/>
+                <w:webHidden/>
+              </w:rPr>
+            </w:r>
+            <w:r>
+              <w:rPr>
+                <w:noProof/>
+                <w:webHidden/>
+              </w:rPr>
+              <w:fldChar w:fldCharType="separate"/>
+            </w:r>
+            <w:r>
+              <w:rPr>
+                <w:noProof/>
+                <w:webHidden/>
+              </w:rPr>
+              <w:t>11</w:t>
+            </w:r>
+            <w:r>
+              <w:rPr>
+                <w:noProof/>
+                <w:webHidden/>
+              </w:rPr>
+              <w:fldChar w:fldCharType="end"/>
+            </w:r>
+          </w:hyperlink>
+        </w:p>
+        <w:p>
+          <w:pPr>
+            <w:pStyle w:val="Sumrio3"/>
+            <w:tabs>
+              <w:tab w:val="left" w:pos="1540"/>
+              <w:tab w:val="right" w:leader="dot" w:pos="9060"/>
+            </w:tabs>
+            <w:rPr>
+              <w:rFonts w:asciiTheme="minorHAnsi" w:eastAsiaTheme="minorEastAsia" w:hAnsiTheme="minorHAnsi" w:cstheme="minorBidi"/>
+              <w:noProof/>
+              <w:kern w:val="0"/>
+              <w:sz w:val="22"/>
+              <w:szCs w:val="22"/>
+              <w:lang w:eastAsia="pt-BR" w:bidi="ar-SA"/>
+            </w:rPr>
+          </w:pPr>
+          <w:hyperlink w:anchor="_Toc39512514" w:history="1">
+            <w:r>
+              <w:rPr>
+                <w:rStyle w:val="Hyperlink"/>
+                <w:noProof/>
+              </w:rPr>
+              <w:t>[RNF1]</w:t>
+            </w:r>
+            <w:r>
+              <w:rPr>
+                <w:rFonts w:asciiTheme="minorHAnsi" w:eastAsiaTheme="minorEastAsia" w:hAnsiTheme="minorHAnsi" w:cstheme="minorBidi"/>
+                <w:noProof/>
+                <w:kern w:val="0"/>
+                <w:sz w:val="22"/>
+                <w:szCs w:val="22"/>
+                <w:lang w:eastAsia="pt-BR" w:bidi="ar-SA"/>
+              </w:rPr>
+              <w:tab/>
+            </w:r>
+            <w:r>
+              <w:rPr>
+                <w:rStyle w:val="Hyperlink"/>
+                <w:noProof/>
+              </w:rPr>
+              <w:t>Relatório semanal das 10 palavras mais faladas</w:t>
+            </w:r>
+            <w:r>
+              <w:rPr>
+                <w:noProof/>
+                <w:webHidden/>
+              </w:rPr>
+              <w:tab/>
+            </w:r>
+            <w:r>
+              <w:rPr>
+                <w:noProof/>
+                <w:webHidden/>
+              </w:rPr>
+              <w:fldChar w:fldCharType="begin"/>
+            </w:r>
+            <w:r>
+              <w:rPr>
+                <w:noProof/>
+                <w:webHidden/>
+              </w:rPr>
+              <w:instrText xml:space="preserve"> PAGEREF _Toc39512514 \h </w:instrText>
+            </w:r>
+            <w:r>
+              <w:rPr>
+                <w:noProof/>
+                <w:webHidden/>
+              </w:rPr>
+            </w:r>
+            <w:r>
+              <w:rPr>
+                <w:noProof/>
+                <w:webHidden/>
+              </w:rPr>
+              <w:fldChar w:fldCharType="separate"/>
+            </w:r>
+            <w:r>
+              <w:rPr>
+                <w:noProof/>
+                <w:webHidden/>
+              </w:rPr>
+              <w:t>12</w:t>
+            </w:r>
+            <w:r>
+              <w:rPr>
+                <w:noProof/>
+                <w:webHidden/>
+              </w:rPr>
+              <w:fldChar w:fldCharType="end"/>
+            </w:r>
+          </w:hyperlink>
+        </w:p>
+        <w:p>
+          <w:pPr>
+            <w:pStyle w:val="Sumrio3"/>
+            <w:tabs>
+              <w:tab w:val="left" w:pos="1540"/>
+              <w:tab w:val="right" w:leader="dot" w:pos="9060"/>
+            </w:tabs>
+            <w:rPr>
+              <w:rFonts w:asciiTheme="minorHAnsi" w:eastAsiaTheme="minorEastAsia" w:hAnsiTheme="minorHAnsi" w:cstheme="minorBidi"/>
+              <w:noProof/>
+              <w:kern w:val="0"/>
+              <w:sz w:val="22"/>
+              <w:szCs w:val="22"/>
+              <w:lang w:eastAsia="pt-BR" w:bidi="ar-SA"/>
+            </w:rPr>
+          </w:pPr>
+          <w:hyperlink w:anchor="_Toc39512515" w:history="1">
+            <w:r>
+              <w:rPr>
+                <w:rStyle w:val="Hyperlink"/>
+                <w:noProof/>
+              </w:rPr>
+              <w:t>[RNF2]</w:t>
+            </w:r>
+            <w:r>
+              <w:rPr>
+                <w:rFonts w:asciiTheme="minorHAnsi" w:eastAsiaTheme="minorEastAsia" w:hAnsiTheme="minorHAnsi" w:cstheme="minorBidi"/>
+                <w:noProof/>
+                <w:kern w:val="0"/>
+                <w:sz w:val="22"/>
+                <w:szCs w:val="22"/>
+                <w:lang w:eastAsia="pt-BR" w:bidi="ar-SA"/>
+              </w:rPr>
+              <w:tab/>
+            </w:r>
+            <w:r>
+              <w:rPr>
+                <w:rStyle w:val="Hyperlink"/>
+                <w:noProof/>
+              </w:rPr>
+              <w:t>Relatório mensal das 10 palavras mais faladas</w:t>
+            </w:r>
+            <w:r>
+              <w:rPr>
+                <w:noProof/>
+                <w:webHidden/>
+              </w:rPr>
+              <w:tab/>
+            </w:r>
+            <w:r>
+              <w:rPr>
+                <w:noProof/>
+                <w:webHidden/>
+              </w:rPr>
+              <w:fldChar w:fldCharType="begin"/>
+            </w:r>
+            <w:r>
+              <w:rPr>
+                <w:noProof/>
+                <w:webHidden/>
+              </w:rPr>
+              <w:instrText xml:space="preserve"> PAGEREF _Toc39512515 \h </w:instrText>
+            </w:r>
+            <w:r>
+              <w:rPr>
+                <w:noProof/>
+                <w:webHidden/>
+              </w:rPr>
+            </w:r>
+            <w:r>
+              <w:rPr>
+                <w:noProof/>
+                <w:webHidden/>
+              </w:rPr>
+              <w:fldChar w:fldCharType="separate"/>
+            </w:r>
+            <w:r>
+              <w:rPr>
+                <w:noProof/>
+                <w:webHidden/>
+              </w:rPr>
+              <w:t>12</w:t>
+            </w:r>
+            <w:r>
+              <w:rPr>
+                <w:noProof/>
+                <w:webHidden/>
+              </w:rPr>
+              <w:fldChar w:fldCharType="end"/>
+            </w:r>
+          </w:hyperlink>
+        </w:p>
+        <w:p>
+          <w:pPr>
+            <w:pStyle w:val="Sumrio3"/>
+            <w:tabs>
+              <w:tab w:val="left" w:pos="1540"/>
+              <w:tab w:val="right" w:leader="dot" w:pos="9060"/>
+            </w:tabs>
+            <w:rPr>
+              <w:rFonts w:asciiTheme="minorHAnsi" w:eastAsiaTheme="minorEastAsia" w:hAnsiTheme="minorHAnsi" w:cstheme="minorBidi"/>
+              <w:noProof/>
+              <w:kern w:val="0"/>
+              <w:sz w:val="22"/>
+              <w:szCs w:val="22"/>
+              <w:lang w:eastAsia="pt-BR" w:bidi="ar-SA"/>
+            </w:rPr>
+          </w:pPr>
+          <w:hyperlink w:anchor="_Toc39512516" w:history="1">
+            <w:r>
+              <w:rPr>
+                <w:rStyle w:val="Hyperlink"/>
+                <w:noProof/>
+              </w:rPr>
+              <w:t>[RNF3]</w:t>
+            </w:r>
+            <w:r>
+              <w:rPr>
+                <w:rFonts w:asciiTheme="minorHAnsi" w:eastAsiaTheme="minorEastAsia" w:hAnsiTheme="minorHAnsi" w:cstheme="minorBidi"/>
+                <w:noProof/>
+                <w:kern w:val="0"/>
+                <w:sz w:val="22"/>
+                <w:szCs w:val="22"/>
+                <w:lang w:eastAsia="pt-BR" w:bidi="ar-SA"/>
+              </w:rPr>
+              <w:tab/>
+            </w:r>
+            <w:r>
+              <w:rPr>
+                <w:rStyle w:val="Hyperlink"/>
+                <w:noProof/>
+              </w:rPr>
+              <w:t>Relatório semanal de variação do humor</w:t>
+            </w:r>
+            <w:r>
+              <w:rPr>
+                <w:noProof/>
+                <w:webHidden/>
+              </w:rPr>
+              <w:tab/>
+            </w:r>
+            <w:r>
+              <w:rPr>
+                <w:noProof/>
+                <w:webHidden/>
+              </w:rPr>
+              <w:fldChar w:fldCharType="begin"/>
+            </w:r>
+            <w:r>
+              <w:rPr>
+                <w:noProof/>
+                <w:webHidden/>
+              </w:rPr>
+              <w:instrText xml:space="preserve"> PAGEREF _Toc39512516 \h </w:instrText>
+            </w:r>
+            <w:r>
+              <w:rPr>
+                <w:noProof/>
+                <w:webHidden/>
+              </w:rPr>
+            </w:r>
+            <w:r>
+              <w:rPr>
+                <w:noProof/>
+                <w:webHidden/>
+              </w:rPr>
+              <w:fldChar w:fldCharType="separate"/>
+            </w:r>
+            <w:r>
+              <w:rPr>
+                <w:noProof/>
+                <w:webHidden/>
+              </w:rPr>
+              <w:t>12</w:t>
+            </w:r>
+            <w:r>
+              <w:rPr>
+                <w:noProof/>
+                <w:webHidden/>
+              </w:rPr>
+              <w:fldChar w:fldCharType="end"/>
+            </w:r>
+          </w:hyperlink>
+        </w:p>
+        <w:p>
+          <w:pPr>
+            <w:pStyle w:val="Sumrio3"/>
+            <w:tabs>
+              <w:tab w:val="left" w:pos="1540"/>
+              <w:tab w:val="right" w:leader="dot" w:pos="9060"/>
+            </w:tabs>
+            <w:rPr>
+              <w:rFonts w:asciiTheme="minorHAnsi" w:eastAsiaTheme="minorEastAsia" w:hAnsiTheme="minorHAnsi" w:cstheme="minorBidi"/>
+              <w:noProof/>
+              <w:kern w:val="0"/>
+              <w:sz w:val="22"/>
+              <w:szCs w:val="22"/>
+              <w:lang w:eastAsia="pt-BR" w:bidi="ar-SA"/>
+            </w:rPr>
+          </w:pPr>
+          <w:hyperlink w:anchor="_Toc39512517" w:history="1">
+            <w:r>
+              <w:rPr>
+                <w:rStyle w:val="Hyperlink"/>
+                <w:noProof/>
+              </w:rPr>
+              <w:t>[RNF4]</w:t>
+            </w:r>
+            <w:r>
+              <w:rPr>
+                <w:rFonts w:asciiTheme="minorHAnsi" w:eastAsiaTheme="minorEastAsia" w:hAnsiTheme="minorHAnsi" w:cstheme="minorBidi"/>
+                <w:noProof/>
+                <w:kern w:val="0"/>
+                <w:sz w:val="22"/>
+                <w:szCs w:val="22"/>
+                <w:lang w:eastAsia="pt-BR" w:bidi="ar-SA"/>
+              </w:rPr>
+              <w:tab/>
+            </w:r>
+            <w:r>
+              <w:rPr>
+                <w:rStyle w:val="Hyperlink"/>
+                <w:noProof/>
+              </w:rPr>
+              <w:t>Relatório mensal de variação do humor</w:t>
+            </w:r>
+            <w:r>
+              <w:rPr>
+                <w:noProof/>
+                <w:webHidden/>
+              </w:rPr>
+              <w:tab/>
+            </w:r>
+            <w:r>
+              <w:rPr>
+                <w:noProof/>
+                <w:webHidden/>
+              </w:rPr>
+              <w:fldChar w:fldCharType="begin"/>
+            </w:r>
+            <w:r>
+              <w:rPr>
+                <w:noProof/>
+                <w:webHidden/>
+              </w:rPr>
+              <w:instrText xml:space="preserve"> PAGEREF _Toc39512517 \h </w:instrText>
+            </w:r>
+            <w:r>
+              <w:rPr>
+                <w:noProof/>
+                <w:webHidden/>
+              </w:rPr>
+            </w:r>
+            <w:r>
+              <w:rPr>
+                <w:noProof/>
+                <w:webHidden/>
+              </w:rPr>
+              <w:fldChar w:fldCharType="separate"/>
+            </w:r>
+            <w:r>
+              <w:rPr>
+                <w:noProof/>
+                <w:webHidden/>
+              </w:rPr>
+              <w:t>12</w:t>
+            </w:r>
+            <w:r>
+              <w:rPr>
+                <w:noProof/>
+                <w:webHidden/>
+              </w:rPr>
+              <w:fldChar w:fldCharType="end"/>
+            </w:r>
+          </w:hyperlink>
+        </w:p>
+        <w:p>
+          <w:pPr>
+            <w:pStyle w:val="Sumrio3"/>
+            <w:tabs>
+              <w:tab w:val="left" w:pos="1540"/>
+              <w:tab w:val="right" w:leader="dot" w:pos="9060"/>
+            </w:tabs>
+            <w:rPr>
+              <w:rFonts w:asciiTheme="minorHAnsi" w:eastAsiaTheme="minorEastAsia" w:hAnsiTheme="minorHAnsi" w:cstheme="minorBidi"/>
+              <w:noProof/>
+              <w:kern w:val="0"/>
+              <w:sz w:val="22"/>
+              <w:szCs w:val="22"/>
+              <w:lang w:eastAsia="pt-BR" w:bidi="ar-SA"/>
+            </w:rPr>
+          </w:pPr>
+          <w:hyperlink w:anchor="_Toc39512518" w:history="1">
+            <w:r>
+              <w:rPr>
+                <w:rStyle w:val="Hyperlink"/>
+                <w:noProof/>
+              </w:rPr>
+              <w:t>[RNF5]</w:t>
+            </w:r>
+            <w:r>
+              <w:rPr>
+                <w:rFonts w:asciiTheme="minorHAnsi" w:eastAsiaTheme="minorEastAsia" w:hAnsiTheme="minorHAnsi" w:cstheme="minorBidi"/>
+                <w:noProof/>
+                <w:kern w:val="0"/>
+                <w:sz w:val="22"/>
+                <w:szCs w:val="22"/>
+                <w:lang w:eastAsia="pt-BR" w:bidi="ar-SA"/>
+              </w:rPr>
+              <w:tab/>
+            </w:r>
+            <w:r>
+              <w:rPr>
+                <w:rStyle w:val="Hyperlink"/>
+                <w:noProof/>
+              </w:rPr>
+              <w:t>Relatório Semanal de quantidade de registros de sentimentos cadastrados</w:t>
+            </w:r>
+            <w:r>
+              <w:rPr>
+                <w:noProof/>
+                <w:webHidden/>
+              </w:rPr>
+              <w:tab/>
+            </w:r>
+            <w:r>
+              <w:rPr>
+                <w:noProof/>
+                <w:webHidden/>
+              </w:rPr>
+              <w:fldChar w:fldCharType="begin"/>
+            </w:r>
+            <w:r>
+              <w:rPr>
+                <w:noProof/>
+                <w:webHidden/>
+              </w:rPr>
+              <w:instrText xml:space="preserve"> PAGEREF _Toc39512518 \h </w:instrText>
+            </w:r>
+            <w:r>
+              <w:rPr>
+                <w:noProof/>
+                <w:webHidden/>
+              </w:rPr>
+            </w:r>
+            <w:r>
+              <w:rPr>
+                <w:noProof/>
+                <w:webHidden/>
+              </w:rPr>
+              <w:fldChar w:fldCharType="separate"/>
+            </w:r>
+            <w:r>
+              <w:rPr>
+                <w:noProof/>
+                <w:webHidden/>
+              </w:rPr>
+              <w:t>13</w:t>
+            </w:r>
+            <w:r>
+              <w:rPr>
+                <w:noProof/>
+                <w:webHidden/>
+              </w:rPr>
+              <w:fldChar w:fldCharType="end"/>
+            </w:r>
+          </w:hyperlink>
+        </w:p>
+        <w:p>
+          <w:pPr>
+            <w:pStyle w:val="Sumrio3"/>
+            <w:tabs>
+              <w:tab w:val="left" w:pos="1540"/>
+              <w:tab w:val="right" w:leader="dot" w:pos="9060"/>
+            </w:tabs>
+            <w:rPr>
+              <w:rFonts w:asciiTheme="minorHAnsi" w:eastAsiaTheme="minorEastAsia" w:hAnsiTheme="minorHAnsi" w:cstheme="minorBidi"/>
+              <w:noProof/>
+              <w:kern w:val="0"/>
+              <w:sz w:val="22"/>
+              <w:szCs w:val="22"/>
+              <w:lang w:eastAsia="pt-BR" w:bidi="ar-SA"/>
+            </w:rPr>
+          </w:pPr>
+          <w:hyperlink w:anchor="_Toc39512519" w:history="1">
+            <w:r>
+              <w:rPr>
+                <w:rStyle w:val="Hyperlink"/>
+                <w:noProof/>
+              </w:rPr>
+              <w:t>[RNF6]</w:t>
+            </w:r>
+            <w:r>
+              <w:rPr>
+                <w:rFonts w:asciiTheme="minorHAnsi" w:eastAsiaTheme="minorEastAsia" w:hAnsiTheme="minorHAnsi" w:cstheme="minorBidi"/>
+                <w:noProof/>
+                <w:kern w:val="0"/>
+                <w:sz w:val="22"/>
+                <w:szCs w:val="22"/>
+                <w:lang w:eastAsia="pt-BR" w:bidi="ar-SA"/>
+              </w:rPr>
+              <w:tab/>
+            </w:r>
+            <w:r>
+              <w:rPr>
+                <w:rStyle w:val="Hyperlink"/>
+                <w:noProof/>
+              </w:rPr>
+              <w:t>Relatório Mensal de quantidade de registros de sentimentos cadastrados</w:t>
+            </w:r>
+            <w:r>
+              <w:rPr>
+                <w:noProof/>
+                <w:webHidden/>
+              </w:rPr>
+              <w:tab/>
+            </w:r>
+            <w:r>
+              <w:rPr>
+                <w:noProof/>
+                <w:webHidden/>
+              </w:rPr>
+              <w:fldChar w:fldCharType="begin"/>
+            </w:r>
+            <w:r>
+              <w:rPr>
+                <w:noProof/>
+                <w:webHidden/>
+              </w:rPr>
+              <w:instrText xml:space="preserve"> PAGEREF _Toc39512519 \h </w:instrText>
+            </w:r>
+            <w:r>
+              <w:rPr>
+                <w:noProof/>
+                <w:webHidden/>
+              </w:rPr>
+            </w:r>
+            <w:r>
+              <w:rPr>
+                <w:noProof/>
+                <w:webHidden/>
+              </w:rPr>
+              <w:fldChar w:fldCharType="separate"/>
+            </w:r>
+            <w:r>
+              <w:rPr>
+                <w:noProof/>
+                <w:webHidden/>
+              </w:rPr>
+              <w:t>13</w:t>
+            </w:r>
+            <w:r>
+              <w:rPr>
+                <w:noProof/>
+                <w:webHidden/>
+              </w:rPr>
+              <w:fldChar w:fldCharType="end"/>
+            </w:r>
+          </w:hyperlink>
+        </w:p>
+        <w:p>
+          <w:r>
+            <w:rPr>
+              <w:b/>
+              <w:bCs/>
+            </w:rPr>
+            <w:fldChar w:fldCharType="end"/>
+          </w:r>
+        </w:p>
+      </w:sdtContent>
+    </w:sdt>
     <w:p/>
     <w:p/>
     <w:p>
@@ -1945,11 +5228,13 @@
       </w:pPr>
       <w:bookmarkStart w:id="6" w:name="__RefHeading___Toc175024546"/>
       <w:bookmarkStart w:id="7" w:name="_Toc34746308"/>
+      <w:bookmarkStart w:id="8" w:name="_Toc39512485"/>
       <w:bookmarkEnd w:id="6"/>
       <w:r>
         <w:t>Convenções, termos e abreviações</w:t>
       </w:r>
       <w:bookmarkEnd w:id="7"/>
+      <w:bookmarkEnd w:id="8"/>
     </w:p>
     <w:p>
       <w:pPr>
@@ -1980,9 +5265,10 @@
           <w:sz w:val="22"/>
         </w:rPr>
       </w:pPr>
-      <w:bookmarkStart w:id="8" w:name="__RefHeading___Toc175024547"/>
-      <w:bookmarkStart w:id="9" w:name="_Toc34746309"/>
-      <w:bookmarkEnd w:id="8"/>
+      <w:bookmarkStart w:id="9" w:name="__RefHeading___Toc175024547"/>
+      <w:bookmarkStart w:id="10" w:name="_Toc34746309"/>
+      <w:bookmarkStart w:id="11" w:name="_Toc39512486"/>
+      <w:bookmarkEnd w:id="9"/>
       <w:r>
         <w:rPr>
           <w:i/>
@@ -1991,7 +5277,8 @@
         </w:rPr>
         <w:t>Identificação dos Requisitos</w:t>
       </w:r>
-      <w:bookmarkEnd w:id="9"/>
+      <w:bookmarkEnd w:id="10"/>
+      <w:bookmarkEnd w:id="11"/>
     </w:p>
     <w:p>
       <w:pPr>
@@ -2153,16 +5440,18 @@
           <w:sz w:val="22"/>
         </w:rPr>
       </w:pPr>
-      <w:bookmarkStart w:id="10" w:name="__RefHeading___Toc175024548"/>
-      <w:bookmarkStart w:id="11" w:name="_Toc34746310"/>
-      <w:bookmarkEnd w:id="10"/>
+      <w:bookmarkStart w:id="12" w:name="__RefHeading___Toc175024548"/>
+      <w:bookmarkStart w:id="13" w:name="_Toc34746310"/>
+      <w:bookmarkStart w:id="14" w:name="_Toc39512487"/>
+      <w:bookmarkEnd w:id="12"/>
       <w:r>
         <w:rPr>
           <w:sz w:val="22"/>
         </w:rPr>
         <w:t>Prioridades dos Requisitos</w:t>
       </w:r>
-      <w:bookmarkEnd w:id="11"/>
+      <w:bookmarkEnd w:id="13"/>
+      <w:bookmarkEnd w:id="14"/>
     </w:p>
     <w:p>
       <w:pPr>
@@ -2268,8 +5557,8 @@
           <w:numId w:val="3"/>
         </w:numPr>
       </w:pPr>
-      <w:bookmarkStart w:id="12" w:name="__RefHeading___Toc175024549"/>
-      <w:bookmarkEnd w:id="12"/>
+      <w:bookmarkStart w:id="15" w:name="__RefHeading___Toc175024549"/>
+      <w:bookmarkEnd w:id="15"/>
       <w:r>
         <w:t>Visão geral do Produto/serviço</w:t>
       </w:r>
@@ -2313,7 +5602,7 @@
         </w:rPr>
         <w:t xml:space="preserve">"Problemas de saúde mental têm se tornado cada vez mais comuns em todo o mundo. A ansiedade, por exemplo, atinge mais de 260 milhões de pessoas. Aliás, o Brasil é o país com o maior número de pessoas ansiosas: </w:t>
       </w:r>
-      <w:commentRangeStart w:id="13"/>
+      <w:commentRangeStart w:id="16"/>
       <w:r>
         <w:rPr>
           <w:rFonts w:ascii="Arial" w:hAnsi="Arial" w:cs="Arial"/>
@@ -2323,7 +5612,7 @@
         </w:rPr>
         <w:t>9,3% da população, segundo a Organização Mundial da Saúde (OMS).</w:t>
       </w:r>
-      <w:commentRangeEnd w:id="13"/>
+      <w:commentRangeEnd w:id="16"/>
       <w:r>
         <w:rPr>
           <w:rStyle w:val="Refdecomentrio"/>
@@ -2334,7 +5623,7 @@
           <w:szCs w:val="22"/>
           <w:lang w:bidi="hi-IN"/>
         </w:rPr>
-        <w:commentReference w:id="13"/>
+        <w:commentReference w:id="16"/>
       </w:r>
     </w:p>
     <w:p>
@@ -2356,7 +5645,7 @@
         </w:rPr>
         <w:t xml:space="preserve"> Estudos apontam que 86% dos brasileiros sofrem com algum transtorno mental, como ansiedade e depressão</w:t>
       </w:r>
-      <w:commentRangeStart w:id="14"/>
+      <w:commentRangeStart w:id="17"/>
       <w:r>
         <w:rPr>
           <w:rFonts w:ascii="Arial" w:hAnsi="Arial" w:cs="Arial"/>
@@ -2366,7 +5655,7 @@
         </w:rPr>
         <w:t xml:space="preserve">."[1] </w:t>
       </w:r>
-      <w:commentRangeEnd w:id="14"/>
+      <w:commentRangeEnd w:id="17"/>
       <w:r>
         <w:rPr>
           <w:rStyle w:val="Refdecomentrio"/>
@@ -2377,7 +5666,7 @@
           <w:szCs w:val="22"/>
           <w:lang w:bidi="hi-IN"/>
         </w:rPr>
-        <w:commentReference w:id="14"/>
+        <w:commentReference w:id="17"/>
       </w:r>
       <w:r>
         <w:rPr>
@@ -2528,23 +5817,25 @@
           <w:numId w:val="3"/>
         </w:numPr>
       </w:pPr>
-      <w:bookmarkStart w:id="15" w:name="__RefHeading___Toc175024550"/>
-      <w:bookmarkStart w:id="16" w:name="_Toc34746311"/>
-      <w:bookmarkEnd w:id="15"/>
-      <w:commentRangeStart w:id="17"/>
+      <w:bookmarkStart w:id="18" w:name="__RefHeading___Toc175024550"/>
+      <w:bookmarkStart w:id="19" w:name="_Toc34746311"/>
+      <w:bookmarkStart w:id="20" w:name="_Toc39512488"/>
+      <w:bookmarkEnd w:id="18"/>
+      <w:commentRangeStart w:id="21"/>
       <w:r>
         <w:t>Abrangência e sistemas relacionados</w:t>
       </w:r>
-      <w:bookmarkEnd w:id="16"/>
-      <w:commentRangeEnd w:id="17"/>
+      <w:bookmarkEnd w:id="19"/>
+      <w:commentRangeEnd w:id="21"/>
       <w:r>
         <w:rPr>
           <w:rStyle w:val="Refdecomentrio"/>
           <w:rFonts w:ascii="Liberation Serif" w:eastAsia="SimSun" w:hAnsi="Liberation Serif" w:cs="Mangal"/>
           <w:lang w:bidi="hi-IN"/>
         </w:rPr>
-        <w:commentReference w:id="17"/>
-      </w:r>
+        <w:commentReference w:id="21"/>
+      </w:r>
+      <w:bookmarkEnd w:id="20"/>
     </w:p>
     <w:p>
       <w:pPr>
@@ -2638,21 +5929,23 @@
           <w:numId w:val="3"/>
         </w:numPr>
       </w:pPr>
-      <w:bookmarkStart w:id="18" w:name="_Toc34746312"/>
-      <w:commentRangeStart w:id="19"/>
+      <w:bookmarkStart w:id="22" w:name="_Toc34746312"/>
+      <w:bookmarkStart w:id="23" w:name="_Toc39512489"/>
+      <w:commentRangeStart w:id="24"/>
       <w:r>
         <w:t>Modelagem do processo de negócio</w:t>
       </w:r>
-      <w:bookmarkEnd w:id="18"/>
-      <w:commentRangeEnd w:id="19"/>
+      <w:bookmarkEnd w:id="22"/>
+      <w:commentRangeEnd w:id="24"/>
       <w:r>
         <w:rPr>
           <w:rStyle w:val="Refdecomentrio"/>
           <w:rFonts w:ascii="Liberation Serif" w:eastAsia="SimSun" w:hAnsi="Liberation Serif" w:cs="Mangal"/>
           <w:lang w:bidi="hi-IN"/>
         </w:rPr>
-        <w:commentReference w:id="19"/>
-      </w:r>
+        <w:commentReference w:id="24"/>
+      </w:r>
+      <w:bookmarkEnd w:id="23"/>
     </w:p>
     <w:p>
       <w:pPr>
@@ -2680,13 +5973,15 @@
           <w:numId w:val="3"/>
         </w:numPr>
       </w:pPr>
-      <w:bookmarkStart w:id="20" w:name="__RefHeading___Toc175024551"/>
-      <w:bookmarkStart w:id="21" w:name="_Toc34746313"/>
-      <w:bookmarkEnd w:id="20"/>
+      <w:bookmarkStart w:id="25" w:name="__RefHeading___Toc175024551"/>
+      <w:bookmarkStart w:id="26" w:name="_Toc34746313"/>
+      <w:bookmarkStart w:id="27" w:name="_Toc39512490"/>
+      <w:bookmarkEnd w:id="25"/>
       <w:r>
         <w:t>Descrição do cliente</w:t>
       </w:r>
-      <w:bookmarkEnd w:id="21"/>
+      <w:bookmarkEnd w:id="26"/>
+      <w:bookmarkEnd w:id="27"/>
     </w:p>
     <w:p>
       <w:pPr>
@@ -2759,13 +6054,15 @@
           <w:numId w:val="3"/>
         </w:numPr>
       </w:pPr>
-      <w:bookmarkStart w:id="22" w:name="__RefHeading___Toc175024552"/>
-      <w:bookmarkStart w:id="23" w:name="_Toc34746314"/>
-      <w:bookmarkEnd w:id="22"/>
+      <w:bookmarkStart w:id="28" w:name="__RefHeading___Toc175024552"/>
+      <w:bookmarkStart w:id="29" w:name="_Toc34746314"/>
+      <w:bookmarkStart w:id="30" w:name="_Toc39512491"/>
+      <w:bookmarkEnd w:id="28"/>
       <w:r>
         <w:t>Descrição dos usuários</w:t>
       </w:r>
-      <w:bookmarkEnd w:id="23"/>
+      <w:bookmarkEnd w:id="29"/>
+      <w:bookmarkEnd w:id="30"/>
     </w:p>
     <w:p>
       <w:pPr>
@@ -2776,7 +6073,7 @@
           <w:sz w:val="22"/>
         </w:rPr>
       </w:pPr>
-      <w:bookmarkStart w:id="24" w:name="_Ref471361536"/>
+      <w:bookmarkStart w:id="31" w:name="_Ref471361536"/>
       <w:r>
         <w:rPr>
           <w:rFonts w:ascii="Arial" w:hAnsi="Arial" w:cs="Arial"/>
@@ -2842,8 +6139,8 @@
           <w:sz w:val="22"/>
         </w:rPr>
       </w:pPr>
-      <w:bookmarkStart w:id="25" w:name="__RefHeading___Toc175024553"/>
-      <w:bookmarkEnd w:id="25"/>
+      <w:bookmarkStart w:id="32" w:name="__RefHeading___Toc175024553"/>
+      <w:bookmarkEnd w:id="32"/>
       <w:r>
         <w:rPr>
           <w:rFonts w:ascii="Arial" w:hAnsi="Arial" w:cs="Arial"/>
@@ -2971,8 +6268,9 @@
           <w:sz w:val="22"/>
         </w:rPr>
       </w:pPr>
-      <w:bookmarkStart w:id="26" w:name="__RefHeading___Toc175024554"/>
-      <w:bookmarkEnd w:id="26"/>
+      <w:bookmarkStart w:id="33" w:name="__RefHeading___Toc175024554"/>
+      <w:bookmarkStart w:id="34" w:name="_Toc39512492"/>
+      <w:bookmarkEnd w:id="33"/>
       <w:r>
         <w:rPr>
           <w:iCs/>
@@ -2980,6 +6278,7 @@
         </w:rPr>
         <w:t>Paciente</w:t>
       </w:r>
+      <w:bookmarkEnd w:id="34"/>
     </w:p>
     <w:p>
       <w:pPr>
@@ -2999,8 +6298,8 @@
         </w:rPr>
         <w:t>O paciente terá acesso parcial ao sistema e esse acesso só poderá ser dado pelo psicólogo. Ele poderá cadastrar, consultar e editar um humor, cadastrar, consultar e editar um evento de crise, consultar suas consultas agendadas.</w:t>
       </w:r>
-      <w:bookmarkStart w:id="27" w:name="__RefHeading___Toc175024555"/>
-      <w:bookmarkEnd w:id="27"/>
+      <w:bookmarkStart w:id="35" w:name="__RefHeading___Toc175024555"/>
+      <w:bookmarkEnd w:id="35"/>
     </w:p>
     <w:p>
       <w:pPr>
@@ -3025,14 +6324,14 @@
           <w:numId w:val="3"/>
         </w:numPr>
       </w:pPr>
-      <w:bookmarkStart w:id="28" w:name="__RefHeading___Toc175024556"/>
-      <w:bookmarkEnd w:id="28"/>
-      <w:commentRangeStart w:id="29"/>
+      <w:bookmarkStart w:id="36" w:name="__RefHeading___Toc175024556"/>
+      <w:bookmarkEnd w:id="36"/>
+      <w:commentRangeStart w:id="37"/>
       <w:r>
         <w:t>Requisitos funcionais</w:t>
       </w:r>
-      <w:bookmarkEnd w:id="24"/>
-      <w:commentRangeEnd w:id="29"/>
+      <w:bookmarkEnd w:id="31"/>
+      <w:commentRangeEnd w:id="37"/>
       <w:r>
         <w:rPr>
           <w:rStyle w:val="Refdecomentrio"/>
@@ -3040,7 +6339,7 @@
           <w:b w:val="0"/>
           <w:lang w:bidi="hi-IN"/>
         </w:rPr>
-        <w:commentReference w:id="29"/>
+        <w:commentReference w:id="37"/>
       </w:r>
     </w:p>
     <w:p>
@@ -3069,7 +6368,7 @@
         <w:lastRenderedPageBreak/>
         <w:t xml:space="preserve">que o sistema deve prover. Como definido no livro </w:t>
       </w:r>
-      <w:commentRangeStart w:id="30"/>
+      <w:commentRangeStart w:id="38"/>
       <w:r>
         <w:rPr>
           <w:rFonts w:ascii="Arial" w:hAnsi="Arial" w:cs="Arial"/>
@@ -3094,7 +6393,7 @@
         </w:rPr>
         <w:t>the Requeriments Process, funcionais é “uma ação que o produto deve ser capaz de realizar</w:t>
       </w:r>
-      <w:commentRangeEnd w:id="30"/>
+      <w:commentRangeEnd w:id="38"/>
       <w:r>
         <w:rPr>
           <w:rStyle w:val="Refdecomentrio"/>
@@ -3103,7 +6402,7 @@
           <w:iCs w:val="0"/>
           <w:lang w:bidi="hi-IN"/>
         </w:rPr>
-        <w:commentReference w:id="30"/>
+        <w:commentReference w:id="38"/>
       </w:r>
       <w:r>
         <w:rPr>
@@ -3180,11 +6479,13 @@
           <w:numId w:val="3"/>
         </w:numPr>
       </w:pPr>
-      <w:bookmarkStart w:id="31" w:name="__RefHeading___Toc175024557"/>
-      <w:bookmarkEnd w:id="31"/>
+      <w:bookmarkStart w:id="39" w:name="__RefHeading___Toc175024557"/>
+      <w:bookmarkStart w:id="40" w:name="_Toc39512493"/>
+      <w:bookmarkEnd w:id="39"/>
       <w:r>
         <w:t>Psicólogo</w:t>
       </w:r>
+      <w:bookmarkEnd w:id="40"/>
     </w:p>
     <w:p>
       <w:pPr>
@@ -3241,9 +6542,11 @@
           <w:numId w:val="11"/>
         </w:numPr>
       </w:pPr>
+      <w:bookmarkStart w:id="41" w:name="_Toc39512494"/>
       <w:r>
         <w:t>Cadastrar Psicólogo</w:t>
       </w:r>
+      <w:bookmarkEnd w:id="41"/>
     </w:p>
     <w:p>
       <w:pPr>
@@ -3441,7 +6744,7 @@
                 <w:rFonts w:ascii="Wingdings" w:hAnsi="Wingdings"/>
                 <w:sz w:val="22"/>
               </w:rPr>
-              <w:t></w:t>
+              <w:sym w:font="Wingdings" w:char="F078"/>
             </w:r>
           </w:p>
         </w:tc>
@@ -3584,9 +6887,11 @@
           <w:numId w:val="11"/>
         </w:numPr>
       </w:pPr>
+      <w:bookmarkStart w:id="42" w:name="_Toc39512495"/>
       <w:r>
         <w:t>Consultar Psicólogo</w:t>
       </w:r>
+      <w:bookmarkEnd w:id="42"/>
     </w:p>
     <w:p>
       <w:pPr>
@@ -3734,10 +7039,10 @@
             </w:pPr>
             <w:r>
               <w:rPr>
-                <w:rFonts w:ascii="Haettenschweiler" w:hAnsi="Haettenschweiler"/>
-                <w:sz w:val="22"/>
-              </w:rPr>
-              <w:t></w:t>
+                <w:rFonts w:ascii="Wingdings" w:hAnsi="Wingdings"/>
+                <w:sz w:val="22"/>
+              </w:rPr>
+              <w:sym w:font="Wingdings" w:char="F078"/>
             </w:r>
           </w:p>
         </w:tc>
@@ -3881,12 +7186,14 @@
           <w:numId w:val="32"/>
         </w:numPr>
       </w:pPr>
+      <w:bookmarkStart w:id="43" w:name="_Toc39512496"/>
       <w:r>
         <w:t>E</w:t>
       </w:r>
       <w:r>
         <w:t>ditar Psicólogo</w:t>
       </w:r>
+      <w:bookmarkEnd w:id="43"/>
     </w:p>
     <w:p>
       <w:pPr>
@@ -4122,7 +7429,7 @@
                 <w:rFonts w:ascii="Wingdings" w:hAnsi="Wingdings"/>
                 <w:sz w:val="22"/>
               </w:rPr>
-              <w:t></w:t>
+              <w:sym w:font="Wingdings" w:char="F078"/>
             </w:r>
           </w:p>
         </w:tc>
@@ -4266,10 +7573,12 @@
           <w:numId w:val="32"/>
         </w:numPr>
       </w:pPr>
+      <w:bookmarkStart w:id="44" w:name="_Toc39512497"/>
       <w:r>
         <w:lastRenderedPageBreak/>
         <w:t>Excluir Psicólogo</w:t>
       </w:r>
+      <w:bookmarkEnd w:id="44"/>
     </w:p>
     <w:p>
       <w:pPr>
@@ -4538,7 +7847,7 @@
                 <w:rFonts w:ascii="Wingdings" w:hAnsi="Wingdings"/>
                 <w:sz w:val="22"/>
               </w:rPr>
-              <w:t></w:t>
+              <w:sym w:font="Wingdings" w:char="F078"/>
             </w:r>
           </w:p>
         </w:tc>
@@ -4628,9 +7937,8 @@
       <w:pPr>
         <w:pStyle w:val="Standard"/>
       </w:pPr>
-      <w:bookmarkStart w:id="32" w:name="_Toc34746319"/>
-    </w:p>
-    <w:bookmarkEnd w:id="32"/>
+      <w:bookmarkStart w:id="45" w:name="_Toc34746319"/>
+    </w:p>
     <w:p>
       <w:pPr>
         <w:pStyle w:val="Ttulo2"/>
@@ -4639,19 +7947,22 @@
           <w:numId w:val="3"/>
         </w:numPr>
       </w:pPr>
-      <w:commentRangeStart w:id="33"/>
+      <w:bookmarkStart w:id="46" w:name="_Toc39512498"/>
+      <w:bookmarkEnd w:id="45"/>
+      <w:commentRangeStart w:id="47"/>
       <w:r>
         <w:t>Paciente</w:t>
       </w:r>
-      <w:commentRangeEnd w:id="33"/>
+      <w:commentRangeEnd w:id="47"/>
       <w:r>
         <w:rPr>
           <w:rStyle w:val="Refdecomentrio"/>
           <w:rFonts w:ascii="Liberation Serif" w:eastAsia="SimSun" w:hAnsi="Liberation Serif" w:cs="Mangal"/>
           <w:lang w:bidi="hi-IN"/>
         </w:rPr>
-        <w:commentReference w:id="33"/>
-      </w:r>
+        <w:commentReference w:id="47"/>
+      </w:r>
+      <w:bookmarkEnd w:id="46"/>
     </w:p>
     <w:p>
       <w:pPr>
@@ -4722,14 +8033,16 @@
           <w:sz w:val="22"/>
         </w:rPr>
       </w:pPr>
-      <w:bookmarkStart w:id="34" w:name="__RefHeading___Toc175024558"/>
+      <w:bookmarkStart w:id="48" w:name="__RefHeading___Toc175024558"/>
+      <w:bookmarkStart w:id="49" w:name="_Toc39512499"/>
       <w:r>
         <w:rPr>
           <w:sz w:val="22"/>
         </w:rPr>
         <w:t>Cadastrar Paciente</w:t>
       </w:r>
-      <w:bookmarkEnd w:id="34"/>
+      <w:bookmarkEnd w:id="48"/>
+      <w:bookmarkEnd w:id="49"/>
     </w:p>
     <w:p>
       <w:pPr>
@@ -4869,7 +8182,7 @@
                 <w:rFonts w:ascii="Wingdings" w:hAnsi="Wingdings"/>
                 <w:sz w:val="22"/>
               </w:rPr>
-              <w:t></w:t>
+              <w:sym w:font="Wingdings" w:char="F078"/>
             </w:r>
           </w:p>
         </w:tc>
@@ -5007,14 +8320,22 @@
         </w:rPr>
         <w:t xml:space="preserve"> </w:t>
       </w:r>
-      <w:bookmarkStart w:id="35" w:name="__RefHeading___Toc175024559"/>
-      <w:r>
-        <w:rPr>
-          <w:sz w:val="22"/>
-        </w:rPr>
-        <w:t xml:space="preserve">Consultar Paciente </w:t>
-      </w:r>
-      <w:bookmarkEnd w:id="35"/>
+      <w:bookmarkStart w:id="50" w:name="__RefHeading___Toc175024559"/>
+      <w:bookmarkStart w:id="51" w:name="_Toc39512500"/>
+      <w:r>
+        <w:rPr>
+          <w:sz w:val="22"/>
+        </w:rPr>
+        <w:t>Consultar Paciente</w:t>
+      </w:r>
+      <w:bookmarkEnd w:id="51"/>
+      <w:r>
+        <w:rPr>
+          <w:sz w:val="22"/>
+        </w:rPr>
+        <w:t xml:space="preserve"> </w:t>
+      </w:r>
+      <w:bookmarkEnd w:id="50"/>
     </w:p>
     <w:p>
       <w:pPr>
@@ -5182,7 +8503,7 @@
                 <w:rFonts w:ascii="Wingdings" w:hAnsi="Wingdings"/>
                 <w:sz w:val="22"/>
               </w:rPr>
-              <w:t></w:t>
+              <w:sym w:font="Wingdings" w:char="F078"/>
             </w:r>
           </w:p>
         </w:tc>
@@ -5314,6 +8635,7 @@
           <w:numId w:val="35"/>
         </w:numPr>
       </w:pPr>
+      <w:bookmarkStart w:id="52" w:name="_Toc39512501"/>
       <w:r>
         <w:rPr>
           <w:sz w:val="22"/>
@@ -5324,7 +8646,14 @@
         <w:rPr>
           <w:sz w:val="22"/>
         </w:rPr>
-        <w:t xml:space="preserve">nte </w:t>
+        <w:t>nte</w:t>
+      </w:r>
+      <w:bookmarkEnd w:id="52"/>
+      <w:r>
+        <w:rPr>
+          <w:sz w:val="22"/>
+        </w:rPr>
+        <w:t xml:space="preserve"> </w:t>
       </w:r>
     </w:p>
     <w:p>
@@ -5473,7 +8802,7 @@
                 <w:rFonts w:ascii="Wingdings" w:hAnsi="Wingdings"/>
                 <w:sz w:val="22"/>
               </w:rPr>
-              <w:t></w:t>
+              <w:sym w:font="Wingdings" w:char="F078"/>
             </w:r>
           </w:p>
         </w:tc>
@@ -5616,9 +8945,11 @@
           <w:numId w:val="35"/>
         </w:numPr>
       </w:pPr>
+      <w:bookmarkStart w:id="53" w:name="_Toc39512502"/>
       <w:r>
         <w:t>Excluir Paciente</w:t>
       </w:r>
+      <w:bookmarkEnd w:id="53"/>
     </w:p>
     <w:p>
       <w:pPr>
@@ -5697,7 +9028,7 @@
           <w:i w:val="0"/>
           <w:sz w:val="22"/>
         </w:rPr>
-        <w:t>o sistema confirmará a exclusão após inserção e confirmação de email e senha.</w:t>
+        <w:t>o sistema confirmará a exclusão após confirmação de email e senha.</w:t>
       </w:r>
     </w:p>
     <w:p>
@@ -5820,7 +9151,7 @@
                 <w:rFonts w:ascii="Wingdings" w:hAnsi="Wingdings"/>
                 <w:sz w:val="22"/>
               </w:rPr>
-              <w:t></w:t>
+              <w:sym w:font="Wingdings" w:char="F078"/>
             </w:r>
           </w:p>
         </w:tc>
@@ -5934,9 +9265,11 @@
           <w:numId w:val="3"/>
         </w:numPr>
       </w:pPr>
+      <w:bookmarkStart w:id="54" w:name="_Toc39512503"/>
       <w:r>
         <w:t>Sentimento</w:t>
       </w:r>
+      <w:bookmarkEnd w:id="54"/>
     </w:p>
     <w:p>
       <w:pPr>
@@ -5946,12 +9279,14 @@
           <w:numId w:val="38"/>
         </w:numPr>
       </w:pPr>
+      <w:bookmarkStart w:id="55" w:name="_Toc39512504"/>
       <w:r>
         <w:t xml:space="preserve">Cadastrar </w:t>
       </w:r>
       <w:r>
         <w:t>Sentimento</w:t>
       </w:r>
+      <w:bookmarkEnd w:id="55"/>
     </w:p>
     <w:p>
       <w:pPr>
@@ -6211,6 +9546,7 @@
                 <w:b/>
                 <w:sz w:val="22"/>
               </w:rPr>
+              <w:lastRenderedPageBreak/>
               <w:t>Prioridade</w:t>
             </w:r>
             <w:r>
@@ -6241,7 +9577,7 @@
                 <w:rFonts w:ascii="Wingdings" w:hAnsi="Wingdings"/>
                 <w:sz w:val="22"/>
               </w:rPr>
-              <w:t></w:t>
+              <w:sym w:font="Wingdings" w:char="F078"/>
             </w:r>
           </w:p>
         </w:tc>
@@ -6373,6 +9709,7 @@
           <w:numId w:val="38"/>
         </w:numPr>
       </w:pPr>
+      <w:bookmarkStart w:id="56" w:name="_Toc39512505"/>
       <w:r>
         <w:t>C</w:t>
       </w:r>
@@ -6385,6 +9722,7 @@
       <w:r>
         <w:t>Sentimento</w:t>
       </w:r>
+      <w:bookmarkEnd w:id="56"/>
     </w:p>
     <w:p>
       <w:pPr>
@@ -6520,7 +9858,7 @@
                 <w:rFonts w:ascii="Wingdings" w:hAnsi="Wingdings"/>
                 <w:sz w:val="22"/>
               </w:rPr>
-              <w:t></w:t>
+              <w:sym w:font="Wingdings" w:char="F078"/>
             </w:r>
           </w:p>
         </w:tc>
@@ -6652,9 +9990,11 @@
           <w:numId w:val="38"/>
         </w:numPr>
       </w:pPr>
+      <w:bookmarkStart w:id="57" w:name="_Toc39512506"/>
       <w:r>
         <w:t>Consultar Sentimento</w:t>
       </w:r>
+      <w:bookmarkEnd w:id="57"/>
     </w:p>
     <w:p>
       <w:pPr>
@@ -6707,7 +10047,23 @@
           <w:i w:val="0"/>
           <w:sz w:val="22"/>
         </w:rPr>
-        <w:t>sentimento(RF9</w:t>
+        <w:t>sentimento</w:t>
+      </w:r>
+      <w:r>
+        <w:rPr>
+          <w:rFonts w:ascii="Arial" w:hAnsi="Arial" w:cs="Arial"/>
+          <w:i w:val="0"/>
+          <w:sz w:val="22"/>
+        </w:rPr>
+        <w:t xml:space="preserve"> </w:t>
+      </w:r>
+      <w:r>
+        <w:rPr>
+          <w:rFonts w:ascii="Arial" w:hAnsi="Arial" w:cs="Arial"/>
+          <w:i w:val="0"/>
+          <w:sz w:val="22"/>
+        </w:rPr>
+        <w:t>(RF9</w:t>
       </w:r>
       <w:r>
         <w:rPr>
@@ -6829,7 +10185,7 @@
                 <w:rFonts w:ascii="Wingdings" w:hAnsi="Wingdings"/>
                 <w:sz w:val="22"/>
               </w:rPr>
-              <w:t></w:t>
+              <w:sym w:font="Wingdings" w:char="F078"/>
             </w:r>
           </w:p>
         </w:tc>
@@ -6919,12 +10275,14 @@
           <w:numId w:val="38"/>
         </w:numPr>
       </w:pPr>
+      <w:bookmarkStart w:id="58" w:name="_Toc39512507"/>
       <w:r>
         <w:t xml:space="preserve">Editar </w:t>
       </w:r>
       <w:r>
         <w:t>Sentimento</w:t>
       </w:r>
+      <w:bookmarkEnd w:id="58"/>
       <w:r>
         <w:t xml:space="preserve"> </w:t>
       </w:r>
@@ -6972,7 +10330,23 @@
           <w:i w:val="0"/>
           <w:sz w:val="22"/>
         </w:rPr>
-        <w:t>O sistema permitirá ao ator editar um evento ao</w:t>
+        <w:t xml:space="preserve">O sistema permitirá ao ator editar um </w:t>
+      </w:r>
+      <w:r>
+        <w:rPr>
+          <w:rFonts w:ascii="Arial" w:hAnsi="Arial" w:cs="Arial"/>
+          <w:i w:val="0"/>
+          <w:sz w:val="22"/>
+        </w:rPr>
+        <w:t>sentimento cadastrado</w:t>
+      </w:r>
+      <w:r>
+        <w:rPr>
+          <w:rFonts w:ascii="Arial" w:hAnsi="Arial" w:cs="Arial"/>
+          <w:i w:val="0"/>
+          <w:sz w:val="22"/>
+        </w:rPr>
+        <w:t xml:space="preserve"> ao</w:t>
       </w:r>
       <w:r>
         <w:rPr>
@@ -7034,7 +10408,25 @@
           <w:sz w:val="22"/>
           <w:szCs w:val="22"/>
         </w:rPr>
-        <w:t xml:space="preserve"> poderá editar o evento de crise após 10 minutos do envio do mesmo para o servidor.</w:t>
+        <w:t xml:space="preserve"> poderá editar o </w:t>
+      </w:r>
+      <w:r>
+        <w:rPr>
+          <w:rFonts w:ascii="Arial" w:hAnsi="Arial" w:cs="Arial"/>
+          <w:i w:val="0"/>
+          <w:sz w:val="22"/>
+          <w:szCs w:val="22"/>
+        </w:rPr>
+        <w:t>Sentimento</w:t>
+      </w:r>
+      <w:r>
+        <w:rPr>
+          <w:rFonts w:ascii="Arial" w:hAnsi="Arial" w:cs="Arial"/>
+          <w:i w:val="0"/>
+          <w:sz w:val="22"/>
+          <w:szCs w:val="22"/>
+        </w:rPr>
+        <w:t xml:space="preserve"> após 10 minutos do envio do mesmo para o servidor.</w:t>
       </w:r>
     </w:p>
     <w:tbl>
@@ -7195,7 +10587,7 @@
                 <w:rFonts w:ascii="Wingdings" w:hAnsi="Wingdings"/>
                 <w:sz w:val="22"/>
               </w:rPr>
-              <w:t></w:t>
+              <w:sym w:font="Wingdings" w:char="F078"/>
             </w:r>
           </w:p>
         </w:tc>
@@ -7244,12 +10636,38 @@
           <w:b/>
         </w:rPr>
       </w:pPr>
+      <w:bookmarkStart w:id="59" w:name="_Toc39512508"/>
       <w:r>
         <w:rPr>
           <w:b/>
         </w:rPr>
-        <w:t>OBS: o requisito funcional de excluir evento de crise não foi especificado, pois o usuário não poderá excluir o evento cadastrado.</w:t>
-      </w:r>
+        <w:t xml:space="preserve">OBS: o requisito funcional de excluir </w:t>
+      </w:r>
+      <w:r>
+        <w:rPr>
+          <w:b/>
+        </w:rPr>
+        <w:t>sentimento</w:t>
+      </w:r>
+      <w:r>
+        <w:rPr>
+          <w:b/>
+        </w:rPr>
+        <w:t xml:space="preserve"> não foi especificado, pois o usuário não poderá excluir o </w:t>
+      </w:r>
+      <w:r>
+        <w:rPr>
+          <w:b/>
+        </w:rPr>
+        <w:t>sentimento</w:t>
+      </w:r>
+      <w:r>
+        <w:rPr>
+          <w:b/>
+        </w:rPr>
+        <w:t xml:space="preserve"> cadastrado.</w:t>
+      </w:r>
+      <w:bookmarkEnd w:id="59"/>
     </w:p>
     <w:tbl>
       <w:tblPr>
@@ -7395,9 +10813,11 @@
           <w:numId w:val="3"/>
         </w:numPr>
       </w:pPr>
+      <w:bookmarkStart w:id="60" w:name="_Toc39512509"/>
       <w:r>
         <w:t>Agenda de consultas</w:t>
       </w:r>
+      <w:bookmarkEnd w:id="60"/>
     </w:p>
     <w:p>
       <w:pPr>
@@ -7412,56 +10832,58 @@
           <w:numId w:val="38"/>
         </w:numPr>
       </w:pPr>
-      <w:r>
+      <w:bookmarkStart w:id="61" w:name="_Toc39512510"/>
+      <w:r>
+        <w:t>Agendar</w:t>
+      </w:r>
+      <w:r>
+        <w:t xml:space="preserve"> consulta</w:t>
+      </w:r>
+      <w:bookmarkEnd w:id="61"/>
+    </w:p>
+    <w:p>
+      <w:pPr>
+        <w:pStyle w:val="Textbody"/>
+        <w:rPr>
+          <w:rFonts w:ascii="Arial" w:hAnsi="Arial" w:cs="Arial"/>
+          <w:i w:val="0"/>
+          <w:sz w:val="22"/>
+        </w:rPr>
+      </w:pPr>
+      <w:r>
+        <w:rPr>
+          <w:rFonts w:ascii="Arial" w:hAnsi="Arial" w:cs="Arial"/>
+          <w:b/>
+          <w:i w:val="0"/>
+          <w:sz w:val="22"/>
+        </w:rPr>
+        <w:t xml:space="preserve">Ator: </w:t>
+      </w:r>
+      <w:r>
+        <w:rPr>
+          <w:rFonts w:ascii="Arial" w:hAnsi="Arial" w:cs="Arial"/>
+          <w:i w:val="0"/>
+          <w:sz w:val="22"/>
+        </w:rPr>
+        <w:t>Psicólogo</w:t>
+      </w:r>
+    </w:p>
+    <w:p>
+      <w:pPr>
+        <w:pStyle w:val="Textbody"/>
+        <w:rPr>
+          <w:rFonts w:ascii="Arial" w:hAnsi="Arial" w:cs="Arial"/>
+          <w:i w:val="0"/>
+          <w:sz w:val="22"/>
+        </w:rPr>
+      </w:pPr>
+      <w:r>
+        <w:rPr>
+          <w:rFonts w:ascii="Arial" w:hAnsi="Arial" w:cs="Arial"/>
+          <w:i w:val="0"/>
+          <w:sz w:val="22"/>
+        </w:rPr>
         <w:lastRenderedPageBreak/>
-        <w:t>Agendar</w:t>
-      </w:r>
-      <w:r>
-        <w:t xml:space="preserve"> consulta</w:t>
-      </w:r>
-    </w:p>
-    <w:p>
-      <w:pPr>
-        <w:pStyle w:val="Textbody"/>
-        <w:rPr>
-          <w:rFonts w:ascii="Arial" w:hAnsi="Arial" w:cs="Arial"/>
-          <w:i w:val="0"/>
-          <w:sz w:val="22"/>
-        </w:rPr>
-      </w:pPr>
-      <w:r>
-        <w:rPr>
-          <w:rFonts w:ascii="Arial" w:hAnsi="Arial" w:cs="Arial"/>
-          <w:b/>
-          <w:i w:val="0"/>
-          <w:sz w:val="22"/>
-        </w:rPr>
-        <w:t xml:space="preserve">Ator: </w:t>
-      </w:r>
-      <w:r>
-        <w:rPr>
-          <w:rFonts w:ascii="Arial" w:hAnsi="Arial" w:cs="Arial"/>
-          <w:i w:val="0"/>
-          <w:sz w:val="22"/>
-        </w:rPr>
-        <w:t>Psicólogo</w:t>
-      </w:r>
-    </w:p>
-    <w:p>
-      <w:pPr>
-        <w:pStyle w:val="Textbody"/>
-        <w:rPr>
-          <w:rFonts w:ascii="Arial" w:hAnsi="Arial" w:cs="Arial"/>
-          <w:i w:val="0"/>
-          <w:sz w:val="22"/>
-        </w:rPr>
-      </w:pPr>
-      <w:r>
-        <w:rPr>
-          <w:rFonts w:ascii="Arial" w:hAnsi="Arial" w:cs="Arial"/>
-          <w:i w:val="0"/>
-          <w:sz w:val="22"/>
-        </w:rPr>
         <w:t>O sistema permitirá ao ator inserir novas consultas.</w:t>
       </w:r>
     </w:p>
@@ -7608,7 +11030,7 @@
                 <w:rFonts w:ascii="Wingdings" w:hAnsi="Wingdings"/>
                 <w:sz w:val="22"/>
               </w:rPr>
-              <w:t></w:t>
+              <w:sym w:font="Wingdings" w:char="F078"/>
             </w:r>
           </w:p>
         </w:tc>
@@ -7752,12 +11174,14 @@
           <w:numId w:val="38"/>
         </w:numPr>
       </w:pPr>
+      <w:bookmarkStart w:id="62" w:name="_Toc39512511"/>
       <w:r>
         <w:t xml:space="preserve">Consultar </w:t>
       </w:r>
       <w:r>
         <w:t>Agenda</w:t>
       </w:r>
+      <w:bookmarkEnd w:id="62"/>
     </w:p>
     <w:p>
       <w:pPr>
@@ -7795,7 +11219,7 @@
           <w:sz w:val="22"/>
         </w:rPr>
       </w:pPr>
-      <w:commentRangeStart w:id="36"/>
+      <w:commentRangeStart w:id="63"/>
       <w:r>
         <w:rPr>
           <w:rFonts w:ascii="Arial" w:hAnsi="Arial" w:cs="Arial"/>
@@ -7820,7 +11244,7 @@
         </w:rPr>
         <w:t>.</w:t>
       </w:r>
-      <w:commentRangeEnd w:id="36"/>
+      <w:commentRangeEnd w:id="63"/>
       <w:r>
         <w:rPr>
           <w:rStyle w:val="Refdecomentrio"/>
@@ -7829,7 +11253,7 @@
           <w:iCs w:val="0"/>
           <w:lang w:bidi="hi-IN"/>
         </w:rPr>
-        <w:commentReference w:id="36"/>
+        <w:commentReference w:id="63"/>
       </w:r>
     </w:p>
     <w:p>
@@ -7998,7 +11422,7 @@
                 <w:rFonts w:ascii="Wingdings" w:hAnsi="Wingdings"/>
                 <w:sz w:val="22"/>
               </w:rPr>
-              <w:t></w:t>
+              <w:sym w:font="Wingdings" w:char="F078"/>
             </w:r>
           </w:p>
         </w:tc>
@@ -8142,12 +11566,14 @@
           <w:numId w:val="38"/>
         </w:numPr>
       </w:pPr>
+      <w:bookmarkStart w:id="64" w:name="_Toc39512512"/>
       <w:r>
         <w:t xml:space="preserve">Editar </w:t>
       </w:r>
       <w:r>
         <w:t>Agenda</w:t>
       </w:r>
+      <w:bookmarkEnd w:id="64"/>
     </w:p>
     <w:p>
       <w:pPr>
@@ -8272,7 +11698,7 @@
                 <w:rFonts w:ascii="Wingdings" w:hAnsi="Wingdings"/>
                 <w:sz w:val="22"/>
               </w:rPr>
-              <w:t></w:t>
+              <w:sym w:font="Wingdings" w:char="F078"/>
             </w:r>
           </w:p>
         </w:tc>
@@ -8416,12 +11842,14 @@
           <w:numId w:val="38"/>
         </w:numPr>
       </w:pPr>
+      <w:bookmarkStart w:id="65" w:name="_Toc39512513"/>
       <w:r>
         <w:t xml:space="preserve">Excluir </w:t>
       </w:r>
       <w:r>
         <w:t>Consulta de Agenda</w:t>
       </w:r>
+      <w:bookmarkEnd w:id="65"/>
     </w:p>
     <w:p>
       <w:pPr>
@@ -8546,7 +11974,7 @@
                 <w:rFonts w:ascii="Wingdings" w:hAnsi="Wingdings"/>
                 <w:sz w:val="22"/>
               </w:rPr>
-              <w:t></w:t>
+              <w:sym w:font="Wingdings" w:char="F078"/>
             </w:r>
           </w:p>
         </w:tc>
@@ -8703,9 +12131,10 @@
           <w:numId w:val="3"/>
         </w:numPr>
       </w:pPr>
-      <w:bookmarkStart w:id="37" w:name="__RefHeading___Toc175024561"/>
-      <w:bookmarkEnd w:id="37"/>
-      <w:r>
+      <w:bookmarkStart w:id="66" w:name="__RefHeading___Toc175024561"/>
+      <w:bookmarkEnd w:id="66"/>
+      <w:r>
+        <w:lastRenderedPageBreak/>
         <w:t>Requisitos Não F</w:t>
       </w:r>
       <w:r>
@@ -8755,6 +12184,7 @@
           <w:numId w:val="26"/>
         </w:numPr>
       </w:pPr>
+      <w:bookmarkStart w:id="67" w:name="_Toc39512514"/>
       <w:r>
         <w:t>Relatório</w:t>
       </w:r>
@@ -8762,7 +12192,11 @@
         <w:t xml:space="preserve"> semanal</w:t>
       </w:r>
       <w:r>
-        <w:t xml:space="preserve"> das 10 palavras mais faladas </w:t>
+        <w:t xml:space="preserve"> das 10 palavras mais faladas</w:t>
+      </w:r>
+      <w:bookmarkEnd w:id="67"/>
+      <w:r>
+        <w:t xml:space="preserve"> </w:t>
       </w:r>
     </w:p>
     <w:p>
@@ -8891,7 +12325,7 @@
                 <w:rFonts w:ascii="Wingdings" w:hAnsi="Wingdings"/>
                 <w:sz w:val="22"/>
               </w:rPr>
-              <w:t></w:t>
+              <w:sym w:font="Wingdings" w:char="F078"/>
             </w:r>
           </w:p>
         </w:tc>
@@ -9035,6 +12469,7 @@
           <w:numId w:val="26"/>
         </w:numPr>
       </w:pPr>
+      <w:bookmarkStart w:id="68" w:name="_Toc39512515"/>
       <w:r>
         <w:t xml:space="preserve">Relatório </w:t>
       </w:r>
@@ -9042,7 +12477,11 @@
         <w:t xml:space="preserve">mensal </w:t>
       </w:r>
       <w:r>
-        <w:t xml:space="preserve">das 10 palavras mais faladas </w:t>
+        <w:t>das 10 palavras mais faladas</w:t>
+      </w:r>
+      <w:bookmarkEnd w:id="68"/>
+      <w:r>
+        <w:t xml:space="preserve"> </w:t>
       </w:r>
     </w:p>
     <w:p>
@@ -9191,7 +12630,7 @@
                 <w:rFonts w:ascii="Wingdings" w:hAnsi="Wingdings"/>
                 <w:sz w:val="22"/>
               </w:rPr>
-              <w:t></w:t>
+              <w:sym w:font="Wingdings" w:char="F078"/>
             </w:r>
           </w:p>
         </w:tc>
@@ -9335,9 +12774,11 @@
           <w:numId w:val="26"/>
         </w:numPr>
       </w:pPr>
+      <w:bookmarkStart w:id="69" w:name="_Toc39512516"/>
       <w:r>
         <w:t>Relatório semanal de variação do humor</w:t>
       </w:r>
+      <w:bookmarkEnd w:id="69"/>
     </w:p>
     <w:p>
       <w:pPr>
@@ -9475,7 +12916,7 @@
                 <w:rFonts w:ascii="Wingdings" w:hAnsi="Wingdings"/>
                 <w:sz w:val="22"/>
               </w:rPr>
-              <w:t></w:t>
+              <w:sym w:font="Wingdings" w:char="F078"/>
             </w:r>
           </w:p>
         </w:tc>
@@ -9619,9 +13060,11 @@
           <w:numId w:val="26"/>
         </w:numPr>
       </w:pPr>
+      <w:bookmarkStart w:id="70" w:name="_Toc39512517"/>
       <w:r>
         <w:t>Relatório mensal de variação do humor</w:t>
       </w:r>
+      <w:bookmarkEnd w:id="70"/>
     </w:p>
     <w:p>
       <w:pPr>
@@ -9759,7 +13202,7 @@
                 <w:rFonts w:ascii="Wingdings" w:hAnsi="Wingdings"/>
                 <w:sz w:val="22"/>
               </w:rPr>
-              <w:t></w:t>
+              <w:sym w:font="Wingdings" w:char="F078"/>
             </w:r>
           </w:p>
         </w:tc>
@@ -9903,6 +13346,7 @@
           <w:numId w:val="26"/>
         </w:numPr>
       </w:pPr>
+      <w:bookmarkStart w:id="71" w:name="_Toc39512518"/>
       <w:r>
         <w:lastRenderedPageBreak/>
         <w:t xml:space="preserve">Relatório </w:t>
@@ -9911,7 +13355,11 @@
         <w:t xml:space="preserve">Semanal </w:t>
       </w:r>
       <w:r>
-        <w:t xml:space="preserve">de quantidade de registros de sentimentos cadastrados </w:t>
+        <w:t>de quantidade de registros de sentimentos cadastrados</w:t>
+      </w:r>
+      <w:bookmarkEnd w:id="71"/>
+      <w:r>
+        <w:t xml:space="preserve"> </w:t>
       </w:r>
     </w:p>
     <w:p>
@@ -10058,7 +13506,7 @@
                 <w:rFonts w:ascii="Wingdings" w:hAnsi="Wingdings"/>
                 <w:sz w:val="22"/>
               </w:rPr>
-              <w:t></w:t>
+              <w:sym w:font="Wingdings" w:char="F078"/>
             </w:r>
           </w:p>
         </w:tc>
@@ -10242,8 +13690,13 @@
           <w:numId w:val="26"/>
         </w:numPr>
       </w:pPr>
-      <w:r>
-        <w:t xml:space="preserve">Relatório Mensal de quantidade de registros de sentimentos cadastrados </w:t>
+      <w:bookmarkStart w:id="72" w:name="_Toc39512519"/>
+      <w:r>
+        <w:t>Relatório Mensal de quantidade de registros de sentimentos cadastrados</w:t>
+      </w:r>
+      <w:bookmarkEnd w:id="72"/>
+      <w:r>
+        <w:t xml:space="preserve"> </w:t>
       </w:r>
     </w:p>
     <w:p>
@@ -10390,7 +13843,7 @@
                 <w:rFonts w:ascii="Wingdings" w:hAnsi="Wingdings"/>
                 <w:sz w:val="22"/>
               </w:rPr>
-              <w:t></w:t>
+              <w:sym w:font="Wingdings" w:char="F078"/>
             </w:r>
           </w:p>
         </w:tc>
@@ -10563,10 +14016,10 @@
         </w:rPr>
         <w:t>&lt;Nesta seção, deverá ser apresentado o modelo entidade relacionamento considerando os requisitos funcionais descritos. Todos os requisitos funcionais devem ser considerados&gt;</w:t>
       </w:r>
-      <w:bookmarkStart w:id="38" w:name="__RefHeading___Toc175024579"/>
-      <w:bookmarkStart w:id="39" w:name="_Ref471394537"/>
-      <w:bookmarkEnd w:id="38"/>
-      <w:bookmarkEnd w:id="39"/>
+      <w:bookmarkStart w:id="73" w:name="__RefHeading___Toc175024579"/>
+      <w:bookmarkStart w:id="74" w:name="_Ref471394537"/>
+      <w:bookmarkEnd w:id="73"/>
+      <w:bookmarkEnd w:id="74"/>
     </w:p>
     <w:p>
       <w:pPr>
@@ -10774,7 +14227,7 @@
       </w:r>
     </w:p>
   </w:comment>
-  <w:comment w:id="13" w:author="Bruno Guilherme Lunardi" w:date="2020-04-21T19:06:00Z" w:initials="BGL">
+  <w:comment w:id="16" w:author="Bruno Guilherme Lunardi" w:date="2020-04-21T19:06:00Z" w:initials="BGL">
     <w:p>
       <w:pPr>
         <w:pStyle w:val="Textodecomentrio"/>
@@ -10798,7 +14251,7 @@
       </w:r>
     </w:p>
   </w:comment>
-  <w:comment w:id="14" w:author="Bruno Guilherme Lunardi" w:date="2020-04-21T19:07:00Z" w:initials="BGL">
+  <w:comment w:id="17" w:author="Bruno Guilherme Lunardi" w:date="2020-04-21T19:07:00Z" w:initials="BGL">
     <w:p>
       <w:pPr>
         <w:pStyle w:val="Textodecomentrio"/>
@@ -10814,7 +14267,7 @@
       </w:r>
     </w:p>
   </w:comment>
-  <w:comment w:id="17" w:author="Bruno Guilherme Lunardi" w:date="2020-04-21T19:03:00Z" w:initials="BGL">
+  <w:comment w:id="21" w:author="Bruno Guilherme Lunardi" w:date="2020-04-21T19:03:00Z" w:initials="BGL">
     <w:p>
       <w:pPr>
         <w:pStyle w:val="Textodecomentrio"/>
@@ -10830,7 +14283,7 @@
       </w:r>
     </w:p>
   </w:comment>
-  <w:comment w:id="19" w:author="Bruno Guilherme Lunardi" w:date="2020-04-21T19:10:00Z" w:initials="BGL">
+  <w:comment w:id="24" w:author="Bruno Guilherme Lunardi" w:date="2020-04-21T19:10:00Z" w:initials="BGL">
     <w:p>
       <w:pPr>
         <w:pStyle w:val="Textodecomentrio"/>
@@ -10846,7 +14299,7 @@
       </w:r>
     </w:p>
   </w:comment>
-  <w:comment w:id="29" w:author="Bruno Guilherme Lunardi" w:date="2020-04-21T19:45:00Z" w:initials="BGL">
+  <w:comment w:id="37" w:author="Bruno Guilherme Lunardi" w:date="2020-04-21T19:45:00Z" w:initials="BGL">
     <w:p>
       <w:pPr>
         <w:pStyle w:val="Textodecomentrio"/>
@@ -10862,7 +14315,7 @@
       </w:r>
     </w:p>
   </w:comment>
-  <w:comment w:id="30" w:author="Bruno Guilherme Lunardi" w:date="2020-04-21T19:22:00Z" w:initials="BGL">
+  <w:comment w:id="38" w:author="Bruno Guilherme Lunardi" w:date="2020-04-21T19:22:00Z" w:initials="BGL">
     <w:p>
       <w:pPr>
         <w:pStyle w:val="Textodecomentrio"/>
@@ -10878,7 +14331,7 @@
       </w:r>
     </w:p>
   </w:comment>
-  <w:comment w:id="33" w:author="Bruno Guilherme Lunardi" w:date="2020-04-21T19:24:00Z" w:initials="BGL">
+  <w:comment w:id="47" w:author="Bruno Guilherme Lunardi" w:date="2020-04-21T19:24:00Z" w:initials="BGL">
     <w:p>
       <w:pPr>
         <w:pStyle w:val="Textodecomentrio"/>
@@ -10899,7 +14352,7 @@
       </w:pPr>
     </w:p>
   </w:comment>
-  <w:comment w:id="36" w:author="Kelly Souza" w:date="2020-04-19T22:44:00Z" w:initials="KS">
+  <w:comment w:id="63" w:author="Kelly Souza" w:date="2020-04-19T22:44:00Z" w:initials="KS">
     <w:p>
       <w:pPr>
         <w:pStyle w:val="Textodecomentrio"/>
@@ -11014,7 +14467,7 @@
             <w:rPr>
               <w:noProof/>
             </w:rPr>
-            <w:t>13</w:t>
+            <w:t>2</w:t>
           </w:r>
           <w:r>
             <w:fldChar w:fldCharType="end"/>
@@ -11035,7 +14488,7 @@
             <w:rPr>
               <w:noProof/>
             </w:rPr>
-            <w:t>13</w:t>
+            <w:t>14</w:t>
           </w:r>
           <w:r>
             <w:fldChar w:fldCharType="end"/>
@@ -16688,6 +20141,48 @@
       <w:szCs w:val="16"/>
     </w:rPr>
   </w:style>
+  <w:style w:type="paragraph" w:styleId="CabealhodoSumrio">
+    <w:name w:val="TOC Heading"/>
+    <w:basedOn w:val="Ttulo1"/>
+    <w:next w:val="Normal"/>
+    <w:uiPriority w:val="39"/>
+    <w:unhideWhenUsed/>
+    <w:qFormat/>
+    <w:rsid w:val="00143B6C"/>
+    <w:pPr>
+      <w:keepLines/>
+      <w:shd w:val="clear" w:color="auto" w:fill="auto"/>
+      <w:suppressAutoHyphens w:val="0"/>
+      <w:spacing w:after="0" w:line="259" w:lineRule="auto"/>
+      <w:jc w:val="left"/>
+      <w:textAlignment w:val="auto"/>
+      <w:outlineLvl w:val="9"/>
+    </w:pPr>
+    <w:rPr>
+      <w:rFonts w:asciiTheme="majorHAnsi" w:eastAsiaTheme="majorEastAsia" w:hAnsiTheme="majorHAnsi" w:cstheme="majorBidi"/>
+      <w:b w:val="0"/>
+      <w:caps w:val="0"/>
+      <w:color w:val="2F5496" w:themeColor="accent1" w:themeShade="BF"/>
+      <w:kern w:val="0"/>
+      <w:sz w:val="32"/>
+      <w:szCs w:val="32"/>
+      <w:lang w:eastAsia="pt-BR"/>
+      <w14:shadow w14:blurRad="0" w14:dist="0" w14:dir="0" w14:sx="0" w14:sy="0" w14:kx="0" w14:ky="0" w14:algn="none">
+        <w14:srgbClr w14:val="000000"/>
+      </w14:shadow>
+    </w:rPr>
+  </w:style>
+  <w:style w:type="character" w:styleId="Hyperlink">
+    <w:name w:val="Hyperlink"/>
+    <w:basedOn w:val="Fontepargpadro"/>
+    <w:uiPriority w:val="99"/>
+    <w:unhideWhenUsed/>
+    <w:rsid w:val="00143B6C"/>
+    <w:rPr>
+      <w:color w:val="0563C1" w:themeColor="hyperlink"/>
+      <w:u w:val="single"/>
+    </w:rPr>
+  </w:style>
 </w:styles>
 </file>
 
@@ -16957,7 +20452,7 @@
 </file>
 
 <file path=customXml/itemProps1.xml><?xml version="1.0" encoding="utf-8"?>
-<ds:datastoreItem xmlns:ds="http://schemas.openxmlformats.org/officeDocument/2006/customXml" ds:itemID="{4C604B29-489A-43D2-B064-06081E950765}">
+<ds:datastoreItem xmlns:ds="http://schemas.openxmlformats.org/officeDocument/2006/customXml" ds:itemID="{4DD8A2E6-C713-4A56-A3A1-4B9AB08A7A82}">
   <ds:schemaRefs>
     <ds:schemaRef ds:uri="http://schemas.openxmlformats.org/officeDocument/2006/bibliography"/>
   </ds:schemaRefs>

</xml_diff>